<commit_message>
agregando comentarios finales cap3
</commit_message>
<xml_diff>
--- a/2023-2/Reportes/ReporteFinal/relacion de comentariosCorrecion de Noe.docx
+++ b/2023-2/Reportes/ReporteFinal/relacion de comentariosCorrecion de Noe.docx
@@ -307,7 +307,6 @@
                 <w:szCs w:val="21"/>
               </w:rPr>
             </w:pPr>
-            <w:proofErr w:type="gramStart"/>
             <w:r>
               <w:rPr>
                 <w:rFonts w:ascii="Segoe UI" w:hAnsi="Segoe UI" w:cs="Segoe UI"/>
@@ -316,9 +315,9 @@
                 <w:sz w:val="20"/>
                 <w:szCs w:val="20"/>
               </w:rPr>
-              <w:t>Es posible actualizar estos datos y la gráfica?</w:t>
-            </w:r>
-            <w:proofErr w:type="gramEnd"/>
+              <w:t xml:space="preserve">Es posible actualizar estos datos y la gráfica? Es </w:t>
+            </w:r>
+            <w:proofErr w:type="spellStart"/>
             <w:r>
               <w:rPr>
                 <w:rFonts w:ascii="Segoe UI" w:hAnsi="Segoe UI" w:cs="Segoe UI"/>
@@ -327,9 +326,9 @@
                 <w:sz w:val="20"/>
                 <w:szCs w:val="20"/>
               </w:rPr>
-              <w:t xml:space="preserve"> </w:t>
-            </w:r>
-            <w:proofErr w:type="gramStart"/>
+              <w:t>twich</w:t>
+            </w:r>
+            <w:proofErr w:type="spellEnd"/>
             <w:r>
               <w:rPr>
                 <w:rFonts w:ascii="Segoe UI" w:hAnsi="Segoe UI" w:cs="Segoe UI"/>
@@ -338,7 +337,7 @@
                 <w:sz w:val="20"/>
                 <w:szCs w:val="20"/>
               </w:rPr>
-              <w:t xml:space="preserve">Es </w:t>
+              <w:t xml:space="preserve"> o </w:t>
             </w:r>
             <w:proofErr w:type="spellStart"/>
             <w:r>
@@ -349,7 +348,7 @@
                 <w:sz w:val="20"/>
                 <w:szCs w:val="20"/>
               </w:rPr>
-              <w:t>twich</w:t>
+              <w:t>twicht</w:t>
             </w:r>
             <w:proofErr w:type="spellEnd"/>
             <w:r>
@@ -360,31 +359,8 @@
                 <w:sz w:val="20"/>
                 <w:szCs w:val="20"/>
               </w:rPr>
-              <w:t xml:space="preserve"> o </w:t>
-            </w:r>
-            <w:proofErr w:type="spellStart"/>
-            <w:r>
-              <w:rPr>
-                <w:rFonts w:ascii="Segoe UI" w:hAnsi="Segoe UI" w:cs="Segoe UI"/>
-                <w:color w:val="000000"/>
-                <w:kern w:val="0"/>
-                <w:sz w:val="20"/>
-                <w:szCs w:val="20"/>
-              </w:rPr>
-              <w:t>twicht</w:t>
-            </w:r>
-            <w:proofErr w:type="spellEnd"/>
-            <w:r>
-              <w:rPr>
-                <w:rFonts w:ascii="Segoe UI" w:hAnsi="Segoe UI" w:cs="Segoe UI"/>
-                <w:color w:val="000000"/>
-                <w:kern w:val="0"/>
-                <w:sz w:val="20"/>
-                <w:szCs w:val="20"/>
-              </w:rPr>
               <w:t>?</w:t>
             </w:r>
-            <w:proofErr w:type="gramEnd"/>
           </w:p>
           <w:p/>
         </w:tc>
@@ -523,29 +499,7 @@
                 <w:sz w:val="20"/>
                 <w:szCs w:val="20"/>
               </w:rPr>
-              <w:t>Dada la situación actual, sugiero redactar de nuevo y hablar de los efectos de la pandemia una vez que la misma ha terminado (</w:t>
-            </w:r>
-            <w:proofErr w:type="gramStart"/>
-            <w:r>
-              <w:rPr>
-                <w:rFonts w:ascii="Segoe UI" w:hAnsi="Segoe UI" w:cs="Segoe UI"/>
-                <w:color w:val="000000"/>
-                <w:kern w:val="0"/>
-                <w:sz w:val="20"/>
-                <w:szCs w:val="20"/>
-              </w:rPr>
-              <w:t>por ejemplo, no es gracias a la pandemia que ahora estemos más acostumbrados a hacer estas actividades en casa sin acudir físicamente al evento?</w:t>
-            </w:r>
-            <w:proofErr w:type="gramEnd"/>
-            <w:r>
-              <w:rPr>
-                <w:rFonts w:ascii="Segoe UI" w:hAnsi="Segoe UI" w:cs="Segoe UI"/>
-                <w:color w:val="000000"/>
-                <w:kern w:val="0"/>
-                <w:sz w:val="20"/>
-                <w:szCs w:val="20"/>
-              </w:rPr>
-              <w:t>)</w:t>
+              <w:t>Dada la situación actual, sugiero redactar de nuevo y hablar de los efectos de la pandemia una vez que la misma ha terminado (por ejemplo, no es gracias a la pandemia que ahora estemos más acostumbrados a hacer estas actividades en casa sin acudir físicamente al evento?)</w:t>
             </w:r>
           </w:p>
           <w:p/>
@@ -2186,15 +2140,7 @@
             </w:r>
             <w:proofErr w:type="spellEnd"/>
             <w:r>
-              <w:t xml:space="preserve"> ya que solo probamos ese según </w:t>
-            </w:r>
-            <w:proofErr w:type="gramStart"/>
-            <w:r>
-              <w:t>yo</w:t>
-            </w:r>
-            <w:proofErr w:type="gramEnd"/>
-            <w:r>
-              <w:t xml:space="preserve"> pero como tu digas vale</w:t>
+              <w:t xml:space="preserve"> ya que solo probamos ese según yo pero como tu digas vale</w:t>
             </w:r>
           </w:p>
         </w:tc>
@@ -2628,6 +2574,7 @@
                 <w:id w:val="1620262217"/>
                 <w:citation/>
               </w:sdtPr>
+              <w:sdtEndPr/>
               <w:sdtContent>
                 <w:r>
                   <w:rPr>
@@ -3041,29 +2988,7 @@
                 <w:sz w:val="20"/>
                 <w:szCs w:val="20"/>
               </w:rPr>
-              <w:t xml:space="preserve">No queda claro qué hace este párrafo aquí. </w:t>
-            </w:r>
-            <w:proofErr w:type="gramStart"/>
-            <w:r>
-              <w:rPr>
-                <w:rFonts w:ascii="Segoe UI" w:hAnsi="Segoe UI" w:cs="Segoe UI"/>
-                <w:color w:val="000000"/>
-                <w:kern w:val="0"/>
-                <w:sz w:val="20"/>
-                <w:szCs w:val="20"/>
-              </w:rPr>
-              <w:t>Es continuación de la explicación de [9] o es introducción para [10]?</w:t>
-            </w:r>
-            <w:proofErr w:type="gramEnd"/>
-            <w:r>
-              <w:rPr>
-                <w:rFonts w:ascii="Segoe UI" w:hAnsi="Segoe UI" w:cs="Segoe UI"/>
-                <w:color w:val="000000"/>
-                <w:kern w:val="0"/>
-                <w:sz w:val="20"/>
-                <w:szCs w:val="20"/>
-              </w:rPr>
-              <w:t xml:space="preserve"> Si no es ninguna de las anteriores hay que aclarar más la idea para que no se pierda la congruencia del texto.</w:t>
+              <w:t>No queda claro qué hace este párrafo aquí. Es continuación de la explicación de [9] o es introducción para [10]? Si no es ninguna de las anteriores hay que aclarar más la idea para que no se pierda la congruencia del texto.</w:t>
             </w:r>
           </w:p>
           <w:p/>
@@ -3166,7 +3091,6 @@
             <w:tcW w:w="8828" w:type="dxa"/>
           </w:tcPr>
           <w:p>
-            <w:proofErr w:type="gramStart"/>
             <w:r>
               <w:rPr>
                 <w:rFonts w:ascii="Segoe UI" w:hAnsi="Segoe UI" w:cs="Segoe UI"/>
@@ -3177,7 +3101,6 @@
               </w:rPr>
               <w:t>Se definieron con anterioridad estos acrónimos?</w:t>
             </w:r>
-            <w:proofErr w:type="gramEnd"/>
           </w:p>
         </w:tc>
       </w:tr>
@@ -3320,15 +3243,7 @@
     <w:p/>
     <w:p>
       <w:r>
-        <w:t xml:space="preserve">Hay unas partes de donde dice si son autor o autores según yo revise cada uno y en donde mencionamos sobre el autor y en realidad son autores ya los </w:t>
-      </w:r>
-      <w:proofErr w:type="gramStart"/>
-      <w:r>
-        <w:t>cambie</w:t>
-      </w:r>
-      <w:proofErr w:type="gramEnd"/>
-      <w:r>
-        <w:t xml:space="preserve"> pero no esta de mas que le des una checada por si se me fue alguno sobre todo en el 7 porque creo que lo marca como res y es autor </w:t>
+        <w:t xml:space="preserve">Hay unas partes de donde dice si son autor o autores según yo revise cada uno y en donde mencionamos sobre el autor y en realidad son autores ya los cambie pero no esta de mas que le des una checada por si se me fue alguno sobre todo en el 7 porque creo que lo marca como res y es autor </w:t>
       </w:r>
     </w:p>
     <w:p>
@@ -3342,10 +3257,7 @@
       </w:r>
       <w:proofErr w:type="spellEnd"/>
       <w:r>
-        <w:t xml:space="preserve"> </w:t>
-      </w:r>
-      <w:r>
-        <w:t>3</w:t>
+        <w:t xml:space="preserve"> 3</w:t>
       </w:r>
     </w:p>
     <w:p>
@@ -3653,7 +3565,6 @@
           </w:tcPr>
           <w:p>
             <w:pPr>
-              <w:spacing w:after="0" w:line="240" w:lineRule="auto"/>
               <w:rPr>
                 <w:sz w:val="23"/>
                 <w:szCs w:val="23"/>
@@ -3696,7 +3607,6 @@
             <w:tcW w:w="8828" w:type="dxa"/>
           </w:tcPr>
           <w:p>
-            <w:proofErr w:type="gramStart"/>
             <w:r>
               <w:rPr>
                 <w:rFonts w:ascii="Segoe UI" w:hAnsi="Segoe UI" w:cs="Segoe UI"/>
@@ -3707,7 +3617,6 @@
               </w:rPr>
               <w:t>Es correcto el título?</w:t>
             </w:r>
-            <w:proofErr w:type="gramEnd"/>
           </w:p>
         </w:tc>
       </w:tr>
@@ -4158,11 +4067,151 @@
       </w:tr>
     </w:tbl>
     <w:p/>
-    <w:p>
-      <w:r>
-        <w:t>3.4</w:t>
-      </w:r>
-    </w:p>
+    <w:p/>
+    <w:p/>
+    <w:p/>
+    <w:p/>
+    <w:tbl>
+      <w:tblPr>
+        <w:tblStyle w:val="Tablaconcuadrcula"/>
+        <w:tblW w:w="0" w:type="auto"/>
+        <w:tblLook w:val="04A0" w:firstRow="1" w:lastRow="0" w:firstColumn="1" w:lastColumn="0" w:noHBand="0" w:noVBand="1"/>
+      </w:tblPr>
+      <w:tblGrid>
+        <w:gridCol w:w="8828"/>
+      </w:tblGrid>
+      <w:tr>
+        <w:tc>
+          <w:tcPr>
+            <w:tcW w:w="8828" w:type="dxa"/>
+          </w:tcPr>
+          <w:p>
+            <w:r>
+              <w:lastRenderedPageBreak/>
+              <w:t xml:space="preserve">párrafo </w:t>
+            </w:r>
+          </w:p>
+        </w:tc>
+      </w:tr>
+      <w:tr>
+        <w:tc>
+          <w:tcPr>
+            <w:tcW w:w="8828" w:type="dxa"/>
+          </w:tcPr>
+          <w:p>
+            <w:r>
+              <w:rPr>
+                <w:sz w:val="23"/>
+                <w:szCs w:val="23"/>
+              </w:rPr>
+              <w:t>Inexistente</w:t>
+            </w:r>
+          </w:p>
+        </w:tc>
+      </w:tr>
+      <w:tr>
+        <w:tc>
+          <w:tcPr>
+            <w:tcW w:w="8828" w:type="dxa"/>
+          </w:tcPr>
+          <w:p>
+            <w:r>
+              <w:t>Comentario</w:t>
+            </w:r>
+          </w:p>
+        </w:tc>
+      </w:tr>
+      <w:tr>
+        <w:tc>
+          <w:tcPr>
+            <w:tcW w:w="8828" w:type="dxa"/>
+          </w:tcPr>
+          <w:p>
+            <w:r>
+              <w:t xml:space="preserve">Considero que </w:t>
+            </w:r>
+            <w:r>
+              <w:t xml:space="preserve">la redacción de esta sección </w:t>
+            </w:r>
+            <w:r>
+              <w:t xml:space="preserve"> </w:t>
+            </w:r>
+          </w:p>
+        </w:tc>
+      </w:tr>
+      <w:tr>
+        <w:tc>
+          <w:tcPr>
+            <w:tcW w:w="8828" w:type="dxa"/>
+          </w:tcPr>
+          <w:p>
+            <w:r>
+              <w:t>Cambio aplicado</w:t>
+            </w:r>
+          </w:p>
+        </w:tc>
+      </w:tr>
+      <w:tr>
+        <w:tc>
+          <w:tcPr>
+            <w:tcW w:w="8828" w:type="dxa"/>
+          </w:tcPr>
+          <w:p>
+            <w:pPr>
+              <w:jc w:val="both"/>
+              <w:rPr>
+                <w:rFonts w:ascii="Arial" w:hAnsi="Arial" w:cs="Arial"/>
+              </w:rPr>
+            </w:pPr>
+            <w:r>
+              <w:rPr>
+                <w:rFonts w:ascii="Arial" w:hAnsi="Arial" w:cs="Arial"/>
+                <w:sz w:val="24"/>
+                <w:szCs w:val="24"/>
+              </w:rPr>
+              <w:t xml:space="preserve">La </w:t>
+            </w:r>
+            <w:proofErr w:type="spellStart"/>
+            <w:r>
+              <w:rPr>
+                <w:rFonts w:ascii="Arial" w:hAnsi="Arial" w:cs="Arial"/>
+                <w:sz w:val="24"/>
+                <w:szCs w:val="24"/>
+              </w:rPr>
+              <w:t>reescribi</w:t>
+            </w:r>
+            <w:proofErr w:type="spellEnd"/>
+            <w:r>
+              <w:rPr>
+                <w:rFonts w:ascii="Arial" w:hAnsi="Arial" w:cs="Arial"/>
+                <w:sz w:val="24"/>
+                <w:szCs w:val="24"/>
+              </w:rPr>
+              <w:t xml:space="preserve">, </w:t>
+            </w:r>
+            <w:proofErr w:type="spellStart"/>
+            <w:r>
+              <w:rPr>
+                <w:rFonts w:ascii="Arial" w:hAnsi="Arial" w:cs="Arial"/>
+                <w:sz w:val="24"/>
+                <w:szCs w:val="24"/>
+              </w:rPr>
+              <w:t>leela</w:t>
+            </w:r>
+            <w:proofErr w:type="spellEnd"/>
+            <w:r>
+              <w:rPr>
+                <w:rFonts w:ascii="Arial" w:hAnsi="Arial" w:cs="Arial"/>
+                <w:sz w:val="24"/>
+                <w:szCs w:val="24"/>
+              </w:rPr>
+              <w:t xml:space="preserve"> por favor </w:t>
+            </w:r>
+          </w:p>
+        </w:tc>
+      </w:tr>
+    </w:tbl>
+    <w:p/>
     <w:sectPr>
       <w:pgSz w:w="12240" w:h="15840"/>
       <w:pgMar w:top="1417" w:right="1701" w:bottom="1417" w:left="1701" w:header="708" w:footer="708" w:gutter="0"/>

</xml_diff>

<commit_message>
correcion de algunos comentarios del cpa 4
</commit_message>
<xml_diff>
--- a/2023-2/Reportes/ReporteFinal/relacion de comentariosCorrecion de Noe.docx
+++ b/2023-2/Reportes/ReporteFinal/relacion de comentariosCorrecion de Noe.docx
@@ -307,6 +307,7 @@
                 <w:szCs w:val="21"/>
               </w:rPr>
             </w:pPr>
+            <w:proofErr w:type="gramStart"/>
             <w:r>
               <w:rPr>
                 <w:rFonts w:ascii="Segoe UI" w:hAnsi="Segoe UI" w:cs="Segoe UI"/>
@@ -315,9 +316,9 @@
                 <w:sz w:val="20"/>
                 <w:szCs w:val="20"/>
               </w:rPr>
-              <w:t xml:space="preserve">Es posible actualizar estos datos y la gráfica? Es </w:t>
-            </w:r>
-            <w:proofErr w:type="spellStart"/>
+              <w:t>Es posible actualizar estos datos y la gráfica?</w:t>
+            </w:r>
+            <w:proofErr w:type="gramEnd"/>
             <w:r>
               <w:rPr>
                 <w:rFonts w:ascii="Segoe UI" w:hAnsi="Segoe UI" w:cs="Segoe UI"/>
@@ -326,9 +327,9 @@
                 <w:sz w:val="20"/>
                 <w:szCs w:val="20"/>
               </w:rPr>
-              <w:t>twich</w:t>
-            </w:r>
-            <w:proofErr w:type="spellEnd"/>
+              <w:t xml:space="preserve"> </w:t>
+            </w:r>
+            <w:proofErr w:type="gramStart"/>
             <w:r>
               <w:rPr>
                 <w:rFonts w:ascii="Segoe UI" w:hAnsi="Segoe UI" w:cs="Segoe UI"/>
@@ -337,7 +338,7 @@
                 <w:sz w:val="20"/>
                 <w:szCs w:val="20"/>
               </w:rPr>
-              <w:t xml:space="preserve"> o </w:t>
+              <w:t xml:space="preserve">Es </w:t>
             </w:r>
             <w:proofErr w:type="spellStart"/>
             <w:r>
@@ -348,7 +349,7 @@
                 <w:sz w:val="20"/>
                 <w:szCs w:val="20"/>
               </w:rPr>
-              <w:t>twicht</w:t>
+              <w:t>twich</w:t>
             </w:r>
             <w:proofErr w:type="spellEnd"/>
             <w:r>
@@ -359,8 +360,31 @@
                 <w:sz w:val="20"/>
                 <w:szCs w:val="20"/>
               </w:rPr>
+              <w:t xml:space="preserve"> o </w:t>
+            </w:r>
+            <w:proofErr w:type="spellStart"/>
+            <w:r>
+              <w:rPr>
+                <w:rFonts w:ascii="Segoe UI" w:hAnsi="Segoe UI" w:cs="Segoe UI"/>
+                <w:color w:val="000000"/>
+                <w:kern w:val="0"/>
+                <w:sz w:val="20"/>
+                <w:szCs w:val="20"/>
+              </w:rPr>
+              <w:t>twicht</w:t>
+            </w:r>
+            <w:proofErr w:type="spellEnd"/>
+            <w:r>
+              <w:rPr>
+                <w:rFonts w:ascii="Segoe UI" w:hAnsi="Segoe UI" w:cs="Segoe UI"/>
+                <w:color w:val="000000"/>
+                <w:kern w:val="0"/>
+                <w:sz w:val="20"/>
+                <w:szCs w:val="20"/>
+              </w:rPr>
               <w:t>?</w:t>
             </w:r>
+            <w:proofErr w:type="gramEnd"/>
           </w:p>
           <w:p/>
         </w:tc>
@@ -499,7 +523,29 @@
                 <w:sz w:val="20"/>
                 <w:szCs w:val="20"/>
               </w:rPr>
-              <w:t>Dada la situación actual, sugiero redactar de nuevo y hablar de los efectos de la pandemia una vez que la misma ha terminado (por ejemplo, no es gracias a la pandemia que ahora estemos más acostumbrados a hacer estas actividades en casa sin acudir físicamente al evento?)</w:t>
+              <w:t>Dada la situación actual, sugiero redactar de nuevo y hablar de los efectos de la pandemia una vez que la misma ha terminado (</w:t>
+            </w:r>
+            <w:proofErr w:type="gramStart"/>
+            <w:r>
+              <w:rPr>
+                <w:rFonts w:ascii="Segoe UI" w:hAnsi="Segoe UI" w:cs="Segoe UI"/>
+                <w:color w:val="000000"/>
+                <w:kern w:val="0"/>
+                <w:sz w:val="20"/>
+                <w:szCs w:val="20"/>
+              </w:rPr>
+              <w:t>por ejemplo, no es gracias a la pandemia que ahora estemos más acostumbrados a hacer estas actividades en casa sin acudir físicamente al evento?</w:t>
+            </w:r>
+            <w:proofErr w:type="gramEnd"/>
+            <w:r>
+              <w:rPr>
+                <w:rFonts w:ascii="Segoe UI" w:hAnsi="Segoe UI" w:cs="Segoe UI"/>
+                <w:color w:val="000000"/>
+                <w:kern w:val="0"/>
+                <w:sz w:val="20"/>
+                <w:szCs w:val="20"/>
+              </w:rPr>
+              <w:t>)</w:t>
             </w:r>
           </w:p>
           <w:p/>
@@ -2140,7 +2186,15 @@
             </w:r>
             <w:proofErr w:type="spellEnd"/>
             <w:r>
-              <w:t xml:space="preserve"> ya que solo probamos ese según yo pero como tu digas vale</w:t>
+              <w:t xml:space="preserve"> ya que solo probamos ese según </w:t>
+            </w:r>
+            <w:proofErr w:type="gramStart"/>
+            <w:r>
+              <w:t>yo</w:t>
+            </w:r>
+            <w:proofErr w:type="gramEnd"/>
+            <w:r>
+              <w:t xml:space="preserve"> pero como tu digas vale</w:t>
             </w:r>
           </w:p>
         </w:tc>
@@ -2574,7 +2628,6 @@
                 <w:id w:val="1620262217"/>
                 <w:citation/>
               </w:sdtPr>
-              <w:sdtEndPr/>
               <w:sdtContent>
                 <w:r>
                   <w:rPr>
@@ -2988,7 +3041,29 @@
                 <w:sz w:val="20"/>
                 <w:szCs w:val="20"/>
               </w:rPr>
-              <w:t>No queda claro qué hace este párrafo aquí. Es continuación de la explicación de [9] o es introducción para [10]? Si no es ninguna de las anteriores hay que aclarar más la idea para que no se pierda la congruencia del texto.</w:t>
+              <w:t xml:space="preserve">No queda claro qué hace este párrafo aquí. </w:t>
+            </w:r>
+            <w:proofErr w:type="gramStart"/>
+            <w:r>
+              <w:rPr>
+                <w:rFonts w:ascii="Segoe UI" w:hAnsi="Segoe UI" w:cs="Segoe UI"/>
+                <w:color w:val="000000"/>
+                <w:kern w:val="0"/>
+                <w:sz w:val="20"/>
+                <w:szCs w:val="20"/>
+              </w:rPr>
+              <w:t>Es continuación de la explicación de [9] o es introducción para [10]?</w:t>
+            </w:r>
+            <w:proofErr w:type="gramEnd"/>
+            <w:r>
+              <w:rPr>
+                <w:rFonts w:ascii="Segoe UI" w:hAnsi="Segoe UI" w:cs="Segoe UI"/>
+                <w:color w:val="000000"/>
+                <w:kern w:val="0"/>
+                <w:sz w:val="20"/>
+                <w:szCs w:val="20"/>
+              </w:rPr>
+              <w:t xml:space="preserve"> Si no es ninguna de las anteriores hay que aclarar más la idea para que no se pierda la congruencia del texto.</w:t>
             </w:r>
           </w:p>
           <w:p/>
@@ -3091,6 +3166,7 @@
             <w:tcW w:w="8828" w:type="dxa"/>
           </w:tcPr>
           <w:p>
+            <w:proofErr w:type="gramStart"/>
             <w:r>
               <w:rPr>
                 <w:rFonts w:ascii="Segoe UI" w:hAnsi="Segoe UI" w:cs="Segoe UI"/>
@@ -3101,6 +3177,7 @@
               </w:rPr>
               <w:t>Se definieron con anterioridad estos acrónimos?</w:t>
             </w:r>
+            <w:proofErr w:type="gramEnd"/>
           </w:p>
         </w:tc>
       </w:tr>
@@ -3243,7 +3320,15 @@
     <w:p/>
     <w:p>
       <w:r>
-        <w:t xml:space="preserve">Hay unas partes de donde dice si son autor o autores según yo revise cada uno y en donde mencionamos sobre el autor y en realidad son autores ya los cambie pero no esta de mas que le des una checada por si se me fue alguno sobre todo en el 7 porque creo que lo marca como res y es autor </w:t>
+        <w:t xml:space="preserve">Hay unas partes de donde dice si son autor o autores según yo revise cada uno y en donde mencionamos sobre el autor y en realidad son autores ya los </w:t>
+      </w:r>
+      <w:proofErr w:type="gramStart"/>
+      <w:r>
+        <w:t>cambie</w:t>
+      </w:r>
+      <w:proofErr w:type="gramEnd"/>
+      <w:r>
+        <w:t xml:space="preserve"> pero no esta de mas que le des una checada por si se me fue alguno sobre todo en el 7 porque creo que lo marca como res y es autor </w:t>
       </w:r>
     </w:p>
     <w:p>
@@ -3607,6 +3692,7 @@
             <w:tcW w:w="8828" w:type="dxa"/>
           </w:tcPr>
           <w:p>
+            <w:proofErr w:type="gramStart"/>
             <w:r>
               <w:rPr>
                 <w:rFonts w:ascii="Segoe UI" w:hAnsi="Segoe UI" w:cs="Segoe UI"/>
@@ -3617,6 +3703,7 @@
               </w:rPr>
               <w:t>Es correcto el título?</w:t>
             </w:r>
+            <w:proofErr w:type="gramEnd"/>
           </w:p>
         </w:tc>
       </w:tr>
@@ -3838,7 +3925,28 @@
                 <w:sz w:val="28"/>
                 <w:szCs w:val="28"/>
               </w:rPr>
-              <w:t xml:space="preserve"> porfa</w:t>
+              <w:t xml:space="preserve"> </w:t>
+            </w:r>
+            <w:commentRangeStart w:id="9"/>
+            <w:r>
+              <w:rPr>
+                <w:rFonts w:ascii="Arial" w:hAnsi="Arial" w:cs="Arial"/>
+                <w:sz w:val="28"/>
+                <w:szCs w:val="28"/>
+              </w:rPr>
+              <w:t>porfa</w:t>
+            </w:r>
+            <w:commentRangeEnd w:id="9"/>
+            <w:r>
+              <w:rPr>
+                <w:rStyle w:val="Refdecomentario"/>
+                <w:rFonts w:asciiTheme="minorHAnsi" w:eastAsiaTheme="minorHAnsi" w:hAnsiTheme="minorHAnsi" w:cstheme="minorBidi"/>
+                <w:color w:val="auto"/>
+                <w:kern w:val="2"/>
+                <w:lang w:eastAsia="en-US"/>
+                <w14:ligatures w14:val="standardContextual"/>
+              </w:rPr>
+              <w:commentReference w:id="9"/>
             </w:r>
           </w:p>
           <w:p/>
@@ -3950,25 +4058,7 @@
                 <w:sz w:val="24"/>
                 <w:szCs w:val="24"/>
               </w:rPr>
-              <w:t xml:space="preserve">, uno de ellos es el modelado de un sistema mediante cadenas de </w:t>
-            </w:r>
-            <w:proofErr w:type="spellStart"/>
-            <w:r>
-              <w:rPr>
-                <w:rFonts w:ascii="Arial" w:hAnsi="Arial" w:cs="Arial"/>
-                <w:sz w:val="24"/>
-                <w:szCs w:val="24"/>
-              </w:rPr>
-              <w:t>Markov</w:t>
-            </w:r>
-            <w:proofErr w:type="spellEnd"/>
-            <w:r>
-              <w:rPr>
-                <w:rFonts w:ascii="Arial" w:hAnsi="Arial" w:cs="Arial"/>
-                <w:sz w:val="24"/>
-                <w:szCs w:val="24"/>
-              </w:rPr>
-              <w:t xml:space="preserve">. </w:t>
+              <w:t xml:space="preserve">, uno de ellos es el modelado de un sistema mediante cadenas de Markov. </w:t>
             </w:r>
             <w:r>
               <w:rPr>
@@ -4034,25 +4124,7 @@
                 <w:sz w:val="24"/>
                 <w:szCs w:val="24"/>
               </w:rPr>
-              <w:t xml:space="preserve">El estado de la cadena de </w:t>
-            </w:r>
-            <w:proofErr w:type="spellStart"/>
-            <w:r>
-              <w:rPr>
-                <w:rFonts w:ascii="Arial" w:hAnsi="Arial" w:cs="Arial"/>
-                <w:sz w:val="24"/>
-                <w:szCs w:val="24"/>
-              </w:rPr>
-              <w:t>Markov</w:t>
-            </w:r>
-            <w:proofErr w:type="spellEnd"/>
-            <w:r>
-              <w:rPr>
-                <w:rFonts w:ascii="Arial" w:hAnsi="Arial" w:cs="Arial"/>
-                <w:sz w:val="24"/>
-                <w:szCs w:val="24"/>
-              </w:rPr>
-              <w:t>, al ser esta de tiempo discreto, permite</w:t>
+              <w:t>El estado de la cadena de Markov, al ser esta de tiempo discreto, permite</w:t>
             </w:r>
             <w:r>
               <w:rPr>
@@ -4205,7 +4277,741 @@
                 <w:sz w:val="24"/>
                 <w:szCs w:val="24"/>
               </w:rPr>
-              <w:t xml:space="preserve"> por favor </w:t>
+              <w:t xml:space="preserve"> por </w:t>
+            </w:r>
+            <w:commentRangeStart w:id="10"/>
+            <w:r>
+              <w:rPr>
+                <w:rFonts w:ascii="Arial" w:hAnsi="Arial" w:cs="Arial"/>
+                <w:sz w:val="24"/>
+                <w:szCs w:val="24"/>
+              </w:rPr>
+              <w:t>favor</w:t>
+            </w:r>
+            <w:commentRangeEnd w:id="10"/>
+            <w:r>
+              <w:rPr>
+                <w:rStyle w:val="Refdecomentario"/>
+              </w:rPr>
+              <w:commentReference w:id="10"/>
+            </w:r>
+            <w:r>
+              <w:rPr>
+                <w:rFonts w:ascii="Arial" w:hAnsi="Arial" w:cs="Arial"/>
+                <w:sz w:val="24"/>
+                <w:szCs w:val="24"/>
+              </w:rPr>
+              <w:t xml:space="preserve"> </w:t>
+            </w:r>
+          </w:p>
+        </w:tc>
+      </w:tr>
+    </w:tbl>
+    <w:p/>
+    <w:p>
+      <w:pPr>
+        <w:pStyle w:val="Ttulo1"/>
+        <w:jc w:val="center"/>
+      </w:pPr>
+      <w:r>
+        <w:t>Capítulo 4</w:t>
+      </w:r>
+    </w:p>
+    <w:p/>
+    <w:tbl>
+      <w:tblPr>
+        <w:tblStyle w:val="Tablaconcuadrcula"/>
+        <w:tblW w:w="0" w:type="auto"/>
+        <w:tblLook w:val="04A0" w:firstRow="1" w:lastRow="0" w:firstColumn="1" w:lastColumn="0" w:noHBand="0" w:noVBand="1"/>
+      </w:tblPr>
+      <w:tblGrid>
+        <w:gridCol w:w="8828"/>
+      </w:tblGrid>
+      <w:tr>
+        <w:tc>
+          <w:tcPr>
+            <w:tcW w:w="8828" w:type="dxa"/>
+          </w:tcPr>
+          <w:p>
+            <w:r>
+              <w:t xml:space="preserve">párrafo </w:t>
+            </w:r>
+          </w:p>
+        </w:tc>
+      </w:tr>
+      <w:tr>
+        <w:tc>
+          <w:tcPr>
+            <w:tcW w:w="8828" w:type="dxa"/>
+          </w:tcPr>
+          <w:p>
+            <w:r>
+              <w:rPr>
+                <w:rFonts w:ascii="Arial" w:hAnsi="Arial" w:cs="Arial"/>
+                <w:sz w:val="24"/>
+                <w:szCs w:val="24"/>
+              </w:rPr>
+              <w:t xml:space="preserve">servicio </w:t>
+            </w:r>
+            <m:oMath>
+              <m:d>
+                <m:dPr>
+                  <m:ctrlPr>
+                    <w:rPr>
+                      <w:rFonts w:ascii="Cambria Math" w:hAnsi="Cambria Math" w:cs="Arial"/>
+                      <w:i/>
+                      <w:sz w:val="24"/>
+                      <w:szCs w:val="24"/>
+                    </w:rPr>
+                  </m:ctrlPr>
+                </m:dPr>
+                <m:e>
+                  <m:f>
+                    <m:fPr>
+                      <m:ctrlPr>
+                        <w:rPr>
+                          <w:rFonts w:ascii="Cambria Math" w:hAnsi="Cambria Math" w:cs="Arial"/>
+                          <w:i/>
+                          <w:sz w:val="24"/>
+                          <w:szCs w:val="24"/>
+                        </w:rPr>
+                      </m:ctrlPr>
+                    </m:fPr>
+                    <m:num>
+                      <m:r>
+                        <w:rPr>
+                          <w:rFonts w:ascii="Cambria Math" w:hAnsi="Cambria Math" w:cs="Arial"/>
+                          <w:sz w:val="24"/>
+                          <w:szCs w:val="24"/>
+                        </w:rPr>
+                        <m:t>j</m:t>
+                      </m:r>
+                    </m:num>
+                    <m:den>
+                      <m:r>
+                        <w:rPr>
+                          <w:rFonts w:ascii="Cambria Math" w:hAnsi="Cambria Math" w:cs="Arial"/>
+                          <w:sz w:val="24"/>
+                          <w:szCs w:val="24"/>
+                        </w:rPr>
+                        <m:t>μ</m:t>
+                      </m:r>
+                    </m:den>
+                  </m:f>
+                </m:e>
+              </m:d>
+            </m:oMath>
+            <w:r>
+              <w:rPr>
+                <w:rFonts w:ascii="Arial" w:hAnsi="Arial" w:cs="Arial"/>
+                <w:sz w:val="24"/>
+                <w:szCs w:val="24"/>
+              </w:rPr>
+              <w:t>. La</w:t>
+            </w:r>
+          </w:p>
+        </w:tc>
+      </w:tr>
+      <w:tr>
+        <w:tc>
+          <w:tcPr>
+            <w:tcW w:w="8828" w:type="dxa"/>
+          </w:tcPr>
+          <w:p>
+            <w:r>
+              <w:t>Comentario</w:t>
+            </w:r>
+          </w:p>
+        </w:tc>
+      </w:tr>
+      <w:tr>
+        <w:tc>
+          <w:tcPr>
+            <w:tcW w:w="8828" w:type="dxa"/>
+          </w:tcPr>
+          <w:p>
+            <w:pPr>
+              <w:autoSpaceDE w:val="0"/>
+              <w:autoSpaceDN w:val="0"/>
+              <w:adjustRightInd w:val="0"/>
+              <w:rPr>
+                <w:rFonts w:ascii="Segoe UI" w:hAnsi="Segoe UI" w:cs="Segoe UI"/>
+                <w:kern w:val="0"/>
+                <w:sz w:val="21"/>
+                <w:szCs w:val="21"/>
+              </w:rPr>
+            </w:pPr>
+            <w:r>
+              <w:rPr>
+                <w:rFonts w:ascii="Segoe UI" w:hAnsi="Segoe UI" w:cs="Segoe UI"/>
+                <w:color w:val="000000"/>
+                <w:kern w:val="0"/>
+                <w:sz w:val="20"/>
+                <w:szCs w:val="20"/>
+              </w:rPr>
+              <w:t>Debe ser 1/u</w:t>
+            </w:r>
+          </w:p>
+          <w:p/>
+        </w:tc>
+      </w:tr>
+      <w:tr>
+        <w:tc>
+          <w:tcPr>
+            <w:tcW w:w="8828" w:type="dxa"/>
+          </w:tcPr>
+          <w:p>
+            <w:r>
+              <w:t>Cambio aplicado</w:t>
+            </w:r>
+          </w:p>
+        </w:tc>
+      </w:tr>
+      <w:tr>
+        <w:tc>
+          <w:tcPr>
+            <w:tcW w:w="8828" w:type="dxa"/>
+          </w:tcPr>
+          <w:p>
+            <w:pPr>
+              <w:rPr>
+                <w:rFonts w:ascii="Arial" w:hAnsi="Arial" w:cs="Arial"/>
+                <w:sz w:val="24"/>
+                <w:szCs w:val="24"/>
+              </w:rPr>
+            </w:pPr>
+            <w:r>
+              <w:rPr>
+                <w:rFonts w:ascii="Arial" w:hAnsi="Arial" w:cs="Arial"/>
+                <w:sz w:val="24"/>
+                <w:szCs w:val="24"/>
+              </w:rPr>
+              <w:t xml:space="preserve">servicio </w:t>
+            </w:r>
+            <m:oMath>
+              <m:d>
+                <m:dPr>
+                  <m:ctrlPr>
+                    <w:rPr>
+                      <w:rFonts w:ascii="Cambria Math" w:hAnsi="Cambria Math" w:cs="Arial"/>
+                      <w:i/>
+                      <w:sz w:val="24"/>
+                      <w:szCs w:val="24"/>
+                    </w:rPr>
+                  </m:ctrlPr>
+                </m:dPr>
+                <m:e>
+                  <m:f>
+                    <m:fPr>
+                      <m:ctrlPr>
+                        <w:rPr>
+                          <w:rFonts w:ascii="Cambria Math" w:hAnsi="Cambria Math" w:cs="Arial"/>
+                          <w:i/>
+                          <w:sz w:val="24"/>
+                          <w:szCs w:val="24"/>
+                        </w:rPr>
+                      </m:ctrlPr>
+                    </m:fPr>
+                    <m:num>
+                      <m:r>
+                        <w:rPr>
+                          <w:rFonts w:ascii="Cambria Math" w:hAnsi="Cambria Math" w:cs="Arial"/>
+                          <w:sz w:val="24"/>
+                          <w:szCs w:val="24"/>
+                        </w:rPr>
+                        <m:t>1</m:t>
+                      </m:r>
+                    </m:num>
+                    <m:den>
+                      <m:r>
+                        <w:rPr>
+                          <w:rFonts w:ascii="Cambria Math" w:hAnsi="Cambria Math" w:cs="Arial"/>
+                          <w:sz w:val="24"/>
+                          <w:szCs w:val="24"/>
+                        </w:rPr>
+                        <m:t>μ</m:t>
+                      </m:r>
+                    </m:den>
+                  </m:f>
+                </m:e>
+              </m:d>
+            </m:oMath>
+            <w:r>
+              <w:rPr>
+                <w:rFonts w:ascii="Arial" w:hAnsi="Arial" w:cs="Arial"/>
+                <w:sz w:val="24"/>
+                <w:szCs w:val="24"/>
+              </w:rPr>
+              <w:t>. La</w:t>
+            </w:r>
+          </w:p>
+          <w:p>
+            <w:r>
+              <w:t>// no se si es 1/u o 1/mulo deje como 1/mu</w:t>
+            </w:r>
+          </w:p>
+        </w:tc>
+      </w:tr>
+    </w:tbl>
+    <w:p/>
+    <w:tbl>
+      <w:tblPr>
+        <w:tblStyle w:val="Tablaconcuadrcula"/>
+        <w:tblW w:w="0" w:type="auto"/>
+        <w:tblLook w:val="04A0" w:firstRow="1" w:lastRow="0" w:firstColumn="1" w:lastColumn="0" w:noHBand="0" w:noVBand="1"/>
+      </w:tblPr>
+      <w:tblGrid>
+        <w:gridCol w:w="8828"/>
+      </w:tblGrid>
+      <w:tr>
+        <w:tc>
+          <w:tcPr>
+            <w:tcW w:w="8828" w:type="dxa"/>
+          </w:tcPr>
+          <w:p>
+            <w:r>
+              <w:t xml:space="preserve">párrafo </w:t>
+            </w:r>
+          </w:p>
+        </w:tc>
+      </w:tr>
+      <w:tr>
+        <w:tc>
+          <w:tcPr>
+            <w:tcW w:w="8828" w:type="dxa"/>
+          </w:tcPr>
+          <w:p>
+            <w:r>
+              <w:rPr>
+                <w:sz w:val="23"/>
+                <w:szCs w:val="23"/>
+              </w:rPr>
+              <w:t>(</w:t>
+            </w:r>
+            <w:r>
+              <w:rPr>
+                <w:rFonts w:ascii="Cambria Math" w:hAnsi="Cambria Math" w:cs="Cambria Math"/>
+                <w:sz w:val="17"/>
+                <w:szCs w:val="17"/>
+              </w:rPr>
+              <w:t>𝑗</w:t>
+            </w:r>
+            <w:r>
+              <w:rPr>
+                <w:rFonts w:ascii="Cambria Math" w:hAnsi="Cambria Math" w:cs="Cambria Math"/>
+                <w:sz w:val="17"/>
+                <w:szCs w:val="17"/>
+              </w:rPr>
+              <w:t>/</w:t>
+            </w:r>
+            <w:r>
+              <w:rPr>
+                <w:rFonts w:ascii="Cambria Math" w:hAnsi="Cambria Math" w:cs="Cambria Math"/>
+                <w:sz w:val="17"/>
+                <w:szCs w:val="17"/>
+              </w:rPr>
+              <w:t>𝜇</w:t>
+            </w:r>
+            <w:r>
+              <w:rPr>
+                <w:sz w:val="23"/>
+                <w:szCs w:val="23"/>
+              </w:rPr>
+              <w:t xml:space="preserve">): </w:t>
+            </w:r>
+            <w:r>
+              <w:rPr>
+                <w:rFonts w:ascii="Arial" w:hAnsi="Arial" w:cs="Arial"/>
+                <w:sz w:val="23"/>
+                <w:szCs w:val="23"/>
+              </w:rPr>
+              <w:t>Representa la velocidad promedio a la cual finaliza un servicio dentro del</w:t>
+            </w:r>
+          </w:p>
+        </w:tc>
+      </w:tr>
+      <w:tr>
+        <w:tc>
+          <w:tcPr>
+            <w:tcW w:w="8828" w:type="dxa"/>
+          </w:tcPr>
+          <w:p>
+            <w:r>
+              <w:t>Comentario</w:t>
+            </w:r>
+          </w:p>
+        </w:tc>
+      </w:tr>
+      <w:tr>
+        <w:tc>
+          <w:tcPr>
+            <w:tcW w:w="8828" w:type="dxa"/>
+          </w:tcPr>
+          <w:p>
+            <w:r>
+              <w:t xml:space="preserve">Aquí no hace comentario de nada pero no se si igual se debe cambiar a 1/mu lo cambio igual a o lo dejo así </w:t>
+            </w:r>
+            <w:proofErr w:type="gramStart"/>
+            <w:r>
+              <w:t>con  J</w:t>
+            </w:r>
+            <w:proofErr w:type="gramEnd"/>
+            <w:r>
+              <w:t>/mu aunque en ese mismo párrafo pide cambiar algo por “un conjunto de J servicios” entonces de ahí la duda si lo cambio o no</w:t>
+            </w:r>
+          </w:p>
+        </w:tc>
+      </w:tr>
+      <w:tr>
+        <w:tc>
+          <w:tcPr>
+            <w:tcW w:w="8828" w:type="dxa"/>
+          </w:tcPr>
+          <w:p>
+            <w:r>
+              <w:t>Cambio aplicado</w:t>
+            </w:r>
+          </w:p>
+        </w:tc>
+      </w:tr>
+      <w:tr>
+        <w:tc>
+          <w:tcPr>
+            <w:tcW w:w="8828" w:type="dxa"/>
+          </w:tcPr>
+          <w:p>
+            <w:r>
+              <w:rPr>
+                <w:sz w:val="23"/>
+                <w:szCs w:val="23"/>
+              </w:rPr>
+              <w:t>(</w:t>
+            </w:r>
+            <w:r>
+              <w:rPr>
+                <w:sz w:val="23"/>
+                <w:szCs w:val="23"/>
+              </w:rPr>
+              <w:t>j/</w:t>
+            </w:r>
+            <w:r>
+              <w:rPr>
+                <w:rFonts w:ascii="Cambria Math" w:hAnsi="Cambria Math" w:cs="Cambria Math"/>
+                <w:sz w:val="17"/>
+                <w:szCs w:val="17"/>
+              </w:rPr>
+              <w:t>𝜇</w:t>
+            </w:r>
+            <w:r>
+              <w:rPr>
+                <w:sz w:val="23"/>
+                <w:szCs w:val="23"/>
+              </w:rPr>
+              <w:t xml:space="preserve">): </w:t>
+            </w:r>
+            <w:r>
+              <w:rPr>
+                <w:rFonts w:ascii="Arial" w:hAnsi="Arial" w:cs="Arial"/>
+                <w:sz w:val="23"/>
+                <w:szCs w:val="23"/>
+              </w:rPr>
+              <w:t>Representa la velocidad promedio a la cual finaliza un servicio dentro del</w:t>
+            </w:r>
+          </w:p>
+        </w:tc>
+      </w:tr>
+    </w:tbl>
+    <w:p/>
+    <w:tbl>
+      <w:tblPr>
+        <w:tblStyle w:val="Tablaconcuadrcula"/>
+        <w:tblW w:w="0" w:type="auto"/>
+        <w:tblLook w:val="04A0" w:firstRow="1" w:lastRow="0" w:firstColumn="1" w:lastColumn="0" w:noHBand="0" w:noVBand="1"/>
+      </w:tblPr>
+      <w:tblGrid>
+        <w:gridCol w:w="8828"/>
+      </w:tblGrid>
+      <w:tr>
+        <w:tc>
+          <w:tcPr>
+            <w:tcW w:w="8828" w:type="dxa"/>
+          </w:tcPr>
+          <w:p>
+            <w:r>
+              <w:t xml:space="preserve">párrafo </w:t>
+            </w:r>
+          </w:p>
+        </w:tc>
+      </w:tr>
+      <w:tr>
+        <w:tc>
+          <w:tcPr>
+            <w:tcW w:w="8828" w:type="dxa"/>
+          </w:tcPr>
+          <w:p>
+            <w:r>
+              <w:drawing>
+                <wp:inline distT="0" distB="0" distL="0" distR="0" wp14:anchorId="010E76E7" wp14:editId="22F42F52">
+                  <wp:extent cx="5612130" cy="504190"/>
+                  <wp:effectExtent l="0" t="0" r="0" b="0"/>
+                  <wp:docPr id="1573177139" name="Imagen 1"/>
+                  <wp:cNvGraphicFramePr>
+                    <a:graphicFrameLocks xmlns:a="http://schemas.openxmlformats.org/drawingml/2006/main" noChangeAspect="1"/>
+                  </wp:cNvGraphicFramePr>
+                  <a:graphic xmlns:a="http://schemas.openxmlformats.org/drawingml/2006/main">
+                    <a:graphicData uri="http://schemas.openxmlformats.org/drawingml/2006/picture">
+                      <pic:pic xmlns:pic="http://schemas.openxmlformats.org/drawingml/2006/picture">
+                        <pic:nvPicPr>
+                          <pic:cNvPr id="1573177139" name=""/>
+                          <pic:cNvPicPr/>
+                        </pic:nvPicPr>
+                        <pic:blipFill>
+                          <a:blip r:embed="rId10"/>
+                          <a:stretch>
+                            <a:fillRect/>
+                          </a:stretch>
+                        </pic:blipFill>
+                        <pic:spPr>
+                          <a:xfrm>
+                            <a:off x="0" y="0"/>
+                            <a:ext cx="5612130" cy="504190"/>
+                          </a:xfrm>
+                          <a:prstGeom prst="rect">
+                            <a:avLst/>
+                          </a:prstGeom>
+                        </pic:spPr>
+                      </pic:pic>
+                    </a:graphicData>
+                  </a:graphic>
+                </wp:inline>
+              </w:drawing>
+            </w:r>
+          </w:p>
+          <w:p/>
+        </w:tc>
+      </w:tr>
+      <w:tr>
+        <w:tc>
+          <w:tcPr>
+            <w:tcW w:w="8828" w:type="dxa"/>
+          </w:tcPr>
+          <w:p>
+            <w:r>
+              <w:t>Comentario</w:t>
+            </w:r>
+          </w:p>
+        </w:tc>
+      </w:tr>
+      <w:tr>
+        <w:tc>
+          <w:tcPr>
+            <w:tcW w:w="8828" w:type="dxa"/>
+          </w:tcPr>
+          <w:p>
+            <w:pPr>
+              <w:autoSpaceDE w:val="0"/>
+              <w:autoSpaceDN w:val="0"/>
+              <w:adjustRightInd w:val="0"/>
+              <w:rPr>
+                <w:rFonts w:ascii="Segoe UI" w:hAnsi="Segoe UI" w:cs="Segoe UI"/>
+                <w:kern w:val="0"/>
+                <w:sz w:val="21"/>
+                <w:szCs w:val="21"/>
+              </w:rPr>
+            </w:pPr>
+            <w:r>
+              <w:rPr>
+                <w:rFonts w:ascii="Segoe UI" w:hAnsi="Segoe UI" w:cs="Segoe UI"/>
+                <w:color w:val="000000"/>
+                <w:kern w:val="0"/>
+                <w:sz w:val="20"/>
+                <w:szCs w:val="20"/>
+              </w:rPr>
+              <w:t>i o j?</w:t>
+            </w:r>
+          </w:p>
+          <w:p/>
+        </w:tc>
+      </w:tr>
+      <w:tr>
+        <w:tc>
+          <w:tcPr>
+            <w:tcW w:w="8828" w:type="dxa"/>
+          </w:tcPr>
+          <w:p>
+            <w:r>
+              <w:t>Cambio aplicado</w:t>
+            </w:r>
+          </w:p>
+        </w:tc>
+      </w:tr>
+      <w:tr>
+        <w:tc>
+          <w:tcPr>
+            <w:tcW w:w="8828" w:type="dxa"/>
+          </w:tcPr>
+          <w:p>
+            <w:r>
+              <w:t xml:space="preserve">J al estado j-1 es el resultado de dividir el estado actual de la cadena j por la duración promedio de un servicio mu </w:t>
+            </w:r>
+          </w:p>
+        </w:tc>
+      </w:tr>
+    </w:tbl>
+    <w:p/>
+    <w:p/>
+    <w:tbl>
+      <w:tblPr>
+        <w:tblStyle w:val="Tablaconcuadrcula"/>
+        <w:tblW w:w="0" w:type="auto"/>
+        <w:tblLook w:val="04A0" w:firstRow="1" w:lastRow="0" w:firstColumn="1" w:lastColumn="0" w:noHBand="0" w:noVBand="1"/>
+      </w:tblPr>
+      <w:tblGrid>
+        <w:gridCol w:w="8828"/>
+      </w:tblGrid>
+      <w:tr>
+        <w:tc>
+          <w:tcPr>
+            <w:tcW w:w="8828" w:type="dxa"/>
+          </w:tcPr>
+          <w:p>
+            <w:r>
+              <w:lastRenderedPageBreak/>
+              <w:t xml:space="preserve">párrafo </w:t>
+            </w:r>
+          </w:p>
+        </w:tc>
+      </w:tr>
+      <w:tr>
+        <w:tc>
+          <w:tcPr>
+            <w:tcW w:w="8828" w:type="dxa"/>
+          </w:tcPr>
+          <w:p>
+            <w:r>
+              <w:drawing>
+                <wp:inline distT="0" distB="0" distL="0" distR="0" wp14:anchorId="054F20AD" wp14:editId="47A5396E">
+                  <wp:extent cx="5612130" cy="1146175"/>
+                  <wp:effectExtent l="0" t="0" r="0" b="0"/>
+                  <wp:docPr id="841104935" name="Imagen 1"/>
+                  <wp:cNvGraphicFramePr>
+                    <a:graphicFrameLocks xmlns:a="http://schemas.openxmlformats.org/drawingml/2006/main" noChangeAspect="1"/>
+                  </wp:cNvGraphicFramePr>
+                  <a:graphic xmlns:a="http://schemas.openxmlformats.org/drawingml/2006/main">
+                    <a:graphicData uri="http://schemas.openxmlformats.org/drawingml/2006/picture">
+                      <pic:pic xmlns:pic="http://schemas.openxmlformats.org/drawingml/2006/picture">
+                        <pic:nvPicPr>
+                          <pic:cNvPr id="841104935" name=""/>
+                          <pic:cNvPicPr/>
+                        </pic:nvPicPr>
+                        <pic:blipFill>
+                          <a:blip r:embed="rId11"/>
+                          <a:stretch>
+                            <a:fillRect/>
+                          </a:stretch>
+                        </pic:blipFill>
+                        <pic:spPr>
+                          <a:xfrm>
+                            <a:off x="0" y="0"/>
+                            <a:ext cx="5612130" cy="1146175"/>
+                          </a:xfrm>
+                          <a:prstGeom prst="rect">
+                            <a:avLst/>
+                          </a:prstGeom>
+                        </pic:spPr>
+                      </pic:pic>
+                    </a:graphicData>
+                  </a:graphic>
+                </wp:inline>
+              </w:drawing>
+            </w:r>
+          </w:p>
+        </w:tc>
+      </w:tr>
+      <w:tr>
+        <w:tc>
+          <w:tcPr>
+            <w:tcW w:w="8828" w:type="dxa"/>
+          </w:tcPr>
+          <w:p>
+            <w:r>
+              <w:t>Comentario</w:t>
+            </w:r>
+          </w:p>
+        </w:tc>
+      </w:tr>
+      <w:tr>
+        <w:tc>
+          <w:tcPr>
+            <w:tcW w:w="8828" w:type="dxa"/>
+          </w:tcPr>
+          <w:p>
+            <w:pPr>
+              <w:autoSpaceDE w:val="0"/>
+              <w:autoSpaceDN w:val="0"/>
+              <w:adjustRightInd w:val="0"/>
+              <w:rPr>
+                <w:rFonts w:ascii="Segoe UI" w:hAnsi="Segoe UI" w:cs="Segoe UI"/>
+                <w:kern w:val="0"/>
+                <w:sz w:val="21"/>
+                <w:szCs w:val="21"/>
+              </w:rPr>
+            </w:pPr>
+            <w:r>
+              <w:rPr>
+                <w:rFonts w:ascii="Segoe UI" w:hAnsi="Segoe UI" w:cs="Segoe UI"/>
+                <w:color w:val="000000"/>
+                <w:kern w:val="0"/>
+                <w:sz w:val="20"/>
+                <w:szCs w:val="20"/>
+              </w:rPr>
+              <w:t>Ver comentario en la figura.</w:t>
+            </w:r>
+          </w:p>
+          <w:p/>
+        </w:tc>
+      </w:tr>
+      <w:tr>
+        <w:tc>
+          <w:tcPr>
+            <w:tcW w:w="8828" w:type="dxa"/>
+          </w:tcPr>
+          <w:p>
+            <w:r>
+              <w:t>Cambio aplicado</w:t>
+            </w:r>
+          </w:p>
+        </w:tc>
+      </w:tr>
+      <w:tr>
+        <w:tc>
+          <w:tcPr>
+            <w:tcW w:w="8828" w:type="dxa"/>
+          </w:tcPr>
+          <w:p>
+            <w:r>
+              <w:t xml:space="preserve">No le cambie no entendí su comentario y hasta este punto llegue </w:t>
+            </w:r>
+          </w:p>
+          <w:p>
+            <w:r>
+              <w:t xml:space="preserve">Ahora si </w:t>
+            </w:r>
+            <w:proofErr w:type="gramStart"/>
+            <w:r>
+              <w:t>ya venia agotado</w:t>
+            </w:r>
+            <w:proofErr w:type="gramEnd"/>
+            <w:r>
+              <w:t xml:space="preserve"> de la escuela y ya </w:t>
+            </w:r>
+            <w:proofErr w:type="spellStart"/>
+            <w:r>
+              <w:t>tenia</w:t>
+            </w:r>
+            <w:proofErr w:type="spellEnd"/>
+            <w:r>
+              <w:t xml:space="preserve"> muchos sueño</w:t>
             </w:r>
           </w:p>
         </w:tc>
@@ -4320,6 +5126,46 @@
       </w:r>
     </w:p>
   </w:comment>
+  <w:comment w:id="9" w:author="Ulises Munoz Ruiz" w:date="2023-05-24T00:34:00Z" w:initials="UMR">
+    <w:p>
+      <w:pPr>
+        <w:pStyle w:val="Textocomentario"/>
+      </w:pPr>
+      <w:r>
+        <w:rPr>
+          <w:rStyle w:val="Refdecomentario"/>
+        </w:rPr>
+        <w:annotationRef/>
+      </w:r>
+      <w:r>
+        <w:t xml:space="preserve">Si esta bien </w:t>
+      </w:r>
+    </w:p>
+    <w:p>
+      <w:pPr>
+        <w:pStyle w:val="Textocomentario"/>
+      </w:pPr>
+      <w:r>
+        <w:t>Solo tiene algunos errores contextuales</w:t>
+      </w:r>
+    </w:p>
+  </w:comment>
+  <w:comment w:id="10" w:author="Ulises Munoz Ruiz" w:date="2023-05-24T00:34:00Z" w:initials="UMR">
+    <w:p>
+      <w:pPr>
+        <w:pStyle w:val="Textocomentario"/>
+      </w:pPr>
+      <w:r>
+        <w:rPr>
+          <w:rStyle w:val="Refdecomentario"/>
+        </w:rPr>
+        <w:annotationRef/>
+      </w:r>
+      <w:r>
+        <w:t xml:space="preserve">Si me parece bien </w:t>
+      </w:r>
+    </w:p>
+  </w:comment>
 </w:comments>
 </file>
 
@@ -4331,6 +5177,8 @@
   <w15:commentEx w15:paraId="69004CED" w15:done="0"/>
   <w15:commentEx w15:paraId="0D76CA03" w15:done="0"/>
   <w15:commentEx w15:paraId="7E68C624" w15:done="0"/>
+  <w15:commentEx w15:paraId="12065106" w15:done="0"/>
+  <w15:commentEx w15:paraId="6E805082" w15:done="0"/>
 </w15:commentsEx>
 </file>
 
@@ -4342,6 +5190,8 @@
   <w16cex:commentExtensible w16cex:durableId="28124D0D" w16cex:dateUtc="2023-05-20T01:31:00Z"/>
   <w16cex:commentExtensible w16cex:durableId="28125198" w16cex:dateUtc="2023-05-20T01:50:00Z"/>
   <w16cex:commentExtensible w16cex:durableId="281252F9" w16cex:dateUtc="2023-05-20T01:56:00Z"/>
+  <w16cex:commentExtensible w16cex:durableId="2817DA19" w16cex:dateUtc="2023-05-24T06:34:00Z"/>
+  <w16cex:commentExtensible w16cex:durableId="2817D9FD" w16cex:dateUtc="2023-05-24T06:34:00Z"/>
 </w16cex:commentsExtensible>
 </file>
 
@@ -4353,6 +5203,8 @@
   <w16cid:commentId w16cid:paraId="69004CED" w16cid:durableId="28124D0D"/>
   <w16cid:commentId w16cid:paraId="0D76CA03" w16cid:durableId="28125198"/>
   <w16cid:commentId w16cid:paraId="7E68C624" w16cid:durableId="281252F9"/>
+  <w16cid:commentId w16cid:paraId="12065106" w16cid:durableId="2817DA19"/>
+  <w16cid:commentId w16cid:paraId="6E805082" w16cid:durableId="2817D9FD"/>
 </w16cid:commentsIds>
 </file>
 
@@ -4508,6 +5360,9 @@
 <w15:people xmlns:wpc="http://schemas.microsoft.com/office/word/2010/wordprocessingCanvas" xmlns:cx="http://schemas.microsoft.com/office/drawing/2014/chartex" xmlns:cx1="http://schemas.microsoft.com/office/drawing/2015/9/8/chartex" xmlns:cx2="http://schemas.microsoft.com/office/drawing/2015/10/21/chartex" xmlns:cx3="http://schemas.microsoft.com/office/drawing/2016/5/9/chartex" xmlns:cx4="http://schemas.microsoft.com/office/drawing/2016/5/10/chartex" xmlns:cx5="http://schemas.microsoft.com/office/drawing/2016/5/11/chartex" xmlns:cx6="http://schemas.microsoft.com/office/drawing/2016/5/12/chartex" xmlns:cx7="http://schemas.microsoft.com/office/drawing/2016/5/13/chartex" xmlns:cx8="http://schemas.microsoft.com/office/drawing/2016/5/14/chartex" xmlns:mc="http://schemas.openxmlformats.org/markup-compatibility/2006" xmlns:aink="http://schemas.microsoft.com/office/drawing/2016/ink" xmlns:am3d="http://schemas.microsoft.com/office/drawing/2017/model3d" xmlns:o="urn:schemas-microsoft-com:office:office" xmlns:oel="http://schemas.microsoft.com/office/2019/extlst" xmlns:r="http://schemas.openxmlformats.org/officeDocument/2006/relationships" xmlns:m="http://schemas.openxmlformats.org/officeDocument/2006/math" xmlns:v="urn:schemas-microsoft-com:vml" xmlns:wp14="http://schemas.microsoft.com/office/word/2010/wordprocessingDrawing" xmlns:wp="http://schemas.openxmlformats.org/drawingml/2006/wordprocessingDrawing" xmlns:w10="urn:schemas-microsoft-com:office:word" xmlns:w="http://schemas.openxmlformats.org/wordprocessingml/2006/main" xmlns:w14="http://schemas.microsoft.com/office/word/2010/wordml" xmlns:w15="http://schemas.microsoft.com/office/word/2012/wordml" xmlns:w16cex="http://schemas.microsoft.com/office/word/2018/wordml/cex" xmlns:w16cid="http://schemas.microsoft.com/office/word/2016/wordml/cid" xmlns:w16="http://schemas.microsoft.com/office/word/2018/wordml" xmlns:w16du="http://schemas.microsoft.com/office/word/2023/wordml/word16du" xmlns:w16sdtdh="http://schemas.microsoft.com/office/word/2020/wordml/sdtdatahash" xmlns:w16se="http://schemas.microsoft.com/office/word/2015/wordml/symex" xmlns:wpg="http://schemas.microsoft.com/office/word/2010/wordprocessingGroup" xmlns:wpi="http://schemas.microsoft.com/office/word/2010/wordprocessingInk" xmlns:wne="http://schemas.microsoft.com/office/word/2006/wordml" xmlns:wps="http://schemas.microsoft.com/office/word/2010/wordprocessingShape" mc:Ignorable="w14 w15 w16se w16cid w16 w16cex w16sdtdh wp14">
   <w15:person w15:author="Krlos ortiz">
     <w15:presenceInfo w15:providerId="Windows Live" w15:userId="8388c084c324a5d7"/>
+  </w15:person>
+  <w15:person w15:author="Ulises Munoz Ruiz">
+    <w15:presenceInfo w15:providerId="AD" w15:userId="S::umunozr1300@alumno.ipn.mx::119417ca-121f-4af1-b8fb-ec543e6547b6"/>
   </w15:person>
 </w15:people>
 </file>

</xml_diff>

<commit_message>
agregando mas comentarios del cap 4
</commit_message>
<xml_diff>
--- a/2023-2/Reportes/ReporteFinal/relacion de comentariosCorrecion de Noe.docx
+++ b/2023-2/Reportes/ReporteFinal/relacion de comentariosCorrecion de Noe.docx
@@ -307,7 +307,6 @@
                 <w:szCs w:val="21"/>
               </w:rPr>
             </w:pPr>
-            <w:proofErr w:type="gramStart"/>
             <w:r>
               <w:rPr>
                 <w:rFonts w:ascii="Segoe UI" w:hAnsi="Segoe UI" w:cs="Segoe UI"/>
@@ -316,9 +315,9 @@
                 <w:sz w:val="20"/>
                 <w:szCs w:val="20"/>
               </w:rPr>
-              <w:t>Es posible actualizar estos datos y la gráfica?</w:t>
-            </w:r>
-            <w:proofErr w:type="gramEnd"/>
+              <w:t xml:space="preserve">Es posible actualizar estos datos y la gráfica? Es </w:t>
+            </w:r>
+            <w:proofErr w:type="spellStart"/>
             <w:r>
               <w:rPr>
                 <w:rFonts w:ascii="Segoe UI" w:hAnsi="Segoe UI" w:cs="Segoe UI"/>
@@ -327,9 +326,9 @@
                 <w:sz w:val="20"/>
                 <w:szCs w:val="20"/>
               </w:rPr>
-              <w:t xml:space="preserve"> </w:t>
-            </w:r>
-            <w:proofErr w:type="gramStart"/>
+              <w:t>twich</w:t>
+            </w:r>
+            <w:proofErr w:type="spellEnd"/>
             <w:r>
               <w:rPr>
                 <w:rFonts w:ascii="Segoe UI" w:hAnsi="Segoe UI" w:cs="Segoe UI"/>
@@ -338,7 +337,7 @@
                 <w:sz w:val="20"/>
                 <w:szCs w:val="20"/>
               </w:rPr>
-              <w:t xml:space="preserve">Es </w:t>
+              <w:t xml:space="preserve"> o </w:t>
             </w:r>
             <w:proofErr w:type="spellStart"/>
             <w:r>
@@ -349,7 +348,7 @@
                 <w:sz w:val="20"/>
                 <w:szCs w:val="20"/>
               </w:rPr>
-              <w:t>twich</w:t>
+              <w:t>twicht</w:t>
             </w:r>
             <w:proofErr w:type="spellEnd"/>
             <w:r>
@@ -360,31 +359,8 @@
                 <w:sz w:val="20"/>
                 <w:szCs w:val="20"/>
               </w:rPr>
-              <w:t xml:space="preserve"> o </w:t>
-            </w:r>
-            <w:proofErr w:type="spellStart"/>
-            <w:r>
-              <w:rPr>
-                <w:rFonts w:ascii="Segoe UI" w:hAnsi="Segoe UI" w:cs="Segoe UI"/>
-                <w:color w:val="000000"/>
-                <w:kern w:val="0"/>
-                <w:sz w:val="20"/>
-                <w:szCs w:val="20"/>
-              </w:rPr>
-              <w:t>twicht</w:t>
-            </w:r>
-            <w:proofErr w:type="spellEnd"/>
-            <w:r>
-              <w:rPr>
-                <w:rFonts w:ascii="Segoe UI" w:hAnsi="Segoe UI" w:cs="Segoe UI"/>
-                <w:color w:val="000000"/>
-                <w:kern w:val="0"/>
-                <w:sz w:val="20"/>
-                <w:szCs w:val="20"/>
-              </w:rPr>
               <w:t>?</w:t>
             </w:r>
-            <w:proofErr w:type="gramEnd"/>
           </w:p>
           <w:p/>
         </w:tc>
@@ -523,29 +499,7 @@
                 <w:sz w:val="20"/>
                 <w:szCs w:val="20"/>
               </w:rPr>
-              <w:t>Dada la situación actual, sugiero redactar de nuevo y hablar de los efectos de la pandemia una vez que la misma ha terminado (</w:t>
-            </w:r>
-            <w:proofErr w:type="gramStart"/>
-            <w:r>
-              <w:rPr>
-                <w:rFonts w:ascii="Segoe UI" w:hAnsi="Segoe UI" w:cs="Segoe UI"/>
-                <w:color w:val="000000"/>
-                <w:kern w:val="0"/>
-                <w:sz w:val="20"/>
-                <w:szCs w:val="20"/>
-              </w:rPr>
-              <w:t>por ejemplo, no es gracias a la pandemia que ahora estemos más acostumbrados a hacer estas actividades en casa sin acudir físicamente al evento?</w:t>
-            </w:r>
-            <w:proofErr w:type="gramEnd"/>
-            <w:r>
-              <w:rPr>
-                <w:rFonts w:ascii="Segoe UI" w:hAnsi="Segoe UI" w:cs="Segoe UI"/>
-                <w:color w:val="000000"/>
-                <w:kern w:val="0"/>
-                <w:sz w:val="20"/>
-                <w:szCs w:val="20"/>
-              </w:rPr>
-              <w:t>)</w:t>
+              <w:t>Dada la situación actual, sugiero redactar de nuevo y hablar de los efectos de la pandemia una vez que la misma ha terminado (por ejemplo, no es gracias a la pandemia que ahora estemos más acostumbrados a hacer estas actividades en casa sin acudir físicamente al evento?)</w:t>
             </w:r>
           </w:p>
           <w:p/>
@@ -2186,15 +2140,7 @@
             </w:r>
             <w:proofErr w:type="spellEnd"/>
             <w:r>
-              <w:t xml:space="preserve"> ya que solo probamos ese según </w:t>
-            </w:r>
-            <w:proofErr w:type="gramStart"/>
-            <w:r>
-              <w:t>yo</w:t>
-            </w:r>
-            <w:proofErr w:type="gramEnd"/>
-            <w:r>
-              <w:t xml:space="preserve"> pero como tu digas vale</w:t>
+              <w:t xml:space="preserve"> ya que solo probamos ese según yo pero como tu digas vale</w:t>
             </w:r>
           </w:p>
         </w:tc>
@@ -3041,29 +2987,7 @@
                 <w:sz w:val="20"/>
                 <w:szCs w:val="20"/>
               </w:rPr>
-              <w:t xml:space="preserve">No queda claro qué hace este párrafo aquí. </w:t>
-            </w:r>
-            <w:proofErr w:type="gramStart"/>
-            <w:r>
-              <w:rPr>
-                <w:rFonts w:ascii="Segoe UI" w:hAnsi="Segoe UI" w:cs="Segoe UI"/>
-                <w:color w:val="000000"/>
-                <w:kern w:val="0"/>
-                <w:sz w:val="20"/>
-                <w:szCs w:val="20"/>
-              </w:rPr>
-              <w:t>Es continuación de la explicación de [9] o es introducción para [10]?</w:t>
-            </w:r>
-            <w:proofErr w:type="gramEnd"/>
-            <w:r>
-              <w:rPr>
-                <w:rFonts w:ascii="Segoe UI" w:hAnsi="Segoe UI" w:cs="Segoe UI"/>
-                <w:color w:val="000000"/>
-                <w:kern w:val="0"/>
-                <w:sz w:val="20"/>
-                <w:szCs w:val="20"/>
-              </w:rPr>
-              <w:t xml:space="preserve"> Si no es ninguna de las anteriores hay que aclarar más la idea para que no se pierda la congruencia del texto.</w:t>
+              <w:t>No queda claro qué hace este párrafo aquí. Es continuación de la explicación de [9] o es introducción para [10]? Si no es ninguna de las anteriores hay que aclarar más la idea para que no se pierda la congruencia del texto.</w:t>
             </w:r>
           </w:p>
           <w:p/>
@@ -3166,7 +3090,6 @@
             <w:tcW w:w="8828" w:type="dxa"/>
           </w:tcPr>
           <w:p>
-            <w:proofErr w:type="gramStart"/>
             <w:r>
               <w:rPr>
                 <w:rFonts w:ascii="Segoe UI" w:hAnsi="Segoe UI" w:cs="Segoe UI"/>
@@ -3177,7 +3100,6 @@
               </w:rPr>
               <w:t>Se definieron con anterioridad estos acrónimos?</w:t>
             </w:r>
-            <w:proofErr w:type="gramEnd"/>
           </w:p>
         </w:tc>
       </w:tr>
@@ -3320,15 +3242,7 @@
     <w:p/>
     <w:p>
       <w:r>
-        <w:t xml:space="preserve">Hay unas partes de donde dice si son autor o autores según yo revise cada uno y en donde mencionamos sobre el autor y en realidad son autores ya los </w:t>
-      </w:r>
-      <w:proofErr w:type="gramStart"/>
-      <w:r>
-        <w:t>cambie</w:t>
-      </w:r>
-      <w:proofErr w:type="gramEnd"/>
-      <w:r>
-        <w:t xml:space="preserve"> pero no esta de mas que le des una checada por si se me fue alguno sobre todo en el 7 porque creo que lo marca como res y es autor </w:t>
+        <w:t xml:space="preserve">Hay unas partes de donde dice si son autor o autores según yo revise cada uno y en donde mencionamos sobre el autor y en realidad son autores ya los cambie pero no esta de mas que le des una checada por si se me fue alguno sobre todo en el 7 porque creo que lo marca como res y es autor </w:t>
       </w:r>
     </w:p>
     <w:p>
@@ -3692,7 +3606,6 @@
             <w:tcW w:w="8828" w:type="dxa"/>
           </w:tcPr>
           <w:p>
-            <w:proofErr w:type="gramStart"/>
             <w:r>
               <w:rPr>
                 <w:rFonts w:ascii="Segoe UI" w:hAnsi="Segoe UI" w:cs="Segoe UI"/>
@@ -3703,7 +3616,6 @@
               </w:rPr>
               <w:t>Es correcto el título?</w:t>
             </w:r>
-            <w:proofErr w:type="gramEnd"/>
           </w:p>
         </w:tc>
       </w:tr>
@@ -4594,23 +4506,7 @@
                 <w:sz w:val="17"/>
                 <w:szCs w:val="17"/>
               </w:rPr>
-              <w:t>𝑗</w:t>
-            </w:r>
-            <w:r>
-              <w:rPr>
-                <w:rFonts w:ascii="Cambria Math" w:hAnsi="Cambria Math" w:cs="Cambria Math"/>
-                <w:sz w:val="17"/>
-                <w:szCs w:val="17"/>
-              </w:rPr>
-              <w:t>/</w:t>
-            </w:r>
-            <w:r>
-              <w:rPr>
-                <w:rFonts w:ascii="Cambria Math" w:hAnsi="Cambria Math" w:cs="Cambria Math"/>
-                <w:sz w:val="17"/>
-                <w:szCs w:val="17"/>
-              </w:rPr>
-              <w:t>𝜇</w:t>
+              <w:t>𝑗/𝜇</w:t>
             </w:r>
             <w:r>
               <w:rPr>
@@ -4649,15 +4545,7 @@
           </w:tcPr>
           <w:p>
             <w:r>
-              <w:t xml:space="preserve">Aquí no hace comentario de nada pero no se si igual se debe cambiar a 1/mu lo cambio igual a o lo dejo así </w:t>
-            </w:r>
-            <w:proofErr w:type="gramStart"/>
-            <w:r>
-              <w:t>con  J</w:t>
-            </w:r>
-            <w:proofErr w:type="gramEnd"/>
-            <w:r>
-              <w:t>/mu aunque en ese mismo párrafo pide cambiar algo por “un conjunto de J servicios” entonces de ahí la duda si lo cambio o no</w:t>
+              <w:t>Aquí no hace comentario de nada pero no se si igual se debe cambiar a 1/mu lo cambio igual a o lo dejo así con  J/mu aunque en ese mismo párrafo pide cambiar algo por “un conjunto de J servicios” entonces de ahí la duda si lo cambio o no</w:t>
             </w:r>
           </w:p>
         </w:tc>
@@ -4685,14 +4573,7 @@
                 <w:sz w:val="23"/>
                 <w:szCs w:val="23"/>
               </w:rPr>
-              <w:t>(</w:t>
-            </w:r>
-            <w:r>
-              <w:rPr>
-                <w:sz w:val="23"/>
-                <w:szCs w:val="23"/>
-              </w:rPr>
-              <w:t>j/</w:t>
+              <w:t>(j/</w:t>
             </w:r>
             <w:r>
               <w:rPr>
@@ -4750,6 +4631,9 @@
           </w:tcPr>
           <w:p>
             <w:r>
+              <w:rPr>
+                <w:noProof/>
+              </w:rPr>
               <w:drawing>
                 <wp:inline distT="0" distB="0" distL="0" distR="0" wp14:anchorId="010E76E7" wp14:editId="22F42F52">
                   <wp:extent cx="5612130" cy="504190"/>
@@ -4889,6 +4773,9 @@
           </w:tcPr>
           <w:p>
             <w:r>
+              <w:rPr>
+                <w:noProof/>
+              </w:rPr>
               <w:drawing>
                 <wp:inline distT="0" distB="0" distL="0" distR="0" wp14:anchorId="054F20AD" wp14:editId="47A5396E">
                   <wp:extent cx="5612130" cy="1146175"/>
@@ -4995,15 +4882,7 @@
           </w:p>
           <w:p>
             <w:r>
-              <w:t xml:space="preserve">Ahora si </w:t>
-            </w:r>
-            <w:proofErr w:type="gramStart"/>
-            <w:r>
-              <w:t>ya venia agotado</w:t>
-            </w:r>
-            <w:proofErr w:type="gramEnd"/>
-            <w:r>
-              <w:t xml:space="preserve"> de la escuela y ya </w:t>
+              <w:t xml:space="preserve">Ahora si ya venia agotado de la escuela y ya </w:t>
             </w:r>
             <w:proofErr w:type="spellStart"/>
             <w:r>
@@ -5011,9 +4890,1390 @@
             </w:r>
             <w:proofErr w:type="spellEnd"/>
             <w:r>
-              <w:t xml:space="preserve"> muchos sueño</w:t>
-            </w:r>
-          </w:p>
+              <w:t xml:space="preserve"> muchos </w:t>
+            </w:r>
+            <w:commentRangeStart w:id="11"/>
+            <w:r>
+              <w:t>sueño</w:t>
+            </w:r>
+            <w:commentRangeEnd w:id="11"/>
+            <w:r>
+              <w:rPr>
+                <w:rStyle w:val="Refdecomentario"/>
+              </w:rPr>
+              <w:commentReference w:id="11"/>
+            </w:r>
+          </w:p>
+        </w:tc>
+      </w:tr>
+    </w:tbl>
+    <w:p/>
+    <w:tbl>
+      <w:tblPr>
+        <w:tblStyle w:val="Tablaconcuadrcula"/>
+        <w:tblW w:w="0" w:type="auto"/>
+        <w:tblLook w:val="04A0" w:firstRow="1" w:lastRow="0" w:firstColumn="1" w:lastColumn="0" w:noHBand="0" w:noVBand="1"/>
+      </w:tblPr>
+      <w:tblGrid>
+        <w:gridCol w:w="8828"/>
+      </w:tblGrid>
+      <w:tr>
+        <w:tc>
+          <w:tcPr>
+            <w:tcW w:w="8828" w:type="dxa"/>
+          </w:tcPr>
+          <w:p>
+            <w:r>
+              <w:t xml:space="preserve">párrafo </w:t>
+            </w:r>
+          </w:p>
+        </w:tc>
+      </w:tr>
+      <w:tr>
+        <w:tc>
+          <w:tcPr>
+            <w:tcW w:w="8828" w:type="dxa"/>
+          </w:tcPr>
+          <w:p>
+            <w:r>
+              <w:rPr>
+                <w:noProof/>
+              </w:rPr>
+              <w:t>diagrama</w:t>
+            </w:r>
+          </w:p>
+        </w:tc>
+      </w:tr>
+      <w:tr>
+        <w:tc>
+          <w:tcPr>
+            <w:tcW w:w="8828" w:type="dxa"/>
+          </w:tcPr>
+          <w:p>
+            <w:r>
+              <w:t>Comentario</w:t>
+            </w:r>
+          </w:p>
+        </w:tc>
+      </w:tr>
+      <w:tr>
+        <w:tc>
+          <w:tcPr>
+            <w:tcW w:w="8828" w:type="dxa"/>
+          </w:tcPr>
+          <w:p>
+            <w:pPr>
+              <w:autoSpaceDE w:val="0"/>
+              <w:autoSpaceDN w:val="0"/>
+              <w:adjustRightInd w:val="0"/>
+              <w:rPr>
+                <w:rFonts w:ascii="Segoe UI" w:hAnsi="Segoe UI" w:cs="Segoe UI"/>
+                <w:kern w:val="0"/>
+                <w:sz w:val="21"/>
+                <w:szCs w:val="21"/>
+              </w:rPr>
+            </w:pPr>
+            <w:r>
+              <w:rPr>
+                <w:rFonts w:ascii="Segoe UI" w:hAnsi="Segoe UI" w:cs="Segoe UI"/>
+                <w:kern w:val="0"/>
+                <w:sz w:val="21"/>
+                <w:szCs w:val="21"/>
+              </w:rPr>
+              <w:t>varios</w:t>
+            </w:r>
+          </w:p>
+          <w:p/>
+        </w:tc>
+      </w:tr>
+      <w:tr>
+        <w:tc>
+          <w:tcPr>
+            <w:tcW w:w="8828" w:type="dxa"/>
+          </w:tcPr>
+          <w:p>
+            <w:r>
+              <w:t>Cambio aplicado</w:t>
+            </w:r>
+          </w:p>
+        </w:tc>
+      </w:tr>
+      <w:tr>
+        <w:tc>
+          <w:tcPr>
+            <w:tcW w:w="8828" w:type="dxa"/>
+          </w:tcPr>
+          <w:p>
+            <w:r>
+              <w:t xml:space="preserve">Atendí los comentarios del diagrama y ya lo cambie </w:t>
+            </w:r>
+          </w:p>
+        </w:tc>
+      </w:tr>
+    </w:tbl>
+    <w:p/>
+    <w:tbl>
+      <w:tblPr>
+        <w:tblStyle w:val="Tablaconcuadrcula"/>
+        <w:tblW w:w="0" w:type="auto"/>
+        <w:tblLook w:val="04A0" w:firstRow="1" w:lastRow="0" w:firstColumn="1" w:lastColumn="0" w:noHBand="0" w:noVBand="1"/>
+      </w:tblPr>
+      <w:tblGrid>
+        <w:gridCol w:w="8828"/>
+      </w:tblGrid>
+      <w:tr>
+        <w:tc>
+          <w:tcPr>
+            <w:tcW w:w="8828" w:type="dxa"/>
+          </w:tcPr>
+          <w:p>
+            <w:r>
+              <w:t xml:space="preserve">párrafo </w:t>
+            </w:r>
+          </w:p>
+        </w:tc>
+      </w:tr>
+      <w:tr>
+        <w:tc>
+          <w:tcPr>
+            <w:tcW w:w="8828" w:type="dxa"/>
+          </w:tcPr>
+          <w:p>
+            <w:pPr>
+              <w:spacing w:after="0" w:line="240" w:lineRule="auto"/>
+            </w:pPr>
+            <w:r>
+              <w:t xml:space="preserve">La solución analítica se realizó mediante la expresión </w:t>
+            </w:r>
+            <w:proofErr w:type="spellStart"/>
+            <w:r>
+              <w:t>Erlang</w:t>
+            </w:r>
+            <w:proofErr w:type="spellEnd"/>
+            <w:r>
+              <w:t xml:space="preserve">-B, que permite </w:t>
+            </w:r>
+          </w:p>
+          <w:p>
+            <w:pPr>
+              <w:spacing w:after="0" w:line="240" w:lineRule="auto"/>
+            </w:pPr>
+            <w:r>
+              <w:t xml:space="preserve">conocer el consumo de recursos dentro de un sistema tomando en cuenta que </w:t>
+            </w:r>
+          </w:p>
+          <w:p>
+            <w:pPr>
+              <w:spacing w:after="0" w:line="240" w:lineRule="auto"/>
+            </w:pPr>
+            <w:r>
+              <w:t>este consumo depende del producto de la tasa de arribo de usuarios (</w:t>
+            </w:r>
+            <w:r>
+              <w:rPr>
+                <w:rFonts w:ascii="Cambria Math" w:hAnsi="Cambria Math" w:cs="Cambria Math"/>
+              </w:rPr>
+              <w:t>𝜆</w:t>
+            </w:r>
+            <w:r>
+              <w:t xml:space="preserve">) y la </w:t>
+            </w:r>
+          </w:p>
+          <w:p>
+            <w:r>
+              <w:t>duración promedio de un servicio(</w:t>
+            </w:r>
+            <w:r>
+              <w:rPr>
+                <w:rFonts w:ascii="Cambria Math" w:hAnsi="Cambria Math" w:cs="Cambria Math"/>
+              </w:rPr>
+              <w:t>𝜇</w:t>
+            </w:r>
+            <w:r>
+              <w:t>).</w:t>
+            </w:r>
+          </w:p>
+        </w:tc>
+      </w:tr>
+      <w:tr>
+        <w:tc>
+          <w:tcPr>
+            <w:tcW w:w="8828" w:type="dxa"/>
+          </w:tcPr>
+          <w:p>
+            <w:r>
+              <w:t>Comentario</w:t>
+            </w:r>
+          </w:p>
+        </w:tc>
+      </w:tr>
+      <w:tr>
+        <w:tc>
+          <w:tcPr>
+            <w:tcW w:w="8828" w:type="dxa"/>
+          </w:tcPr>
+          <w:p>
+            <w:pPr>
+              <w:autoSpaceDE w:val="0"/>
+              <w:autoSpaceDN w:val="0"/>
+              <w:adjustRightInd w:val="0"/>
+              <w:rPr>
+                <w:rFonts w:ascii="Segoe UI" w:hAnsi="Segoe UI" w:cs="Segoe UI"/>
+                <w:kern w:val="0"/>
+                <w:sz w:val="21"/>
+                <w:szCs w:val="21"/>
+              </w:rPr>
+            </w:pPr>
+            <w:r>
+              <w:rPr>
+                <w:rFonts w:ascii="Segoe UI" w:hAnsi="Segoe UI" w:cs="Segoe UI"/>
+                <w:color w:val="000000"/>
+                <w:kern w:val="0"/>
+                <w:sz w:val="20"/>
+                <w:szCs w:val="20"/>
+              </w:rPr>
+              <w:t xml:space="preserve">Revisar las notas de </w:t>
+            </w:r>
+            <w:proofErr w:type="spellStart"/>
+            <w:r>
+              <w:rPr>
+                <w:rFonts w:ascii="Segoe UI" w:hAnsi="Segoe UI" w:cs="Segoe UI"/>
+                <w:color w:val="000000"/>
+                <w:kern w:val="0"/>
+                <w:sz w:val="20"/>
+                <w:szCs w:val="20"/>
+              </w:rPr>
+              <w:t>teletráfico</w:t>
+            </w:r>
+            <w:proofErr w:type="spellEnd"/>
+            <w:r>
+              <w:rPr>
+                <w:rFonts w:ascii="Segoe UI" w:hAnsi="Segoe UI" w:cs="Segoe UI"/>
+                <w:color w:val="000000"/>
+                <w:kern w:val="0"/>
+                <w:sz w:val="20"/>
+                <w:szCs w:val="20"/>
+              </w:rPr>
+              <w:t xml:space="preserve"> </w:t>
+            </w:r>
+          </w:p>
+          <w:p/>
+        </w:tc>
+      </w:tr>
+      <w:tr>
+        <w:tc>
+          <w:tcPr>
+            <w:tcW w:w="8828" w:type="dxa"/>
+          </w:tcPr>
+          <w:p>
+            <w:r>
+              <w:t>Cambio aplicado</w:t>
+            </w:r>
+          </w:p>
+        </w:tc>
+      </w:tr>
+      <w:tr>
+        <w:tc>
+          <w:tcPr>
+            <w:tcW w:w="8828" w:type="dxa"/>
+          </w:tcPr>
+          <w:p>
+            <w:pPr>
+              <w:jc w:val="both"/>
+              <w:rPr>
+                <w:rFonts w:ascii="Arial" w:hAnsi="Arial" w:cs="Arial"/>
+                <w:sz w:val="24"/>
+                <w:szCs w:val="24"/>
+              </w:rPr>
+            </w:pPr>
+            <w:r>
+              <w:rPr>
+                <w:rFonts w:ascii="Arial" w:hAnsi="Arial" w:cs="Arial"/>
+                <w:sz w:val="24"/>
+                <w:szCs w:val="24"/>
+              </w:rPr>
+              <w:t xml:space="preserve">La solución analítica, por su parte, se realizó mediante la expresión </w:t>
+            </w:r>
+            <w:proofErr w:type="spellStart"/>
+            <w:r>
+              <w:rPr>
+                <w:rFonts w:ascii="Arial" w:hAnsi="Arial" w:cs="Arial"/>
+                <w:sz w:val="24"/>
+                <w:szCs w:val="24"/>
+              </w:rPr>
+              <w:t>Erlang</w:t>
+            </w:r>
+            <w:proofErr w:type="spellEnd"/>
+            <w:r>
+              <w:rPr>
+                <w:rFonts w:ascii="Arial" w:hAnsi="Arial" w:cs="Arial"/>
+                <w:sz w:val="24"/>
+                <w:szCs w:val="24"/>
+              </w:rPr>
+              <w:t xml:space="preserve">-B, que permite conocer la probabilidad, que depende del del producto de la tasa de arribo de usuarios </w:t>
+            </w:r>
+            <m:oMath>
+              <m:d>
+                <m:dPr>
+                  <m:ctrlPr>
+                    <w:rPr>
+                      <w:rFonts w:ascii="Cambria Math" w:hAnsi="Cambria Math" w:cs="Arial"/>
+                      <w:i/>
+                      <w:sz w:val="24"/>
+                      <w:szCs w:val="24"/>
+                    </w:rPr>
+                  </m:ctrlPr>
+                </m:dPr>
+                <m:e>
+                  <m:r>
+                    <w:rPr>
+                      <w:rFonts w:ascii="Cambria Math" w:hAnsi="Cambria Math" w:cs="Arial"/>
+                      <w:sz w:val="24"/>
+                      <w:szCs w:val="24"/>
+                    </w:rPr>
+                    <m:t>λ</m:t>
+                  </m:r>
+                </m:e>
+              </m:d>
+            </m:oMath>
+            <w:r>
+              <w:rPr>
+                <w:rFonts w:ascii="Arial" w:hAnsi="Arial" w:cs="Arial"/>
+                <w:sz w:val="24"/>
+                <w:szCs w:val="24"/>
+              </w:rPr>
+              <w:t xml:space="preserve"> y la duración promedio de un servicio</w:t>
+            </w:r>
+            <m:oMath>
+              <m:d>
+                <m:dPr>
+                  <m:ctrlPr>
+                    <w:rPr>
+                      <w:rFonts w:ascii="Cambria Math" w:hAnsi="Cambria Math" w:cs="Arial"/>
+                      <w:i/>
+                      <w:sz w:val="24"/>
+                      <w:szCs w:val="24"/>
+                    </w:rPr>
+                  </m:ctrlPr>
+                </m:dPr>
+                <m:e>
+                  <m:r>
+                    <w:rPr>
+                      <w:rFonts w:ascii="Cambria Math" w:hAnsi="Cambria Math" w:cs="Arial"/>
+                      <w:sz w:val="24"/>
+                      <w:szCs w:val="24"/>
+                    </w:rPr>
+                    <m:t>μ</m:t>
+                  </m:r>
+                </m:e>
+              </m:d>
+            </m:oMath>
+            <w:r>
+              <w:rPr>
+                <w:rFonts w:ascii="Arial" w:hAnsi="Arial" w:cs="Arial"/>
+                <w:sz w:val="24"/>
+                <w:szCs w:val="24"/>
+              </w:rPr>
+              <w:t>, de que un sistema se encuentre en estado j.</w:t>
+            </w:r>
+          </w:p>
+          <w:p>
+            <w:pPr>
+              <w:jc w:val="both"/>
+              <w:rPr>
+                <w:rFonts w:ascii="Arial" w:hAnsi="Arial" w:cs="Arial"/>
+                <w:sz w:val="24"/>
+                <w:szCs w:val="24"/>
+              </w:rPr>
+            </w:pPr>
+          </w:p>
+          <w:p>
+            <w:pPr>
+              <w:jc w:val="both"/>
+              <w:rPr>
+                <w:rFonts w:ascii="Arial" w:hAnsi="Arial" w:cs="Arial"/>
+                <w:sz w:val="24"/>
+                <w:szCs w:val="24"/>
+              </w:rPr>
+            </w:pPr>
+            <w:r>
+              <w:rPr>
+                <w:rFonts w:ascii="Arial" w:hAnsi="Arial" w:cs="Arial"/>
+                <w:sz w:val="24"/>
+                <w:szCs w:val="24"/>
+              </w:rPr>
+              <w:t xml:space="preserve">También la </w:t>
+            </w:r>
+            <w:proofErr w:type="spellStart"/>
+            <w:r>
+              <w:rPr>
+                <w:rFonts w:ascii="Arial" w:hAnsi="Arial" w:cs="Arial"/>
+                <w:sz w:val="24"/>
+                <w:szCs w:val="24"/>
+              </w:rPr>
+              <w:t>movi</w:t>
+            </w:r>
+            <w:proofErr w:type="spellEnd"/>
+            <w:r>
+              <w:rPr>
+                <w:rFonts w:ascii="Arial" w:hAnsi="Arial" w:cs="Arial"/>
+                <w:sz w:val="24"/>
+                <w:szCs w:val="24"/>
+              </w:rPr>
+              <w:t xml:space="preserve"> hacia abajo </w:t>
+            </w:r>
+          </w:p>
+          <w:p/>
+        </w:tc>
+      </w:tr>
+    </w:tbl>
+    <w:p/>
+    <w:p/>
+    <w:p/>
+    <w:p/>
+    <w:tbl>
+      <w:tblPr>
+        <w:tblStyle w:val="Tablaconcuadrcula"/>
+        <w:tblW w:w="0" w:type="auto"/>
+        <w:tblLook w:val="04A0" w:firstRow="1" w:lastRow="0" w:firstColumn="1" w:lastColumn="0" w:noHBand="0" w:noVBand="1"/>
+      </w:tblPr>
+      <w:tblGrid>
+        <w:gridCol w:w="8828"/>
+      </w:tblGrid>
+      <w:tr>
+        <w:tc>
+          <w:tcPr>
+            <w:tcW w:w="8828" w:type="dxa"/>
+          </w:tcPr>
+          <w:p>
+            <w:r>
+              <w:lastRenderedPageBreak/>
+              <w:t xml:space="preserve">párrafo </w:t>
+            </w:r>
+          </w:p>
+        </w:tc>
+      </w:tr>
+      <w:tr>
+        <w:tc>
+          <w:tcPr>
+            <w:tcW w:w="8828" w:type="dxa"/>
+          </w:tcPr>
+          <w:p>
+            <w:pPr>
+              <w:spacing w:after="0" w:line="240" w:lineRule="auto"/>
+            </w:pPr>
+            <w:r>
+              <w:t xml:space="preserve">Una vez obtenidos los resultados de la implementación se comparó gráficamente </w:t>
+            </w:r>
+          </w:p>
+          <w:p>
+            <w:pPr>
+              <w:spacing w:after="0" w:line="240" w:lineRule="auto"/>
+            </w:pPr>
+            <w:r>
+              <w:t xml:space="preserve">la solución analítica contra las soluciones numéricas (tiempo promedio por </w:t>
+            </w:r>
+          </w:p>
+          <w:p>
+            <w:pPr>
+              <w:spacing w:after="0" w:line="240" w:lineRule="auto"/>
+            </w:pPr>
+            <w:r>
+              <w:t xml:space="preserve">estado y arribos por estado) como se muestra en las Figuras 12-14. </w:t>
+            </w:r>
+          </w:p>
+          <w:p>
+            <w:pPr>
+              <w:spacing w:after="0" w:line="240" w:lineRule="auto"/>
+            </w:pPr>
+            <w:r>
+              <w:t xml:space="preserve">En dichas gráficas se observa que el consumo de recursos muestra una curva </w:t>
+            </w:r>
+          </w:p>
+          <w:p>
+            <w:pPr>
+              <w:spacing w:after="0" w:line="240" w:lineRule="auto"/>
+            </w:pPr>
+            <w:r>
+              <w:t>similar, sin embargo, el valor promedio de consumo varía de acuerdo con el</w:t>
+            </w:r>
+          </w:p>
+          <w:p>
+            <w:r>
+              <w:t>producto de la tasa de arribos y la duración promedio de servicio</w:t>
+            </w:r>
+          </w:p>
+        </w:tc>
+      </w:tr>
+      <w:tr>
+        <w:tc>
+          <w:tcPr>
+            <w:tcW w:w="8828" w:type="dxa"/>
+          </w:tcPr>
+          <w:p>
+            <w:r>
+              <w:t>Comentario</w:t>
+            </w:r>
+          </w:p>
+        </w:tc>
+      </w:tr>
+      <w:tr>
+        <w:tc>
+          <w:tcPr>
+            <w:tcW w:w="8828" w:type="dxa"/>
+          </w:tcPr>
+          <w:p>
+            <w:pPr>
+              <w:autoSpaceDE w:val="0"/>
+              <w:autoSpaceDN w:val="0"/>
+              <w:adjustRightInd w:val="0"/>
+            </w:pPr>
+            <w:r>
+              <w:rPr>
+                <w:rFonts w:ascii="Segoe UI" w:hAnsi="Segoe UI" w:cs="Segoe UI"/>
+                <w:color w:val="000000"/>
+                <w:kern w:val="0"/>
+                <w:sz w:val="20"/>
+                <w:szCs w:val="20"/>
+              </w:rPr>
+              <w:t xml:space="preserve">El consumo de recursos/concluir que el método número por arribos es el que se utiliza para evaluar </w:t>
+            </w:r>
+          </w:p>
+        </w:tc>
+      </w:tr>
+      <w:tr>
+        <w:tc>
+          <w:tcPr>
+            <w:tcW w:w="8828" w:type="dxa"/>
+          </w:tcPr>
+          <w:p>
+            <w:r>
+              <w:t>Cambio aplicado</w:t>
+            </w:r>
+          </w:p>
+        </w:tc>
+      </w:tr>
+      <w:tr>
+        <w:tc>
+          <w:tcPr>
+            <w:tcW w:w="8828" w:type="dxa"/>
+          </w:tcPr>
+          <w:p>
+            <w:pPr>
+              <w:jc w:val="both"/>
+              <w:rPr>
+                <w:rFonts w:ascii="Arial" w:hAnsi="Arial" w:cs="Arial"/>
+                <w:sz w:val="24"/>
+                <w:szCs w:val="24"/>
+              </w:rPr>
+            </w:pPr>
+            <w:r>
+              <w:rPr>
+                <w:rFonts w:ascii="Arial" w:hAnsi="Arial" w:cs="Arial"/>
+                <w:sz w:val="24"/>
+                <w:szCs w:val="24"/>
+              </w:rPr>
+              <w:t xml:space="preserve">Una vez obtenidos los resultados de la implementación se compararon gráficamente las curvas obtenidas con las soluciones numéricas (tiempo promedio por estado y arribos por estado) con la curva obtenida a partir de la solución analítica como se muestra en las Figuras 12-14. </w:t>
+            </w:r>
+          </w:p>
+          <w:p>
+            <w:pPr>
+              <w:jc w:val="both"/>
+              <w:rPr>
+                <w:rFonts w:ascii="Arial" w:hAnsi="Arial" w:cs="Arial"/>
+                <w:sz w:val="24"/>
+                <w:szCs w:val="24"/>
+              </w:rPr>
+            </w:pPr>
+            <w:r>
+              <w:rPr>
+                <w:rFonts w:ascii="Arial" w:hAnsi="Arial" w:cs="Arial"/>
+                <w:sz w:val="24"/>
+                <w:szCs w:val="24"/>
+              </w:rPr>
+              <w:t>En dichas gráficas se observa que las curvas de probabilidad de que el sistema se encuentre en estado j tienen valores aproximado en los tres casos considerando que el valor promedio de probabilidad varía de acuerdo con el producto de la tasa de arribos y la duración promedio de servicio.</w:t>
+            </w:r>
+          </w:p>
+          <w:p>
+            <w:pPr>
+              <w:jc w:val="both"/>
+              <w:rPr>
+                <w:rFonts w:ascii="Arial" w:hAnsi="Arial" w:cs="Arial"/>
+                <w:sz w:val="24"/>
+                <w:szCs w:val="24"/>
+              </w:rPr>
+            </w:pPr>
+            <w:r>
+              <w:rPr>
+                <w:rFonts w:ascii="Arial" w:hAnsi="Arial" w:cs="Arial"/>
+                <w:sz w:val="24"/>
+                <w:szCs w:val="24"/>
+              </w:rPr>
+              <w:t xml:space="preserve">De dicha comparación se puede rescatar que el método que muestra valores de probabilidad de estancia en el estado j con mayor proximidad a los valores de probabilidad mediante solución analítica es la solución numérica a partir de los arribos por estado, por lo tanto, a partir de ahora se retoma este método para realizar las evaluaciones de las próximas cadenas de </w:t>
+            </w:r>
+            <w:proofErr w:type="spellStart"/>
+            <w:r>
+              <w:rPr>
+                <w:rFonts w:ascii="Arial" w:hAnsi="Arial" w:cs="Arial"/>
+                <w:sz w:val="24"/>
+                <w:szCs w:val="24"/>
+              </w:rPr>
+              <w:t>Markov</w:t>
+            </w:r>
+            <w:proofErr w:type="spellEnd"/>
+            <w:r>
+              <w:rPr>
+                <w:rFonts w:ascii="Arial" w:hAnsi="Arial" w:cs="Arial"/>
+                <w:sz w:val="24"/>
+                <w:szCs w:val="24"/>
+              </w:rPr>
+              <w:t xml:space="preserve">.  </w:t>
+            </w:r>
+          </w:p>
+          <w:p/>
+        </w:tc>
+      </w:tr>
+    </w:tbl>
+    <w:p/>
+    <w:tbl>
+      <w:tblPr>
+        <w:tblStyle w:val="Tablaconcuadrcula"/>
+        <w:tblW w:w="0" w:type="auto"/>
+        <w:tblLook w:val="04A0" w:firstRow="1" w:lastRow="0" w:firstColumn="1" w:lastColumn="0" w:noHBand="0" w:noVBand="1"/>
+      </w:tblPr>
+      <w:tblGrid>
+        <w:gridCol w:w="8828"/>
+      </w:tblGrid>
+      <w:tr>
+        <w:tc>
+          <w:tcPr>
+            <w:tcW w:w="8828" w:type="dxa"/>
+          </w:tcPr>
+          <w:p>
+            <w:r>
+              <w:t xml:space="preserve">párrafo </w:t>
+            </w:r>
+          </w:p>
+        </w:tc>
+      </w:tr>
+      <w:tr>
+        <w:tc>
+          <w:tcPr>
+            <w:tcW w:w="8828" w:type="dxa"/>
+          </w:tcPr>
+          <w:p>
+            <w:pPr>
+              <w:spacing w:after="0" w:line="240" w:lineRule="auto"/>
+            </w:pPr>
+            <w:r>
+              <w:t xml:space="preserve">La solución numérica se llevó a cabo mediante dos técnicas: tiempo promedio </w:t>
+            </w:r>
+          </w:p>
+          <w:p>
+            <w:pPr>
+              <w:spacing w:after="0" w:line="240" w:lineRule="auto"/>
+            </w:pPr>
+            <w:r>
+              <w:t>de estancia por estado y cantidad de arribos por estado.</w:t>
+            </w:r>
+          </w:p>
+          <w:p>
+            <w:pPr>
+              <w:spacing w:after="0" w:line="240" w:lineRule="auto"/>
+            </w:pPr>
+            <w:r>
+              <w:t>• Tiempo promedio por estado: esta técnica consiste en generar dos</w:t>
+            </w:r>
+          </w:p>
+          <w:p>
+            <w:pPr>
+              <w:spacing w:after="0" w:line="240" w:lineRule="auto"/>
+            </w:pPr>
+            <w:r>
+              <w:t>variables aleatorias con distribución exponencial negativa (A y B). A se</w:t>
+            </w:r>
+          </w:p>
+          <w:p>
+            <w:pPr>
+              <w:spacing w:after="0" w:line="240" w:lineRule="auto"/>
+            </w:pPr>
+            <w:r>
+              <w:t>genera con la tasa promedio de arribos de usuarios (</w:t>
+            </w:r>
+            <w:r>
+              <w:rPr>
+                <w:rFonts w:ascii="Cambria Math" w:hAnsi="Cambria Math" w:cs="Cambria Math"/>
+              </w:rPr>
+              <w:t>𝜆</w:t>
+            </w:r>
+            <w:r>
+              <w:t xml:space="preserve">) y B se genera </w:t>
+            </w:r>
+          </w:p>
+          <w:p>
+            <w:pPr>
+              <w:spacing w:after="0" w:line="240" w:lineRule="auto"/>
+            </w:pPr>
+            <w:r>
+              <w:t>con la tasa promedio de finalización de servicio (</w:t>
+            </w:r>
+          </w:p>
+          <w:p>
+            <w:pPr>
+              <w:spacing w:after="0" w:line="240" w:lineRule="auto"/>
+            </w:pPr>
+            <w:r>
+              <w:rPr>
+                <w:rFonts w:ascii="Cambria Math" w:hAnsi="Cambria Math" w:cs="Cambria Math"/>
+              </w:rPr>
+              <w:t>𝑗</w:t>
+            </w:r>
+          </w:p>
+          <w:p>
+            <w:pPr>
+              <w:spacing w:after="0" w:line="240" w:lineRule="auto"/>
+            </w:pPr>
+            <w:r>
+              <w:rPr>
+                <w:rFonts w:ascii="Cambria Math" w:hAnsi="Cambria Math" w:cs="Cambria Math"/>
+              </w:rPr>
+              <w:t>𝜇</w:t>
+            </w:r>
+          </w:p>
+          <w:p>
+            <w:r>
+              <w:t>).</w:t>
+            </w:r>
+          </w:p>
+        </w:tc>
+      </w:tr>
+      <w:tr>
+        <w:tc>
+          <w:tcPr>
+            <w:tcW w:w="8828" w:type="dxa"/>
+          </w:tcPr>
+          <w:p>
+            <w:r>
+              <w:t>Comentario</w:t>
+            </w:r>
+          </w:p>
+        </w:tc>
+      </w:tr>
+      <w:tr>
+        <w:tc>
+          <w:tcPr>
+            <w:tcW w:w="8828" w:type="dxa"/>
+          </w:tcPr>
+          <w:p>
+            <w:pPr>
+              <w:autoSpaceDE w:val="0"/>
+              <w:autoSpaceDN w:val="0"/>
+              <w:adjustRightInd w:val="0"/>
+            </w:pPr>
+            <w:r>
+              <w:rPr>
+                <w:rFonts w:ascii="Segoe UI" w:hAnsi="Segoe UI" w:cs="Segoe UI"/>
+                <w:color w:val="000000"/>
+                <w:kern w:val="0"/>
+                <w:sz w:val="20"/>
+                <w:szCs w:val="20"/>
+              </w:rPr>
+              <w:t>Considero que toda esta parte marcada en rosa …</w:t>
+            </w:r>
+            <w:r>
+              <w:rPr>
+                <w:rFonts w:ascii="Segoe UI" w:hAnsi="Segoe UI" w:cs="Segoe UI"/>
+                <w:color w:val="000000"/>
+                <w:kern w:val="0"/>
+                <w:sz w:val="20"/>
+                <w:szCs w:val="20"/>
+              </w:rPr>
+              <w:t xml:space="preserve"> </w:t>
+            </w:r>
+          </w:p>
+        </w:tc>
+      </w:tr>
+      <w:tr>
+        <w:tc>
+          <w:tcPr>
+            <w:tcW w:w="8828" w:type="dxa"/>
+          </w:tcPr>
+          <w:p>
+            <w:r>
+              <w:t>Cambio aplicado</w:t>
+            </w:r>
+          </w:p>
+        </w:tc>
+      </w:tr>
+      <w:tr>
+        <w:tc>
+          <w:tcPr>
+            <w:tcW w:w="8828" w:type="dxa"/>
+          </w:tcPr>
+          <w:p>
+            <w:pPr>
+              <w:jc w:val="both"/>
+              <w:rPr>
+                <w:rFonts w:ascii="Arial" w:hAnsi="Arial" w:cs="Arial"/>
+                <w:sz w:val="24"/>
+                <w:szCs w:val="24"/>
+              </w:rPr>
+            </w:pPr>
+            <w:r>
+              <w:rPr>
+                <w:rFonts w:ascii="Arial" w:hAnsi="Arial" w:cs="Arial"/>
+                <w:sz w:val="24"/>
+                <w:szCs w:val="24"/>
+              </w:rPr>
+              <w:t xml:space="preserve">La solución numérica se llevó a cabo por dos métodos: tiempo promedio de estancia por estado y cantidad de arribos por estado. En ambos métodos se generan dos variables aleatorias (A y B) con distribución exponencial negativa. La variable A se genera con la tasa promedio de arribo de usuarios  </w:t>
+            </w:r>
+            <m:oMath>
+              <m:d>
+                <m:dPr>
+                  <m:ctrlPr>
+                    <w:rPr>
+                      <w:rFonts w:ascii="Cambria Math" w:eastAsiaTheme="minorEastAsia" w:hAnsi="Cambria Math" w:cs="Arial"/>
+                      <w:i/>
+                      <w:sz w:val="24"/>
+                      <w:szCs w:val="24"/>
+                      <w:lang w:eastAsia="es-MX"/>
+                    </w:rPr>
+                  </m:ctrlPr>
+                </m:dPr>
+                <m:e>
+                  <m:r>
+                    <w:rPr>
+                      <w:rFonts w:ascii="Cambria Math" w:hAnsi="Cambria Math" w:cs="Arial"/>
+                      <w:sz w:val="24"/>
+                      <w:szCs w:val="24"/>
+                    </w:rPr>
+                    <m:t>λ</m:t>
+                  </m:r>
+                </m:e>
+              </m:d>
+            </m:oMath>
+            <w:r>
+              <w:rPr>
+                <w:rFonts w:ascii="Arial" w:eastAsiaTheme="minorEastAsia" w:hAnsi="Arial" w:cs="Arial"/>
+                <w:sz w:val="24"/>
+                <w:szCs w:val="24"/>
+                <w:lang w:eastAsia="es-MX"/>
+              </w:rPr>
+              <w:t xml:space="preserve"> y B se genera con la tasa promedio de finalización de servicio </w:t>
+            </w:r>
+            <m:oMath>
+              <m:d>
+                <m:dPr>
+                  <m:ctrlPr>
+                    <w:rPr>
+                      <w:rFonts w:ascii="Cambria Math" w:eastAsiaTheme="minorEastAsia" w:hAnsi="Cambria Math" w:cs="Arial"/>
+                      <w:i/>
+                      <w:sz w:val="24"/>
+                      <w:szCs w:val="24"/>
+                      <w:lang w:eastAsia="es-MX"/>
+                    </w:rPr>
+                  </m:ctrlPr>
+                </m:dPr>
+                <m:e>
+                  <m:f>
+                    <m:fPr>
+                      <m:ctrlPr>
+                        <w:rPr>
+                          <w:rFonts w:ascii="Cambria Math" w:hAnsi="Cambria Math" w:cs="Arial"/>
+                          <w:i/>
+                          <w:sz w:val="24"/>
+                          <w:szCs w:val="24"/>
+                        </w:rPr>
+                      </m:ctrlPr>
+                    </m:fPr>
+                    <m:num>
+                      <m:r>
+                        <w:rPr>
+                          <w:rFonts w:ascii="Cambria Math" w:hAnsi="Cambria Math" w:cs="Arial"/>
+                          <w:sz w:val="24"/>
+                          <w:szCs w:val="24"/>
+                        </w:rPr>
+                        <m:t>j</m:t>
+                      </m:r>
+                    </m:num>
+                    <m:den>
+                      <m:r>
+                        <w:rPr>
+                          <w:rFonts w:ascii="Cambria Math" w:hAnsi="Cambria Math" w:cs="Arial"/>
+                          <w:sz w:val="24"/>
+                          <w:szCs w:val="24"/>
+                        </w:rPr>
+                        <m:t>μ</m:t>
+                      </m:r>
+                    </m:den>
+                  </m:f>
+                </m:e>
+              </m:d>
+            </m:oMath>
+            <w:r>
+              <w:rPr>
+                <w:rFonts w:ascii="Arial" w:hAnsi="Arial" w:cs="Arial"/>
+                <w:sz w:val="24"/>
+                <w:szCs w:val="24"/>
+              </w:rPr>
+              <w:t>.</w:t>
+            </w:r>
+          </w:p>
+          <w:p>
+            <w:pPr>
+              <w:jc w:val="both"/>
+              <w:rPr>
+                <w:rFonts w:ascii="Arial" w:hAnsi="Arial" w:cs="Arial"/>
+                <w:sz w:val="24"/>
+                <w:szCs w:val="24"/>
+              </w:rPr>
+            </w:pPr>
+            <w:r>
+              <w:rPr>
+                <w:rFonts w:ascii="Arial" w:hAnsi="Arial" w:cs="Arial"/>
+                <w:sz w:val="24"/>
+                <w:szCs w:val="24"/>
+              </w:rPr>
+              <w:t xml:space="preserve">De entre A y B se escoge la de menor valor con la finalidad de conocer que suceso ocurrió. A indica que ha ocurrido un arribo dentro del sistema y, por lo tanto, el </w:t>
+            </w:r>
+            <w:r>
+              <w:rPr>
+                <w:rFonts w:ascii="Arial" w:hAnsi="Arial" w:cs="Arial"/>
+                <w:sz w:val="24"/>
+                <w:szCs w:val="24"/>
+              </w:rPr>
+              <w:lastRenderedPageBreak/>
+              <w:t xml:space="preserve">estado de la cadena transita de </w:t>
+            </w:r>
+            <m:oMath>
+              <m:r>
+                <w:rPr>
+                  <w:rFonts w:ascii="Cambria Math" w:hAnsi="Cambria Math" w:cs="Arial"/>
+                  <w:sz w:val="24"/>
+                  <w:szCs w:val="24"/>
+                </w:rPr>
+                <m:t>j</m:t>
+              </m:r>
+            </m:oMath>
+            <w:r>
+              <w:rPr>
+                <w:rFonts w:ascii="Arial" w:hAnsi="Arial" w:cs="Arial"/>
+                <w:sz w:val="24"/>
+                <w:szCs w:val="24"/>
+              </w:rPr>
+              <w:t xml:space="preserve">  a  </w:t>
+            </w:r>
+            <m:oMath>
+              <m:r>
+                <w:rPr>
+                  <w:rFonts w:ascii="Cambria Math" w:hAnsi="Cambria Math" w:cs="Arial"/>
+                  <w:sz w:val="24"/>
+                  <w:szCs w:val="24"/>
+                </w:rPr>
+                <m:t>j</m:t>
+              </m:r>
+              <m:r>
+                <w:rPr>
+                  <w:rFonts w:ascii="Cambria Math" w:eastAsiaTheme="minorEastAsia" w:hAnsi="Cambria Math" w:cs="Arial"/>
+                  <w:sz w:val="24"/>
+                  <w:szCs w:val="24"/>
+                </w:rPr>
+                <m:t>+1</m:t>
+              </m:r>
+            </m:oMath>
+            <w:r>
+              <w:rPr>
+                <w:rFonts w:ascii="Arial" w:hAnsi="Arial" w:cs="Arial"/>
+                <w:sz w:val="24"/>
+                <w:szCs w:val="24"/>
+              </w:rPr>
+              <w:t xml:space="preserve">. Por el contrario, B indica que un servicio que estaba en curso ha finalizado y el estado de la cadena transita de </w:t>
+            </w:r>
+            <m:oMath>
+              <m:r>
+                <w:rPr>
+                  <w:rFonts w:ascii="Cambria Math" w:hAnsi="Cambria Math" w:cs="Arial"/>
+                  <w:sz w:val="24"/>
+                  <w:szCs w:val="24"/>
+                </w:rPr>
+                <m:t>j</m:t>
+              </m:r>
+            </m:oMath>
+            <w:r>
+              <w:rPr>
+                <w:rFonts w:ascii="Arial" w:hAnsi="Arial" w:cs="Arial"/>
+                <w:sz w:val="24"/>
+                <w:szCs w:val="24"/>
+              </w:rPr>
+              <w:t xml:space="preserve">  a  </w:t>
+            </w:r>
+            <m:oMath>
+              <m:r>
+                <w:rPr>
+                  <w:rFonts w:ascii="Cambria Math" w:hAnsi="Cambria Math" w:cs="Arial"/>
+                  <w:sz w:val="24"/>
+                  <w:szCs w:val="24"/>
+                </w:rPr>
+                <m:t>j-</m:t>
+              </m:r>
+              <m:r>
+                <w:rPr>
+                  <w:rFonts w:ascii="Cambria Math" w:eastAsiaTheme="minorEastAsia" w:hAnsi="Cambria Math" w:cs="Arial"/>
+                  <w:sz w:val="24"/>
+                  <w:szCs w:val="24"/>
+                </w:rPr>
+                <m:t>1</m:t>
+              </m:r>
+            </m:oMath>
+            <w:r>
+              <w:rPr>
+                <w:rFonts w:ascii="Arial" w:hAnsi="Arial" w:cs="Arial"/>
+                <w:sz w:val="24"/>
+                <w:szCs w:val="24"/>
+              </w:rPr>
+              <w:t xml:space="preserve">. </w:t>
+            </w:r>
+          </w:p>
+          <w:p>
+            <w:pPr>
+              <w:jc w:val="both"/>
+              <w:rPr>
+                <w:rFonts w:ascii="Arial" w:hAnsi="Arial" w:cs="Arial"/>
+                <w:sz w:val="24"/>
+                <w:szCs w:val="24"/>
+              </w:rPr>
+            </w:pPr>
+            <w:r>
+              <w:rPr>
+                <w:rFonts w:ascii="Arial" w:hAnsi="Arial" w:cs="Arial"/>
+                <w:sz w:val="24"/>
+                <w:szCs w:val="24"/>
+              </w:rPr>
+              <w:t xml:space="preserve">Existen dos casos borde en este sistema, el estado 0 y el estado S. 0 es el mínimo estado en que puede estar el sistema y por lo tanto cuando el sistema se encuentra en este únicamente se puede generar una variable A. Por su parte, el estado S es el estado máximo y cuando el sistema está en estado S únicamente se puede generar una variable S. </w:t>
+            </w:r>
+          </w:p>
+          <w:p>
+            <w:pPr>
+              <w:jc w:val="both"/>
+              <w:rPr>
+                <w:rFonts w:ascii="Arial" w:hAnsi="Arial" w:cs="Arial"/>
+                <w:sz w:val="24"/>
+                <w:szCs w:val="24"/>
+              </w:rPr>
+            </w:pPr>
+            <w:r>
+              <w:rPr>
+                <w:rFonts w:ascii="Arial" w:hAnsi="Arial" w:cs="Arial"/>
+                <w:sz w:val="24"/>
+                <w:szCs w:val="24"/>
+              </w:rPr>
+              <w:t xml:space="preserve">Finalmente, el cálculo de la probabilidad de que el estado se encuentre en estado </w:t>
+            </w:r>
+            <m:oMath>
+              <m:r>
+                <w:rPr>
+                  <w:rFonts w:ascii="Cambria Math" w:hAnsi="Cambria Math" w:cs="Arial"/>
+                  <w:sz w:val="24"/>
+                  <w:szCs w:val="24"/>
+                </w:rPr>
+                <m:t>j</m:t>
+              </m:r>
+            </m:oMath>
+            <w:r>
+              <w:rPr>
+                <w:rFonts w:ascii="Arial" w:hAnsi="Arial" w:cs="Arial"/>
+                <w:sz w:val="24"/>
+                <w:szCs w:val="24"/>
+              </w:rPr>
+              <w:t xml:space="preserve"> es el que se calcula de manera </w:t>
+            </w:r>
+            <w:proofErr w:type="spellStart"/>
+            <w:r>
+              <w:rPr>
+                <w:rFonts w:ascii="Arial" w:hAnsi="Arial" w:cs="Arial"/>
+                <w:sz w:val="24"/>
+                <w:szCs w:val="24"/>
+              </w:rPr>
+              <w:t>especifica</w:t>
+            </w:r>
+            <w:proofErr w:type="spellEnd"/>
+            <w:r>
+              <w:rPr>
+                <w:rFonts w:ascii="Arial" w:hAnsi="Arial" w:cs="Arial"/>
+                <w:sz w:val="24"/>
+                <w:szCs w:val="24"/>
+              </w:rPr>
+              <w:t xml:space="preserve"> según el método empleado. </w:t>
+            </w:r>
+          </w:p>
+          <w:p>
+            <w:pPr>
+              <w:pStyle w:val="Prrafodelista"/>
+              <w:numPr>
+                <w:ilvl w:val="0"/>
+                <w:numId w:val="3"/>
+              </w:numPr>
+              <w:jc w:val="both"/>
+              <w:rPr>
+                <w:rFonts w:ascii="Arial" w:eastAsiaTheme="minorEastAsia" w:hAnsi="Arial" w:cs="Arial"/>
+                <w:sz w:val="24"/>
+                <w:szCs w:val="24"/>
+              </w:rPr>
+            </w:pPr>
+            <w:r>
+              <w:rPr>
+                <w:rFonts w:ascii="Arial" w:hAnsi="Arial" w:cs="Arial"/>
+                <w:sz w:val="24"/>
+                <w:szCs w:val="24"/>
+              </w:rPr>
+              <w:t xml:space="preserve">Tiempo promedio por estado: </w:t>
+            </w:r>
+            <w:r>
+              <w:rPr>
+                <w:rFonts w:ascii="Arial" w:hAnsi="Arial" w:cs="Arial"/>
+                <w:sz w:val="24"/>
+                <w:szCs w:val="24"/>
+              </w:rPr>
+              <w:t xml:space="preserve">Un vector contador que almacena el tiempo promedio de estancia por estado (valor de la variable mínima entre A y B) se incrementa </w:t>
+            </w:r>
+            <w:r>
+              <w:rPr>
+                <w:rFonts w:ascii="Arial" w:eastAsiaTheme="minorEastAsia" w:hAnsi="Arial" w:cs="Arial"/>
+                <w:sz w:val="24"/>
+                <w:szCs w:val="24"/>
+              </w:rPr>
+              <w:t xml:space="preserve">en la posición </w:t>
+            </w:r>
+            <m:oMath>
+              <m:r>
+                <w:rPr>
+                  <w:rFonts w:ascii="Cambria Math" w:eastAsiaTheme="minorEastAsia" w:hAnsi="Cambria Math" w:cs="Arial"/>
+                  <w:sz w:val="24"/>
+                  <w:szCs w:val="24"/>
+                </w:rPr>
+                <m:t>j</m:t>
+              </m:r>
+            </m:oMath>
+            <w:r>
+              <w:rPr>
+                <w:rFonts w:ascii="Arial" w:eastAsiaTheme="minorEastAsia" w:hAnsi="Arial" w:cs="Arial"/>
+                <w:sz w:val="24"/>
+                <w:szCs w:val="24"/>
+              </w:rPr>
+              <w:t xml:space="preserve"> </w:t>
+            </w:r>
+            <w:r>
+              <w:rPr>
+                <w:rFonts w:ascii="Arial" w:eastAsiaTheme="minorEastAsia" w:hAnsi="Arial" w:cs="Arial"/>
+                <w:sz w:val="24"/>
+                <w:szCs w:val="24"/>
+              </w:rPr>
+              <w:t xml:space="preserve">según la variable mínima. Finalmente </w:t>
+            </w:r>
+            <w:r>
+              <w:rPr>
+                <w:rFonts w:ascii="Arial" w:eastAsiaTheme="minorEastAsia" w:hAnsi="Arial" w:cs="Arial"/>
+                <w:sz w:val="24"/>
+                <w:szCs w:val="24"/>
+              </w:rPr>
+              <w:t>se obtienen el tiempo de estancia promedio final por estado</w:t>
+            </w:r>
+            <w:r>
+              <w:rPr>
+                <w:rFonts w:ascii="Arial" w:eastAsiaTheme="minorEastAsia" w:hAnsi="Arial" w:cs="Arial"/>
+                <w:sz w:val="24"/>
+                <w:szCs w:val="24"/>
+              </w:rPr>
+              <w:t xml:space="preserve"> al dividir el tiempo almacenado en cada estado entre el tiempo total de simulación. Este valor promedio indica la probabilidad de que el sistema se encuentre en estado </w:t>
+            </w:r>
+            <w:r>
+              <w:rPr>
+                <w:rFonts w:ascii="Arial" w:eastAsiaTheme="minorEastAsia" w:hAnsi="Arial" w:cs="Arial"/>
+                <w:sz w:val="24"/>
+                <w:szCs w:val="24"/>
+              </w:rPr>
+              <w:t xml:space="preserve"> </w:t>
+            </w:r>
+            <m:oMath>
+              <m:r>
+                <w:rPr>
+                  <w:rFonts w:ascii="Cambria Math" w:hAnsi="Cambria Math" w:cs="Arial"/>
+                  <w:sz w:val="24"/>
+                  <w:szCs w:val="24"/>
+                </w:rPr>
+                <m:t>j</m:t>
+              </m:r>
+            </m:oMath>
+            <w:r>
+              <w:rPr>
+                <w:rFonts w:ascii="Arial" w:eastAsiaTheme="minorEastAsia" w:hAnsi="Arial" w:cs="Arial"/>
+                <w:sz w:val="24"/>
+                <w:szCs w:val="24"/>
+              </w:rPr>
+              <w:t xml:space="preserve"> </w:t>
+            </w:r>
+            <w:r>
+              <w:rPr>
+                <w:rFonts w:ascii="Arial" w:eastAsiaTheme="minorEastAsia" w:hAnsi="Arial" w:cs="Arial"/>
+                <w:sz w:val="24"/>
+                <w:szCs w:val="24"/>
+              </w:rPr>
+              <w:t xml:space="preserve"> y </w:t>
+            </w:r>
+            <w:r>
+              <w:rPr>
+                <w:rFonts w:ascii="Arial" w:eastAsiaTheme="minorEastAsia" w:hAnsi="Arial" w:cs="Arial"/>
+                <w:sz w:val="24"/>
+                <w:szCs w:val="24"/>
+              </w:rPr>
+              <w:t xml:space="preserve">se grafica en función de las variables de entrada. </w:t>
+            </w:r>
+          </w:p>
+          <w:p>
+            <w:pPr>
+              <w:pStyle w:val="Prrafodelista"/>
+              <w:jc w:val="both"/>
+              <w:rPr>
+                <w:rFonts w:ascii="Arial" w:eastAsiaTheme="minorEastAsia" w:hAnsi="Arial" w:cs="Arial"/>
+                <w:sz w:val="24"/>
+                <w:szCs w:val="24"/>
+              </w:rPr>
+            </w:pPr>
+          </w:p>
+          <w:p>
+            <w:pPr>
+              <w:pStyle w:val="Prrafodelista"/>
+              <w:numPr>
+                <w:ilvl w:val="0"/>
+                <w:numId w:val="3"/>
+              </w:numPr>
+              <w:jc w:val="both"/>
+              <w:rPr>
+                <w:rFonts w:ascii="Arial" w:eastAsiaTheme="minorEastAsia" w:hAnsi="Arial" w:cs="Arial"/>
+                <w:sz w:val="24"/>
+                <w:szCs w:val="24"/>
+              </w:rPr>
+            </w:pPr>
+            <w:r>
+              <w:rPr>
+                <w:rFonts w:ascii="Arial" w:hAnsi="Arial" w:cs="Arial"/>
+                <w:sz w:val="24"/>
+                <w:szCs w:val="24"/>
+              </w:rPr>
+              <w:t xml:space="preserve">Arribos por estado: Un vector de poblaciones se incrementa </w:t>
+            </w:r>
+            <w:r>
+              <w:rPr>
+                <w:rFonts w:ascii="Arial" w:eastAsiaTheme="minorEastAsia" w:hAnsi="Arial" w:cs="Arial"/>
+                <w:sz w:val="24"/>
+                <w:szCs w:val="24"/>
+              </w:rPr>
+              <w:t xml:space="preserve">en una unidad en la posición </w:t>
+            </w:r>
+            <m:oMath>
+              <m:r>
+                <w:rPr>
+                  <w:rFonts w:ascii="Cambria Math" w:eastAsiaTheme="minorEastAsia" w:hAnsi="Cambria Math" w:cs="Arial"/>
+                  <w:sz w:val="24"/>
+                  <w:szCs w:val="24"/>
+                </w:rPr>
+                <m:t>i</m:t>
+              </m:r>
+            </m:oMath>
+            <w:r>
+              <w:rPr>
+                <w:rFonts w:ascii="Arial" w:eastAsiaTheme="minorEastAsia" w:hAnsi="Arial" w:cs="Arial"/>
+                <w:sz w:val="24"/>
+                <w:szCs w:val="24"/>
+              </w:rPr>
+              <w:t xml:space="preserve"> de acuerdo con el valor mínimo entre las variables A y B. En caso de que la variable A haya sido el mínimo (petición de arribo) se incrementa en la posición </w:t>
+            </w:r>
+            <m:oMath>
+              <m:r>
+                <w:rPr>
+                  <w:rFonts w:ascii="Cambria Math" w:eastAsiaTheme="minorEastAsia" w:hAnsi="Cambria Math" w:cs="Arial"/>
+                  <w:sz w:val="24"/>
+                  <w:szCs w:val="24"/>
+                </w:rPr>
+                <m:t>i=j+1.</m:t>
+              </m:r>
+            </m:oMath>
+            <w:r>
+              <w:rPr>
+                <w:rFonts w:ascii="Arial" w:eastAsiaTheme="minorEastAsia" w:hAnsi="Arial" w:cs="Arial"/>
+                <w:sz w:val="24"/>
+                <w:szCs w:val="24"/>
+              </w:rPr>
+              <w:t xml:space="preserve"> En caso contrario, si B es el mínimo se incrementa en una unidad en la posición </w:t>
+            </w:r>
+            <m:oMath>
+              <m:r>
+                <w:rPr>
+                  <w:rFonts w:ascii="Cambria Math" w:eastAsiaTheme="minorEastAsia" w:hAnsi="Cambria Math" w:cs="Arial"/>
+                  <w:sz w:val="24"/>
+                  <w:szCs w:val="24"/>
+                </w:rPr>
+                <m:t>i=j-1</m:t>
+              </m:r>
+            </m:oMath>
+            <w:r>
+              <w:rPr>
+                <w:rFonts w:ascii="Arial" w:eastAsiaTheme="minorEastAsia" w:hAnsi="Arial" w:cs="Arial"/>
+                <w:sz w:val="24"/>
+                <w:szCs w:val="24"/>
+              </w:rPr>
+              <w:t xml:space="preserve">  porqué ocurrió la finalización de un servicio. Finalmente estás poblaciones por estado son divididas por el tiempo total de simulación y así se obtiene la probabilidad de que el sistema se encuentre en estado </w:t>
+            </w:r>
+            <m:oMath>
+              <m:r>
+                <w:rPr>
+                  <w:rFonts w:ascii="Cambria Math" w:hAnsi="Cambria Math" w:cs="Arial"/>
+                  <w:sz w:val="24"/>
+                  <w:szCs w:val="24"/>
+                </w:rPr>
+                <m:t>j</m:t>
+              </m:r>
+            </m:oMath>
+            <w:r>
+              <w:rPr>
+                <w:rFonts w:ascii="Arial" w:eastAsiaTheme="minorEastAsia" w:hAnsi="Arial" w:cs="Arial"/>
+                <w:sz w:val="24"/>
+                <w:szCs w:val="24"/>
+              </w:rPr>
+              <w:t>.</w:t>
+            </w:r>
+          </w:p>
+          <w:p>
+            <w:pPr>
+              <w:pStyle w:val="Prrafodelista"/>
+              <w:jc w:val="both"/>
+              <w:rPr>
+                <w:rFonts w:ascii="Arial" w:eastAsiaTheme="minorEastAsia" w:hAnsi="Arial" w:cs="Arial"/>
+                <w:sz w:val="24"/>
+                <w:szCs w:val="24"/>
+              </w:rPr>
+            </w:pPr>
+          </w:p>
+          <w:p>
+            <w:pPr>
+              <w:pStyle w:val="Prrafodelista"/>
+              <w:jc w:val="both"/>
+              <w:rPr>
+                <w:rFonts w:ascii="Arial" w:eastAsiaTheme="minorEastAsia" w:hAnsi="Arial" w:cs="Arial"/>
+                <w:sz w:val="24"/>
+                <w:szCs w:val="24"/>
+              </w:rPr>
+            </w:pPr>
+            <w:r>
+              <w:rPr>
+                <w:rFonts w:ascii="Arial" w:eastAsiaTheme="minorEastAsia" w:hAnsi="Arial" w:cs="Arial"/>
+                <w:sz w:val="24"/>
+                <w:szCs w:val="24"/>
+              </w:rPr>
+              <w:t xml:space="preserve">Estos arribos permiten conocer en qué medida se realizó el cambio en el estado del sistema y son graficados en función de las variables de entrada. </w:t>
+            </w:r>
+          </w:p>
+          <w:p/>
         </w:tc>
       </w:tr>
     </w:tbl>
@@ -5166,6 +6426,22 @@
       </w:r>
     </w:p>
   </w:comment>
+  <w:comment w:id="11" w:author="Krlos ortiz" w:date="2023-05-24T18:26:00Z" w:initials="Ko">
+    <w:p>
+      <w:pPr>
+        <w:pStyle w:val="Textocomentario"/>
+      </w:pPr>
+      <w:r>
+        <w:rPr>
+          <w:rStyle w:val="Refdecomentario"/>
+        </w:rPr>
+        <w:annotationRef/>
+      </w:r>
+      <w:r>
+        <w:t>Yo tampoco entendi esa referencia</w:t>
+      </w:r>
+    </w:p>
+  </w:comment>
 </w:comments>
 </file>
 
@@ -5179,6 +6455,7 @@
   <w15:commentEx w15:paraId="7E68C624" w15:done="0"/>
   <w15:commentEx w15:paraId="12065106" w15:done="0"/>
   <w15:commentEx w15:paraId="6E805082" w15:done="0"/>
+  <w15:commentEx w15:paraId="46CC99AB" w15:done="0"/>
 </w15:commentsEx>
 </file>
 
@@ -5192,6 +6469,7 @@
   <w16cex:commentExtensible w16cex:durableId="281252F9" w16cex:dateUtc="2023-05-20T01:56:00Z"/>
   <w16cex:commentExtensible w16cex:durableId="2817DA19" w16cex:dateUtc="2023-05-24T06:34:00Z"/>
   <w16cex:commentExtensible w16cex:durableId="2817D9FD" w16cex:dateUtc="2023-05-24T06:34:00Z"/>
+  <w16cex:commentExtensible w16cex:durableId="2818D570" w16cex:dateUtc="2023-05-25T00:26:00Z"/>
 </w16cex:commentsExtensible>
 </file>
 
@@ -5205,6 +6483,7 @@
   <w16cid:commentId w16cid:paraId="7E68C624" w16cid:durableId="281252F9"/>
   <w16cid:commentId w16cid:paraId="12065106" w16cid:durableId="2817DA19"/>
   <w16cid:commentId w16cid:paraId="6E805082" w16cid:durableId="2817D9FD"/>
+  <w16cid:commentId w16cid:paraId="46CC99AB" w16cid:durableId="2818D570"/>
 </w16cid:commentsIds>
 </file>
 
@@ -5262,6 +6541,119 @@
     </w:lvl>
   </w:abstractNum>
   <w:abstractNum w:abstractNumId="1" w15:restartNumberingAfterBreak="0">
+    <w:nsid w:val="3D384FF5"/>
+    <w:multiLevelType w:val="hybridMultilevel"/>
+    <w:tmpl w:val="8C9EF408"/>
+    <w:lvl w:ilvl="0" w:tplc="12189312">
+      <w:start w:val="1"/>
+      <w:numFmt w:val="bullet"/>
+      <w:lvlText w:val=""/>
+      <w:lvlJc w:val="left"/>
+      <w:pPr>
+        <w:ind w:left="720" w:hanging="360"/>
+      </w:pPr>
+      <w:rPr>
+        <w:rFonts w:ascii="Symbol" w:eastAsiaTheme="minorEastAsia" w:hAnsi="Symbol" w:cs="Arial" w:hint="default"/>
+      </w:rPr>
+    </w:lvl>
+    <w:lvl w:ilvl="1" w:tplc="080A0003" w:tentative="1">
+      <w:start w:val="1"/>
+      <w:numFmt w:val="bullet"/>
+      <w:lvlText w:val="o"/>
+      <w:lvlJc w:val="left"/>
+      <w:pPr>
+        <w:ind w:left="1440" w:hanging="360"/>
+      </w:pPr>
+      <w:rPr>
+        <w:rFonts w:ascii="Courier New" w:hAnsi="Courier New" w:cs="Courier New" w:hint="default"/>
+      </w:rPr>
+    </w:lvl>
+    <w:lvl w:ilvl="2" w:tplc="080A0005" w:tentative="1">
+      <w:start w:val="1"/>
+      <w:numFmt w:val="bullet"/>
+      <w:lvlText w:val=""/>
+      <w:lvlJc w:val="left"/>
+      <w:pPr>
+        <w:ind w:left="2160" w:hanging="360"/>
+      </w:pPr>
+      <w:rPr>
+        <w:rFonts w:ascii="Wingdings" w:hAnsi="Wingdings" w:hint="default"/>
+      </w:rPr>
+    </w:lvl>
+    <w:lvl w:ilvl="3" w:tplc="080A0001" w:tentative="1">
+      <w:start w:val="1"/>
+      <w:numFmt w:val="bullet"/>
+      <w:lvlText w:val=""/>
+      <w:lvlJc w:val="left"/>
+      <w:pPr>
+        <w:ind w:left="2880" w:hanging="360"/>
+      </w:pPr>
+      <w:rPr>
+        <w:rFonts w:ascii="Symbol" w:hAnsi="Symbol" w:hint="default"/>
+      </w:rPr>
+    </w:lvl>
+    <w:lvl w:ilvl="4" w:tplc="080A0003" w:tentative="1">
+      <w:start w:val="1"/>
+      <w:numFmt w:val="bullet"/>
+      <w:lvlText w:val="o"/>
+      <w:lvlJc w:val="left"/>
+      <w:pPr>
+        <w:ind w:left="3600" w:hanging="360"/>
+      </w:pPr>
+      <w:rPr>
+        <w:rFonts w:ascii="Courier New" w:hAnsi="Courier New" w:cs="Courier New" w:hint="default"/>
+      </w:rPr>
+    </w:lvl>
+    <w:lvl w:ilvl="5" w:tplc="080A0005" w:tentative="1">
+      <w:start w:val="1"/>
+      <w:numFmt w:val="bullet"/>
+      <w:lvlText w:val=""/>
+      <w:lvlJc w:val="left"/>
+      <w:pPr>
+        <w:ind w:left="4320" w:hanging="360"/>
+      </w:pPr>
+      <w:rPr>
+        <w:rFonts w:ascii="Wingdings" w:hAnsi="Wingdings" w:hint="default"/>
+      </w:rPr>
+    </w:lvl>
+    <w:lvl w:ilvl="6" w:tplc="080A0001" w:tentative="1">
+      <w:start w:val="1"/>
+      <w:numFmt w:val="bullet"/>
+      <w:lvlText w:val=""/>
+      <w:lvlJc w:val="left"/>
+      <w:pPr>
+        <w:ind w:left="5040" w:hanging="360"/>
+      </w:pPr>
+      <w:rPr>
+        <w:rFonts w:ascii="Symbol" w:hAnsi="Symbol" w:hint="default"/>
+      </w:rPr>
+    </w:lvl>
+    <w:lvl w:ilvl="7" w:tplc="080A0003" w:tentative="1">
+      <w:start w:val="1"/>
+      <w:numFmt w:val="bullet"/>
+      <w:lvlText w:val="o"/>
+      <w:lvlJc w:val="left"/>
+      <w:pPr>
+        <w:ind w:left="5760" w:hanging="360"/>
+      </w:pPr>
+      <w:rPr>
+        <w:rFonts w:ascii="Courier New" w:hAnsi="Courier New" w:cs="Courier New" w:hint="default"/>
+      </w:rPr>
+    </w:lvl>
+    <w:lvl w:ilvl="8" w:tplc="080A0005" w:tentative="1">
+      <w:start w:val="1"/>
+      <w:numFmt w:val="bullet"/>
+      <w:lvlText w:val=""/>
+      <w:lvlJc w:val="left"/>
+      <w:pPr>
+        <w:ind w:left="6480" w:hanging="360"/>
+      </w:pPr>
+      <w:rPr>
+        <w:rFonts w:ascii="Wingdings" w:hAnsi="Wingdings" w:hint="default"/>
+      </w:rPr>
+    </w:lvl>
+  </w:abstractNum>
+  <w:abstractNum w:abstractNumId="2" w15:restartNumberingAfterBreak="0">
     <w:nsid w:val="73721F0D"/>
     <w:multiLevelType w:val="hybridMultilevel"/>
     <w:tmpl w:val="FEF464F8"/>
@@ -5348,10 +6740,13 @@
     </w:lvl>
   </w:abstractNum>
   <w:num w:numId="1" w16cid:durableId="611475081">
-    <w:abstractNumId w:val="1"/>
+    <w:abstractNumId w:val="2"/>
   </w:num>
   <w:num w:numId="2" w16cid:durableId="868184817">
     <w:abstractNumId w:val="0"/>
+  </w:num>
+  <w:num w:numId="3" w16cid:durableId="1575044458">
+    <w:abstractNumId w:val="1"/>
   </w:num>
 </w:numbering>
 </file>

</xml_diff>

<commit_message>
agregando prev cap 4.2
</commit_message>
<xml_diff>
--- a/2023-2/Reportes/ReporteFinal/relacion de comentariosCorrecion de Noe.docx
+++ b/2023-2/Reportes/ReporteFinal/relacion de comentariosCorrecion de Noe.docx
@@ -307,6 +307,7 @@
                 <w:szCs w:val="21"/>
               </w:rPr>
             </w:pPr>
+            <w:proofErr w:type="gramStart"/>
             <w:r>
               <w:rPr>
                 <w:rFonts w:ascii="Segoe UI" w:hAnsi="Segoe UI" w:cs="Segoe UI"/>
@@ -315,9 +316,9 @@
                 <w:sz w:val="20"/>
                 <w:szCs w:val="20"/>
               </w:rPr>
-              <w:t xml:space="preserve">Es posible actualizar estos datos y la gráfica? Es </w:t>
-            </w:r>
-            <w:proofErr w:type="spellStart"/>
+              <w:t>Es posible actualizar estos datos y la gráfica?</w:t>
+            </w:r>
+            <w:proofErr w:type="gramEnd"/>
             <w:r>
               <w:rPr>
                 <w:rFonts w:ascii="Segoe UI" w:hAnsi="Segoe UI" w:cs="Segoe UI"/>
@@ -326,9 +327,9 @@
                 <w:sz w:val="20"/>
                 <w:szCs w:val="20"/>
               </w:rPr>
-              <w:t>twich</w:t>
-            </w:r>
-            <w:proofErr w:type="spellEnd"/>
+              <w:t xml:space="preserve"> </w:t>
+            </w:r>
+            <w:proofErr w:type="gramStart"/>
             <w:r>
               <w:rPr>
                 <w:rFonts w:ascii="Segoe UI" w:hAnsi="Segoe UI" w:cs="Segoe UI"/>
@@ -337,7 +338,7 @@
                 <w:sz w:val="20"/>
                 <w:szCs w:val="20"/>
               </w:rPr>
-              <w:t xml:space="preserve"> o </w:t>
+              <w:t xml:space="preserve">Es </w:t>
             </w:r>
             <w:proofErr w:type="spellStart"/>
             <w:r>
@@ -348,7 +349,7 @@
                 <w:sz w:val="20"/>
                 <w:szCs w:val="20"/>
               </w:rPr>
-              <w:t>twicht</w:t>
+              <w:t>twich</w:t>
             </w:r>
             <w:proofErr w:type="spellEnd"/>
             <w:r>
@@ -359,8 +360,31 @@
                 <w:sz w:val="20"/>
                 <w:szCs w:val="20"/>
               </w:rPr>
+              <w:t xml:space="preserve"> o </w:t>
+            </w:r>
+            <w:proofErr w:type="spellStart"/>
+            <w:r>
+              <w:rPr>
+                <w:rFonts w:ascii="Segoe UI" w:hAnsi="Segoe UI" w:cs="Segoe UI"/>
+                <w:color w:val="000000"/>
+                <w:kern w:val="0"/>
+                <w:sz w:val="20"/>
+                <w:szCs w:val="20"/>
+              </w:rPr>
+              <w:t>twicht</w:t>
+            </w:r>
+            <w:proofErr w:type="spellEnd"/>
+            <w:r>
+              <w:rPr>
+                <w:rFonts w:ascii="Segoe UI" w:hAnsi="Segoe UI" w:cs="Segoe UI"/>
+                <w:color w:val="000000"/>
+                <w:kern w:val="0"/>
+                <w:sz w:val="20"/>
+                <w:szCs w:val="20"/>
+              </w:rPr>
               <w:t>?</w:t>
             </w:r>
+            <w:proofErr w:type="gramEnd"/>
           </w:p>
           <w:p/>
         </w:tc>
@@ -499,7 +523,29 @@
                 <w:sz w:val="20"/>
                 <w:szCs w:val="20"/>
               </w:rPr>
-              <w:t>Dada la situación actual, sugiero redactar de nuevo y hablar de los efectos de la pandemia una vez que la misma ha terminado (por ejemplo, no es gracias a la pandemia que ahora estemos más acostumbrados a hacer estas actividades en casa sin acudir físicamente al evento?)</w:t>
+              <w:t>Dada la situación actual, sugiero redactar de nuevo y hablar de los efectos de la pandemia una vez que la misma ha terminado (</w:t>
+            </w:r>
+            <w:proofErr w:type="gramStart"/>
+            <w:r>
+              <w:rPr>
+                <w:rFonts w:ascii="Segoe UI" w:hAnsi="Segoe UI" w:cs="Segoe UI"/>
+                <w:color w:val="000000"/>
+                <w:kern w:val="0"/>
+                <w:sz w:val="20"/>
+                <w:szCs w:val="20"/>
+              </w:rPr>
+              <w:t>por ejemplo, no es gracias a la pandemia que ahora estemos más acostumbrados a hacer estas actividades en casa sin acudir físicamente al evento?</w:t>
+            </w:r>
+            <w:proofErr w:type="gramEnd"/>
+            <w:r>
+              <w:rPr>
+                <w:rFonts w:ascii="Segoe UI" w:hAnsi="Segoe UI" w:cs="Segoe UI"/>
+                <w:color w:val="000000"/>
+                <w:kern w:val="0"/>
+                <w:sz w:val="20"/>
+                <w:szCs w:val="20"/>
+              </w:rPr>
+              <w:t>)</w:t>
             </w:r>
           </w:p>
           <w:p/>
@@ -2140,7 +2186,15 @@
             </w:r>
             <w:proofErr w:type="spellEnd"/>
             <w:r>
-              <w:t xml:space="preserve"> ya que solo probamos ese según yo pero como tu digas vale</w:t>
+              <w:t xml:space="preserve"> ya que solo probamos ese según </w:t>
+            </w:r>
+            <w:proofErr w:type="gramStart"/>
+            <w:r>
+              <w:t>yo</w:t>
+            </w:r>
+            <w:proofErr w:type="gramEnd"/>
+            <w:r>
+              <w:t xml:space="preserve"> pero como tu digas vale</w:t>
             </w:r>
           </w:p>
         </w:tc>
@@ -2720,7 +2774,7 @@
             <w:r>
               <w:t xml:space="preserve"> </w:t>
             </w:r>
-            <w:hyperlink r:id="rId9" w:history="1">
+            <w:hyperlink r:id="rId10" w:history="1">
               <w:r>
                 <w:rPr>
                   <w:rStyle w:val="Hipervnculo"/>
@@ -2987,7 +3041,29 @@
                 <w:sz w:val="20"/>
                 <w:szCs w:val="20"/>
               </w:rPr>
-              <w:t>No queda claro qué hace este párrafo aquí. Es continuación de la explicación de [9] o es introducción para [10]? Si no es ninguna de las anteriores hay que aclarar más la idea para que no se pierda la congruencia del texto.</w:t>
+              <w:t xml:space="preserve">No queda claro qué hace este párrafo aquí. </w:t>
+            </w:r>
+            <w:proofErr w:type="gramStart"/>
+            <w:r>
+              <w:rPr>
+                <w:rFonts w:ascii="Segoe UI" w:hAnsi="Segoe UI" w:cs="Segoe UI"/>
+                <w:color w:val="000000"/>
+                <w:kern w:val="0"/>
+                <w:sz w:val="20"/>
+                <w:szCs w:val="20"/>
+              </w:rPr>
+              <w:t>Es continuación de la explicación de [9] o es introducción para [10]?</w:t>
+            </w:r>
+            <w:proofErr w:type="gramEnd"/>
+            <w:r>
+              <w:rPr>
+                <w:rFonts w:ascii="Segoe UI" w:hAnsi="Segoe UI" w:cs="Segoe UI"/>
+                <w:color w:val="000000"/>
+                <w:kern w:val="0"/>
+                <w:sz w:val="20"/>
+                <w:szCs w:val="20"/>
+              </w:rPr>
+              <w:t xml:space="preserve"> Si no es ninguna de las anteriores hay que aclarar más la idea para que no se pierda la congruencia del texto.</w:t>
             </w:r>
           </w:p>
           <w:p/>
@@ -3090,6 +3166,7 @@
             <w:tcW w:w="8828" w:type="dxa"/>
           </w:tcPr>
           <w:p>
+            <w:proofErr w:type="gramStart"/>
             <w:r>
               <w:rPr>
                 <w:rFonts w:ascii="Segoe UI" w:hAnsi="Segoe UI" w:cs="Segoe UI"/>
@@ -3100,6 +3177,7 @@
               </w:rPr>
               <w:t>Se definieron con anterioridad estos acrónimos?</w:t>
             </w:r>
+            <w:proofErr w:type="gramEnd"/>
           </w:p>
         </w:tc>
       </w:tr>
@@ -3242,7 +3320,15 @@
     <w:p/>
     <w:p>
       <w:r>
-        <w:t xml:space="preserve">Hay unas partes de donde dice si son autor o autores según yo revise cada uno y en donde mencionamos sobre el autor y en realidad son autores ya los cambie pero no esta de mas que le des una checada por si se me fue alguno sobre todo en el 7 porque creo que lo marca como res y es autor </w:t>
+        <w:t xml:space="preserve">Hay unas partes de donde dice si son autor o autores según yo revise cada uno y en donde mencionamos sobre el autor y en realidad son autores ya los </w:t>
+      </w:r>
+      <w:proofErr w:type="gramStart"/>
+      <w:r>
+        <w:t>cambie</w:t>
+      </w:r>
+      <w:proofErr w:type="gramEnd"/>
+      <w:r>
+        <w:t xml:space="preserve"> pero no esta de mas que le des una checada por si se me fue alguno sobre todo en el 7 porque creo que lo marca como res y es autor </w:t>
       </w:r>
     </w:p>
     <w:p>
@@ -3606,6 +3692,7 @@
             <w:tcW w:w="8828" w:type="dxa"/>
           </w:tcPr>
           <w:p>
+            <w:proofErr w:type="gramStart"/>
             <w:r>
               <w:rPr>
                 <w:rFonts w:ascii="Segoe UI" w:hAnsi="Segoe UI" w:cs="Segoe UI"/>
@@ -3616,6 +3703,7 @@
               </w:rPr>
               <w:t>Es correcto el título?</w:t>
             </w:r>
+            <w:proofErr w:type="gramEnd"/>
           </w:p>
         </w:tc>
       </w:tr>
@@ -4545,7 +4633,15 @@
           </w:tcPr>
           <w:p>
             <w:r>
-              <w:t>Aquí no hace comentario de nada pero no se si igual se debe cambiar a 1/mu lo cambio igual a o lo dejo así con  J/mu aunque en ese mismo párrafo pide cambiar algo por “un conjunto de J servicios” entonces de ahí la duda si lo cambio o no</w:t>
+              <w:t xml:space="preserve">Aquí no hace comentario de nada pero no se si igual se debe cambiar a 1/mu lo cambio igual a o lo dejo así </w:t>
+            </w:r>
+            <w:proofErr w:type="gramStart"/>
+            <w:r>
+              <w:t>con  J</w:t>
+            </w:r>
+            <w:proofErr w:type="gramEnd"/>
+            <w:r>
+              <w:t>/mu aunque en ese mismo párrafo pide cambiar algo por “un conjunto de J servicios” entonces de ahí la duda si lo cambio o no</w:t>
             </w:r>
           </w:p>
         </w:tc>
@@ -4650,7 +4746,7 @@
                           <pic:cNvPicPr/>
                         </pic:nvPicPr>
                         <pic:blipFill>
-                          <a:blip r:embed="rId10"/>
+                          <a:blip r:embed="rId11"/>
                           <a:stretch>
                             <a:fillRect/>
                           </a:stretch>
@@ -4792,7 +4888,7 @@
                           <pic:cNvPicPr/>
                         </pic:nvPicPr>
                         <pic:blipFill>
-                          <a:blip r:embed="rId11"/>
+                          <a:blip r:embed="rId12"/>
                           <a:stretch>
                             <a:fillRect/>
                           </a:stretch>
@@ -4882,7 +4978,15 @@
           </w:p>
           <w:p>
             <w:r>
-              <w:t xml:space="preserve">Ahora si ya venia agotado de la escuela y ya </w:t>
+              <w:t xml:space="preserve">Ahora si </w:t>
+            </w:r>
+            <w:proofErr w:type="gramStart"/>
+            <w:r>
+              <w:t>ya venia agotado</w:t>
+            </w:r>
+            <w:proofErr w:type="gramEnd"/>
+            <w:r>
+              <w:t xml:space="preserve"> de la escuela y ya </w:t>
             </w:r>
             <w:proofErr w:type="spellStart"/>
             <w:r>
@@ -5005,7 +5109,15 @@
           </w:tcPr>
           <w:p>
             <w:r>
-              <w:t xml:space="preserve">Atendí los comentarios del diagrama y ya lo cambie </w:t>
+              <w:t xml:space="preserve">Atendí los comentarios del diagrama y ya lo </w:t>
+            </w:r>
+            <w:proofErr w:type="gramStart"/>
+            <w:r>
+              <w:t>cambie</w:t>
+            </w:r>
+            <w:proofErr w:type="gramEnd"/>
+            <w:r>
+              <w:t xml:space="preserve"> </w:t>
             </w:r>
           </w:p>
         </w:tc>
@@ -5039,9 +5151,6 @@
             <w:tcW w:w="8828" w:type="dxa"/>
           </w:tcPr>
           <w:p>
-            <w:pPr>
-              <w:spacing w:after="0" w:line="240" w:lineRule="auto"/>
-            </w:pPr>
             <w:r>
               <w:t xml:space="preserve">La solución analítica se realizó mediante la expresión </w:t>
             </w:r>
@@ -5055,17 +5164,11 @@
             </w:r>
           </w:p>
           <w:p>
-            <w:pPr>
-              <w:spacing w:after="0" w:line="240" w:lineRule="auto"/>
-            </w:pPr>
             <w:r>
               <w:t xml:space="preserve">conocer el consumo de recursos dentro de un sistema tomando en cuenta que </w:t>
             </w:r>
           </w:p>
           <w:p>
-            <w:pPr>
-              <w:spacing w:after="0" w:line="240" w:lineRule="auto"/>
-            </w:pPr>
             <w:r>
               <w:t>este consumo depende del producto de la tasa de arribo de usuarios (</w:t>
             </w:r>
@@ -5359,41 +5462,26 @@
             <w:tcW w:w="8828" w:type="dxa"/>
           </w:tcPr>
           <w:p>
-            <w:pPr>
-              <w:spacing w:after="0" w:line="240" w:lineRule="auto"/>
-            </w:pPr>
             <w:r>
               <w:t xml:space="preserve">Una vez obtenidos los resultados de la implementación se comparó gráficamente </w:t>
             </w:r>
           </w:p>
           <w:p>
-            <w:pPr>
-              <w:spacing w:after="0" w:line="240" w:lineRule="auto"/>
-            </w:pPr>
             <w:r>
               <w:t xml:space="preserve">la solución analítica contra las soluciones numéricas (tiempo promedio por </w:t>
             </w:r>
           </w:p>
           <w:p>
-            <w:pPr>
-              <w:spacing w:after="0" w:line="240" w:lineRule="auto"/>
-            </w:pPr>
             <w:r>
               <w:t xml:space="preserve">estado y arribos por estado) como se muestra en las Figuras 12-14. </w:t>
             </w:r>
           </w:p>
           <w:p>
-            <w:pPr>
-              <w:spacing w:after="0" w:line="240" w:lineRule="auto"/>
-            </w:pPr>
             <w:r>
               <w:t xml:space="preserve">En dichas gráficas se observa que el consumo de recursos muestra una curva </w:t>
             </w:r>
           </w:p>
           <w:p>
-            <w:pPr>
-              <w:spacing w:after="0" w:line="240" w:lineRule="auto"/>
-            </w:pPr>
             <w:r>
               <w:t>similar, sin embargo, el valor promedio de consumo varía de acuerdo con el</w:t>
             </w:r>
@@ -5550,53 +5638,40 @@
             <w:tcW w:w="8828" w:type="dxa"/>
           </w:tcPr>
           <w:p>
-            <w:r>
-              <w:t xml:space="preserve">párrafo </w:t>
-            </w:r>
-          </w:p>
-        </w:tc>
-      </w:tr>
-      <w:tr>
-        <w:tc>
-          <w:tcPr>
-            <w:tcW w:w="8828" w:type="dxa"/>
-          </w:tcPr>
-          <w:p>
-            <w:pPr>
-              <w:spacing w:after="0" w:line="240" w:lineRule="auto"/>
-            </w:pPr>
+            <w:proofErr w:type="spellStart"/>
+            <w:r>
+              <w:t>parráfo</w:t>
+            </w:r>
+            <w:proofErr w:type="spellEnd"/>
+          </w:p>
+        </w:tc>
+      </w:tr>
+      <w:tr>
+        <w:tc>
+          <w:tcPr>
+            <w:tcW w:w="8828" w:type="dxa"/>
+          </w:tcPr>
+          <w:p>
             <w:r>
               <w:t xml:space="preserve">La solución numérica se llevó a cabo mediante dos técnicas: tiempo promedio </w:t>
             </w:r>
           </w:p>
           <w:p>
-            <w:pPr>
-              <w:spacing w:after="0" w:line="240" w:lineRule="auto"/>
-            </w:pPr>
             <w:r>
               <w:t>de estancia por estado y cantidad de arribos por estado.</w:t>
             </w:r>
           </w:p>
           <w:p>
-            <w:pPr>
-              <w:spacing w:after="0" w:line="240" w:lineRule="auto"/>
-            </w:pPr>
             <w:r>
               <w:t>• Tiempo promedio por estado: esta técnica consiste en generar dos</w:t>
             </w:r>
           </w:p>
           <w:p>
-            <w:pPr>
-              <w:spacing w:after="0" w:line="240" w:lineRule="auto"/>
-            </w:pPr>
             <w:r>
               <w:t>variables aleatorias con distribución exponencial negativa (A y B). A se</w:t>
             </w:r>
           </w:p>
           <w:p>
-            <w:pPr>
-              <w:spacing w:after="0" w:line="240" w:lineRule="auto"/>
-            </w:pPr>
             <w:r>
               <w:t>genera con la tasa promedio de arribos de usuarios (</w:t>
             </w:r>
@@ -5611,17 +5686,11 @@
             </w:r>
           </w:p>
           <w:p>
-            <w:pPr>
-              <w:spacing w:after="0" w:line="240" w:lineRule="auto"/>
-            </w:pPr>
             <w:r>
               <w:t>con la tasa promedio de finalización de servicio (</w:t>
             </w:r>
           </w:p>
           <w:p>
-            <w:pPr>
-              <w:spacing w:after="0" w:line="240" w:lineRule="auto"/>
-            </w:pPr>
             <w:r>
               <w:rPr>
                 <w:rFonts w:ascii="Cambria Math" w:hAnsi="Cambria Math" w:cs="Cambria Math"/>
@@ -5630,9 +5699,6 @@
             </w:r>
           </w:p>
           <w:p>
-            <w:pPr>
-              <w:spacing w:after="0" w:line="240" w:lineRule="auto"/>
-            </w:pPr>
             <w:r>
               <w:rPr>
                 <w:rFonts w:ascii="Cambria Math" w:hAnsi="Cambria Math" w:cs="Cambria Math"/>
@@ -5949,7 +6015,25 @@
                 <w:sz w:val="24"/>
                 <w:szCs w:val="24"/>
               </w:rPr>
-              <w:t xml:space="preserve">Existen dos casos borde en este sistema, el estado 0 y el estado S. 0 es el mínimo estado en que puede estar el sistema y por lo tanto cuando el sistema se encuentra en este únicamente se puede generar una variable A. Por su parte, el estado S es el estado máximo y cuando el sistema está en estado S únicamente se puede generar una variable S. </w:t>
+              <w:t xml:space="preserve">Existen dos </w:t>
+            </w:r>
+            <w:proofErr w:type="gramStart"/>
+            <w:r>
+              <w:rPr>
+                <w:rFonts w:ascii="Arial" w:hAnsi="Arial" w:cs="Arial"/>
+                <w:sz w:val="24"/>
+                <w:szCs w:val="24"/>
+              </w:rPr>
+              <w:t>casos borde</w:t>
+            </w:r>
+            <w:proofErr w:type="gramEnd"/>
+            <w:r>
+              <w:rPr>
+                <w:rFonts w:ascii="Arial" w:hAnsi="Arial" w:cs="Arial"/>
+                <w:sz w:val="24"/>
+                <w:szCs w:val="24"/>
+              </w:rPr>
+              <w:t xml:space="preserve"> en este sistema, el estado 0 y el estado S. 0 es el mínimo estado en que puede estar el sistema y por lo tanto cuando el sistema se encuentra en este únicamente se puede generar una variable A. Por su parte, el estado S es el estado máximo y cuando el sistema está en estado S únicamente se puede generar una variable S. </w:t>
             </w:r>
           </w:p>
           <w:p>
@@ -6274,6 +6358,1725 @@
             </w:r>
           </w:p>
           <w:p/>
+        </w:tc>
+      </w:tr>
+    </w:tbl>
+    <w:p/>
+    <w:tbl>
+      <w:tblPr>
+        <w:tblStyle w:val="Tablaconcuadrcula"/>
+        <w:tblW w:w="0" w:type="auto"/>
+        <w:tblLook w:val="04A0" w:firstRow="1" w:lastRow="0" w:firstColumn="1" w:lastColumn="0" w:noHBand="0" w:noVBand="1"/>
+      </w:tblPr>
+      <w:tblGrid>
+        <w:gridCol w:w="8828"/>
+      </w:tblGrid>
+      <w:tr>
+        <w:tc>
+          <w:tcPr>
+            <w:tcW w:w="8828" w:type="dxa"/>
+          </w:tcPr>
+          <w:p>
+            <w:r>
+              <w:t>párrafo</w:t>
+            </w:r>
+          </w:p>
+        </w:tc>
+      </w:tr>
+      <w:tr>
+        <w:tc>
+          <w:tcPr>
+            <w:tcW w:w="8828" w:type="dxa"/>
+          </w:tcPr>
+          <w:p>
+            <w:r>
+              <w:t>inexistente</w:t>
+            </w:r>
+          </w:p>
+        </w:tc>
+      </w:tr>
+      <w:tr>
+        <w:tc>
+          <w:tcPr>
+            <w:tcW w:w="8828" w:type="dxa"/>
+          </w:tcPr>
+          <w:p>
+            <w:r>
+              <w:t>Comentario</w:t>
+            </w:r>
+          </w:p>
+        </w:tc>
+      </w:tr>
+      <w:tr>
+        <w:trPr>
+          <w:trHeight w:val="247"/>
+        </w:trPr>
+        <w:tc>
+          <w:tcPr>
+            <w:tcW w:w="8828" w:type="dxa"/>
+          </w:tcPr>
+          <w:p>
+            <w:pPr>
+              <w:autoSpaceDE w:val="0"/>
+              <w:autoSpaceDN w:val="0"/>
+              <w:adjustRightInd w:val="0"/>
+            </w:pPr>
+            <w:r>
+              <w:rPr>
+                <w:rFonts w:ascii="Segoe UI" w:hAnsi="Segoe UI" w:cs="Segoe UI"/>
+                <w:color w:val="000000"/>
+                <w:kern w:val="0"/>
+                <w:sz w:val="20"/>
+                <w:szCs w:val="20"/>
+              </w:rPr>
+              <w:t xml:space="preserve">Considero que es fundamental iniciar </w:t>
+            </w:r>
+          </w:p>
+        </w:tc>
+      </w:tr>
+      <w:tr>
+        <w:tc>
+          <w:tcPr>
+            <w:tcW w:w="8828" w:type="dxa"/>
+          </w:tcPr>
+          <w:p>
+            <w:r>
+              <w:t>Cambio aplicado</w:t>
+            </w:r>
+          </w:p>
+        </w:tc>
+      </w:tr>
+      <w:tr>
+        <w:tc>
+          <w:tcPr>
+            <w:tcW w:w="8828" w:type="dxa"/>
+          </w:tcPr>
+          <w:p>
+            <w:pPr>
+              <w:jc w:val="both"/>
+            </w:pPr>
+            <w:r>
+              <w:t xml:space="preserve">En esta sección se aborda el análisis de </w:t>
+            </w:r>
+            <w:r>
+              <w:t xml:space="preserve">las características </w:t>
+            </w:r>
+            <w:r>
+              <w:t>que tiene la</w:t>
+            </w:r>
+            <w:r>
+              <w:t xml:space="preserve"> estructura de un archivo de video bajo demanda</w:t>
+            </w:r>
+            <w:r>
+              <w:t xml:space="preserve"> y el modelado del comportamiento que muestran los usuarios una vez que se encuentran dentro del sistema</w:t>
+            </w:r>
+            <w:r>
+              <w:t xml:space="preserve"> con</w:t>
+            </w:r>
+            <w:r>
+              <w:t>sumiendo</w:t>
+            </w:r>
+            <w:r>
+              <w:t xml:space="preserve"> este servicio. Este análisis es </w:t>
+            </w:r>
+            <w:r>
+              <w:t xml:space="preserve">parte medular de la investigación desarrollada en este proyecto debido a que permite </w:t>
+            </w:r>
+            <w:r>
+              <w:t xml:space="preserve">comparar el video bajo demanda frente al video en vivo </w:t>
+            </w:r>
+            <w:r>
+              <w:t>y así</w:t>
+            </w:r>
+            <w:r>
+              <w:t xml:space="preserve"> </w:t>
+            </w:r>
+            <w:r>
+              <w:t>establecer la estructura</w:t>
+            </w:r>
+            <w:r>
+              <w:t xml:space="preserve"> </w:t>
+            </w:r>
+            <w:r>
+              <w:t>del</w:t>
+            </w:r>
+            <w:r>
+              <w:t xml:space="preserve"> video en viv</w:t>
+            </w:r>
+            <w:r>
+              <w:t>o</w:t>
+            </w:r>
+            <w:r>
+              <w:t xml:space="preserve">, </w:t>
+            </w:r>
+            <w:r>
+              <w:t>ya que se trata de servicios diferente</w:t>
+            </w:r>
+            <w:r>
+              <w:t>s</w:t>
+            </w:r>
+            <w:r>
+              <w:t xml:space="preserve">. </w:t>
+            </w:r>
+          </w:p>
+          <w:p>
+            <w:pPr>
+              <w:jc w:val="both"/>
+            </w:pPr>
+          </w:p>
+          <w:p>
+            <w:pPr>
+              <w:jc w:val="both"/>
+            </w:pPr>
+            <w:r>
+              <w:t xml:space="preserve">Por otro lado, este análisis permite conocer los sucesos que tienen ocurrencia en un sistema de video </w:t>
+            </w:r>
+            <w:r>
+              <w:t>bajo demanda</w:t>
+            </w:r>
+            <w:r>
+              <w:t xml:space="preserve">, </w:t>
+            </w:r>
+            <w:proofErr w:type="gramStart"/>
+            <w:r>
+              <w:t>y</w:t>
+            </w:r>
+            <w:proofErr w:type="gramEnd"/>
+            <w:r>
+              <w:t xml:space="preserve"> </w:t>
+            </w:r>
+            <w:r>
+              <w:t>por lo tanto, toma</w:t>
+            </w:r>
+            <w:r>
+              <w:t>ndo</w:t>
+            </w:r>
+            <w:r>
+              <w:t xml:space="preserve"> en cuenta que la estructura de un video en vivo es diferente se pueden establecer los sucesos que tienen ocurrencia a partir del comportamiento de los usuarios </w:t>
+            </w:r>
+            <w:r>
+              <w:t xml:space="preserve">en un sistema de servicio </w:t>
+            </w:r>
+            <w:r>
+              <w:t xml:space="preserve">de video en vivo. </w:t>
+            </w:r>
+          </w:p>
+        </w:tc>
+      </w:tr>
+      <w:tr>
+        <w:tc>
+          <w:tcPr>
+            <w:tcW w:w="8828" w:type="dxa"/>
+          </w:tcPr>
+          <w:p>
+            <w:r>
+              <w:lastRenderedPageBreak/>
+              <w:t>párrafo</w:t>
+            </w:r>
+          </w:p>
+        </w:tc>
+      </w:tr>
+      <w:tr>
+        <w:tc>
+          <w:tcPr>
+            <w:tcW w:w="8828" w:type="dxa"/>
+          </w:tcPr>
+          <w:p>
+            <w:pPr>
+              <w:spacing w:after="0" w:line="240" w:lineRule="auto"/>
+            </w:pPr>
+            <w:r>
+              <w:t xml:space="preserve">El video bajo de manda </w:t>
+            </w:r>
+            <w:proofErr w:type="spellStart"/>
+            <w:r>
+              <w:t>VoD</w:t>
+            </w:r>
+            <w:proofErr w:type="spellEnd"/>
+            <w:r>
+              <w:t xml:space="preserve"> (Video </w:t>
+            </w:r>
+            <w:proofErr w:type="spellStart"/>
+            <w:r>
+              <w:t>on</w:t>
+            </w:r>
+            <w:proofErr w:type="spellEnd"/>
+            <w:r>
+              <w:t xml:space="preserve"> </w:t>
+            </w:r>
+            <w:proofErr w:type="spellStart"/>
+            <w:r>
+              <w:t>Demand</w:t>
+            </w:r>
+            <w:proofErr w:type="spellEnd"/>
+            <w:r>
+              <w:t xml:space="preserve">) es un archivo multimedia que </w:t>
+            </w:r>
+          </w:p>
+          <w:p>
+            <w:pPr>
+              <w:spacing w:after="0" w:line="240" w:lineRule="auto"/>
+            </w:pPr>
+            <w:r>
+              <w:t xml:space="preserve">puede surgir directamente de un video en vivo, en el caso que el evento se </w:t>
+            </w:r>
+          </w:p>
+          <w:p>
+            <w:pPr>
+              <w:spacing w:after="0" w:line="240" w:lineRule="auto"/>
+            </w:pPr>
+            <w:r>
+              <w:t xml:space="preserve">guarde una vez finalizado o bien desde el principio archivo multimedia puede ser </w:t>
+            </w:r>
+          </w:p>
+          <w:p>
+            <w:r>
+              <w:t xml:space="preserve">diseñado, editado y almacenado para catalogarlo como </w:t>
+            </w:r>
+            <w:proofErr w:type="spellStart"/>
+            <w:r>
+              <w:t>VoD</w:t>
+            </w:r>
+            <w:proofErr w:type="spellEnd"/>
+            <w:r>
+              <w:t>.</w:t>
+            </w:r>
+          </w:p>
+        </w:tc>
+      </w:tr>
+      <w:tr>
+        <w:tc>
+          <w:tcPr>
+            <w:tcW w:w="8828" w:type="dxa"/>
+          </w:tcPr>
+          <w:p>
+            <w:r>
+              <w:t>Comentario</w:t>
+            </w:r>
+          </w:p>
+        </w:tc>
+      </w:tr>
+      <w:tr>
+        <w:trPr>
+          <w:trHeight w:val="247"/>
+        </w:trPr>
+        <w:tc>
+          <w:tcPr>
+            <w:tcW w:w="8828" w:type="dxa"/>
+          </w:tcPr>
+          <w:p>
+            <w:pPr>
+              <w:autoSpaceDE w:val="0"/>
+              <w:autoSpaceDN w:val="0"/>
+              <w:adjustRightInd w:val="0"/>
+            </w:pPr>
+            <w:r>
+              <w:rPr>
+                <w:rFonts w:ascii="Segoe UI" w:hAnsi="Segoe UI" w:cs="Segoe UI"/>
+                <w:color w:val="000000"/>
+                <w:kern w:val="0"/>
+                <w:sz w:val="20"/>
+                <w:szCs w:val="20"/>
+              </w:rPr>
+              <w:t xml:space="preserve">Aquí falta algo </w:t>
+            </w:r>
+            <w:r>
+              <w:rPr>
+                <w:rFonts w:ascii="Segoe UI" w:hAnsi="Segoe UI" w:cs="Segoe UI"/>
+                <w:color w:val="000000"/>
+                <w:kern w:val="0"/>
+                <w:sz w:val="20"/>
+                <w:szCs w:val="20"/>
+              </w:rPr>
+              <w:t xml:space="preserve"> </w:t>
+            </w:r>
+          </w:p>
+        </w:tc>
+      </w:tr>
+      <w:tr>
+        <w:tc>
+          <w:tcPr>
+            <w:tcW w:w="8828" w:type="dxa"/>
+          </w:tcPr>
+          <w:p>
+            <w:r>
+              <w:t>Cambio aplicado</w:t>
+            </w:r>
+          </w:p>
+        </w:tc>
+      </w:tr>
+      <w:tr>
+        <w:tc>
+          <w:tcPr>
+            <w:tcW w:w="8828" w:type="dxa"/>
+          </w:tcPr>
+          <w:p>
+            <w:pPr>
+              <w:jc w:val="both"/>
+              <w:rPr>
+                <w:rFonts w:ascii="Arial" w:hAnsi="Arial" w:cs="Arial"/>
+                <w:sz w:val="24"/>
+                <w:szCs w:val="24"/>
+              </w:rPr>
+            </w:pPr>
+            <w:r>
+              <w:rPr>
+                <w:rFonts w:ascii="Arial" w:hAnsi="Arial" w:cs="Arial"/>
+                <w:sz w:val="24"/>
+                <w:szCs w:val="24"/>
+              </w:rPr>
+              <w:t xml:space="preserve">El video bajo de manda </w:t>
+            </w:r>
+            <w:proofErr w:type="spellStart"/>
+            <w:r>
+              <w:rPr>
+                <w:rFonts w:ascii="Arial" w:hAnsi="Arial" w:cs="Arial"/>
+                <w:i/>
+                <w:iCs/>
+                <w:sz w:val="24"/>
+                <w:szCs w:val="24"/>
+              </w:rPr>
+              <w:t>VoD</w:t>
+            </w:r>
+            <w:proofErr w:type="spellEnd"/>
+            <w:r>
+              <w:rPr>
+                <w:rFonts w:ascii="Arial" w:hAnsi="Arial" w:cs="Arial"/>
+                <w:i/>
+                <w:iCs/>
+                <w:sz w:val="24"/>
+                <w:szCs w:val="24"/>
+              </w:rPr>
+              <w:t xml:space="preserve"> (Video </w:t>
+            </w:r>
+            <w:proofErr w:type="spellStart"/>
+            <w:r>
+              <w:rPr>
+                <w:rFonts w:ascii="Arial" w:hAnsi="Arial" w:cs="Arial"/>
+                <w:i/>
+                <w:iCs/>
+                <w:sz w:val="24"/>
+                <w:szCs w:val="24"/>
+              </w:rPr>
+              <w:t>on</w:t>
+            </w:r>
+            <w:proofErr w:type="spellEnd"/>
+            <w:r>
+              <w:rPr>
+                <w:rFonts w:ascii="Arial" w:hAnsi="Arial" w:cs="Arial"/>
+                <w:i/>
+                <w:iCs/>
+                <w:sz w:val="24"/>
+                <w:szCs w:val="24"/>
+              </w:rPr>
+              <w:t xml:space="preserve"> </w:t>
+            </w:r>
+            <w:proofErr w:type="spellStart"/>
+            <w:r>
+              <w:rPr>
+                <w:rFonts w:ascii="Arial" w:hAnsi="Arial" w:cs="Arial"/>
+                <w:i/>
+                <w:iCs/>
+                <w:sz w:val="24"/>
+                <w:szCs w:val="24"/>
+              </w:rPr>
+              <w:t>Demand</w:t>
+            </w:r>
+            <w:proofErr w:type="spellEnd"/>
+            <w:r>
+              <w:rPr>
+                <w:rFonts w:ascii="Arial" w:hAnsi="Arial" w:cs="Arial"/>
+                <w:i/>
+                <w:iCs/>
+                <w:sz w:val="24"/>
+                <w:szCs w:val="24"/>
+              </w:rPr>
+              <w:t>)</w:t>
+            </w:r>
+            <w:r>
+              <w:rPr>
+                <w:rFonts w:ascii="Arial" w:hAnsi="Arial" w:cs="Arial"/>
+                <w:sz w:val="24"/>
+                <w:szCs w:val="24"/>
+              </w:rPr>
+              <w:t xml:space="preserve"> </w:t>
+            </w:r>
+            <w:r>
+              <w:rPr>
+                <w:rFonts w:ascii="Arial" w:hAnsi="Arial" w:cs="Arial"/>
+                <w:sz w:val="24"/>
+                <w:szCs w:val="24"/>
+              </w:rPr>
+              <w:t xml:space="preserve">tiene dos vertientes. La primera, que es </w:t>
+            </w:r>
+            <w:r>
+              <w:rPr>
+                <w:rFonts w:ascii="Arial" w:hAnsi="Arial" w:cs="Arial"/>
+                <w:sz w:val="24"/>
+                <w:szCs w:val="24"/>
+              </w:rPr>
+              <w:t xml:space="preserve">un </w:t>
+            </w:r>
+            <w:r>
+              <w:rPr>
+                <w:rFonts w:ascii="Arial" w:hAnsi="Arial" w:cs="Arial"/>
+                <w:sz w:val="24"/>
+                <w:szCs w:val="24"/>
+              </w:rPr>
+              <w:t>archivo multimedia</w:t>
+            </w:r>
+            <w:r>
+              <w:rPr>
+                <w:rFonts w:ascii="Arial" w:hAnsi="Arial" w:cs="Arial"/>
+                <w:sz w:val="24"/>
+                <w:szCs w:val="24"/>
+              </w:rPr>
+              <w:t xml:space="preserve"> </w:t>
+            </w:r>
+            <w:r>
+              <w:rPr>
+                <w:rFonts w:ascii="Arial" w:hAnsi="Arial" w:cs="Arial"/>
+                <w:sz w:val="24"/>
+                <w:szCs w:val="24"/>
+              </w:rPr>
+              <w:t>que tiene como base un</w:t>
+            </w:r>
+            <w:r>
+              <w:rPr>
+                <w:rFonts w:ascii="Arial" w:hAnsi="Arial" w:cs="Arial"/>
+                <w:sz w:val="24"/>
+                <w:szCs w:val="24"/>
+              </w:rPr>
+              <w:t xml:space="preserve"> </w:t>
+            </w:r>
+            <w:r>
+              <w:rPr>
+                <w:rFonts w:ascii="Arial" w:hAnsi="Arial" w:cs="Arial"/>
+                <w:sz w:val="24"/>
+                <w:szCs w:val="24"/>
+              </w:rPr>
+              <w:t>v</w:t>
+            </w:r>
+            <w:r>
+              <w:rPr>
+                <w:rFonts w:ascii="Arial" w:hAnsi="Arial" w:cs="Arial"/>
+                <w:sz w:val="24"/>
+                <w:szCs w:val="24"/>
+              </w:rPr>
+              <w:t xml:space="preserve">ideo en vivo, </w:t>
+            </w:r>
+            <w:r>
+              <w:rPr>
+                <w:rFonts w:ascii="Arial" w:hAnsi="Arial" w:cs="Arial"/>
+                <w:sz w:val="24"/>
+                <w:szCs w:val="24"/>
+              </w:rPr>
+              <w:t>es decir, si la captura de un evento en tiempo real es almacenado u</w:t>
+            </w:r>
+            <w:r>
+              <w:rPr>
+                <w:rFonts w:ascii="Arial" w:hAnsi="Arial" w:cs="Arial"/>
+                <w:sz w:val="24"/>
+                <w:szCs w:val="24"/>
+              </w:rPr>
+              <w:t>na vez finalizado</w:t>
+            </w:r>
+            <w:r>
+              <w:rPr>
+                <w:rFonts w:ascii="Arial" w:hAnsi="Arial" w:cs="Arial"/>
+                <w:sz w:val="24"/>
+                <w:szCs w:val="24"/>
+              </w:rPr>
+              <w:t xml:space="preserve"> y visualizado por los usuarios posteriormente se cataloga como video bajo demanda. La segunda es que un </w:t>
+            </w:r>
+            <w:proofErr w:type="spellStart"/>
+            <w:r>
+              <w:rPr>
+                <w:rFonts w:ascii="Arial" w:hAnsi="Arial" w:cs="Arial"/>
+                <w:i/>
+                <w:iCs/>
+                <w:sz w:val="24"/>
+                <w:szCs w:val="24"/>
+              </w:rPr>
+              <w:t>VoD</w:t>
+            </w:r>
+            <w:proofErr w:type="spellEnd"/>
+            <w:r>
+              <w:rPr>
+                <w:rFonts w:ascii="Arial" w:hAnsi="Arial" w:cs="Arial"/>
+                <w:sz w:val="24"/>
+                <w:szCs w:val="24"/>
+              </w:rPr>
+              <w:t xml:space="preserve"> es un archivo multimedia diseñado, capturado, editado y almacenado antes de que los usuarios puedan visualizarlo. </w:t>
+            </w:r>
+            <w:r>
+              <w:rPr>
+                <w:rFonts w:ascii="Arial" w:hAnsi="Arial" w:cs="Arial"/>
+                <w:sz w:val="24"/>
+                <w:szCs w:val="24"/>
+              </w:rPr>
+              <w:t xml:space="preserve"> </w:t>
+            </w:r>
+          </w:p>
+          <w:p>
+            <w:pPr>
+              <w:jc w:val="both"/>
+            </w:pPr>
+          </w:p>
+        </w:tc>
+      </w:tr>
+    </w:tbl>
+    <w:p/>
+    <w:tbl>
+      <w:tblPr>
+        <w:tblStyle w:val="Tablaconcuadrcula"/>
+        <w:tblW w:w="0" w:type="auto"/>
+        <w:tblLook w:val="04A0" w:firstRow="1" w:lastRow="0" w:firstColumn="1" w:lastColumn="0" w:noHBand="0" w:noVBand="1"/>
+      </w:tblPr>
+      <w:tblGrid>
+        <w:gridCol w:w="8828"/>
+      </w:tblGrid>
+      <w:tr>
+        <w:tc>
+          <w:tcPr>
+            <w:tcW w:w="8828" w:type="dxa"/>
+          </w:tcPr>
+          <w:p>
+            <w:r>
+              <w:t xml:space="preserve">párrafo </w:t>
+            </w:r>
+          </w:p>
+        </w:tc>
+      </w:tr>
+      <w:tr>
+        <w:tc>
+          <w:tcPr>
+            <w:tcW w:w="8828" w:type="dxa"/>
+          </w:tcPr>
+          <w:p>
+            <w:pPr>
+              <w:spacing w:after="0" w:line="240" w:lineRule="auto"/>
+            </w:pPr>
+            <w:r>
+              <w:t xml:space="preserve">Basado en un modelo fluido para la evaluación de los servicios del </w:t>
+            </w:r>
+            <w:proofErr w:type="spellStart"/>
+            <w:r>
+              <w:t>VoD</w:t>
+            </w:r>
+            <w:proofErr w:type="spellEnd"/>
+            <w:r>
+              <w:t xml:space="preserve"> en el </w:t>
+            </w:r>
+          </w:p>
+          <w:p>
+            <w:pPr>
+              <w:spacing w:after="0" w:line="240" w:lineRule="auto"/>
+            </w:pPr>
+            <w:r>
+              <w:t>cual se consideran las características del servicio como la tasa de codificación,</w:t>
+            </w:r>
+          </w:p>
+          <w:p>
+            <w:pPr>
+              <w:spacing w:after="0" w:line="240" w:lineRule="auto"/>
+            </w:pPr>
+            <w:r>
+              <w:t xml:space="preserve">la popularidad del video, los atributos de la red, la capacidad de tasa de carga </w:t>
+            </w:r>
+          </w:p>
+          <w:p>
+            <w:pPr>
+              <w:spacing w:after="0" w:line="240" w:lineRule="auto"/>
+            </w:pPr>
+            <w:r>
+              <w:t xml:space="preserve">de datos de los servidores y </w:t>
+            </w:r>
+            <w:proofErr w:type="spellStart"/>
+            <w:r>
+              <w:t>peers</w:t>
+            </w:r>
+            <w:proofErr w:type="spellEnd"/>
+            <w:r>
+              <w:t xml:space="preserve"> que son los consumidores del servicio. Se </w:t>
+            </w:r>
+          </w:p>
+          <w:p>
+            <w:pPr>
+              <w:spacing w:after="0" w:line="240" w:lineRule="auto"/>
+            </w:pPr>
+            <w:r>
+              <w:t xml:space="preserve">tiene la siguiente clasificación de usuarios que consumen un servicio de video </w:t>
+            </w:r>
+          </w:p>
+          <w:p>
+            <w:r>
+              <w:t>bajo demanda:</w:t>
+            </w:r>
+          </w:p>
+        </w:tc>
+      </w:tr>
+      <w:tr>
+        <w:tc>
+          <w:tcPr>
+            <w:tcW w:w="8828" w:type="dxa"/>
+          </w:tcPr>
+          <w:p>
+            <w:r>
+              <w:t>Comentario</w:t>
+            </w:r>
+          </w:p>
+        </w:tc>
+      </w:tr>
+      <w:tr>
+        <w:tc>
+          <w:tcPr>
+            <w:tcW w:w="8828" w:type="dxa"/>
+          </w:tcPr>
+          <w:p>
+            <w:pPr>
+              <w:autoSpaceDE w:val="0"/>
+              <w:autoSpaceDN w:val="0"/>
+              <w:adjustRightInd w:val="0"/>
+              <w:rPr>
+                <w:b/>
+                <w:bCs/>
+              </w:rPr>
+            </w:pPr>
+            <w:r>
+              <w:rPr>
+                <w:rFonts w:ascii="Segoe UI" w:hAnsi="Segoe UI" w:cs="Segoe UI"/>
+                <w:color w:val="000000"/>
+                <w:kern w:val="0"/>
+                <w:sz w:val="20"/>
+                <w:szCs w:val="20"/>
+              </w:rPr>
+              <w:t xml:space="preserve">No se entiende cuál es el punto de </w:t>
+            </w:r>
+            <w:proofErr w:type="spellStart"/>
+            <w:r>
+              <w:rPr>
+                <w:rFonts w:ascii="Segoe UI" w:hAnsi="Segoe UI" w:cs="Segoe UI"/>
+                <w:color w:val="000000"/>
+                <w:kern w:val="0"/>
+                <w:sz w:val="20"/>
+                <w:szCs w:val="20"/>
+              </w:rPr>
+              <w:t>está</w:t>
+            </w:r>
+            <w:proofErr w:type="spellEnd"/>
+            <w:r>
+              <w:rPr>
+                <w:rFonts w:ascii="Segoe UI" w:hAnsi="Segoe UI" w:cs="Segoe UI"/>
+                <w:color w:val="000000"/>
+                <w:kern w:val="0"/>
+                <w:sz w:val="20"/>
+                <w:szCs w:val="20"/>
+              </w:rPr>
+              <w:t xml:space="preserve"> frase</w:t>
+            </w:r>
+            <w:r>
+              <w:rPr>
+                <w:rFonts w:ascii="Segoe UI" w:hAnsi="Segoe UI" w:cs="Segoe UI"/>
+                <w:b/>
+                <w:bCs/>
+                <w:color w:val="000000"/>
+                <w:kern w:val="0"/>
+                <w:sz w:val="20"/>
+                <w:szCs w:val="20"/>
+              </w:rPr>
+              <w:t xml:space="preserve"> </w:t>
+            </w:r>
+          </w:p>
+        </w:tc>
+      </w:tr>
+      <w:tr>
+        <w:tc>
+          <w:tcPr>
+            <w:tcW w:w="8828" w:type="dxa"/>
+          </w:tcPr>
+          <w:p>
+            <w:r>
+              <w:t>Cambio aplicado</w:t>
+            </w:r>
+          </w:p>
+        </w:tc>
+      </w:tr>
+      <w:tr>
+        <w:tc>
+          <w:tcPr>
+            <w:tcW w:w="8828" w:type="dxa"/>
+          </w:tcPr>
+          <w:p>
+            <w:pPr>
+              <w:jc w:val="both"/>
+              <w:rPr>
+                <w:rFonts w:ascii="Arial" w:hAnsi="Arial" w:cs="Arial"/>
+                <w:sz w:val="24"/>
+                <w:szCs w:val="24"/>
+              </w:rPr>
+            </w:pPr>
+            <w:r>
+              <w:rPr>
+                <w:rFonts w:ascii="Arial" w:hAnsi="Arial" w:cs="Arial"/>
+                <w:sz w:val="24"/>
+                <w:szCs w:val="24"/>
+              </w:rPr>
+              <w:t xml:space="preserve">En la evaluación de modelos basados en cadenas de </w:t>
+            </w:r>
+            <w:proofErr w:type="spellStart"/>
+            <w:r>
+              <w:rPr>
+                <w:rFonts w:ascii="Arial" w:hAnsi="Arial" w:cs="Arial"/>
+                <w:sz w:val="24"/>
+                <w:szCs w:val="24"/>
+              </w:rPr>
+              <w:t>Markov</w:t>
+            </w:r>
+            <w:proofErr w:type="spellEnd"/>
+            <w:r>
+              <w:rPr>
+                <w:rFonts w:ascii="Arial" w:hAnsi="Arial" w:cs="Arial"/>
+                <w:sz w:val="24"/>
+                <w:szCs w:val="24"/>
+              </w:rPr>
+              <w:t xml:space="preserve"> para servicios de </w:t>
+            </w:r>
+            <w:proofErr w:type="spellStart"/>
+            <w:r>
+              <w:rPr>
+                <w:rFonts w:ascii="Arial" w:hAnsi="Arial" w:cs="Arial"/>
+                <w:i/>
+                <w:iCs/>
+                <w:sz w:val="24"/>
+                <w:szCs w:val="24"/>
+              </w:rPr>
+              <w:t>VoD</w:t>
+            </w:r>
+            <w:proofErr w:type="spellEnd"/>
+            <w:r>
+              <w:rPr>
+                <w:rFonts w:ascii="Arial" w:hAnsi="Arial" w:cs="Arial"/>
+                <w:sz w:val="24"/>
+                <w:szCs w:val="24"/>
+              </w:rPr>
+              <w:t xml:space="preserve"> se consideran características del servicio como la tasa de codificación, la popularidad del video, los atributos de la red, la capacidad de tasa de carga de datos de los servidores y </w:t>
+            </w:r>
+            <w:proofErr w:type="spellStart"/>
+            <w:r>
+              <w:rPr>
+                <w:rFonts w:ascii="Arial" w:hAnsi="Arial" w:cs="Arial"/>
+                <w:i/>
+                <w:iCs/>
+                <w:sz w:val="24"/>
+                <w:szCs w:val="24"/>
+              </w:rPr>
+              <w:t>peers</w:t>
+            </w:r>
+            <w:proofErr w:type="spellEnd"/>
+            <w:r>
+              <w:rPr>
+                <w:rFonts w:ascii="Arial" w:hAnsi="Arial" w:cs="Arial"/>
+                <w:sz w:val="24"/>
+                <w:szCs w:val="24"/>
+              </w:rPr>
+              <w:t xml:space="preserve">. Al analizar el modelo propuesto en </w:t>
+            </w:r>
+            <w:sdt>
+              <w:sdtPr>
+                <w:rPr>
+                  <w:rFonts w:ascii="Arial" w:hAnsi="Arial" w:cs="Arial"/>
+                  <w:sz w:val="24"/>
+                  <w:szCs w:val="24"/>
+                </w:rPr>
+                <w:id w:val="1695797177"/>
+                <w:citation/>
+              </w:sdtPr>
+              <w:sdtContent>
+                <w:r>
+                  <w:rPr>
+                    <w:rFonts w:ascii="Arial" w:hAnsi="Arial" w:cs="Arial"/>
+                    <w:sz w:val="24"/>
+                    <w:szCs w:val="24"/>
+                  </w:rPr>
+                  <w:fldChar w:fldCharType="begin"/>
+                </w:r>
+                <w:r>
+                  <w:rPr>
+                    <w:rFonts w:ascii="Arial" w:hAnsi="Arial" w:cs="Arial"/>
+                    <w:sz w:val="24"/>
+                    <w:szCs w:val="24"/>
+                  </w:rPr>
+                  <w:instrText xml:space="preserve"> CITATION Tor17 \l 2058 </w:instrText>
+                </w:r>
+                <w:r>
+                  <w:rPr>
+                    <w:rFonts w:ascii="Arial" w:hAnsi="Arial" w:cs="Arial"/>
+                    <w:sz w:val="24"/>
+                    <w:szCs w:val="24"/>
+                  </w:rPr>
+                  <w:fldChar w:fldCharType="separate"/>
+                </w:r>
+                <w:r>
+                  <w:rPr>
+                    <w:rFonts w:ascii="Arial" w:eastAsiaTheme="minorEastAsia" w:hAnsi="Arial" w:cs="Arial"/>
+                    <w:noProof/>
+                    <w:sz w:val="24"/>
+                    <w:szCs w:val="24"/>
+                  </w:rPr>
+                  <w:t>[5]</w:t>
+                </w:r>
+                <w:r>
+                  <w:rPr>
+                    <w:rFonts w:ascii="Arial" w:hAnsi="Arial" w:cs="Arial"/>
+                    <w:sz w:val="24"/>
+                    <w:szCs w:val="24"/>
+                  </w:rPr>
+                  <w:fldChar w:fldCharType="end"/>
+                </w:r>
+              </w:sdtContent>
+            </w:sdt>
+            <w:r>
+              <w:rPr>
+                <w:rFonts w:ascii="Arial" w:hAnsi="Arial" w:cs="Arial"/>
+                <w:sz w:val="24"/>
+                <w:szCs w:val="24"/>
+              </w:rPr>
+              <w:t xml:space="preserve"> se tiene la siguiente clasificación de usuarios que consumen un servicio </w:t>
+            </w:r>
+            <w:proofErr w:type="spellStart"/>
+            <w:r>
+              <w:rPr>
+                <w:rFonts w:ascii="Arial" w:hAnsi="Arial" w:cs="Arial"/>
+                <w:i/>
+                <w:iCs/>
+                <w:sz w:val="24"/>
+                <w:szCs w:val="24"/>
+              </w:rPr>
+              <w:t>VoD</w:t>
+            </w:r>
+            <w:proofErr w:type="spellEnd"/>
+            <w:r>
+              <w:rPr>
+                <w:rFonts w:ascii="Arial" w:hAnsi="Arial" w:cs="Arial"/>
+                <w:sz w:val="24"/>
+                <w:szCs w:val="24"/>
+              </w:rPr>
+              <w:t>:</w:t>
+            </w:r>
+          </w:p>
+          <w:p>
+            <w:pPr>
+              <w:pStyle w:val="Prrafodelista"/>
+              <w:numPr>
+                <w:ilvl w:val="0"/>
+                <w:numId w:val="3"/>
+              </w:numPr>
+              <w:jc w:val="both"/>
+              <w:rPr>
+                <w:rFonts w:ascii="Arial" w:hAnsi="Arial" w:cs="Arial"/>
+                <w:sz w:val="24"/>
+                <w:szCs w:val="24"/>
+              </w:rPr>
+            </w:pPr>
+            <w:proofErr w:type="spellStart"/>
+            <w:r>
+              <w:rPr>
+                <w:rFonts w:ascii="Arial" w:hAnsi="Arial" w:cs="Arial"/>
+                <w:i/>
+                <w:iCs/>
+                <w:sz w:val="24"/>
+                <w:szCs w:val="24"/>
+              </w:rPr>
+              <w:t>Peers</w:t>
+            </w:r>
+            <w:proofErr w:type="spellEnd"/>
+            <w:r>
+              <w:rPr>
+                <w:rFonts w:ascii="Arial" w:hAnsi="Arial" w:cs="Arial"/>
+                <w:sz w:val="24"/>
+                <w:szCs w:val="24"/>
+              </w:rPr>
+              <w:t>:</w:t>
+            </w:r>
+            <w:r>
+              <w:rPr>
+                <w:rFonts w:ascii="Arial" w:hAnsi="Arial" w:cs="Arial"/>
+                <w:sz w:val="24"/>
+                <w:szCs w:val="24"/>
+              </w:rPr>
+              <w:t xml:space="preserve"> </w:t>
+            </w:r>
+            <w:r>
+              <w:rPr>
+                <w:rFonts w:ascii="Arial" w:hAnsi="Arial" w:cs="Arial"/>
+                <w:sz w:val="24"/>
+                <w:szCs w:val="24"/>
+              </w:rPr>
+              <w:t xml:space="preserve">son aquellos </w:t>
+            </w:r>
+            <w:r>
+              <w:rPr>
+                <w:rFonts w:ascii="Arial" w:hAnsi="Arial" w:cs="Arial"/>
+                <w:sz w:val="24"/>
+                <w:szCs w:val="24"/>
+              </w:rPr>
+              <w:t xml:space="preserve">usuarios interesados en descargar un archivo de video. </w:t>
+            </w:r>
+          </w:p>
+          <w:p>
+            <w:pPr>
+              <w:pStyle w:val="Prrafodelista"/>
+              <w:jc w:val="both"/>
+              <w:rPr>
+                <w:rFonts w:ascii="Arial" w:hAnsi="Arial" w:cs="Arial"/>
+                <w:sz w:val="24"/>
+                <w:szCs w:val="24"/>
+              </w:rPr>
+            </w:pPr>
+          </w:p>
+          <w:p>
+            <w:pPr>
+              <w:pStyle w:val="Prrafodelista"/>
+              <w:numPr>
+                <w:ilvl w:val="0"/>
+                <w:numId w:val="3"/>
+              </w:numPr>
+              <w:jc w:val="both"/>
+              <w:rPr>
+                <w:rFonts w:ascii="Arial" w:hAnsi="Arial" w:cs="Arial"/>
+                <w:sz w:val="24"/>
+                <w:szCs w:val="24"/>
+              </w:rPr>
+            </w:pPr>
+            <w:proofErr w:type="spellStart"/>
+            <w:r>
+              <w:rPr>
+                <w:rFonts w:ascii="Arial" w:hAnsi="Arial" w:cs="Arial"/>
+                <w:i/>
+                <w:iCs/>
+                <w:sz w:val="24"/>
+                <w:szCs w:val="24"/>
+              </w:rPr>
+              <w:t>Seeds</w:t>
+            </w:r>
+            <w:proofErr w:type="spellEnd"/>
+            <w:r>
+              <w:rPr>
+                <w:rFonts w:ascii="Arial" w:hAnsi="Arial" w:cs="Arial"/>
+                <w:sz w:val="24"/>
+                <w:szCs w:val="24"/>
+              </w:rPr>
+              <w:t xml:space="preserve">: </w:t>
+            </w:r>
+            <w:r>
+              <w:rPr>
+                <w:rFonts w:ascii="Arial" w:hAnsi="Arial" w:cs="Arial"/>
+                <w:sz w:val="24"/>
+                <w:szCs w:val="24"/>
+              </w:rPr>
+              <w:t xml:space="preserve">son </w:t>
+            </w:r>
+            <w:proofErr w:type="spellStart"/>
+            <w:r>
+              <w:rPr>
+                <w:rFonts w:ascii="Arial" w:hAnsi="Arial" w:cs="Arial"/>
+                <w:i/>
+                <w:iCs/>
+                <w:sz w:val="24"/>
+                <w:szCs w:val="24"/>
+              </w:rPr>
+              <w:t>peers</w:t>
+            </w:r>
+            <w:proofErr w:type="spellEnd"/>
+            <w:r>
+              <w:rPr>
+                <w:rFonts w:ascii="Arial" w:hAnsi="Arial" w:cs="Arial"/>
+                <w:sz w:val="24"/>
+                <w:szCs w:val="24"/>
+              </w:rPr>
+              <w:t xml:space="preserve"> que poseen </w:t>
+            </w:r>
+            <w:r>
+              <w:rPr>
+                <w:rFonts w:ascii="Arial" w:hAnsi="Arial" w:cs="Arial"/>
+                <w:sz w:val="24"/>
+                <w:szCs w:val="24"/>
+              </w:rPr>
+              <w:t xml:space="preserve">el archivo de video en su totalidad y lo almacenado en su </w:t>
+            </w:r>
+            <w:r>
+              <w:rPr>
+                <w:rFonts w:ascii="Arial" w:hAnsi="Arial" w:cs="Arial"/>
+                <w:i/>
+                <w:iCs/>
+                <w:sz w:val="24"/>
+                <w:szCs w:val="24"/>
+              </w:rPr>
+              <w:t>buffer</w:t>
+            </w:r>
+            <w:r>
+              <w:rPr>
+                <w:rFonts w:ascii="Arial" w:hAnsi="Arial" w:cs="Arial"/>
+                <w:sz w:val="24"/>
+                <w:szCs w:val="24"/>
+              </w:rPr>
+              <w:t xml:space="preserve">. </w:t>
+            </w:r>
+          </w:p>
+          <w:p>
+            <w:pPr>
+              <w:pStyle w:val="Prrafodelista"/>
+              <w:rPr>
+                <w:rFonts w:ascii="Arial" w:hAnsi="Arial" w:cs="Arial"/>
+                <w:sz w:val="24"/>
+                <w:szCs w:val="24"/>
+              </w:rPr>
+            </w:pPr>
+          </w:p>
+          <w:p>
+            <w:pPr>
+              <w:pStyle w:val="Prrafodelista"/>
+              <w:numPr>
+                <w:ilvl w:val="0"/>
+                <w:numId w:val="3"/>
+              </w:numPr>
+              <w:jc w:val="both"/>
+              <w:rPr>
+                <w:rFonts w:ascii="Arial" w:hAnsi="Arial" w:cs="Arial"/>
+                <w:sz w:val="24"/>
+                <w:szCs w:val="24"/>
+              </w:rPr>
+            </w:pPr>
+            <w:proofErr w:type="spellStart"/>
+            <w:r>
+              <w:rPr>
+                <w:rFonts w:ascii="Arial" w:hAnsi="Arial" w:cs="Arial"/>
+                <w:i/>
+                <w:iCs/>
+                <w:sz w:val="24"/>
+                <w:szCs w:val="24"/>
+              </w:rPr>
+              <w:t>Downloaders</w:t>
+            </w:r>
+            <w:proofErr w:type="spellEnd"/>
+            <w:r>
+              <w:rPr>
+                <w:rFonts w:ascii="Arial" w:hAnsi="Arial" w:cs="Arial"/>
+                <w:i/>
+                <w:iCs/>
+                <w:sz w:val="24"/>
+                <w:szCs w:val="24"/>
+              </w:rPr>
+              <w:t>:</w:t>
+            </w:r>
+            <w:r>
+              <w:rPr>
+                <w:rFonts w:ascii="Arial" w:hAnsi="Arial" w:cs="Arial"/>
+                <w:sz w:val="24"/>
+                <w:szCs w:val="24"/>
+              </w:rPr>
+              <w:t xml:space="preserve"> </w:t>
+            </w:r>
+            <w:r>
+              <w:rPr>
+                <w:rFonts w:ascii="Arial" w:hAnsi="Arial" w:cs="Arial"/>
+                <w:sz w:val="24"/>
+                <w:szCs w:val="24"/>
+              </w:rPr>
+              <w:t xml:space="preserve">son </w:t>
+            </w:r>
+            <w:proofErr w:type="spellStart"/>
+            <w:r>
+              <w:rPr>
+                <w:rFonts w:ascii="Arial" w:hAnsi="Arial" w:cs="Arial"/>
+                <w:i/>
+                <w:iCs/>
+                <w:sz w:val="24"/>
+                <w:szCs w:val="24"/>
+              </w:rPr>
+              <w:t>peers</w:t>
+            </w:r>
+            <w:proofErr w:type="spellEnd"/>
+            <w:r>
+              <w:rPr>
+                <w:rFonts w:ascii="Arial" w:hAnsi="Arial" w:cs="Arial"/>
+                <w:sz w:val="24"/>
+                <w:szCs w:val="24"/>
+              </w:rPr>
+              <w:t xml:space="preserve"> que </w:t>
+            </w:r>
+            <w:r>
+              <w:rPr>
+                <w:rFonts w:ascii="Arial" w:hAnsi="Arial" w:cs="Arial"/>
+                <w:sz w:val="24"/>
+                <w:szCs w:val="24"/>
+              </w:rPr>
+              <w:t>únicamente</w:t>
+            </w:r>
+            <w:r>
+              <w:rPr>
+                <w:rFonts w:ascii="Arial" w:hAnsi="Arial" w:cs="Arial"/>
+                <w:sz w:val="24"/>
+                <w:szCs w:val="24"/>
+              </w:rPr>
+              <w:t xml:space="preserve"> poseen </w:t>
+            </w:r>
+            <w:r>
+              <w:rPr>
+                <w:rFonts w:ascii="Arial" w:hAnsi="Arial" w:cs="Arial"/>
+                <w:sz w:val="24"/>
+                <w:szCs w:val="24"/>
+              </w:rPr>
+              <w:t>una fracción d</w:t>
+            </w:r>
+            <w:r>
+              <w:rPr>
+                <w:rFonts w:ascii="Arial" w:hAnsi="Arial" w:cs="Arial"/>
+                <w:sz w:val="24"/>
+                <w:szCs w:val="24"/>
+              </w:rPr>
+              <w:t xml:space="preserve">el archivo </w:t>
+            </w:r>
+            <w:r>
+              <w:rPr>
+                <w:rFonts w:ascii="Arial" w:hAnsi="Arial" w:cs="Arial"/>
+                <w:sz w:val="24"/>
+                <w:szCs w:val="24"/>
+              </w:rPr>
+              <w:t>de video.</w:t>
+            </w:r>
+            <w:r>
+              <w:rPr>
+                <w:rFonts w:ascii="Arial" w:hAnsi="Arial" w:cs="Arial"/>
+                <w:sz w:val="24"/>
+                <w:szCs w:val="24"/>
+              </w:rPr>
+              <w:t xml:space="preserve"> </w:t>
+            </w:r>
+          </w:p>
+          <w:p>
+            <w:pPr>
+              <w:jc w:val="both"/>
+            </w:pPr>
+          </w:p>
+        </w:tc>
+      </w:tr>
+    </w:tbl>
+    <w:p/>
+    <w:tbl>
+      <w:tblPr>
+        <w:tblStyle w:val="Tablaconcuadrcula"/>
+        <w:tblW w:w="0" w:type="auto"/>
+        <w:tblLook w:val="04A0" w:firstRow="1" w:lastRow="0" w:firstColumn="1" w:lastColumn="0" w:noHBand="0" w:noVBand="1"/>
+      </w:tblPr>
+      <w:tblGrid>
+        <w:gridCol w:w="8828"/>
+      </w:tblGrid>
+      <w:tr>
+        <w:tc>
+          <w:tcPr>
+            <w:tcW w:w="8828" w:type="dxa"/>
+          </w:tcPr>
+          <w:p>
+            <w:r>
+              <w:t xml:space="preserve">párrafo </w:t>
+            </w:r>
+          </w:p>
+        </w:tc>
+      </w:tr>
+      <w:tr>
+        <w:tc>
+          <w:tcPr>
+            <w:tcW w:w="8828" w:type="dxa"/>
+          </w:tcPr>
+          <w:p>
+            <w:pPr>
+              <w:spacing w:after="0" w:line="240" w:lineRule="auto"/>
+            </w:pPr>
+            <w:r>
+              <w:t xml:space="preserve">El esquema de asignación de recursos con distribución uniforme asigna los </w:t>
+            </w:r>
+          </w:p>
+          <w:p>
+            <w:pPr>
+              <w:spacing w:after="0" w:line="240" w:lineRule="auto"/>
+            </w:pPr>
+            <w:r>
+              <w:t xml:space="preserve">recursos considerando la posición de una población de </w:t>
+            </w:r>
+            <w:proofErr w:type="spellStart"/>
+            <w:r>
+              <w:t>peers</w:t>
+            </w:r>
+            <w:proofErr w:type="spellEnd"/>
+            <w:r>
+              <w:t xml:space="preserve"> y el tamaño de </w:t>
+            </w:r>
+          </w:p>
+          <w:p>
+            <w:r>
+              <w:t>dicha población.</w:t>
+            </w:r>
+          </w:p>
+        </w:tc>
+      </w:tr>
+      <w:tr>
+        <w:tc>
+          <w:tcPr>
+            <w:tcW w:w="8828" w:type="dxa"/>
+          </w:tcPr>
+          <w:p>
+            <w:r>
+              <w:lastRenderedPageBreak/>
+              <w:t>Comentario</w:t>
+            </w:r>
+          </w:p>
+        </w:tc>
+      </w:tr>
+      <w:tr>
+        <w:tc>
+          <w:tcPr>
+            <w:tcW w:w="8828" w:type="dxa"/>
+          </w:tcPr>
+          <w:p>
+            <w:pPr>
+              <w:autoSpaceDE w:val="0"/>
+              <w:autoSpaceDN w:val="0"/>
+              <w:adjustRightInd w:val="0"/>
+              <w:rPr>
+                <w:b/>
+                <w:bCs/>
+              </w:rPr>
+            </w:pPr>
+            <w:r>
+              <w:rPr>
+                <w:rFonts w:ascii="Segoe UI" w:hAnsi="Segoe UI" w:cs="Segoe UI"/>
+                <w:color w:val="000000"/>
+                <w:kern w:val="0"/>
+                <w:sz w:val="20"/>
+                <w:szCs w:val="20"/>
+              </w:rPr>
+              <w:t>Considero que no se explica algo fundamental</w:t>
+            </w:r>
+            <w:r>
+              <w:rPr>
+                <w:rFonts w:ascii="Segoe UI" w:hAnsi="Segoe UI" w:cs="Segoe UI"/>
+                <w:b/>
+                <w:bCs/>
+                <w:color w:val="000000"/>
+                <w:kern w:val="0"/>
+                <w:sz w:val="20"/>
+                <w:szCs w:val="20"/>
+              </w:rPr>
+              <w:t xml:space="preserve"> </w:t>
+            </w:r>
+          </w:p>
+        </w:tc>
+      </w:tr>
+      <w:tr>
+        <w:tc>
+          <w:tcPr>
+            <w:tcW w:w="8828" w:type="dxa"/>
+          </w:tcPr>
+          <w:p>
+            <w:r>
+              <w:t>Cambio aplicado</w:t>
+            </w:r>
+          </w:p>
+        </w:tc>
+      </w:tr>
+      <w:tr>
+        <w:tc>
+          <w:tcPr>
+            <w:tcW w:w="8828" w:type="dxa"/>
+          </w:tcPr>
+          <w:p>
+            <w:pPr>
+              <w:jc w:val="both"/>
+            </w:pPr>
+            <w:r>
+              <w:rPr>
+                <w:rFonts w:ascii="Arial" w:hAnsi="Arial" w:cs="Arial"/>
+                <w:sz w:val="24"/>
+                <w:szCs w:val="24"/>
+              </w:rPr>
+              <w:t xml:space="preserve">En el Esquema de Asignación de Recursos con Distribución Uniforme los recursos que proveen los pares en la población </w:t>
+            </w:r>
+            <m:oMath>
+              <m:d>
+                <m:dPr>
+                  <m:ctrlPr>
+                    <w:rPr>
+                      <w:rFonts w:ascii="Cambria Math" w:eastAsiaTheme="minorEastAsia" w:hAnsi="Cambria Math" w:cs="Arial"/>
+                      <w:i/>
+                      <w:kern w:val="0"/>
+                      <w:sz w:val="24"/>
+                      <w:szCs w:val="24"/>
+                      <w:lang w:eastAsia="es-MX"/>
+                      <w14:ligatures w14:val="none"/>
+                    </w:rPr>
+                  </m:ctrlPr>
+                </m:dPr>
+                <m:e>
+                  <m:sSub>
+                    <m:sSubPr>
+                      <m:ctrlPr>
+                        <w:rPr>
+                          <w:rFonts w:ascii="Cambria Math" w:eastAsiaTheme="minorEastAsia" w:hAnsi="Cambria Math" w:cs="Arial"/>
+                          <w:i/>
+                          <w:kern w:val="0"/>
+                          <w:sz w:val="24"/>
+                          <w:szCs w:val="24"/>
+                          <w:lang w:eastAsia="es-MX"/>
+                          <w14:ligatures w14:val="none"/>
+                        </w:rPr>
+                      </m:ctrlPr>
+                    </m:sSubPr>
+                    <m:e>
+                      <m:r>
+                        <w:rPr>
+                          <w:rFonts w:ascii="Cambria Math" w:hAnsi="Cambria Math" w:cs="Arial"/>
+                          <w:sz w:val="24"/>
+                          <w:szCs w:val="24"/>
+                        </w:rPr>
+                        <m:t>X</m:t>
+                      </m:r>
+                    </m:e>
+                    <m:sub>
+                      <m:r>
+                        <w:rPr>
+                          <w:rFonts w:ascii="Cambria Math" w:hAnsi="Cambria Math" w:cs="Arial"/>
+                          <w:sz w:val="24"/>
+                          <w:szCs w:val="24"/>
+                        </w:rPr>
+                        <m:t>i</m:t>
+                      </m:r>
+                    </m:sub>
+                  </m:sSub>
+                </m:e>
+              </m:d>
+            </m:oMath>
+            <w:r>
+              <w:rPr>
+                <w:rFonts w:ascii="Arial" w:hAnsi="Arial" w:cs="Arial"/>
+                <w:sz w:val="24"/>
+                <w:szCs w:val="24"/>
+              </w:rPr>
+              <w:t xml:space="preserve"> de una ventana </w:t>
+            </w:r>
+            <m:oMath>
+              <m:r>
+                <w:rPr>
+                  <w:rFonts w:ascii="Cambria Math" w:hAnsi="Cambria Math" w:cs="Arial"/>
+                  <w:sz w:val="24"/>
+                  <w:szCs w:val="24"/>
+                </w:rPr>
+                <m:t>i</m:t>
+              </m:r>
+            </m:oMath>
+            <w:r>
+              <w:rPr>
+                <w:rFonts w:ascii="Arial" w:hAnsi="Arial" w:cs="Arial"/>
+                <w:sz w:val="24"/>
+                <w:szCs w:val="24"/>
+              </w:rPr>
+              <w:t xml:space="preserve"> son asignados de manera uniforme entre todas las poblaciones </w:t>
+            </w:r>
+            <m:oMath>
+              <m:d>
+                <m:dPr>
+                  <m:ctrlPr>
+                    <w:rPr>
+                      <w:rFonts w:ascii="Cambria Math" w:eastAsiaTheme="minorEastAsia" w:hAnsi="Cambria Math" w:cs="Arial"/>
+                      <w:i/>
+                      <w:kern w:val="0"/>
+                      <w:sz w:val="24"/>
+                      <w:szCs w:val="24"/>
+                      <w:lang w:eastAsia="es-MX"/>
+                      <w14:ligatures w14:val="none"/>
+                    </w:rPr>
+                  </m:ctrlPr>
+                </m:dPr>
+                <m:e>
+                  <m:sSub>
+                    <m:sSubPr>
+                      <m:ctrlPr>
+                        <w:rPr>
+                          <w:rFonts w:ascii="Cambria Math" w:eastAsiaTheme="minorEastAsia" w:hAnsi="Cambria Math" w:cs="Arial"/>
+                          <w:i/>
+                          <w:kern w:val="0"/>
+                          <w:sz w:val="24"/>
+                          <w:szCs w:val="24"/>
+                          <w:lang w:eastAsia="es-MX"/>
+                          <w14:ligatures w14:val="none"/>
+                        </w:rPr>
+                      </m:ctrlPr>
+                    </m:sSubPr>
+                    <m:e>
+                      <m:r>
+                        <w:rPr>
+                          <w:rFonts w:ascii="Cambria Math" w:hAnsi="Cambria Math" w:cs="Arial"/>
+                          <w:sz w:val="24"/>
+                          <w:szCs w:val="24"/>
+                        </w:rPr>
+                        <m:t>X</m:t>
+                      </m:r>
+                    </m:e>
+                    <m:sub>
+                      <m:r>
+                        <w:rPr>
+                          <w:rFonts w:ascii="Cambria Math" w:hAnsi="Cambria Math" w:cs="Arial"/>
+                          <w:sz w:val="24"/>
+                          <w:szCs w:val="24"/>
+                        </w:rPr>
+                        <m:t>j</m:t>
+                      </m:r>
+                    </m:sub>
+                  </m:sSub>
+                </m:e>
+              </m:d>
+            </m:oMath>
+            <w:r>
+              <w:rPr>
+                <w:rFonts w:ascii="Arial" w:hAnsi="Arial" w:cs="Arial"/>
+                <w:sz w:val="24"/>
+                <w:szCs w:val="24"/>
+              </w:rPr>
+              <w:t xml:space="preserve"> de </w:t>
+            </w:r>
+            <w:proofErr w:type="spellStart"/>
+            <w:r>
+              <w:rPr>
+                <w:rFonts w:ascii="Arial" w:hAnsi="Arial" w:cs="Arial"/>
+                <w:i/>
+                <w:iCs/>
+                <w:sz w:val="24"/>
+                <w:szCs w:val="24"/>
+              </w:rPr>
+              <w:t>peers</w:t>
+            </w:r>
+            <w:proofErr w:type="spellEnd"/>
+            <w:r>
+              <w:rPr>
+                <w:rFonts w:ascii="Arial" w:hAnsi="Arial" w:cs="Arial"/>
+                <w:sz w:val="24"/>
+                <w:szCs w:val="24"/>
+              </w:rPr>
+              <w:t xml:space="preserve"> situadas en ventanas </w:t>
+            </w:r>
+            <m:oMath>
+              <m:r>
+                <w:rPr>
+                  <w:rFonts w:ascii="Cambria Math" w:hAnsi="Cambria Math" w:cs="Arial"/>
+                  <w:sz w:val="24"/>
+                  <w:szCs w:val="24"/>
+                </w:rPr>
+                <m:t>j, j&lt;i</m:t>
+              </m:r>
+            </m:oMath>
+            <w:r>
+              <w:rPr>
+                <w:rFonts w:ascii="Arial" w:hAnsi="Arial" w:cs="Arial"/>
+                <w:sz w:val="24"/>
+                <w:szCs w:val="24"/>
+              </w:rPr>
+              <w:t xml:space="preserve"> como se muestra en la Figura 17. La cantidad de recursos con la que una población es atendida va en función del tamaño de dicha población. </w:t>
+            </w:r>
+          </w:p>
+        </w:tc>
+      </w:tr>
+    </w:tbl>
+    <w:p/>
+    <w:tbl>
+      <w:tblPr>
+        <w:tblStyle w:val="Tablaconcuadrcula"/>
+        <w:tblW w:w="0" w:type="auto"/>
+        <w:tblLook w:val="04A0" w:firstRow="1" w:lastRow="0" w:firstColumn="1" w:lastColumn="0" w:noHBand="0" w:noVBand="1"/>
+      </w:tblPr>
+      <w:tblGrid>
+        <w:gridCol w:w="8828"/>
+      </w:tblGrid>
+      <w:tr>
+        <w:tc>
+          <w:tcPr>
+            <w:tcW w:w="8828" w:type="dxa"/>
+          </w:tcPr>
+          <w:p>
+            <w:r>
+              <w:t xml:space="preserve">párrafo </w:t>
+            </w:r>
+          </w:p>
+        </w:tc>
+      </w:tr>
+      <w:tr>
+        <w:tc>
+          <w:tcPr>
+            <w:tcW w:w="8828" w:type="dxa"/>
+          </w:tcPr>
+          <w:p>
+            <w:pPr>
+              <w:spacing w:after="0" w:line="240" w:lineRule="auto"/>
+            </w:pPr>
+            <w:r>
+              <w:t>Dentro de la distribución de recursos para un sistema de consumo de servicio de</w:t>
+            </w:r>
+          </w:p>
+          <w:p>
+            <w:pPr>
+              <w:spacing w:after="0" w:line="240" w:lineRule="auto"/>
+            </w:pPr>
+            <w:r>
+              <w:t xml:space="preserve">video bajo demanda, se tienen dos condiciones en las cuales se puede encontrar </w:t>
+            </w:r>
+          </w:p>
+          <w:p>
+            <w:r>
+              <w:t>el sistema, abundancia y penuria.</w:t>
+            </w:r>
+          </w:p>
+        </w:tc>
+      </w:tr>
+      <w:tr>
+        <w:tc>
+          <w:tcPr>
+            <w:tcW w:w="8828" w:type="dxa"/>
+          </w:tcPr>
+          <w:p>
+            <w:r>
+              <w:t>Comentario</w:t>
+            </w:r>
+          </w:p>
+        </w:tc>
+      </w:tr>
+      <w:tr>
+        <w:tc>
+          <w:tcPr>
+            <w:tcW w:w="8828" w:type="dxa"/>
+          </w:tcPr>
+          <w:p>
+            <w:pPr>
+              <w:autoSpaceDE w:val="0"/>
+              <w:autoSpaceDN w:val="0"/>
+              <w:adjustRightInd w:val="0"/>
+              <w:rPr>
+                <w:b/>
+                <w:bCs/>
+              </w:rPr>
+            </w:pPr>
+            <w:r>
+              <w:rPr>
+                <w:rFonts w:ascii="Segoe UI" w:hAnsi="Segoe UI" w:cs="Segoe UI"/>
+                <w:color w:val="000000"/>
+                <w:kern w:val="0"/>
+                <w:sz w:val="20"/>
+                <w:szCs w:val="20"/>
+              </w:rPr>
+              <w:t xml:space="preserve">Estas condiciones se definen independientemente </w:t>
+            </w:r>
+            <w:r>
+              <w:rPr>
+                <w:rFonts w:ascii="Segoe UI" w:hAnsi="Segoe UI" w:cs="Segoe UI"/>
+                <w:b/>
+                <w:bCs/>
+                <w:color w:val="000000"/>
+                <w:kern w:val="0"/>
+                <w:sz w:val="20"/>
+                <w:szCs w:val="20"/>
+              </w:rPr>
+              <w:t xml:space="preserve"> </w:t>
+            </w:r>
+          </w:p>
+        </w:tc>
+      </w:tr>
+      <w:tr>
+        <w:tc>
+          <w:tcPr>
+            <w:tcW w:w="8828" w:type="dxa"/>
+          </w:tcPr>
+          <w:p>
+            <w:r>
+              <w:t>Cambio aplicado</w:t>
+            </w:r>
+          </w:p>
+        </w:tc>
+      </w:tr>
+      <w:tr>
+        <w:tc>
+          <w:tcPr>
+            <w:tcW w:w="8828" w:type="dxa"/>
+          </w:tcPr>
+          <w:p>
+            <w:pPr>
+              <w:jc w:val="both"/>
+              <w:rPr>
+                <w:rFonts w:ascii="Arial" w:hAnsi="Arial" w:cs="Arial"/>
+                <w:sz w:val="24"/>
+                <w:szCs w:val="24"/>
+              </w:rPr>
+            </w:pPr>
+            <w:r>
+              <w:rPr>
+                <w:rFonts w:ascii="Arial" w:hAnsi="Arial" w:cs="Arial"/>
+                <w:sz w:val="24"/>
+                <w:szCs w:val="24"/>
+              </w:rPr>
+              <w:t xml:space="preserve">Sin importar el tipo de servicio que se distribuya dentro de un sistema ni el esquema de asignación de recursos que se emplee existen dos </w:t>
+            </w:r>
+            <w:r>
+              <w:rPr>
+                <w:rFonts w:ascii="Arial" w:hAnsi="Arial" w:cs="Arial"/>
+                <w:sz w:val="24"/>
+                <w:szCs w:val="24"/>
+              </w:rPr>
+              <w:t xml:space="preserve">condiciones </w:t>
+            </w:r>
+            <w:r>
+              <w:rPr>
+                <w:rFonts w:ascii="Arial" w:hAnsi="Arial" w:cs="Arial"/>
+                <w:sz w:val="24"/>
+                <w:szCs w:val="24"/>
+              </w:rPr>
+              <w:t>en las cuales se puede encontrar el sistema. Estas condiciones son la condición de ab</w:t>
+            </w:r>
+            <w:r>
+              <w:rPr>
+                <w:rFonts w:ascii="Arial" w:hAnsi="Arial" w:cs="Arial"/>
+                <w:sz w:val="24"/>
+                <w:szCs w:val="24"/>
+              </w:rPr>
+              <w:t xml:space="preserve">undancia y </w:t>
+            </w:r>
+            <w:r>
+              <w:rPr>
+                <w:rFonts w:ascii="Arial" w:hAnsi="Arial" w:cs="Arial"/>
+                <w:sz w:val="24"/>
+                <w:szCs w:val="24"/>
+              </w:rPr>
+              <w:t xml:space="preserve">la condición de </w:t>
+            </w:r>
+            <w:r>
+              <w:rPr>
+                <w:rFonts w:ascii="Arial" w:hAnsi="Arial" w:cs="Arial"/>
+                <w:sz w:val="24"/>
+                <w:szCs w:val="24"/>
+              </w:rPr>
+              <w:t>penuria</w:t>
+            </w:r>
+            <w:r>
+              <w:rPr>
+                <w:rFonts w:ascii="Arial" w:hAnsi="Arial" w:cs="Arial"/>
+                <w:sz w:val="24"/>
+                <w:szCs w:val="24"/>
+              </w:rPr>
+              <w:t xml:space="preserve">. </w:t>
+            </w:r>
+          </w:p>
+          <w:p>
+            <w:pPr>
+              <w:jc w:val="both"/>
+            </w:pPr>
+          </w:p>
         </w:tc>
       </w:tr>
     </w:tbl>
@@ -7706,4 +9509,16 @@
     </a:ext>
   </a:extLst>
 </a:theme>
+</file>
+
+<file path=customXml/item1.xml><?xml version="1.0" encoding="utf-8"?>
+<b:Sources xmlns:b="http://schemas.openxmlformats.org/officeDocument/2006/bibliography" xmlns="http://schemas.openxmlformats.org/officeDocument/2006/bibliography" SelectedStyle="\IEEE2006OfficeOnline.xsl" StyleName="IEEE" Version="2006"/>
+</file>
+
+<file path=customXml/itemProps1.xml><?xml version="1.0" encoding="utf-8"?>
+<ds:datastoreItem xmlns:ds="http://schemas.openxmlformats.org/officeDocument/2006/customXml" ds:itemID="{B82A50DE-3001-4401-94D1-895300787207}">
+  <ds:schemaRefs>
+    <ds:schemaRef ds:uri="http://schemas.openxmlformats.org/officeDocument/2006/bibliography"/>
+  </ds:schemaRefs>
+</ds:datastoreItem>
 </file>
</xml_diff>

<commit_message>
agregando comentarios cap 4
</commit_message>
<xml_diff>
--- a/2023-2/Reportes/ReporteFinal/relacion de comentariosCorrecion de Noe.docx
+++ b/2023-2/Reportes/ReporteFinal/relacion de comentariosCorrecion de Noe.docx
@@ -2628,6 +2628,7 @@
                 <w:id w:val="1620262217"/>
                 <w:citation/>
               </w:sdtPr>
+              <w:sdtEndPr/>
               <w:sdtContent>
                 <w:r>
                   <w:rPr>
@@ -6582,9 +6583,6 @@
             <w:tcW w:w="8828" w:type="dxa"/>
           </w:tcPr>
           <w:p>
-            <w:pPr>
-              <w:spacing w:after="0" w:line="240" w:lineRule="auto"/>
-            </w:pPr>
             <w:r>
               <w:t xml:space="preserve">El video bajo de manda </w:t>
             </w:r>
@@ -6614,17 +6612,11 @@
             </w:r>
           </w:p>
           <w:p>
-            <w:pPr>
-              <w:spacing w:after="0" w:line="240" w:lineRule="auto"/>
-            </w:pPr>
             <w:r>
               <w:t xml:space="preserve">puede surgir directamente de un video en vivo, en el caso que el evento se </w:t>
             </w:r>
           </w:p>
           <w:p>
-            <w:pPr>
-              <w:spacing w:after="0" w:line="240" w:lineRule="auto"/>
-            </w:pPr>
             <w:r>
               <w:t xml:space="preserve">guarde una vez finalizado o bien desde el principio archivo multimedia puede ser </w:t>
             </w:r>
@@ -6954,9 +6946,6 @@
             <w:tcW w:w="8828" w:type="dxa"/>
           </w:tcPr>
           <w:p>
-            <w:pPr>
-              <w:spacing w:after="0" w:line="240" w:lineRule="auto"/>
-            </w:pPr>
             <w:r>
               <w:t xml:space="preserve">Basado en un modelo fluido para la evaluación de los servicios del </w:t>
             </w:r>
@@ -6970,25 +6959,16 @@
             </w:r>
           </w:p>
           <w:p>
-            <w:pPr>
-              <w:spacing w:after="0" w:line="240" w:lineRule="auto"/>
-            </w:pPr>
             <w:r>
               <w:t>cual se consideran las características del servicio como la tasa de codificación,</w:t>
             </w:r>
           </w:p>
           <w:p>
-            <w:pPr>
-              <w:spacing w:after="0" w:line="240" w:lineRule="auto"/>
-            </w:pPr>
             <w:r>
               <w:t xml:space="preserve">la popularidad del video, los atributos de la red, la capacidad de tasa de carga </w:t>
             </w:r>
           </w:p>
           <w:p>
-            <w:pPr>
-              <w:spacing w:after="0" w:line="240" w:lineRule="auto"/>
-            </w:pPr>
             <w:r>
               <w:t xml:space="preserve">de datos de los servidores y </w:t>
             </w:r>
@@ -7002,9 +6982,6 @@
             </w:r>
           </w:p>
           <w:p>
-            <w:pPr>
-              <w:spacing w:after="0" w:line="240" w:lineRule="auto"/>
-            </w:pPr>
             <w:r>
               <w:t xml:space="preserve">tiene la siguiente clasificación de usuarios que consumen un servicio de video </w:t>
             </w:r>
@@ -7192,6 +7169,7 @@
                 <w:id w:val="1695797177"/>
                 <w:citation/>
               </w:sdtPr>
+              <w:sdtEndPr/>
               <w:sdtContent>
                 <w:r>
                   <w:rPr>
@@ -7591,17 +7569,11 @@
             <w:tcW w:w="8828" w:type="dxa"/>
           </w:tcPr>
           <w:p>
-            <w:pPr>
-              <w:spacing w:after="0" w:line="240" w:lineRule="auto"/>
-            </w:pPr>
             <w:r>
               <w:t xml:space="preserve">El esquema de asignación de recursos con distribución uniforme asigna los </w:t>
             </w:r>
           </w:p>
           <w:p>
-            <w:pPr>
-              <w:spacing w:after="0" w:line="240" w:lineRule="auto"/>
-            </w:pPr>
             <w:r>
               <w:t xml:space="preserve">recursos considerando la posición de una población de </w:t>
             </w:r>
@@ -7915,17 +7887,11 @@
             <w:tcW w:w="8828" w:type="dxa"/>
           </w:tcPr>
           <w:p>
-            <w:pPr>
-              <w:spacing w:after="0" w:line="240" w:lineRule="auto"/>
-            </w:pPr>
             <w:r>
               <w:t>Dentro de la distribución de recursos para un sistema de consumo de servicio de</w:t>
             </w:r>
           </w:p>
           <w:p>
-            <w:pPr>
-              <w:spacing w:after="0" w:line="240" w:lineRule="auto"/>
-            </w:pPr>
             <w:r>
               <w:t xml:space="preserve">video bajo demanda, se tienen dos condiciones en las cuales se puede encontrar </w:t>
             </w:r>
@@ -8070,6 +8036,1508 @@
                 <w:szCs w:val="24"/>
               </w:rPr>
               <w:t xml:space="preserve">. </w:t>
+            </w:r>
+          </w:p>
+          <w:p>
+            <w:pPr>
+              <w:jc w:val="both"/>
+            </w:pPr>
+          </w:p>
+        </w:tc>
+      </w:tr>
+    </w:tbl>
+    <w:p/>
+    <w:tbl>
+      <w:tblPr>
+        <w:tblStyle w:val="Tablaconcuadrcula"/>
+        <w:tblW w:w="0" w:type="auto"/>
+        <w:tblLook w:val="04A0" w:firstRow="1" w:lastRow="0" w:firstColumn="1" w:lastColumn="0" w:noHBand="0" w:noVBand="1"/>
+      </w:tblPr>
+      <w:tblGrid>
+        <w:gridCol w:w="8828"/>
+      </w:tblGrid>
+      <w:tr>
+        <w:tc>
+          <w:tcPr>
+            <w:tcW w:w="8828" w:type="dxa"/>
+          </w:tcPr>
+          <w:p>
+            <w:r>
+              <w:t xml:space="preserve">párrafo </w:t>
+            </w:r>
+          </w:p>
+        </w:tc>
+      </w:tr>
+      <w:tr>
+        <w:tc>
+          <w:tcPr>
+            <w:tcW w:w="8828" w:type="dxa"/>
+          </w:tcPr>
+          <w:p>
+            <w:pPr>
+              <w:spacing w:after="0" w:line="240" w:lineRule="auto"/>
+            </w:pPr>
+            <w:r>
+              <w:t xml:space="preserve">En el caso de que los recursos de subida proporcionados por la población de </w:t>
+            </w:r>
+          </w:p>
+          <w:p>
+            <w:pPr>
+              <w:spacing w:after="0" w:line="240" w:lineRule="auto"/>
+            </w:pPr>
+            <w:proofErr w:type="gramStart"/>
+            <w:r>
+              <w:t>una ventana sean</w:t>
+            </w:r>
+            <w:proofErr w:type="gramEnd"/>
+            <w:r>
+              <w:t xml:space="preserve"> mayores a los recursos de descarga requeridos por las </w:t>
+            </w:r>
+          </w:p>
+          <w:p>
+            <w:pPr>
+              <w:spacing w:after="0" w:line="240" w:lineRule="auto"/>
+            </w:pPr>
+            <w:r>
+              <w:t xml:space="preserve">poblaciones en ventanas inferiores se dice que el sistema se encuentra en </w:t>
+            </w:r>
+          </w:p>
+          <w:p>
+            <w:r>
+              <w:t>condición de abundancia.</w:t>
+            </w:r>
+          </w:p>
+          <w:p>
+            <w:pPr>
+              <w:spacing w:after="0" w:line="240" w:lineRule="auto"/>
+            </w:pPr>
+            <w:r>
+              <w:t xml:space="preserve">En el caso contrario, cuando los recursos de subida son menores a los recursos </w:t>
+            </w:r>
+          </w:p>
+          <w:p>
+            <w:pPr>
+              <w:spacing w:after="0" w:line="240" w:lineRule="auto"/>
+            </w:pPr>
+            <w:r>
+              <w:t xml:space="preserve">de descarga requeridos, es decir, el sistema se encuentra en condición de </w:t>
+            </w:r>
+          </w:p>
+          <w:p>
+            <w:r>
+              <w:t>penuria y debe solicitar recursos a la red CDN.</w:t>
+            </w:r>
+          </w:p>
+        </w:tc>
+      </w:tr>
+      <w:tr>
+        <w:tc>
+          <w:tcPr>
+            <w:tcW w:w="8828" w:type="dxa"/>
+          </w:tcPr>
+          <w:p>
+            <w:r>
+              <w:t>Comentario</w:t>
+            </w:r>
+          </w:p>
+        </w:tc>
+      </w:tr>
+      <w:tr>
+        <w:tc>
+          <w:tcPr>
+            <w:tcW w:w="8828" w:type="dxa"/>
+          </w:tcPr>
+          <w:p>
+            <w:pPr>
+              <w:autoSpaceDE w:val="0"/>
+              <w:autoSpaceDN w:val="0"/>
+              <w:adjustRightInd w:val="0"/>
+              <w:rPr>
+                <w:b/>
+                <w:bCs/>
+              </w:rPr>
+            </w:pPr>
+            <w:r>
+              <w:rPr>
+                <w:rFonts w:ascii="Segoe UI" w:hAnsi="Segoe UI" w:cs="Segoe UI"/>
+                <w:color w:val="000000"/>
+                <w:kern w:val="0"/>
+                <w:sz w:val="20"/>
+                <w:szCs w:val="20"/>
+              </w:rPr>
+              <w:t xml:space="preserve">Considero que en este punto </w:t>
+            </w:r>
+          </w:p>
+        </w:tc>
+      </w:tr>
+      <w:tr>
+        <w:tc>
+          <w:tcPr>
+            <w:tcW w:w="8828" w:type="dxa"/>
+          </w:tcPr>
+          <w:p>
+            <w:r>
+              <w:t>Cambio aplicado</w:t>
+            </w:r>
+          </w:p>
+        </w:tc>
+      </w:tr>
+      <w:tr>
+        <w:tc>
+          <w:tcPr>
+            <w:tcW w:w="8828" w:type="dxa"/>
+          </w:tcPr>
+          <w:p>
+            <w:pPr>
+              <w:jc w:val="both"/>
+              <w:rPr>
+                <w:rFonts w:ascii="Arial" w:hAnsi="Arial" w:cs="Arial"/>
+                <w:sz w:val="24"/>
+                <w:szCs w:val="24"/>
+              </w:rPr>
+            </w:pPr>
+            <w:r>
+              <w:rPr>
+                <w:rFonts w:ascii="Arial" w:hAnsi="Arial" w:cs="Arial"/>
+                <w:sz w:val="24"/>
+                <w:szCs w:val="24"/>
+              </w:rPr>
+              <w:t xml:space="preserve">En el caso del Esquema de Asignación de Recursos Uniforme, si la cantidad de recursos de subida con los cuales puede atender la población </w:t>
+            </w:r>
+            <m:oMath>
+              <m:sSub>
+                <m:sSubPr>
+                  <m:ctrlPr>
+                    <w:rPr>
+                      <w:rFonts w:ascii="Cambria Math" w:hAnsi="Cambria Math" w:cs="Arial"/>
+                      <w:i/>
+                      <w:sz w:val="24"/>
+                      <w:szCs w:val="24"/>
+                    </w:rPr>
+                  </m:ctrlPr>
+                </m:sSubPr>
+                <m:e>
+                  <m:r>
+                    <w:rPr>
+                      <w:rFonts w:ascii="Cambria Math" w:hAnsi="Cambria Math" w:cs="Arial"/>
+                      <w:sz w:val="24"/>
+                      <w:szCs w:val="24"/>
+                    </w:rPr>
+                    <m:t>X</m:t>
+                  </m:r>
+                </m:e>
+                <m:sub>
+                  <m:r>
+                    <w:rPr>
+                      <w:rFonts w:ascii="Cambria Math" w:hAnsi="Cambria Math" w:cs="Arial"/>
+                      <w:sz w:val="24"/>
+                      <w:szCs w:val="24"/>
+                    </w:rPr>
+                    <m:t>i</m:t>
+                  </m:r>
+                </m:sub>
+              </m:sSub>
+            </m:oMath>
+            <w:r>
+              <w:rPr>
+                <w:rFonts w:ascii="Arial" w:hAnsi="Arial" w:cs="Arial"/>
+                <w:sz w:val="24"/>
+                <w:szCs w:val="24"/>
+              </w:rPr>
+              <w:t xml:space="preserve"> a poblaciones </w:t>
+            </w:r>
+            <m:oMath>
+              <m:sSub>
+                <m:sSubPr>
+                  <m:ctrlPr>
+                    <w:rPr>
+                      <w:rFonts w:ascii="Cambria Math" w:hAnsi="Cambria Math" w:cs="Arial"/>
+                      <w:i/>
+                      <w:sz w:val="24"/>
+                      <w:szCs w:val="24"/>
+                    </w:rPr>
+                  </m:ctrlPr>
+                </m:sSubPr>
+                <m:e>
+                  <m:r>
+                    <w:rPr>
+                      <w:rFonts w:ascii="Cambria Math" w:hAnsi="Cambria Math" w:cs="Arial"/>
+                      <w:sz w:val="24"/>
+                      <w:szCs w:val="24"/>
+                    </w:rPr>
+                    <m:t>X</m:t>
+                  </m:r>
+                </m:e>
+                <m:sub>
+                  <m:r>
+                    <w:rPr>
+                      <w:rFonts w:ascii="Cambria Math" w:hAnsi="Cambria Math" w:cs="Arial"/>
+                      <w:sz w:val="24"/>
+                      <w:szCs w:val="24"/>
+                    </w:rPr>
+                    <m:t>j</m:t>
+                  </m:r>
+                </m:sub>
+              </m:sSub>
+            </m:oMath>
+            <w:r>
+              <w:rPr>
+                <w:rFonts w:ascii="Arial" w:hAnsi="Arial" w:cs="Arial"/>
+                <w:sz w:val="24"/>
+                <w:szCs w:val="24"/>
+              </w:rPr>
+              <w:t xml:space="preserve"> con </w:t>
+            </w:r>
+            <m:oMath>
+              <m:r>
+                <w:rPr>
+                  <w:rFonts w:ascii="Cambria Math" w:hAnsi="Cambria Math" w:cs="Arial"/>
+                  <w:sz w:val="24"/>
+                  <w:szCs w:val="24"/>
+                </w:rPr>
+                <m:t>j&lt;i</m:t>
+              </m:r>
+            </m:oMath>
+            <w:r>
+              <w:rPr>
+                <w:rFonts w:ascii="Arial" w:hAnsi="Arial" w:cs="Arial"/>
+                <w:sz w:val="24"/>
+                <w:szCs w:val="24"/>
+              </w:rPr>
+              <w:t xml:space="preserve">  son mayores a los recursos de descarga demandados por las poblaciones </w:t>
+            </w:r>
+            <m:oMath>
+              <m:sSub>
+                <m:sSubPr>
+                  <m:ctrlPr>
+                    <w:rPr>
+                      <w:rFonts w:ascii="Cambria Math" w:hAnsi="Cambria Math" w:cs="Arial"/>
+                      <w:i/>
+                      <w:sz w:val="24"/>
+                      <w:szCs w:val="24"/>
+                    </w:rPr>
+                  </m:ctrlPr>
+                </m:sSubPr>
+                <m:e>
+                  <m:r>
+                    <w:rPr>
+                      <w:rFonts w:ascii="Cambria Math" w:hAnsi="Cambria Math" w:cs="Arial"/>
+                      <w:sz w:val="24"/>
+                      <w:szCs w:val="24"/>
+                    </w:rPr>
+                    <m:t>X</m:t>
+                  </m:r>
+                </m:e>
+                <m:sub>
+                  <m:r>
+                    <w:rPr>
+                      <w:rFonts w:ascii="Cambria Math" w:hAnsi="Cambria Math" w:cs="Arial"/>
+                      <w:sz w:val="24"/>
+                      <w:szCs w:val="24"/>
+                    </w:rPr>
+                    <m:t>j</m:t>
+                  </m:r>
+                </m:sub>
+              </m:sSub>
+            </m:oMath>
+            <w:r>
+              <w:rPr>
+                <w:rFonts w:ascii="Arial" w:hAnsi="Arial" w:cs="Arial"/>
+                <w:sz w:val="24"/>
+                <w:szCs w:val="24"/>
+              </w:rPr>
+              <w:t xml:space="preserve"> se entiende que el sistema opera en condición de</w:t>
+            </w:r>
+            <w:r>
+              <w:rPr>
+                <w:rFonts w:ascii="Arial" w:hAnsi="Arial" w:cs="Arial"/>
+                <w:sz w:val="24"/>
+                <w:szCs w:val="24"/>
+              </w:rPr>
+              <w:t xml:space="preserve"> abundanc</w:t>
+            </w:r>
+            <w:r>
+              <w:rPr>
+                <w:rFonts w:ascii="Arial" w:hAnsi="Arial" w:cs="Arial"/>
+                <w:sz w:val="24"/>
+                <w:szCs w:val="24"/>
+              </w:rPr>
+              <w:t>ia.</w:t>
+            </w:r>
+          </w:p>
+          <w:p>
+            <w:pPr>
+              <w:jc w:val="both"/>
+              <w:rPr>
+                <w:rFonts w:ascii="Arial" w:hAnsi="Arial" w:cs="Arial"/>
+                <w:sz w:val="24"/>
+                <w:szCs w:val="24"/>
+              </w:rPr>
+            </w:pPr>
+            <w:r>
+              <w:rPr>
+                <w:rFonts w:ascii="Arial" w:hAnsi="Arial" w:cs="Arial"/>
+                <w:sz w:val="24"/>
+                <w:szCs w:val="24"/>
+              </w:rPr>
+              <w:t xml:space="preserve">En el caso contrario, cuando los recursos de subida de la población </w:t>
+            </w:r>
+            <m:oMath>
+              <m:sSub>
+                <m:sSubPr>
+                  <m:ctrlPr>
+                    <w:rPr>
+                      <w:rFonts w:ascii="Cambria Math" w:hAnsi="Cambria Math" w:cs="Arial"/>
+                      <w:i/>
+                      <w:sz w:val="24"/>
+                      <w:szCs w:val="24"/>
+                    </w:rPr>
+                  </m:ctrlPr>
+                </m:sSubPr>
+                <m:e>
+                  <m:r>
+                    <w:rPr>
+                      <w:rFonts w:ascii="Cambria Math" w:hAnsi="Cambria Math" w:cs="Arial"/>
+                      <w:sz w:val="24"/>
+                      <w:szCs w:val="24"/>
+                    </w:rPr>
+                    <m:t>X</m:t>
+                  </m:r>
+                </m:e>
+                <m:sub>
+                  <m:r>
+                    <w:rPr>
+                      <w:rFonts w:ascii="Cambria Math" w:hAnsi="Cambria Math" w:cs="Arial"/>
+                      <w:sz w:val="24"/>
+                      <w:szCs w:val="24"/>
+                    </w:rPr>
+                    <m:t>i</m:t>
+                  </m:r>
+                </m:sub>
+              </m:sSub>
+            </m:oMath>
+            <w:r>
+              <w:rPr>
+                <w:rFonts w:ascii="Arial" w:hAnsi="Arial" w:cs="Arial"/>
+                <w:sz w:val="24"/>
+                <w:szCs w:val="24"/>
+              </w:rPr>
+              <w:t xml:space="preserve"> son menores a los recursos de descarga demandados por las poblaciones </w:t>
+            </w:r>
+            <m:oMath>
+              <m:sSub>
+                <m:sSubPr>
+                  <m:ctrlPr>
+                    <w:rPr>
+                      <w:rFonts w:ascii="Cambria Math" w:hAnsi="Cambria Math" w:cs="Arial"/>
+                      <w:i/>
+                      <w:sz w:val="24"/>
+                      <w:szCs w:val="24"/>
+                    </w:rPr>
+                  </m:ctrlPr>
+                </m:sSubPr>
+                <m:e>
+                  <m:r>
+                    <w:rPr>
+                      <w:rFonts w:ascii="Cambria Math" w:hAnsi="Cambria Math" w:cs="Arial"/>
+                      <w:sz w:val="24"/>
+                      <w:szCs w:val="24"/>
+                    </w:rPr>
+                    <m:t>X</m:t>
+                  </m:r>
+                </m:e>
+                <m:sub>
+                  <m:r>
+                    <w:rPr>
+                      <w:rFonts w:ascii="Cambria Math" w:hAnsi="Cambria Math" w:cs="Arial"/>
+                      <w:sz w:val="24"/>
+                      <w:szCs w:val="24"/>
+                    </w:rPr>
+                    <m:t>j</m:t>
+                  </m:r>
+                </m:sub>
+              </m:sSub>
+            </m:oMath>
+            <w:r>
+              <w:rPr>
+                <w:rFonts w:ascii="Arial" w:hAnsi="Arial" w:cs="Arial"/>
+                <w:sz w:val="24"/>
+                <w:szCs w:val="24"/>
+              </w:rPr>
+              <w:t xml:space="preserve"> con </w:t>
+            </w:r>
+            <m:oMath>
+              <m:r>
+                <w:rPr>
+                  <w:rFonts w:ascii="Cambria Math" w:hAnsi="Cambria Math" w:cs="Arial"/>
+                  <w:sz w:val="24"/>
+                  <w:szCs w:val="24"/>
+                </w:rPr>
+                <m:t>j&lt;i</m:t>
+              </m:r>
+            </m:oMath>
+            <w:r>
+              <w:rPr>
+                <w:rFonts w:ascii="Arial" w:hAnsi="Arial" w:cs="Arial"/>
+                <w:sz w:val="24"/>
+                <w:szCs w:val="24"/>
+              </w:rPr>
+              <w:t xml:space="preserve">  </w:t>
+            </w:r>
+            <w:r>
+              <w:rPr>
+                <w:rFonts w:ascii="Arial" w:hAnsi="Arial" w:cs="Arial"/>
+                <w:sz w:val="24"/>
+                <w:szCs w:val="24"/>
+              </w:rPr>
+              <w:t xml:space="preserve">, </w:t>
+            </w:r>
+            <w:r>
+              <w:rPr>
+                <w:rFonts w:ascii="Arial" w:hAnsi="Arial" w:cs="Arial"/>
+                <w:sz w:val="24"/>
+                <w:szCs w:val="24"/>
+              </w:rPr>
+              <w:t>se dice que</w:t>
+            </w:r>
+            <w:r>
+              <w:rPr>
+                <w:rFonts w:ascii="Arial" w:hAnsi="Arial" w:cs="Arial"/>
+                <w:sz w:val="24"/>
+                <w:szCs w:val="24"/>
+              </w:rPr>
+              <w:t xml:space="preserve"> </w:t>
+            </w:r>
+            <w:r>
+              <w:rPr>
+                <w:rFonts w:ascii="Arial" w:hAnsi="Arial" w:cs="Arial"/>
+                <w:sz w:val="24"/>
+                <w:szCs w:val="24"/>
+              </w:rPr>
+              <w:t>el sistema se encuentra en condición de penuria</w:t>
+            </w:r>
+            <w:r>
+              <w:rPr>
+                <w:rFonts w:ascii="Arial" w:hAnsi="Arial" w:cs="Arial"/>
+                <w:i/>
+                <w:iCs/>
+                <w:sz w:val="24"/>
+                <w:szCs w:val="24"/>
+              </w:rPr>
+              <w:t xml:space="preserve">. </w:t>
+            </w:r>
+          </w:p>
+          <w:p>
+            <w:pPr>
+              <w:jc w:val="both"/>
+              <w:rPr>
+                <w:rFonts w:ascii="Arial" w:hAnsi="Arial" w:cs="Arial"/>
+                <w:sz w:val="24"/>
+                <w:szCs w:val="24"/>
+              </w:rPr>
+            </w:pPr>
+            <w:r>
+              <w:rPr>
+                <w:rFonts w:ascii="Arial" w:hAnsi="Arial" w:cs="Arial"/>
+                <w:sz w:val="24"/>
+                <w:szCs w:val="24"/>
+              </w:rPr>
+              <w:t xml:space="preserve">En el Esquema de Asignación de recursos Uniforme la tasa de subida proporcionada por los servidores </w:t>
+            </w:r>
+            <w:r>
+              <w:rPr>
+                <w:rFonts w:ascii="Arial" w:hAnsi="Arial" w:cs="Arial"/>
+                <w:i/>
+                <w:iCs/>
+                <w:sz w:val="24"/>
+                <w:szCs w:val="24"/>
+              </w:rPr>
+              <w:t xml:space="preserve">CDN </w:t>
+            </w:r>
+            <w:r>
+              <w:rPr>
+                <w:rFonts w:ascii="Arial" w:hAnsi="Arial" w:cs="Arial"/>
+                <w:sz w:val="24"/>
+                <w:szCs w:val="24"/>
+              </w:rPr>
+              <w:t xml:space="preserve">es distribuido uniformemente entre todas las poblaciones </w:t>
+            </w:r>
+            <m:oMath>
+              <m:sSub>
+                <m:sSubPr>
+                  <m:ctrlPr>
+                    <w:rPr>
+                      <w:rFonts w:ascii="Cambria Math" w:hAnsi="Cambria Math" w:cs="Arial"/>
+                      <w:i/>
+                      <w:sz w:val="24"/>
+                      <w:szCs w:val="24"/>
+                    </w:rPr>
+                  </m:ctrlPr>
+                </m:sSubPr>
+                <m:e>
+                  <m:r>
+                    <w:rPr>
+                      <w:rFonts w:ascii="Cambria Math" w:hAnsi="Cambria Math" w:cs="Arial"/>
+                      <w:sz w:val="24"/>
+                      <w:szCs w:val="24"/>
+                    </w:rPr>
+                    <m:t>X</m:t>
+                  </m:r>
+                </m:e>
+                <m:sub>
+                  <m:r>
+                    <w:rPr>
+                      <w:rFonts w:ascii="Cambria Math" w:hAnsi="Cambria Math" w:cs="Arial"/>
+                      <w:sz w:val="24"/>
+                      <w:szCs w:val="24"/>
+                    </w:rPr>
+                    <m:t>i</m:t>
+                  </m:r>
+                </m:sub>
+              </m:sSub>
+              <m:r>
+                <w:rPr>
+                  <w:rFonts w:ascii="Cambria Math" w:hAnsi="Cambria Math" w:cs="Arial"/>
+                  <w:sz w:val="24"/>
+                  <w:szCs w:val="24"/>
+                </w:rPr>
+                <m:t>, 0≤i≤N</m:t>
+              </m:r>
+            </m:oMath>
+            <w:r>
+              <w:rPr>
+                <w:rFonts w:ascii="Arial" w:hAnsi="Arial" w:cs="Arial"/>
+                <w:sz w:val="24"/>
+                <w:szCs w:val="24"/>
+              </w:rPr>
+              <w:t>.</w:t>
+            </w:r>
+          </w:p>
+          <w:p>
+            <w:pPr>
+              <w:jc w:val="both"/>
+              <w:rPr>
+                <w:rFonts w:ascii="Arial" w:hAnsi="Arial" w:cs="Arial"/>
+                <w:sz w:val="24"/>
+                <w:szCs w:val="24"/>
+              </w:rPr>
+            </w:pPr>
+            <w:r>
+              <w:rPr>
+                <w:rFonts w:ascii="Arial" w:hAnsi="Arial" w:cs="Arial"/>
+                <w:sz w:val="24"/>
+                <w:szCs w:val="24"/>
+              </w:rPr>
+              <w:t xml:space="preserve">Los recursos con los cuales es atendida la demanda de descarga de una población </w:t>
+            </w:r>
+            <m:oMath>
+              <m:sSub>
+                <m:sSubPr>
+                  <m:ctrlPr>
+                    <w:rPr>
+                      <w:rFonts w:ascii="Cambria Math" w:hAnsi="Cambria Math" w:cs="Arial"/>
+                      <w:i/>
+                      <w:sz w:val="24"/>
+                      <w:szCs w:val="24"/>
+                    </w:rPr>
+                  </m:ctrlPr>
+                </m:sSubPr>
+                <m:e>
+                  <m:r>
+                    <w:rPr>
+                      <w:rFonts w:ascii="Cambria Math" w:hAnsi="Cambria Math" w:cs="Arial"/>
+                      <w:sz w:val="24"/>
+                      <w:szCs w:val="24"/>
+                    </w:rPr>
+                    <m:t>X</m:t>
+                  </m:r>
+                </m:e>
+                <m:sub>
+                  <m:r>
+                    <w:rPr>
+                      <w:rFonts w:ascii="Cambria Math" w:hAnsi="Cambria Math" w:cs="Arial"/>
+                      <w:sz w:val="24"/>
+                      <w:szCs w:val="24"/>
+                    </w:rPr>
+                    <m:t>i</m:t>
+                  </m:r>
+                </m:sub>
+              </m:sSub>
+            </m:oMath>
+            <w:r>
+              <w:rPr>
+                <w:rFonts w:ascii="Arial" w:hAnsi="Arial" w:cs="Arial"/>
+                <w:sz w:val="24"/>
+                <w:szCs w:val="24"/>
+              </w:rPr>
+              <w:t xml:space="preserve"> es el conjunto (denotado por </w:t>
+            </w:r>
+            <m:oMath>
+              <m:sSub>
+                <m:sSubPr>
+                  <m:ctrlPr>
+                    <w:rPr>
+                      <w:rFonts w:ascii="Cambria Math" w:eastAsiaTheme="minorEastAsia" w:hAnsi="Cambria Math" w:cs="Arial"/>
+                      <w:i/>
+                      <w:kern w:val="0"/>
+                      <w:sz w:val="24"/>
+                      <w:szCs w:val="24"/>
+                      <w:lang w:eastAsia="es-MX"/>
+                      <w14:ligatures w14:val="none"/>
+                    </w:rPr>
+                  </m:ctrlPr>
+                </m:sSubPr>
+                <m:e>
+                  <m:r>
+                    <w:rPr>
+                      <w:rFonts w:ascii="Cambria Math" w:hAnsi="Cambria Math" w:cs="Arial"/>
+                      <w:sz w:val="24"/>
+                      <w:szCs w:val="24"/>
+                    </w:rPr>
+                    <m:t>τ</m:t>
+                  </m:r>
+                </m:e>
+                <m:sub>
+                  <m:r>
+                    <w:rPr>
+                      <w:rFonts w:ascii="Cambria Math" w:hAnsi="Cambria Math" w:cs="Arial"/>
+                      <w:sz w:val="24"/>
+                      <w:szCs w:val="24"/>
+                    </w:rPr>
+                    <m:t>i</m:t>
+                  </m:r>
+                </m:sub>
+              </m:sSub>
+            </m:oMath>
+            <w:r>
+              <w:rPr>
+                <w:rFonts w:ascii="Arial" w:hAnsi="Arial" w:cs="Arial"/>
+                <w:sz w:val="24"/>
+                <w:szCs w:val="24"/>
+              </w:rPr>
+              <w:t xml:space="preserve">) de la proporción que le puede </w:t>
+            </w:r>
+            <w:r>
+              <w:rPr>
+                <w:rFonts w:ascii="Arial" w:hAnsi="Arial" w:cs="Arial"/>
+                <w:sz w:val="24"/>
+                <w:szCs w:val="24"/>
+              </w:rPr>
+              <w:lastRenderedPageBreak/>
+              <w:t xml:space="preserve">proveer las poblaciones </w:t>
+            </w:r>
+            <m:oMath>
+              <m:sSub>
+                <m:sSubPr>
+                  <m:ctrlPr>
+                    <w:rPr>
+                      <w:rFonts w:ascii="Cambria Math" w:hAnsi="Cambria Math" w:cs="Arial"/>
+                      <w:i/>
+                      <w:sz w:val="24"/>
+                      <w:szCs w:val="24"/>
+                    </w:rPr>
+                  </m:ctrlPr>
+                </m:sSubPr>
+                <m:e>
+                  <m:r>
+                    <w:rPr>
+                      <w:rFonts w:ascii="Cambria Math" w:hAnsi="Cambria Math" w:cs="Arial"/>
+                      <w:sz w:val="24"/>
+                      <w:szCs w:val="24"/>
+                    </w:rPr>
+                    <m:t>X</m:t>
+                  </m:r>
+                </m:e>
+                <m:sub>
+                  <m:r>
+                    <w:rPr>
+                      <w:rFonts w:ascii="Cambria Math" w:hAnsi="Cambria Math" w:cs="Arial"/>
+                      <w:sz w:val="24"/>
+                      <w:szCs w:val="24"/>
+                    </w:rPr>
+                    <m:t>k</m:t>
+                  </m:r>
+                </m:sub>
+              </m:sSub>
+              <m:r>
+                <w:rPr>
+                  <w:rFonts w:ascii="Cambria Math" w:hAnsi="Cambria Math" w:cs="Arial"/>
+                  <w:sz w:val="24"/>
+                  <w:szCs w:val="24"/>
+                </w:rPr>
+                <m:t>, k&gt;i</m:t>
+              </m:r>
+            </m:oMath>
+            <w:r>
+              <w:rPr>
+                <w:rFonts w:ascii="Arial" w:hAnsi="Arial" w:cs="Arial"/>
+                <w:sz w:val="24"/>
+                <w:szCs w:val="24"/>
+              </w:rPr>
+              <w:t xml:space="preserve">  y la proporción que le pueden proveer los servidores </w:t>
+            </w:r>
+            <w:r>
+              <w:rPr>
+                <w:rFonts w:ascii="Arial" w:hAnsi="Arial" w:cs="Arial"/>
+                <w:i/>
+                <w:iCs/>
+                <w:sz w:val="24"/>
+                <w:szCs w:val="24"/>
+              </w:rPr>
+              <w:t>CDN</w:t>
+            </w:r>
+            <w:r>
+              <w:rPr>
+                <w:rFonts w:ascii="Arial" w:hAnsi="Arial" w:cs="Arial"/>
+                <w:sz w:val="24"/>
+                <w:szCs w:val="24"/>
+              </w:rPr>
+              <w:t xml:space="preserve">. Como se había mencionado anteriormente, si la tasa de descarga demandada por una población </w:t>
+            </w:r>
+            <m:oMath>
+              <m:sSub>
+                <m:sSubPr>
+                  <m:ctrlPr>
+                    <w:rPr>
+                      <w:rFonts w:ascii="Cambria Math" w:hAnsi="Cambria Math" w:cs="Arial"/>
+                      <w:i/>
+                      <w:sz w:val="24"/>
+                      <w:szCs w:val="24"/>
+                    </w:rPr>
+                  </m:ctrlPr>
+                </m:sSubPr>
+                <m:e>
+                  <m:r>
+                    <w:rPr>
+                      <w:rFonts w:ascii="Cambria Math" w:hAnsi="Cambria Math" w:cs="Arial"/>
+                      <w:sz w:val="24"/>
+                      <w:szCs w:val="24"/>
+                    </w:rPr>
+                    <m:t>X</m:t>
+                  </m:r>
+                </m:e>
+                <m:sub>
+                  <m:r>
+                    <w:rPr>
+                      <w:rFonts w:ascii="Cambria Math" w:hAnsi="Cambria Math" w:cs="Arial"/>
+                      <w:sz w:val="24"/>
+                      <w:szCs w:val="24"/>
+                    </w:rPr>
+                    <m:t>i</m:t>
+                  </m:r>
+                </m:sub>
+              </m:sSub>
+            </m:oMath>
+            <w:r>
+              <w:rPr>
+                <w:rFonts w:ascii="Arial" w:hAnsi="Arial" w:cs="Arial"/>
+                <w:sz w:val="24"/>
+                <w:szCs w:val="24"/>
+              </w:rPr>
+              <w:t xml:space="preserve"> es menor a </w:t>
+            </w:r>
+            <m:oMath>
+              <m:sSub>
+                <m:sSubPr>
+                  <m:ctrlPr>
+                    <w:rPr>
+                      <w:rFonts w:ascii="Cambria Math" w:eastAsiaTheme="minorEastAsia" w:hAnsi="Cambria Math" w:cs="Arial"/>
+                      <w:i/>
+                      <w:kern w:val="0"/>
+                      <w:sz w:val="24"/>
+                      <w:szCs w:val="24"/>
+                      <w:lang w:eastAsia="es-MX"/>
+                      <w14:ligatures w14:val="none"/>
+                    </w:rPr>
+                  </m:ctrlPr>
+                </m:sSubPr>
+                <m:e>
+                  <m:r>
+                    <w:rPr>
+                      <w:rFonts w:ascii="Cambria Math" w:hAnsi="Cambria Math" w:cs="Arial"/>
+                      <w:sz w:val="24"/>
+                      <w:szCs w:val="24"/>
+                    </w:rPr>
+                    <m:t>τ</m:t>
+                  </m:r>
+                </m:e>
+                <m:sub>
+                  <m:r>
+                    <w:rPr>
+                      <w:rFonts w:ascii="Cambria Math" w:hAnsi="Cambria Math" w:cs="Arial"/>
+                      <w:sz w:val="24"/>
+                      <w:szCs w:val="24"/>
+                    </w:rPr>
+                    <m:t>i</m:t>
+                  </m:r>
+                </m:sub>
+              </m:sSub>
+            </m:oMath>
+            <w:r>
+              <w:rPr>
+                <w:rFonts w:ascii="Arial" w:hAnsi="Arial" w:cs="Arial"/>
+                <w:sz w:val="24"/>
+                <w:szCs w:val="24"/>
+              </w:rPr>
+              <w:t xml:space="preserve"> se dice que el sistema e</w:t>
+            </w:r>
+            <w:proofErr w:type="spellStart"/>
+            <w:r>
+              <w:rPr>
+                <w:rFonts w:ascii="Arial" w:hAnsi="Arial" w:cs="Arial"/>
+                <w:sz w:val="24"/>
+                <w:szCs w:val="24"/>
+              </w:rPr>
+              <w:t>stá</w:t>
+            </w:r>
+            <w:proofErr w:type="spellEnd"/>
+            <w:r>
+              <w:rPr>
+                <w:rFonts w:ascii="Arial" w:hAnsi="Arial" w:cs="Arial"/>
+                <w:sz w:val="24"/>
+                <w:szCs w:val="24"/>
+              </w:rPr>
+              <w:t xml:space="preserve"> en abundancia. En caso contrario, cuando </w:t>
+            </w:r>
+            <m:oMath>
+              <m:sSub>
+                <m:sSubPr>
+                  <m:ctrlPr>
+                    <w:rPr>
+                      <w:rFonts w:ascii="Cambria Math" w:eastAsiaTheme="minorEastAsia" w:hAnsi="Cambria Math" w:cs="Arial"/>
+                      <w:i/>
+                      <w:kern w:val="0"/>
+                      <w:sz w:val="24"/>
+                      <w:szCs w:val="24"/>
+                      <w:lang w:eastAsia="es-MX"/>
+                      <w14:ligatures w14:val="none"/>
+                    </w:rPr>
+                  </m:ctrlPr>
+                </m:sSubPr>
+                <m:e>
+                  <m:r>
+                    <w:rPr>
+                      <w:rFonts w:ascii="Cambria Math" w:hAnsi="Cambria Math" w:cs="Arial"/>
+                      <w:sz w:val="24"/>
+                      <w:szCs w:val="24"/>
+                    </w:rPr>
+                    <m:t>τ</m:t>
+                  </m:r>
+                </m:e>
+                <m:sub>
+                  <m:r>
+                    <w:rPr>
+                      <w:rFonts w:ascii="Cambria Math" w:hAnsi="Cambria Math" w:cs="Arial"/>
+                      <w:sz w:val="24"/>
+                      <w:szCs w:val="24"/>
+                    </w:rPr>
+                    <m:t>i</m:t>
+                  </m:r>
+                </m:sub>
+              </m:sSub>
+            </m:oMath>
+            <w:r>
+              <w:rPr>
+                <w:rFonts w:ascii="Arial" w:hAnsi="Arial" w:cs="Arial"/>
+                <w:sz w:val="24"/>
+                <w:szCs w:val="24"/>
+              </w:rPr>
+              <w:t xml:space="preserve"> es menor que la tasa de descarga demandada por una población </w:t>
+            </w:r>
+            <m:oMath>
+              <m:sSub>
+                <m:sSubPr>
+                  <m:ctrlPr>
+                    <w:rPr>
+                      <w:rFonts w:ascii="Cambria Math" w:hAnsi="Cambria Math" w:cs="Arial"/>
+                      <w:i/>
+                      <w:sz w:val="24"/>
+                      <w:szCs w:val="24"/>
+                    </w:rPr>
+                  </m:ctrlPr>
+                </m:sSubPr>
+                <m:e>
+                  <m:r>
+                    <w:rPr>
+                      <w:rFonts w:ascii="Cambria Math" w:hAnsi="Cambria Math" w:cs="Arial"/>
+                      <w:sz w:val="24"/>
+                      <w:szCs w:val="24"/>
+                    </w:rPr>
+                    <m:t>X</m:t>
+                  </m:r>
+                </m:e>
+                <m:sub>
+                  <m:r>
+                    <w:rPr>
+                      <w:rFonts w:ascii="Cambria Math" w:hAnsi="Cambria Math" w:cs="Arial"/>
+                      <w:sz w:val="24"/>
+                      <w:szCs w:val="24"/>
+                    </w:rPr>
+                    <m:t>i</m:t>
+                  </m:r>
+                </m:sub>
+              </m:sSub>
+            </m:oMath>
+            <w:r>
+              <w:rPr>
+                <w:rFonts w:ascii="Arial" w:hAnsi="Arial" w:cs="Arial"/>
+                <w:sz w:val="24"/>
+                <w:szCs w:val="24"/>
+              </w:rPr>
+              <w:t xml:space="preserve"> el sistema se encuentra en condición de penuria. </w:t>
+            </w:r>
+          </w:p>
+          <w:p>
+            <w:pPr>
+              <w:jc w:val="both"/>
+            </w:pPr>
+          </w:p>
+        </w:tc>
+      </w:tr>
+    </w:tbl>
+    <w:p/>
+    <w:tbl>
+      <w:tblPr>
+        <w:tblStyle w:val="Tablaconcuadrcula"/>
+        <w:tblW w:w="0" w:type="auto"/>
+        <w:tblLook w:val="04A0" w:firstRow="1" w:lastRow="0" w:firstColumn="1" w:lastColumn="0" w:noHBand="0" w:noVBand="1"/>
+      </w:tblPr>
+      <w:tblGrid>
+        <w:gridCol w:w="8828"/>
+      </w:tblGrid>
+      <w:tr>
+        <w:tc>
+          <w:tcPr>
+            <w:tcW w:w="8828" w:type="dxa"/>
+          </w:tcPr>
+          <w:p>
+            <w:r>
+              <w:t xml:space="preserve">párrafo </w:t>
+            </w:r>
+          </w:p>
+        </w:tc>
+      </w:tr>
+      <w:tr>
+        <w:tc>
+          <w:tcPr>
+            <w:tcW w:w="8828" w:type="dxa"/>
+          </w:tcPr>
+          <w:p>
+            <w:pPr>
+              <w:spacing w:after="0" w:line="240" w:lineRule="auto"/>
+            </w:pPr>
+            <w:r>
+              <w:t xml:space="preserve">El estado de la cadena es representado con un vector de longitud N, que </w:t>
+            </w:r>
+          </w:p>
+          <w:p>
+            <w:pPr>
+              <w:spacing w:after="0" w:line="240" w:lineRule="auto"/>
+            </w:pPr>
+            <w:r>
+              <w:t xml:space="preserve">contiene las poblaciones que están descargando cada una de las ventanas que </w:t>
+            </w:r>
+          </w:p>
+          <w:p>
+            <w:r>
+              <w:t>componen al archivo de video.</w:t>
+            </w:r>
+          </w:p>
+        </w:tc>
+      </w:tr>
+      <w:tr>
+        <w:tc>
+          <w:tcPr>
+            <w:tcW w:w="8828" w:type="dxa"/>
+          </w:tcPr>
+          <w:p>
+            <w:r>
+              <w:t>Comentario</w:t>
+            </w:r>
+          </w:p>
+        </w:tc>
+      </w:tr>
+      <w:tr>
+        <w:tc>
+          <w:tcPr>
+            <w:tcW w:w="8828" w:type="dxa"/>
+          </w:tcPr>
+          <w:p>
+            <w:pPr>
+              <w:autoSpaceDE w:val="0"/>
+              <w:autoSpaceDN w:val="0"/>
+              <w:adjustRightInd w:val="0"/>
+              <w:rPr>
+                <w:b/>
+                <w:bCs/>
+              </w:rPr>
+            </w:pPr>
+            <w:r>
+              <w:rPr>
+                <w:rFonts w:ascii="Segoe UI" w:hAnsi="Segoe UI" w:cs="Segoe UI"/>
+                <w:color w:val="000000"/>
+                <w:kern w:val="0"/>
+                <w:sz w:val="20"/>
+                <w:szCs w:val="20"/>
+              </w:rPr>
+              <w:t xml:space="preserve">Ampliar un poco más está explicación </w:t>
+            </w:r>
+            <w:r>
+              <w:rPr>
+                <w:rFonts w:ascii="Segoe UI" w:hAnsi="Segoe UI" w:cs="Segoe UI"/>
+                <w:color w:val="000000"/>
+                <w:kern w:val="0"/>
+                <w:sz w:val="20"/>
+                <w:szCs w:val="20"/>
+              </w:rPr>
+              <w:t xml:space="preserve"> </w:t>
+            </w:r>
+          </w:p>
+        </w:tc>
+      </w:tr>
+      <w:tr>
+        <w:tc>
+          <w:tcPr>
+            <w:tcW w:w="8828" w:type="dxa"/>
+          </w:tcPr>
+          <w:p>
+            <w:r>
+              <w:t>Cambio aplicado</w:t>
+            </w:r>
+          </w:p>
+        </w:tc>
+      </w:tr>
+      <w:tr>
+        <w:tc>
+          <w:tcPr>
+            <w:tcW w:w="8828" w:type="dxa"/>
+          </w:tcPr>
+          <w:p>
+            <w:pPr>
+              <w:jc w:val="both"/>
+              <w:rPr>
+                <w:rFonts w:ascii="Arial" w:hAnsi="Arial" w:cs="Arial"/>
+                <w:sz w:val="24"/>
+                <w:szCs w:val="24"/>
+              </w:rPr>
+            </w:pPr>
+            <w:r>
+              <w:rPr>
+                <w:rFonts w:ascii="Arial" w:hAnsi="Arial" w:cs="Arial"/>
+                <w:sz w:val="24"/>
+                <w:szCs w:val="24"/>
+              </w:rPr>
+              <w:t xml:space="preserve">El estado de la cadena es representado con un vector </w:t>
+            </w:r>
+            <m:oMath>
+              <m:d>
+                <m:dPr>
+                  <m:ctrlPr>
+                    <w:rPr>
+                      <w:rFonts w:ascii="Cambria Math" w:eastAsiaTheme="minorEastAsia" w:hAnsi="Cambria Math" w:cs="Arial"/>
+                      <w:i/>
+                      <w:kern w:val="0"/>
+                      <w:sz w:val="24"/>
+                      <w:szCs w:val="24"/>
+                      <w:lang w:eastAsia="es-MX"/>
+                      <w14:ligatures w14:val="none"/>
+                    </w:rPr>
+                  </m:ctrlPr>
+                </m:dPr>
+                <m:e>
+                  <m:d>
+                    <m:dPr>
+                      <m:begChr m:val="{"/>
+                      <m:endChr m:val="}"/>
+                      <m:ctrlPr>
+                        <w:rPr>
+                          <w:rFonts w:ascii="Cambria Math" w:eastAsiaTheme="minorEastAsia" w:hAnsi="Cambria Math" w:cs="Arial"/>
+                          <w:i/>
+                          <w:kern w:val="0"/>
+                          <w:sz w:val="24"/>
+                          <w:szCs w:val="24"/>
+                          <w:lang w:eastAsia="es-MX"/>
+                          <w14:ligatures w14:val="none"/>
+                        </w:rPr>
+                      </m:ctrlPr>
+                    </m:dPr>
+                    <m:e>
+                      <m:sSub>
+                        <m:sSubPr>
+                          <m:ctrlPr>
+                            <w:rPr>
+                              <w:rFonts w:ascii="Cambria Math" w:eastAsiaTheme="minorEastAsia" w:hAnsi="Cambria Math" w:cs="Arial"/>
+                              <w:i/>
+                              <w:kern w:val="0"/>
+                              <w:sz w:val="24"/>
+                              <w:szCs w:val="24"/>
+                              <w:lang w:eastAsia="es-MX"/>
+                              <w14:ligatures w14:val="none"/>
+                            </w:rPr>
+                          </m:ctrlPr>
+                        </m:sSubPr>
+                        <m:e>
+                          <m:r>
+                            <w:rPr>
+                              <w:rFonts w:ascii="Cambria Math" w:hAnsi="Cambria Math" w:cs="Arial"/>
+                              <w:sz w:val="24"/>
+                              <w:szCs w:val="24"/>
+                            </w:rPr>
+                            <m:t>X</m:t>
+                          </m:r>
+                        </m:e>
+                        <m:sub>
+                          <m:r>
+                            <w:rPr>
+                              <w:rFonts w:ascii="Cambria Math" w:hAnsi="Cambria Math" w:cs="Arial"/>
+                              <w:sz w:val="24"/>
+                              <w:szCs w:val="24"/>
+                            </w:rPr>
+                            <m:t>0</m:t>
+                          </m:r>
+                        </m:sub>
+                      </m:sSub>
+                      <m:r>
+                        <w:rPr>
+                          <w:rFonts w:ascii="Cambria Math" w:hAnsi="Cambria Math" w:cs="Arial"/>
+                          <w:sz w:val="24"/>
+                          <w:szCs w:val="24"/>
+                        </w:rPr>
+                        <m:t>,</m:t>
+                      </m:r>
+                      <m:sSub>
+                        <m:sSubPr>
+                          <m:ctrlPr>
+                            <w:rPr>
+                              <w:rFonts w:ascii="Cambria Math" w:eastAsiaTheme="minorEastAsia" w:hAnsi="Cambria Math" w:cs="Arial"/>
+                              <w:i/>
+                              <w:kern w:val="0"/>
+                              <w:sz w:val="24"/>
+                              <w:szCs w:val="24"/>
+                              <w:lang w:eastAsia="es-MX"/>
+                              <w14:ligatures w14:val="none"/>
+                            </w:rPr>
+                          </m:ctrlPr>
+                        </m:sSubPr>
+                        <m:e>
+                          <m:r>
+                            <w:rPr>
+                              <w:rFonts w:ascii="Cambria Math" w:hAnsi="Cambria Math" w:cs="Arial"/>
+                              <w:sz w:val="24"/>
+                              <w:szCs w:val="24"/>
+                            </w:rPr>
+                            <m:t>X</m:t>
+                          </m:r>
+                        </m:e>
+                        <m:sub>
+                          <m:r>
+                            <w:rPr>
+                              <w:rFonts w:ascii="Cambria Math" w:hAnsi="Cambria Math" w:cs="Arial"/>
+                              <w:sz w:val="24"/>
+                              <w:szCs w:val="24"/>
+                            </w:rPr>
+                            <m:t>1</m:t>
+                          </m:r>
+                        </m:sub>
+                      </m:sSub>
+                      <m:r>
+                        <w:rPr>
+                          <w:rFonts w:ascii="Cambria Math" w:hAnsi="Cambria Math" w:cs="Arial"/>
+                          <w:sz w:val="24"/>
+                          <w:szCs w:val="24"/>
+                        </w:rPr>
+                        <m:t xml:space="preserve">, </m:t>
+                      </m:r>
+                      <m:sSub>
+                        <m:sSubPr>
+                          <m:ctrlPr>
+                            <w:rPr>
+                              <w:rFonts w:ascii="Cambria Math" w:eastAsiaTheme="minorEastAsia" w:hAnsi="Cambria Math" w:cs="Arial"/>
+                              <w:i/>
+                              <w:kern w:val="0"/>
+                              <w:sz w:val="24"/>
+                              <w:szCs w:val="24"/>
+                              <w:lang w:eastAsia="es-MX"/>
+                              <w14:ligatures w14:val="none"/>
+                            </w:rPr>
+                          </m:ctrlPr>
+                        </m:sSubPr>
+                        <m:e>
+                          <m:r>
+                            <w:rPr>
+                              <w:rFonts w:ascii="Cambria Math" w:hAnsi="Cambria Math" w:cs="Arial"/>
+                              <w:sz w:val="24"/>
+                              <w:szCs w:val="24"/>
+                            </w:rPr>
+                            <m:t>X</m:t>
+                          </m:r>
+                        </m:e>
+                        <m:sub>
+                          <m:r>
+                            <w:rPr>
+                              <w:rFonts w:ascii="Cambria Math" w:hAnsi="Cambria Math" w:cs="Arial"/>
+                              <w:sz w:val="24"/>
+                              <w:szCs w:val="24"/>
+                            </w:rPr>
+                            <m:t>2</m:t>
+                          </m:r>
+                        </m:sub>
+                      </m:sSub>
+                      <m:r>
+                        <w:rPr>
+                          <w:rFonts w:ascii="Cambria Math" w:hAnsi="Cambria Math" w:cs="Arial"/>
+                          <w:sz w:val="24"/>
+                          <w:szCs w:val="24"/>
+                        </w:rPr>
+                        <m:t>, …,</m:t>
+                      </m:r>
+                      <m:sSub>
+                        <m:sSubPr>
+                          <m:ctrlPr>
+                            <w:rPr>
+                              <w:rFonts w:ascii="Cambria Math" w:eastAsiaTheme="minorEastAsia" w:hAnsi="Cambria Math" w:cs="Arial"/>
+                              <w:i/>
+                              <w:kern w:val="0"/>
+                              <w:sz w:val="24"/>
+                              <w:szCs w:val="24"/>
+                              <w:lang w:eastAsia="es-MX"/>
+                              <w14:ligatures w14:val="none"/>
+                            </w:rPr>
+                          </m:ctrlPr>
+                        </m:sSubPr>
+                        <m:e>
+                          <m:r>
+                            <w:rPr>
+                              <w:rFonts w:ascii="Cambria Math" w:hAnsi="Cambria Math" w:cs="Arial"/>
+                              <w:sz w:val="24"/>
+                              <w:szCs w:val="24"/>
+                            </w:rPr>
+                            <m:t>X</m:t>
+                          </m:r>
+                        </m:e>
+                        <m:sub>
+                          <m:r>
+                            <w:rPr>
+                              <w:rFonts w:ascii="Cambria Math" w:hAnsi="Cambria Math" w:cs="Arial"/>
+                              <w:sz w:val="24"/>
+                              <w:szCs w:val="24"/>
+                            </w:rPr>
+                            <m:t>N-2</m:t>
+                          </m:r>
+                        </m:sub>
+                      </m:sSub>
+                      <m:r>
+                        <w:rPr>
+                          <w:rFonts w:ascii="Cambria Math" w:hAnsi="Cambria Math" w:cs="Arial"/>
+                          <w:sz w:val="24"/>
+                          <w:szCs w:val="24"/>
+                        </w:rPr>
+                        <m:t>,</m:t>
+                      </m:r>
+                      <m:sSub>
+                        <m:sSubPr>
+                          <m:ctrlPr>
+                            <w:rPr>
+                              <w:rFonts w:ascii="Cambria Math" w:eastAsiaTheme="minorEastAsia" w:hAnsi="Cambria Math" w:cs="Arial"/>
+                              <w:i/>
+                              <w:kern w:val="0"/>
+                              <w:sz w:val="24"/>
+                              <w:szCs w:val="24"/>
+                              <w:lang w:eastAsia="es-MX"/>
+                              <w14:ligatures w14:val="none"/>
+                            </w:rPr>
+                          </m:ctrlPr>
+                        </m:sSubPr>
+                        <m:e>
+                          <m:r>
+                            <w:rPr>
+                              <w:rFonts w:ascii="Cambria Math" w:hAnsi="Cambria Math" w:cs="Arial"/>
+                              <w:sz w:val="24"/>
+                              <w:szCs w:val="24"/>
+                            </w:rPr>
+                            <m:t>X</m:t>
+                          </m:r>
+                        </m:e>
+                        <m:sub>
+                          <m:r>
+                            <w:rPr>
+                              <w:rFonts w:ascii="Cambria Math" w:hAnsi="Cambria Math" w:cs="Arial"/>
+                              <w:sz w:val="24"/>
+                              <w:szCs w:val="24"/>
+                            </w:rPr>
+                            <m:t>N-1</m:t>
+                          </m:r>
+                        </m:sub>
+                      </m:sSub>
+                      <m:r>
+                        <w:rPr>
+                          <w:rFonts w:ascii="Cambria Math" w:hAnsi="Cambria Math" w:cs="Arial"/>
+                          <w:sz w:val="24"/>
+                          <w:szCs w:val="24"/>
+                        </w:rPr>
+                        <m:t xml:space="preserve">, </m:t>
+                      </m:r>
+                      <m:sSub>
+                        <m:sSubPr>
+                          <m:ctrlPr>
+                            <w:rPr>
+                              <w:rFonts w:ascii="Cambria Math" w:eastAsiaTheme="minorEastAsia" w:hAnsi="Cambria Math" w:cs="Arial"/>
+                              <w:i/>
+                              <w:kern w:val="0"/>
+                              <w:sz w:val="24"/>
+                              <w:szCs w:val="24"/>
+                              <w:lang w:eastAsia="es-MX"/>
+                              <w14:ligatures w14:val="none"/>
+                            </w:rPr>
+                          </m:ctrlPr>
+                        </m:sSubPr>
+                        <m:e>
+                          <m:r>
+                            <w:rPr>
+                              <w:rFonts w:ascii="Cambria Math" w:hAnsi="Cambria Math" w:cs="Arial"/>
+                              <w:sz w:val="24"/>
+                              <w:szCs w:val="24"/>
+                            </w:rPr>
+                            <m:t>X</m:t>
+                          </m:r>
+                        </m:e>
+                        <m:sub>
+                          <m:r>
+                            <w:rPr>
+                              <w:rFonts w:ascii="Cambria Math" w:hAnsi="Cambria Math" w:cs="Arial"/>
+                              <w:sz w:val="24"/>
+                              <w:szCs w:val="24"/>
+                            </w:rPr>
+                            <m:t>N</m:t>
+                          </m:r>
+                        </m:sub>
+                      </m:sSub>
+                      <m:r>
+                        <w:rPr>
+                          <w:rFonts w:ascii="Cambria Math" w:hAnsi="Cambria Math" w:cs="Arial"/>
+                          <w:sz w:val="24"/>
+                          <w:szCs w:val="24"/>
+                        </w:rPr>
+                        <m:t xml:space="preserve"> </m:t>
+                      </m:r>
+                    </m:e>
+                  </m:d>
+                </m:e>
+              </m:d>
+            </m:oMath>
+            <w:r>
+              <w:rPr>
+                <w:rFonts w:ascii="Arial" w:hAnsi="Arial" w:cs="Arial"/>
+                <w:sz w:val="24"/>
+                <w:szCs w:val="24"/>
+              </w:rPr>
+              <w:t xml:space="preserve"> de longitud igual al número de ventanas </w:t>
+            </w:r>
+            <m:oMath>
+              <m:r>
+                <w:rPr>
+                  <w:rFonts w:ascii="Cambria Math" w:hAnsi="Cambria Math" w:cs="Arial"/>
+                  <w:sz w:val="24"/>
+                  <w:szCs w:val="24"/>
+                </w:rPr>
+                <m:t>(N)</m:t>
+              </m:r>
+            </m:oMath>
+            <w:r>
+              <w:rPr>
+                <w:rFonts w:ascii="Arial" w:hAnsi="Arial" w:cs="Arial"/>
+                <w:sz w:val="24"/>
+                <w:szCs w:val="24"/>
+              </w:rPr>
+              <w:t xml:space="preserve">  en que se divide el video como se muestra en el ovalo azul de la Figura 18. Este vector contiene las poblaciones </w:t>
+            </w:r>
+            <m:oMath>
+              <m:sSub>
+                <m:sSubPr>
+                  <m:ctrlPr>
+                    <w:rPr>
+                      <w:rFonts w:ascii="Cambria Math" w:hAnsi="Cambria Math" w:cs="Arial"/>
+                      <w:i/>
+                      <w:sz w:val="24"/>
+                      <w:szCs w:val="24"/>
+                    </w:rPr>
+                  </m:ctrlPr>
+                </m:sSubPr>
+                <m:e>
+                  <m:r>
+                    <w:rPr>
+                      <w:rFonts w:ascii="Cambria Math" w:hAnsi="Cambria Math" w:cs="Arial"/>
+                      <w:sz w:val="24"/>
+                      <w:szCs w:val="24"/>
+                    </w:rPr>
+                    <m:t>X</m:t>
+                  </m:r>
+                </m:e>
+                <m:sub>
+                  <m:r>
+                    <w:rPr>
+                      <w:rFonts w:ascii="Cambria Math" w:hAnsi="Cambria Math" w:cs="Arial"/>
+                      <w:sz w:val="24"/>
+                      <w:szCs w:val="24"/>
+                    </w:rPr>
+                    <m:t>i</m:t>
+                  </m:r>
+                </m:sub>
+              </m:sSub>
+              <m:r>
+                <w:rPr>
+                  <w:rFonts w:ascii="Cambria Math" w:hAnsi="Cambria Math" w:cs="Arial"/>
+                  <w:sz w:val="24"/>
+                  <w:szCs w:val="24"/>
+                </w:rPr>
+                <m:t>, 0≤i≤N</m:t>
+              </m:r>
+            </m:oMath>
+            <w:r>
+              <w:rPr>
+                <w:rFonts w:ascii="Arial" w:hAnsi="Arial" w:cs="Arial"/>
+                <w:sz w:val="24"/>
+                <w:szCs w:val="24"/>
+              </w:rPr>
+              <w:t xml:space="preserve">   que están descargando cada una de las ventanas que componen al archivo de video.  </w:t>
+            </w:r>
+          </w:p>
+          <w:p>
+            <w:pPr>
+              <w:jc w:val="both"/>
+              <w:rPr>
+                <w:rFonts w:ascii="Arial" w:hAnsi="Arial" w:cs="Arial"/>
+                <w:sz w:val="24"/>
+                <w:szCs w:val="24"/>
+              </w:rPr>
+            </w:pPr>
+            <w:r>
+              <w:rPr>
+                <w:rFonts w:ascii="Arial" w:hAnsi="Arial" w:cs="Arial"/>
+                <w:sz w:val="24"/>
+                <w:szCs w:val="24"/>
+              </w:rPr>
+              <w:t xml:space="preserve">La transición en el estado de la cadena se puede generar una vez que ocurra alguno de los tres sucesos para </w:t>
+            </w:r>
+            <w:proofErr w:type="spellStart"/>
+            <w:r>
+              <w:rPr>
+                <w:rFonts w:ascii="Arial" w:hAnsi="Arial" w:cs="Arial"/>
+                <w:i/>
+                <w:iCs/>
+                <w:sz w:val="24"/>
+                <w:szCs w:val="24"/>
+              </w:rPr>
+              <w:t>VoD</w:t>
+            </w:r>
+            <w:proofErr w:type="spellEnd"/>
+            <w:r>
+              <w:rPr>
+                <w:rFonts w:ascii="Arial" w:hAnsi="Arial" w:cs="Arial"/>
+                <w:sz w:val="24"/>
+                <w:szCs w:val="24"/>
+              </w:rPr>
+              <w:t xml:space="preserve"> (arribo de un usuario al sistema, el abandono del sistema por parte de un usuario o la transferencia de un usuario a la ventana superior inmediata). </w:t>
             </w:r>
           </w:p>
           <w:p>

</xml_diff>

<commit_message>
agregando coments cap 4agregando coments cap 4
</commit_message>
<xml_diff>
--- a/2023-2/Reportes/ReporteFinal/relacion de comentariosCorrecion de Noe.docx
+++ b/2023-2/Reportes/ReporteFinal/relacion de comentariosCorrecion de Noe.docx
@@ -307,7 +307,6 @@
                 <w:szCs w:val="21"/>
               </w:rPr>
             </w:pPr>
-            <w:proofErr w:type="gramStart"/>
             <w:r>
               <w:rPr>
                 <w:rFonts w:ascii="Segoe UI" w:hAnsi="Segoe UI" w:cs="Segoe UI"/>
@@ -316,9 +315,9 @@
                 <w:sz w:val="20"/>
                 <w:szCs w:val="20"/>
               </w:rPr>
-              <w:t>Es posible actualizar estos datos y la gráfica?</w:t>
-            </w:r>
-            <w:proofErr w:type="gramEnd"/>
+              <w:t xml:space="preserve">Es posible actualizar estos datos y la gráfica? Es </w:t>
+            </w:r>
+            <w:proofErr w:type="spellStart"/>
             <w:r>
               <w:rPr>
                 <w:rFonts w:ascii="Segoe UI" w:hAnsi="Segoe UI" w:cs="Segoe UI"/>
@@ -327,9 +326,9 @@
                 <w:sz w:val="20"/>
                 <w:szCs w:val="20"/>
               </w:rPr>
-              <w:t xml:space="preserve"> </w:t>
-            </w:r>
-            <w:proofErr w:type="gramStart"/>
+              <w:t>twich</w:t>
+            </w:r>
+            <w:proofErr w:type="spellEnd"/>
             <w:r>
               <w:rPr>
                 <w:rFonts w:ascii="Segoe UI" w:hAnsi="Segoe UI" w:cs="Segoe UI"/>
@@ -338,7 +337,7 @@
                 <w:sz w:val="20"/>
                 <w:szCs w:val="20"/>
               </w:rPr>
-              <w:t xml:space="preserve">Es </w:t>
+              <w:t xml:space="preserve"> o </w:t>
             </w:r>
             <w:proofErr w:type="spellStart"/>
             <w:r>
@@ -349,7 +348,7 @@
                 <w:sz w:val="20"/>
                 <w:szCs w:val="20"/>
               </w:rPr>
-              <w:t>twich</w:t>
+              <w:t>twicht</w:t>
             </w:r>
             <w:proofErr w:type="spellEnd"/>
             <w:r>
@@ -360,31 +359,8 @@
                 <w:sz w:val="20"/>
                 <w:szCs w:val="20"/>
               </w:rPr>
-              <w:t xml:space="preserve"> o </w:t>
-            </w:r>
-            <w:proofErr w:type="spellStart"/>
-            <w:r>
-              <w:rPr>
-                <w:rFonts w:ascii="Segoe UI" w:hAnsi="Segoe UI" w:cs="Segoe UI"/>
-                <w:color w:val="000000"/>
-                <w:kern w:val="0"/>
-                <w:sz w:val="20"/>
-                <w:szCs w:val="20"/>
-              </w:rPr>
-              <w:t>twicht</w:t>
-            </w:r>
-            <w:proofErr w:type="spellEnd"/>
-            <w:r>
-              <w:rPr>
-                <w:rFonts w:ascii="Segoe UI" w:hAnsi="Segoe UI" w:cs="Segoe UI"/>
-                <w:color w:val="000000"/>
-                <w:kern w:val="0"/>
-                <w:sz w:val="20"/>
-                <w:szCs w:val="20"/>
-              </w:rPr>
               <w:t>?</w:t>
             </w:r>
-            <w:proofErr w:type="gramEnd"/>
           </w:p>
           <w:p/>
         </w:tc>
@@ -523,29 +499,7 @@
                 <w:sz w:val="20"/>
                 <w:szCs w:val="20"/>
               </w:rPr>
-              <w:t>Dada la situación actual, sugiero redactar de nuevo y hablar de los efectos de la pandemia una vez que la misma ha terminado (</w:t>
-            </w:r>
-            <w:proofErr w:type="gramStart"/>
-            <w:r>
-              <w:rPr>
-                <w:rFonts w:ascii="Segoe UI" w:hAnsi="Segoe UI" w:cs="Segoe UI"/>
-                <w:color w:val="000000"/>
-                <w:kern w:val="0"/>
-                <w:sz w:val="20"/>
-                <w:szCs w:val="20"/>
-              </w:rPr>
-              <w:t>por ejemplo, no es gracias a la pandemia que ahora estemos más acostumbrados a hacer estas actividades en casa sin acudir físicamente al evento?</w:t>
-            </w:r>
-            <w:proofErr w:type="gramEnd"/>
-            <w:r>
-              <w:rPr>
-                <w:rFonts w:ascii="Segoe UI" w:hAnsi="Segoe UI" w:cs="Segoe UI"/>
-                <w:color w:val="000000"/>
-                <w:kern w:val="0"/>
-                <w:sz w:val="20"/>
-                <w:szCs w:val="20"/>
-              </w:rPr>
-              <w:t>)</w:t>
+              <w:t>Dada la situación actual, sugiero redactar de nuevo y hablar de los efectos de la pandemia una vez que la misma ha terminado (por ejemplo, no es gracias a la pandemia que ahora estemos más acostumbrados a hacer estas actividades en casa sin acudir físicamente al evento?)</w:t>
             </w:r>
           </w:p>
           <w:p/>
@@ -2186,15 +2140,7 @@
             </w:r>
             <w:proofErr w:type="spellEnd"/>
             <w:r>
-              <w:t xml:space="preserve"> ya que solo probamos ese según </w:t>
-            </w:r>
-            <w:proofErr w:type="gramStart"/>
-            <w:r>
-              <w:t>yo</w:t>
-            </w:r>
-            <w:proofErr w:type="gramEnd"/>
-            <w:r>
-              <w:t xml:space="preserve"> pero como tu digas vale</w:t>
+              <w:t xml:space="preserve"> ya que solo probamos ese según yo pero como tu digas vale</w:t>
             </w:r>
           </w:p>
         </w:tc>
@@ -2628,7 +2574,6 @@
                 <w:id w:val="1620262217"/>
                 <w:citation/>
               </w:sdtPr>
-              <w:sdtEndPr/>
               <w:sdtContent>
                 <w:r>
                   <w:rPr>
@@ -3042,29 +2987,7 @@
                 <w:sz w:val="20"/>
                 <w:szCs w:val="20"/>
               </w:rPr>
-              <w:t xml:space="preserve">No queda claro qué hace este párrafo aquí. </w:t>
-            </w:r>
-            <w:proofErr w:type="gramStart"/>
-            <w:r>
-              <w:rPr>
-                <w:rFonts w:ascii="Segoe UI" w:hAnsi="Segoe UI" w:cs="Segoe UI"/>
-                <w:color w:val="000000"/>
-                <w:kern w:val="0"/>
-                <w:sz w:val="20"/>
-                <w:szCs w:val="20"/>
-              </w:rPr>
-              <w:t>Es continuación de la explicación de [9] o es introducción para [10]?</w:t>
-            </w:r>
-            <w:proofErr w:type="gramEnd"/>
-            <w:r>
-              <w:rPr>
-                <w:rFonts w:ascii="Segoe UI" w:hAnsi="Segoe UI" w:cs="Segoe UI"/>
-                <w:color w:val="000000"/>
-                <w:kern w:val="0"/>
-                <w:sz w:val="20"/>
-                <w:szCs w:val="20"/>
-              </w:rPr>
-              <w:t xml:space="preserve"> Si no es ninguna de las anteriores hay que aclarar más la idea para que no se pierda la congruencia del texto.</w:t>
+              <w:t>No queda claro qué hace este párrafo aquí. Es continuación de la explicación de [9] o es introducción para [10]? Si no es ninguna de las anteriores hay que aclarar más la idea para que no se pierda la congruencia del texto.</w:t>
             </w:r>
           </w:p>
           <w:p/>
@@ -3167,7 +3090,6 @@
             <w:tcW w:w="8828" w:type="dxa"/>
           </w:tcPr>
           <w:p>
-            <w:proofErr w:type="gramStart"/>
             <w:r>
               <w:rPr>
                 <w:rFonts w:ascii="Segoe UI" w:hAnsi="Segoe UI" w:cs="Segoe UI"/>
@@ -3178,7 +3100,6 @@
               </w:rPr>
               <w:t>Se definieron con anterioridad estos acrónimos?</w:t>
             </w:r>
-            <w:proofErr w:type="gramEnd"/>
           </w:p>
         </w:tc>
       </w:tr>
@@ -3321,15 +3242,7 @@
     <w:p/>
     <w:p>
       <w:r>
-        <w:t xml:space="preserve">Hay unas partes de donde dice si son autor o autores según yo revise cada uno y en donde mencionamos sobre el autor y en realidad son autores ya los </w:t>
-      </w:r>
-      <w:proofErr w:type="gramStart"/>
-      <w:r>
-        <w:t>cambie</w:t>
-      </w:r>
-      <w:proofErr w:type="gramEnd"/>
-      <w:r>
-        <w:t xml:space="preserve"> pero no esta de mas que le des una checada por si se me fue alguno sobre todo en el 7 porque creo que lo marca como res y es autor </w:t>
+        <w:t xml:space="preserve">Hay unas partes de donde dice si son autor o autores según yo revise cada uno y en donde mencionamos sobre el autor y en realidad son autores ya los cambie pero no esta de mas que le des una checada por si se me fue alguno sobre todo en el 7 porque creo que lo marca como res y es autor </w:t>
       </w:r>
     </w:p>
     <w:p>
@@ -3693,7 +3606,6 @@
             <w:tcW w:w="8828" w:type="dxa"/>
           </w:tcPr>
           <w:p>
-            <w:proofErr w:type="gramStart"/>
             <w:r>
               <w:rPr>
                 <w:rFonts w:ascii="Segoe UI" w:hAnsi="Segoe UI" w:cs="Segoe UI"/>
@@ -3704,7 +3616,6 @@
               </w:rPr>
               <w:t>Es correcto el título?</w:t>
             </w:r>
-            <w:proofErr w:type="gramEnd"/>
           </w:p>
         </w:tc>
       </w:tr>
@@ -4634,15 +4545,7 @@
           </w:tcPr>
           <w:p>
             <w:r>
-              <w:t xml:space="preserve">Aquí no hace comentario de nada pero no se si igual se debe cambiar a 1/mu lo cambio igual a o lo dejo así </w:t>
-            </w:r>
-            <w:proofErr w:type="gramStart"/>
-            <w:r>
-              <w:t>con  J</w:t>
-            </w:r>
-            <w:proofErr w:type="gramEnd"/>
-            <w:r>
-              <w:t>/mu aunque en ese mismo párrafo pide cambiar algo por “un conjunto de J servicios” entonces de ahí la duda si lo cambio o no</w:t>
+              <w:t>Aquí no hace comentario de nada pero no se si igual se debe cambiar a 1/mu lo cambio igual a o lo dejo así con  J/mu aunque en ese mismo párrafo pide cambiar algo por “un conjunto de J servicios” entonces de ahí la duda si lo cambio o no</w:t>
             </w:r>
           </w:p>
         </w:tc>
@@ -4979,15 +4882,7 @@
           </w:p>
           <w:p>
             <w:r>
-              <w:t xml:space="preserve">Ahora si </w:t>
-            </w:r>
-            <w:proofErr w:type="gramStart"/>
-            <w:r>
-              <w:t>ya venia agotado</w:t>
-            </w:r>
-            <w:proofErr w:type="gramEnd"/>
-            <w:r>
-              <w:t xml:space="preserve"> de la escuela y ya </w:t>
+              <w:t xml:space="preserve">Ahora si ya venia agotado de la escuela y ya </w:t>
             </w:r>
             <w:proofErr w:type="spellStart"/>
             <w:r>
@@ -5110,15 +5005,7 @@
           </w:tcPr>
           <w:p>
             <w:r>
-              <w:t xml:space="preserve">Atendí los comentarios del diagrama y ya lo </w:t>
-            </w:r>
-            <w:proofErr w:type="gramStart"/>
-            <w:r>
-              <w:t>cambie</w:t>
-            </w:r>
-            <w:proofErr w:type="gramEnd"/>
-            <w:r>
-              <w:t xml:space="preserve"> </w:t>
+              <w:t xml:space="preserve">Atendí los comentarios del diagrama y ya lo cambie </w:t>
             </w:r>
           </w:p>
         </w:tc>
@@ -6016,25 +5903,7 @@
                 <w:sz w:val="24"/>
                 <w:szCs w:val="24"/>
               </w:rPr>
-              <w:t xml:space="preserve">Existen dos </w:t>
-            </w:r>
-            <w:proofErr w:type="gramStart"/>
-            <w:r>
-              <w:rPr>
-                <w:rFonts w:ascii="Arial" w:hAnsi="Arial" w:cs="Arial"/>
-                <w:sz w:val="24"/>
-                <w:szCs w:val="24"/>
-              </w:rPr>
-              <w:t>casos borde</w:t>
-            </w:r>
-            <w:proofErr w:type="gramEnd"/>
-            <w:r>
-              <w:rPr>
-                <w:rFonts w:ascii="Arial" w:hAnsi="Arial" w:cs="Arial"/>
-                <w:sz w:val="24"/>
-                <w:szCs w:val="24"/>
-              </w:rPr>
-              <w:t xml:space="preserve"> en este sistema, el estado 0 y el estado S. 0 es el mínimo estado en que puede estar el sistema y por lo tanto cuando el sistema se encuentra en este únicamente se puede generar una variable A. Por su parte, el estado S es el estado máximo y cuando el sistema está en estado S únicamente se puede generar una variable S. </w:t>
+              <w:t xml:space="preserve">Existen dos casos borde en este sistema, el estado 0 y el estado S. 0 es el mínimo estado en que puede estar el sistema y por lo tanto cuando el sistema se encuentra en este únicamente se puede generar una variable A. Por su parte, el estado S es el estado máximo y cuando el sistema está en estado S únicamente se puede generar una variable S. </w:t>
             </w:r>
           </w:p>
           <w:p>
@@ -6538,13 +6407,8 @@
             <w:r>
               <w:t xml:space="preserve">, </w:t>
             </w:r>
-            <w:proofErr w:type="gramStart"/>
-            <w:r>
-              <w:t>y</w:t>
-            </w:r>
-            <w:proofErr w:type="gramEnd"/>
-            <w:r>
-              <w:t xml:space="preserve"> </w:t>
+            <w:r>
+              <w:t xml:space="preserve">y </w:t>
             </w:r>
             <w:r>
               <w:t>por lo tanto, toma</w:t>
@@ -7169,7 +7033,6 @@
                 <w:id w:val="1695797177"/>
                 <w:citation/>
               </w:sdtPr>
-              <w:sdtEndPr/>
               <w:sdtContent>
                 <w:r>
                   <w:rPr>
@@ -8074,30 +7937,16 @@
             <w:tcW w:w="8828" w:type="dxa"/>
           </w:tcPr>
           <w:p>
-            <w:pPr>
-              <w:spacing w:after="0" w:line="240" w:lineRule="auto"/>
-            </w:pPr>
             <w:r>
               <w:t xml:space="preserve">En el caso de que los recursos de subida proporcionados por la población de </w:t>
             </w:r>
           </w:p>
           <w:p>
-            <w:pPr>
-              <w:spacing w:after="0" w:line="240" w:lineRule="auto"/>
-            </w:pPr>
-            <w:proofErr w:type="gramStart"/>
-            <w:r>
-              <w:t>una ventana sean</w:t>
-            </w:r>
-            <w:proofErr w:type="gramEnd"/>
-            <w:r>
-              <w:t xml:space="preserve"> mayores a los recursos de descarga requeridos por las </w:t>
-            </w:r>
-          </w:p>
-          <w:p>
-            <w:pPr>
-              <w:spacing w:after="0" w:line="240" w:lineRule="auto"/>
-            </w:pPr>
+            <w:r>
+              <w:t xml:space="preserve">una ventana sean mayores a los recursos de descarga requeridos por las </w:t>
+            </w:r>
+          </w:p>
+          <w:p>
             <w:r>
               <w:t xml:space="preserve">poblaciones en ventanas inferiores se dice que el sistema se encuentra en </w:t>
             </w:r>
@@ -8108,17 +7957,11 @@
             </w:r>
           </w:p>
           <w:p>
-            <w:pPr>
-              <w:spacing w:after="0" w:line="240" w:lineRule="auto"/>
-            </w:pPr>
             <w:r>
               <w:t xml:space="preserve">En el caso contrario, cuando los recursos de subida son menores a los recursos </w:t>
             </w:r>
           </w:p>
           <w:p>
-            <w:pPr>
-              <w:spacing w:after="0" w:line="240" w:lineRule="auto"/>
-            </w:pPr>
             <w:r>
               <w:t xml:space="preserve">de descarga requeridos, es decir, el sistema se encuentra en condición de </w:t>
             </w:r>
@@ -8879,25 +8722,7 @@
                 <w:sz w:val="24"/>
                 <w:szCs w:val="24"/>
               </w:rPr>
-              <w:t xml:space="preserve"> se dice que el sistema e</w:t>
-            </w:r>
-            <w:proofErr w:type="spellStart"/>
-            <w:r>
-              <w:rPr>
-                <w:rFonts w:ascii="Arial" w:hAnsi="Arial" w:cs="Arial"/>
-                <w:sz w:val="24"/>
-                <w:szCs w:val="24"/>
-              </w:rPr>
-              <w:t>stá</w:t>
-            </w:r>
-            <w:proofErr w:type="spellEnd"/>
-            <w:r>
-              <w:rPr>
-                <w:rFonts w:ascii="Arial" w:hAnsi="Arial" w:cs="Arial"/>
-                <w:sz w:val="24"/>
-                <w:szCs w:val="24"/>
-              </w:rPr>
-              <w:t xml:space="preserve"> en abundancia. En caso contrario, cuando </w:t>
+              <w:t xml:space="preserve"> se dice que el sistema está en abundancia. En caso contrario, cuando </w:t>
             </w:r>
             <m:oMath>
               <m:sSub>
@@ -9023,17 +8848,11 @@
             <w:tcW w:w="8828" w:type="dxa"/>
           </w:tcPr>
           <w:p>
-            <w:pPr>
-              <w:spacing w:after="0" w:line="240" w:lineRule="auto"/>
-            </w:pPr>
             <w:r>
               <w:t xml:space="preserve">El estado de la cadena es representado con un vector de longitud N, que </w:t>
             </w:r>
           </w:p>
           <w:p>
-            <w:pPr>
-              <w:spacing w:after="0" w:line="240" w:lineRule="auto"/>
-            </w:pPr>
             <w:r>
               <w:t xml:space="preserve">contiene las poblaciones que están descargando cada una de las ventanas que </w:t>
             </w:r>
@@ -9538,6 +9357,1747 @@
                 <w:szCs w:val="24"/>
               </w:rPr>
               <w:t xml:space="preserve"> (arribo de un usuario al sistema, el abandono del sistema por parte de un usuario o la transferencia de un usuario a la ventana superior inmediata). </w:t>
+            </w:r>
+          </w:p>
+          <w:p>
+            <w:pPr>
+              <w:jc w:val="both"/>
+            </w:pPr>
+          </w:p>
+        </w:tc>
+      </w:tr>
+    </w:tbl>
+    <w:p/>
+    <w:tbl>
+      <w:tblPr>
+        <w:tblStyle w:val="Tablaconcuadrcula"/>
+        <w:tblW w:w="0" w:type="auto"/>
+        <w:tblLook w:val="04A0" w:firstRow="1" w:lastRow="0" w:firstColumn="1" w:lastColumn="0" w:noHBand="0" w:noVBand="1"/>
+      </w:tblPr>
+      <w:tblGrid>
+        <w:gridCol w:w="8828"/>
+      </w:tblGrid>
+      <w:tr>
+        <w:tc>
+          <w:tcPr>
+            <w:tcW w:w="8828" w:type="dxa"/>
+          </w:tcPr>
+          <w:p>
+            <w:r>
+              <w:t xml:space="preserve">párrafo </w:t>
+            </w:r>
+          </w:p>
+        </w:tc>
+      </w:tr>
+      <w:tr>
+        <w:tc>
+          <w:tcPr>
+            <w:tcW w:w="8828" w:type="dxa"/>
+          </w:tcPr>
+          <w:p>
+            <w:pPr>
+              <w:spacing w:after="0" w:line="240" w:lineRule="auto"/>
+            </w:pPr>
+            <w:r>
+              <w:t xml:space="preserve">De manera general a los usuarios situados en las ventanas 0 a </w:t>
+            </w:r>
+            <w:r>
+              <w:rPr>
+                <w:rFonts w:ascii="Cambria Math" w:hAnsi="Cambria Math" w:cs="Cambria Math"/>
+              </w:rPr>
+              <w:t>𝑁</w:t>
+            </w:r>
+            <w:r>
+              <w:t xml:space="preserve"> − 1</w:t>
+            </w:r>
+          </w:p>
+          <w:p>
+            <w:pPr>
+              <w:spacing w:after="0" w:line="240" w:lineRule="auto"/>
+            </w:pPr>
+            <w:r>
+              <w:t xml:space="preserve">reciben el nombre de </w:t>
+            </w:r>
+            <w:proofErr w:type="spellStart"/>
+            <w:r>
+              <w:t>downloaders</w:t>
+            </w:r>
+            <w:proofErr w:type="spellEnd"/>
+            <w:r>
+              <w:t xml:space="preserve"> y su principal característica es que </w:t>
+            </w:r>
+          </w:p>
+          <w:p>
+            <w:pPr>
+              <w:spacing w:after="0" w:line="240" w:lineRule="auto"/>
+            </w:pPr>
+            <w:r>
+              <w:t xml:space="preserve">pueden descargar el archivo de video y compartir el progreso de descarga </w:t>
+            </w:r>
+          </w:p>
+          <w:p>
+            <w:pPr>
+              <w:spacing w:after="0" w:line="240" w:lineRule="auto"/>
+            </w:pPr>
+            <w:r>
+              <w:t xml:space="preserve">que tienen almacenado en buffer con los demás usuarios. </w:t>
+            </w:r>
+          </w:p>
+          <w:p>
+            <w:pPr>
+              <w:spacing w:after="0" w:line="240" w:lineRule="auto"/>
+            </w:pPr>
+            <w:r>
+              <w:t xml:space="preserve">En este esquema los usuarios situados en la ventana </w:t>
+            </w:r>
+            <w:r>
+              <w:rPr>
+                <w:rFonts w:ascii="Cambria Math" w:hAnsi="Cambria Math" w:cs="Cambria Math"/>
+              </w:rPr>
+              <w:t>𝑁</w:t>
+            </w:r>
+            <w:r>
+              <w:t xml:space="preserve"> son llamados </w:t>
+            </w:r>
+          </w:p>
+          <w:p>
+            <w:pPr>
+              <w:spacing w:after="0" w:line="240" w:lineRule="auto"/>
+            </w:pPr>
+            <w:proofErr w:type="spellStart"/>
+            <w:r>
+              <w:t>seeds</w:t>
+            </w:r>
+            <w:proofErr w:type="spellEnd"/>
+            <w:r>
+              <w:t xml:space="preserve"> cuya principal característica es que cuentan con la totalidad del</w:t>
+            </w:r>
+          </w:p>
+          <w:p>
+            <w:pPr>
+              <w:spacing w:after="0" w:line="240" w:lineRule="auto"/>
+            </w:pPr>
+            <w:r>
+              <w:t xml:space="preserve">archivo de video almacenado en buffer y por ende representan una fuente </w:t>
+            </w:r>
+          </w:p>
+          <w:p>
+            <w:r>
+              <w:t>de recursos.</w:t>
+            </w:r>
+          </w:p>
+        </w:tc>
+      </w:tr>
+      <w:tr>
+        <w:tc>
+          <w:tcPr>
+            <w:tcW w:w="8828" w:type="dxa"/>
+          </w:tcPr>
+          <w:p>
+            <w:r>
+              <w:t>Comentario</w:t>
+            </w:r>
+          </w:p>
+        </w:tc>
+      </w:tr>
+      <w:tr>
+        <w:tc>
+          <w:tcPr>
+            <w:tcW w:w="8828" w:type="dxa"/>
+          </w:tcPr>
+          <w:p>
+            <w:pPr>
+              <w:autoSpaceDE w:val="0"/>
+              <w:autoSpaceDN w:val="0"/>
+              <w:adjustRightInd w:val="0"/>
+              <w:rPr>
+                <w:b/>
+                <w:bCs/>
+              </w:rPr>
+            </w:pPr>
+            <w:r>
+              <w:rPr>
+                <w:rFonts w:ascii="Segoe UI" w:hAnsi="Segoe UI" w:cs="Segoe UI"/>
+                <w:color w:val="000000"/>
+                <w:kern w:val="0"/>
+                <w:sz w:val="20"/>
+                <w:szCs w:val="20"/>
+              </w:rPr>
+              <w:t xml:space="preserve">Las definiciones de </w:t>
+            </w:r>
+            <w:proofErr w:type="spellStart"/>
+            <w:r>
+              <w:rPr>
+                <w:rFonts w:ascii="Segoe UI" w:hAnsi="Segoe UI" w:cs="Segoe UI"/>
+                <w:color w:val="000000"/>
+                <w:kern w:val="0"/>
+                <w:sz w:val="20"/>
+                <w:szCs w:val="20"/>
+              </w:rPr>
+              <w:t>downloader</w:t>
+            </w:r>
+            <w:proofErr w:type="spellEnd"/>
+            <w:r>
+              <w:rPr>
+                <w:rFonts w:ascii="Segoe UI" w:hAnsi="Segoe UI" w:cs="Segoe UI"/>
+                <w:color w:val="000000"/>
+                <w:kern w:val="0"/>
+                <w:sz w:val="20"/>
+                <w:szCs w:val="20"/>
+              </w:rPr>
+              <w:t xml:space="preserve"> y </w:t>
+            </w:r>
+            <w:proofErr w:type="spellStart"/>
+            <w:r>
+              <w:rPr>
+                <w:rFonts w:ascii="Segoe UI" w:hAnsi="Segoe UI" w:cs="Segoe UI"/>
+                <w:color w:val="000000"/>
+                <w:kern w:val="0"/>
+                <w:sz w:val="20"/>
+                <w:szCs w:val="20"/>
+              </w:rPr>
+              <w:t>seed</w:t>
+            </w:r>
+            <w:proofErr w:type="spellEnd"/>
+            <w:r>
+              <w:rPr>
+                <w:rFonts w:ascii="Segoe UI" w:hAnsi="Segoe UI" w:cs="Segoe UI"/>
+                <w:color w:val="000000"/>
+                <w:kern w:val="0"/>
+                <w:sz w:val="20"/>
+                <w:szCs w:val="20"/>
+              </w:rPr>
+              <w:t xml:space="preserve"> ya se hicieron arriba </w:t>
+            </w:r>
+          </w:p>
+        </w:tc>
+      </w:tr>
+      <w:tr>
+        <w:tc>
+          <w:tcPr>
+            <w:tcW w:w="8828" w:type="dxa"/>
+          </w:tcPr>
+          <w:p>
+            <w:r>
+              <w:t>Cambio aplicado</w:t>
+            </w:r>
+          </w:p>
+        </w:tc>
+      </w:tr>
+      <w:tr>
+        <w:tc>
+          <w:tcPr>
+            <w:tcW w:w="8828" w:type="dxa"/>
+          </w:tcPr>
+          <w:p>
+            <w:pPr>
+              <w:pStyle w:val="Prrafodelista"/>
+              <w:numPr>
+                <w:ilvl w:val="0"/>
+                <w:numId w:val="3"/>
+              </w:numPr>
+              <w:jc w:val="both"/>
+              <w:rPr>
+                <w:rFonts w:ascii="Arial" w:hAnsi="Arial" w:cs="Arial"/>
+                <w:sz w:val="24"/>
+                <w:szCs w:val="24"/>
+              </w:rPr>
+            </w:pPr>
+            <w:proofErr w:type="spellStart"/>
+            <w:r>
+              <w:rPr>
+                <w:rFonts w:ascii="Arial" w:hAnsi="Arial" w:cs="Arial"/>
+                <w:i/>
+                <w:iCs/>
+                <w:sz w:val="24"/>
+                <w:szCs w:val="24"/>
+              </w:rPr>
+              <w:t>Peers</w:t>
+            </w:r>
+            <w:proofErr w:type="spellEnd"/>
+            <w:r>
+              <w:rPr>
+                <w:rFonts w:ascii="Arial" w:hAnsi="Arial" w:cs="Arial"/>
+                <w:sz w:val="24"/>
+                <w:szCs w:val="24"/>
+              </w:rPr>
+              <w:t>:</w:t>
+            </w:r>
+            <w:r>
+              <w:rPr>
+                <w:rFonts w:ascii="Arial" w:hAnsi="Arial" w:cs="Arial"/>
+                <w:sz w:val="24"/>
+                <w:szCs w:val="24"/>
+              </w:rPr>
+              <w:t xml:space="preserve"> </w:t>
+            </w:r>
+            <w:r>
+              <w:rPr>
+                <w:rFonts w:ascii="Arial" w:hAnsi="Arial" w:cs="Arial"/>
+                <w:sz w:val="24"/>
+                <w:szCs w:val="24"/>
+              </w:rPr>
+              <w:t xml:space="preserve">son aquellos </w:t>
+            </w:r>
+            <w:r>
+              <w:rPr>
+                <w:rFonts w:ascii="Arial" w:hAnsi="Arial" w:cs="Arial"/>
+                <w:sz w:val="24"/>
+                <w:szCs w:val="24"/>
+              </w:rPr>
+              <w:t xml:space="preserve">usuarios </w:t>
+            </w:r>
+            <w:r>
+              <w:rPr>
+                <w:rFonts w:ascii="Arial" w:hAnsi="Arial" w:cs="Arial"/>
+                <w:sz w:val="24"/>
+                <w:szCs w:val="24"/>
+              </w:rPr>
+              <w:t>interesados en conectarse a un sistema</w:t>
+            </w:r>
+            <w:r>
+              <w:rPr>
+                <w:rFonts w:ascii="Arial" w:hAnsi="Arial" w:cs="Arial"/>
+                <w:sz w:val="24"/>
+                <w:szCs w:val="24"/>
+              </w:rPr>
+              <w:t xml:space="preserve"> </w:t>
+            </w:r>
+            <w:r>
+              <w:rPr>
+                <w:rFonts w:ascii="Arial" w:hAnsi="Arial" w:cs="Arial"/>
+                <w:sz w:val="24"/>
+                <w:szCs w:val="24"/>
+              </w:rPr>
+              <w:t xml:space="preserve">para descargar/visualizar el </w:t>
+            </w:r>
+            <w:r>
+              <w:rPr>
+                <w:rFonts w:ascii="Arial" w:hAnsi="Arial" w:cs="Arial"/>
+                <w:sz w:val="24"/>
+                <w:szCs w:val="24"/>
+              </w:rPr>
+              <w:t>archivo de video</w:t>
+            </w:r>
+            <w:r>
+              <w:rPr>
+                <w:rFonts w:ascii="Arial" w:hAnsi="Arial" w:cs="Arial"/>
+                <w:sz w:val="24"/>
+                <w:szCs w:val="24"/>
+              </w:rPr>
+              <w:t xml:space="preserve"> que se distribuye en este</w:t>
+            </w:r>
+            <w:r>
+              <w:rPr>
+                <w:rFonts w:ascii="Arial" w:hAnsi="Arial" w:cs="Arial"/>
+                <w:sz w:val="24"/>
+                <w:szCs w:val="24"/>
+              </w:rPr>
+              <w:t xml:space="preserve">. </w:t>
+            </w:r>
+          </w:p>
+          <w:p>
+            <w:pPr>
+              <w:pStyle w:val="Prrafodelista"/>
+              <w:jc w:val="both"/>
+              <w:rPr>
+                <w:rFonts w:ascii="Arial" w:hAnsi="Arial" w:cs="Arial"/>
+                <w:sz w:val="24"/>
+                <w:szCs w:val="24"/>
+              </w:rPr>
+            </w:pPr>
+          </w:p>
+          <w:p>
+            <w:pPr>
+              <w:pStyle w:val="Prrafodelista"/>
+              <w:numPr>
+                <w:ilvl w:val="0"/>
+                <w:numId w:val="3"/>
+              </w:numPr>
+              <w:jc w:val="both"/>
+              <w:rPr>
+                <w:rFonts w:ascii="Arial" w:hAnsi="Arial" w:cs="Arial"/>
+                <w:sz w:val="24"/>
+                <w:szCs w:val="24"/>
+              </w:rPr>
+            </w:pPr>
+            <w:proofErr w:type="spellStart"/>
+            <w:r>
+              <w:rPr>
+                <w:rFonts w:ascii="Arial" w:hAnsi="Arial" w:cs="Arial"/>
+                <w:i/>
+                <w:iCs/>
+                <w:sz w:val="24"/>
+                <w:szCs w:val="24"/>
+              </w:rPr>
+              <w:t>Seeds</w:t>
+            </w:r>
+            <w:proofErr w:type="spellEnd"/>
+            <w:r>
+              <w:rPr>
+                <w:rFonts w:ascii="Arial" w:hAnsi="Arial" w:cs="Arial"/>
+                <w:sz w:val="24"/>
+                <w:szCs w:val="24"/>
+              </w:rPr>
+              <w:t xml:space="preserve">: </w:t>
+            </w:r>
+            <w:r>
+              <w:rPr>
+                <w:rFonts w:ascii="Arial" w:hAnsi="Arial" w:cs="Arial"/>
+                <w:sz w:val="24"/>
+                <w:szCs w:val="24"/>
+              </w:rPr>
+              <w:t xml:space="preserve">son </w:t>
+            </w:r>
+            <w:proofErr w:type="spellStart"/>
+            <w:r>
+              <w:rPr>
+                <w:rFonts w:ascii="Arial" w:hAnsi="Arial" w:cs="Arial"/>
+                <w:i/>
+                <w:iCs/>
+                <w:sz w:val="24"/>
+                <w:szCs w:val="24"/>
+              </w:rPr>
+              <w:t>peers</w:t>
+            </w:r>
+            <w:proofErr w:type="spellEnd"/>
+            <w:r>
+              <w:rPr>
+                <w:rFonts w:ascii="Arial" w:hAnsi="Arial" w:cs="Arial"/>
+                <w:sz w:val="24"/>
+                <w:szCs w:val="24"/>
+              </w:rPr>
+              <w:t xml:space="preserve"> </w:t>
+            </w:r>
+            <w:r>
+              <w:rPr>
+                <w:rFonts w:ascii="Arial" w:hAnsi="Arial" w:cs="Arial"/>
+                <w:sz w:val="24"/>
+                <w:szCs w:val="24"/>
+              </w:rPr>
+              <w:t xml:space="preserve">situados en la ventana </w:t>
+            </w:r>
+            <m:oMath>
+              <m:r>
+                <w:rPr>
+                  <w:rFonts w:ascii="Cambria Math" w:hAnsi="Cambria Math" w:cs="Arial"/>
+                  <w:sz w:val="24"/>
+                  <w:szCs w:val="24"/>
+                </w:rPr>
+                <m:t>N</m:t>
+              </m:r>
+            </m:oMath>
+            <w:r>
+              <w:rPr>
+                <w:rFonts w:ascii="Arial" w:hAnsi="Arial" w:cs="Arial"/>
+                <w:sz w:val="24"/>
+                <w:szCs w:val="24"/>
+              </w:rPr>
+              <w:t xml:space="preserve"> </w:t>
+            </w:r>
+            <w:r>
+              <w:rPr>
+                <w:rFonts w:ascii="Arial" w:hAnsi="Arial" w:cs="Arial"/>
+                <w:sz w:val="24"/>
+                <w:szCs w:val="24"/>
+              </w:rPr>
+              <w:t xml:space="preserve">y </w:t>
+            </w:r>
+            <w:r>
+              <w:rPr>
+                <w:rFonts w:ascii="Arial" w:hAnsi="Arial" w:cs="Arial"/>
+                <w:sz w:val="24"/>
+                <w:szCs w:val="24"/>
+              </w:rPr>
+              <w:t xml:space="preserve">poseen </w:t>
+            </w:r>
+            <w:r>
+              <w:rPr>
+                <w:rFonts w:ascii="Arial" w:hAnsi="Arial" w:cs="Arial"/>
+                <w:sz w:val="24"/>
+                <w:szCs w:val="24"/>
+              </w:rPr>
+              <w:t xml:space="preserve">el archivo de video en su totalidad almacenado en su </w:t>
+            </w:r>
+            <w:r>
+              <w:rPr>
+                <w:rFonts w:ascii="Arial" w:hAnsi="Arial" w:cs="Arial"/>
+                <w:i/>
+                <w:iCs/>
+                <w:sz w:val="24"/>
+                <w:szCs w:val="24"/>
+              </w:rPr>
+              <w:t>buffer,</w:t>
+            </w:r>
+            <w:r>
+              <w:rPr>
+                <w:rFonts w:ascii="Arial" w:hAnsi="Arial" w:cs="Arial"/>
+                <w:sz w:val="24"/>
+                <w:szCs w:val="24"/>
+              </w:rPr>
+              <w:t xml:space="preserve"> por lo tanto, pueden compartir el archivo de video con </w:t>
+            </w:r>
+            <w:proofErr w:type="spellStart"/>
+            <w:r>
+              <w:rPr>
+                <w:rFonts w:ascii="Arial" w:hAnsi="Arial" w:cs="Arial"/>
+                <w:i/>
+                <w:iCs/>
+                <w:sz w:val="24"/>
+                <w:szCs w:val="24"/>
+              </w:rPr>
+              <w:t>peers</w:t>
+            </w:r>
+            <w:proofErr w:type="spellEnd"/>
+            <w:r>
+              <w:rPr>
+                <w:rFonts w:ascii="Arial" w:hAnsi="Arial" w:cs="Arial"/>
+                <w:i/>
+                <w:iCs/>
+                <w:sz w:val="24"/>
+                <w:szCs w:val="24"/>
+              </w:rPr>
+              <w:t xml:space="preserve"> </w:t>
+            </w:r>
+            <w:r>
+              <w:rPr>
+                <w:rFonts w:ascii="Arial" w:hAnsi="Arial" w:cs="Arial"/>
+                <w:sz w:val="24"/>
+                <w:szCs w:val="24"/>
+              </w:rPr>
+              <w:t>en ventanas</w:t>
+            </w:r>
+            <w:r>
+              <w:rPr>
+                <w:rFonts w:ascii="Arial" w:hAnsi="Arial" w:cs="Arial"/>
+                <w:i/>
+                <w:iCs/>
+                <w:sz w:val="24"/>
+                <w:szCs w:val="24"/>
+              </w:rPr>
+              <w:t xml:space="preserve"> </w:t>
+            </w:r>
+            <m:oMath>
+              <m:r>
+                <w:rPr>
+                  <w:rFonts w:ascii="Cambria Math" w:hAnsi="Cambria Math" w:cs="Arial"/>
+                  <w:sz w:val="24"/>
+                  <w:szCs w:val="24"/>
+                </w:rPr>
+                <m:t>i, 0≤i≤N-1</m:t>
+              </m:r>
+            </m:oMath>
+          </w:p>
+          <w:p>
+            <w:pPr>
+              <w:pStyle w:val="Prrafodelista"/>
+              <w:rPr>
+                <w:rFonts w:ascii="Arial" w:hAnsi="Arial" w:cs="Arial"/>
+                <w:sz w:val="24"/>
+                <w:szCs w:val="24"/>
+              </w:rPr>
+            </w:pPr>
+          </w:p>
+          <w:p>
+            <w:pPr>
+              <w:pStyle w:val="Prrafodelista"/>
+              <w:numPr>
+                <w:ilvl w:val="0"/>
+                <w:numId w:val="3"/>
+              </w:numPr>
+              <w:jc w:val="both"/>
+              <w:rPr>
+                <w:rFonts w:ascii="Arial" w:hAnsi="Arial" w:cs="Arial"/>
+                <w:sz w:val="24"/>
+                <w:szCs w:val="24"/>
+              </w:rPr>
+            </w:pPr>
+            <w:proofErr w:type="spellStart"/>
+            <w:r>
+              <w:rPr>
+                <w:rFonts w:ascii="Arial" w:hAnsi="Arial" w:cs="Arial"/>
+                <w:i/>
+                <w:iCs/>
+                <w:sz w:val="24"/>
+                <w:szCs w:val="24"/>
+              </w:rPr>
+              <w:lastRenderedPageBreak/>
+              <w:t>Downloaders</w:t>
+            </w:r>
+            <w:proofErr w:type="spellEnd"/>
+            <w:r>
+              <w:rPr>
+                <w:rFonts w:ascii="Arial" w:hAnsi="Arial" w:cs="Arial"/>
+                <w:i/>
+                <w:iCs/>
+                <w:sz w:val="24"/>
+                <w:szCs w:val="24"/>
+              </w:rPr>
+              <w:t>:</w:t>
+            </w:r>
+            <w:r>
+              <w:rPr>
+                <w:rFonts w:ascii="Arial" w:hAnsi="Arial" w:cs="Arial"/>
+                <w:sz w:val="24"/>
+                <w:szCs w:val="24"/>
+              </w:rPr>
+              <w:t xml:space="preserve"> </w:t>
+            </w:r>
+            <w:r>
+              <w:rPr>
+                <w:rFonts w:ascii="Arial" w:hAnsi="Arial" w:cs="Arial"/>
+                <w:sz w:val="24"/>
+                <w:szCs w:val="24"/>
+              </w:rPr>
+              <w:t xml:space="preserve">son </w:t>
+            </w:r>
+            <w:proofErr w:type="spellStart"/>
+            <w:r>
+              <w:rPr>
+                <w:rFonts w:ascii="Arial" w:hAnsi="Arial" w:cs="Arial"/>
+                <w:i/>
+                <w:iCs/>
+                <w:sz w:val="24"/>
+                <w:szCs w:val="24"/>
+              </w:rPr>
+              <w:t>peers</w:t>
+            </w:r>
+            <w:proofErr w:type="spellEnd"/>
+            <w:r>
+              <w:rPr>
+                <w:rFonts w:ascii="Arial" w:hAnsi="Arial" w:cs="Arial"/>
+                <w:sz w:val="24"/>
+                <w:szCs w:val="24"/>
+              </w:rPr>
+              <w:t xml:space="preserve"> </w:t>
+            </w:r>
+            <w:r>
+              <w:rPr>
+                <w:rFonts w:ascii="Arial" w:hAnsi="Arial" w:cs="Arial"/>
+                <w:sz w:val="24"/>
+                <w:szCs w:val="24"/>
+              </w:rPr>
+              <w:t xml:space="preserve">situados en la ventana </w:t>
+            </w:r>
+            <m:oMath>
+              <m:r>
+                <w:rPr>
+                  <w:rFonts w:ascii="Cambria Math" w:hAnsi="Cambria Math" w:cs="Arial"/>
+                  <w:sz w:val="24"/>
+                  <w:szCs w:val="24"/>
+                </w:rPr>
+                <m:t>i, 0≤i≤N-1</m:t>
+              </m:r>
+            </m:oMath>
+            <w:r>
+              <w:rPr>
+                <w:rFonts w:ascii="Arial" w:eastAsiaTheme="minorEastAsia" w:hAnsi="Arial" w:cs="Arial"/>
+                <w:sz w:val="24"/>
+                <w:szCs w:val="24"/>
+              </w:rPr>
+              <w:t xml:space="preserve"> </w:t>
+            </w:r>
+            <w:r>
+              <w:rPr>
+                <w:rFonts w:ascii="Arial" w:hAnsi="Arial" w:cs="Arial"/>
+                <w:sz w:val="24"/>
+                <w:szCs w:val="24"/>
+              </w:rPr>
+              <w:t xml:space="preserve">que tienen almacenado en su </w:t>
+            </w:r>
+            <w:r>
+              <w:rPr>
+                <w:rFonts w:ascii="Arial" w:hAnsi="Arial" w:cs="Arial"/>
+                <w:i/>
+                <w:iCs/>
+                <w:sz w:val="24"/>
+                <w:szCs w:val="24"/>
+              </w:rPr>
+              <w:t xml:space="preserve">buffer </w:t>
+            </w:r>
+            <w:r>
+              <w:rPr>
+                <w:rFonts w:ascii="Arial" w:hAnsi="Arial" w:cs="Arial"/>
+                <w:sz w:val="24"/>
+                <w:szCs w:val="24"/>
+              </w:rPr>
+              <w:t>únicamente</w:t>
+            </w:r>
+            <w:r>
+              <w:rPr>
+                <w:rFonts w:ascii="Arial" w:hAnsi="Arial" w:cs="Arial"/>
+                <w:sz w:val="24"/>
+                <w:szCs w:val="24"/>
+              </w:rPr>
+              <w:t xml:space="preserve"> </w:t>
+            </w:r>
+            <w:r>
+              <w:rPr>
+                <w:rFonts w:ascii="Arial" w:hAnsi="Arial" w:cs="Arial"/>
+                <w:sz w:val="24"/>
+                <w:szCs w:val="24"/>
+              </w:rPr>
+              <w:t>una fracción d</w:t>
+            </w:r>
+            <w:r>
+              <w:rPr>
+                <w:rFonts w:ascii="Arial" w:hAnsi="Arial" w:cs="Arial"/>
+                <w:sz w:val="24"/>
+                <w:szCs w:val="24"/>
+              </w:rPr>
+              <w:t xml:space="preserve">el archivo </w:t>
+            </w:r>
+            <w:r>
+              <w:rPr>
+                <w:rFonts w:ascii="Arial" w:hAnsi="Arial" w:cs="Arial"/>
+                <w:sz w:val="24"/>
+                <w:szCs w:val="24"/>
+              </w:rPr>
+              <w:t xml:space="preserve">de video y por ende es la porción de video que pueden compartir con </w:t>
+            </w:r>
+            <w:proofErr w:type="spellStart"/>
+            <w:r>
+              <w:rPr>
+                <w:rFonts w:ascii="Arial" w:hAnsi="Arial" w:cs="Arial"/>
+                <w:i/>
+                <w:iCs/>
+                <w:sz w:val="24"/>
+                <w:szCs w:val="24"/>
+              </w:rPr>
+              <w:t>peers</w:t>
+            </w:r>
+            <w:proofErr w:type="spellEnd"/>
+            <w:r>
+              <w:rPr>
+                <w:rFonts w:ascii="Arial" w:hAnsi="Arial" w:cs="Arial"/>
+                <w:i/>
+                <w:iCs/>
+                <w:sz w:val="24"/>
+                <w:szCs w:val="24"/>
+              </w:rPr>
+              <w:t xml:space="preserve"> </w:t>
+            </w:r>
+            <w:r>
+              <w:rPr>
+                <w:rFonts w:ascii="Arial" w:hAnsi="Arial" w:cs="Arial"/>
+                <w:sz w:val="24"/>
+                <w:szCs w:val="24"/>
+              </w:rPr>
+              <w:t xml:space="preserve">en ventanas </w:t>
+            </w:r>
+            <m:oMath>
+              <m:r>
+                <w:rPr>
+                  <w:rFonts w:ascii="Cambria Math" w:hAnsi="Cambria Math" w:cs="Arial"/>
+                  <w:sz w:val="24"/>
+                  <w:szCs w:val="24"/>
+                </w:rPr>
+                <m:t>j, j&lt;i</m:t>
+              </m:r>
+            </m:oMath>
+            <w:r>
+              <w:rPr>
+                <w:rFonts w:ascii="Arial" w:hAnsi="Arial" w:cs="Arial"/>
+                <w:sz w:val="24"/>
+                <w:szCs w:val="24"/>
+              </w:rPr>
+              <w:t>.</w:t>
+            </w:r>
+            <w:r>
+              <w:rPr>
+                <w:rFonts w:ascii="Arial" w:hAnsi="Arial" w:cs="Arial"/>
+                <w:sz w:val="24"/>
+                <w:szCs w:val="24"/>
+              </w:rPr>
+              <w:t xml:space="preserve"> </w:t>
+            </w:r>
+          </w:p>
+          <w:p>
+            <w:pPr>
+              <w:jc w:val="both"/>
+            </w:pPr>
+          </w:p>
+        </w:tc>
+      </w:tr>
+    </w:tbl>
+    <w:p/>
+    <w:tbl>
+      <w:tblPr>
+        <w:tblStyle w:val="Tablaconcuadrcula"/>
+        <w:tblW w:w="0" w:type="auto"/>
+        <w:tblLook w:val="04A0" w:firstRow="1" w:lastRow="0" w:firstColumn="1" w:lastColumn="0" w:noHBand="0" w:noVBand="1"/>
+      </w:tblPr>
+      <w:tblGrid>
+        <w:gridCol w:w="8828"/>
+      </w:tblGrid>
+      <w:tr>
+        <w:tc>
+          <w:tcPr>
+            <w:tcW w:w="8828" w:type="dxa"/>
+          </w:tcPr>
+          <w:p>
+            <w:r>
+              <w:t xml:space="preserve">párrafo </w:t>
+            </w:r>
+          </w:p>
+        </w:tc>
+      </w:tr>
+      <w:tr>
+        <w:tc>
+          <w:tcPr>
+            <w:tcW w:w="8828" w:type="dxa"/>
+          </w:tcPr>
+          <w:p>
+            <w:r>
+              <w:t xml:space="preserve">• Esquema </w:t>
+            </w:r>
+            <w:proofErr w:type="spellStart"/>
+            <w:r>
+              <w:t>Prioritazed</w:t>
+            </w:r>
+            <w:proofErr w:type="spellEnd"/>
+            <w:r>
+              <w:t xml:space="preserve"> </w:t>
+            </w:r>
+            <w:proofErr w:type="spellStart"/>
+            <w:r>
+              <w:t>Window</w:t>
+            </w:r>
+            <w:proofErr w:type="spellEnd"/>
+            <w:r>
+              <w:t xml:space="preserve"> </w:t>
+            </w:r>
+            <w:proofErr w:type="spellStart"/>
+            <w:r>
+              <w:t>Distribution</w:t>
+            </w:r>
+            <w:proofErr w:type="spellEnd"/>
+            <w:r>
+              <w:t xml:space="preserve"> (PWD): este esquema consiste </w:t>
+            </w:r>
+          </w:p>
+          <w:p>
+            <w:r>
+              <w:t xml:space="preserve">al igual que GDPV consiste en asignar los recursos provenientes de </w:t>
+            </w:r>
+            <w:proofErr w:type="spellStart"/>
+            <w:r>
+              <w:t>seeds</w:t>
+            </w:r>
+            <w:proofErr w:type="spellEnd"/>
+          </w:p>
+          <w:p>
+            <w:r>
+              <w:t xml:space="preserve">y servidores CDN con mayor prioridad </w:t>
+            </w:r>
+            <w:proofErr w:type="spellStart"/>
+            <w:r>
+              <w:t>downloaders</w:t>
+            </w:r>
+            <w:proofErr w:type="spellEnd"/>
+            <w:r>
+              <w:t xml:space="preserve"> que se encuentran </w:t>
+            </w:r>
+          </w:p>
+          <w:p>
+            <w:r>
+              <w:t xml:space="preserve">descargando ventanas superiores. </w:t>
+            </w:r>
+          </w:p>
+          <w:p>
+            <w:r>
+              <w:t xml:space="preserve">De igual manera en este esquema se emplea el parámetro </w:t>
+            </w:r>
+            <w:r>
+              <w:rPr>
+                <w:rFonts w:ascii="Cambria Math" w:hAnsi="Cambria Math" w:cs="Cambria Math"/>
+              </w:rPr>
+              <w:t>𝜀</w:t>
+            </w:r>
+            <w:r>
+              <w:t xml:space="preserve"> para definir </w:t>
+            </w:r>
+          </w:p>
+          <w:p>
+            <w:r>
+              <w:t xml:space="preserve">la prioridad con que serán asignados los recursos de una ventana a </w:t>
+            </w:r>
+          </w:p>
+          <w:p>
+            <w:r>
+              <w:t xml:space="preserve">ventanas inferiores. Esto con la finalidad de que los recursos se </w:t>
+            </w:r>
+          </w:p>
+          <w:p>
+            <w:r>
+              <w:t xml:space="preserve">distribuyan de una manera más equitativa y el sistema en general se </w:t>
+            </w:r>
+          </w:p>
+          <w:p>
+            <w:r>
+              <w:t>encuentre en condiciones de abundancia.</w:t>
+            </w:r>
+          </w:p>
+          <w:p>
+            <w:r>
+              <w:t>La principal diferencia que existe entre PWD y GDPV, es que en PWD</w:t>
+            </w:r>
+          </w:p>
+          <w:p>
+            <w:r>
+              <w:t xml:space="preserve">únicamente los </w:t>
+            </w:r>
+            <w:proofErr w:type="spellStart"/>
+            <w:r>
+              <w:t>seeds</w:t>
+            </w:r>
+            <w:proofErr w:type="spellEnd"/>
+            <w:r>
+              <w:t xml:space="preserve"> y servidores CDN pueden proporcionar recursos a </w:t>
+            </w:r>
+          </w:p>
+          <w:p>
+            <w:r>
+              <w:t xml:space="preserve">ventanas inferiores mientras que en GDPV se considera también a los </w:t>
+            </w:r>
+          </w:p>
+          <w:p>
+            <w:r>
+              <w:t xml:space="preserve">recursos provenientes de los </w:t>
+            </w:r>
+            <w:proofErr w:type="spellStart"/>
+            <w:r>
+              <w:t>downloaders</w:t>
+            </w:r>
+            <w:proofErr w:type="spellEnd"/>
+            <w:r>
+              <w:t>.</w:t>
+            </w:r>
+          </w:p>
+          <w:p/>
+        </w:tc>
+      </w:tr>
+      <w:tr>
+        <w:tc>
+          <w:tcPr>
+            <w:tcW w:w="8828" w:type="dxa"/>
+          </w:tcPr>
+          <w:p>
+            <w:r>
+              <w:t>Comentario</w:t>
+            </w:r>
+          </w:p>
+        </w:tc>
+      </w:tr>
+      <w:tr>
+        <w:tc>
+          <w:tcPr>
+            <w:tcW w:w="8828" w:type="dxa"/>
+          </w:tcPr>
+          <w:p>
+            <w:pPr>
+              <w:autoSpaceDE w:val="0"/>
+              <w:autoSpaceDN w:val="0"/>
+              <w:adjustRightInd w:val="0"/>
+              <w:rPr>
+                <w:b/>
+                <w:bCs/>
+              </w:rPr>
+            </w:pPr>
+            <w:r>
+              <w:rPr>
+                <w:rFonts w:ascii="Segoe UI" w:hAnsi="Segoe UI" w:cs="Segoe UI"/>
+                <w:color w:val="000000"/>
+                <w:kern w:val="0"/>
+                <w:sz w:val="20"/>
+                <w:szCs w:val="20"/>
+              </w:rPr>
+              <w:t>Este esquema debe presentarse antes que GDPV</w:t>
+            </w:r>
+          </w:p>
+        </w:tc>
+      </w:tr>
+      <w:tr>
+        <w:tc>
+          <w:tcPr>
+            <w:tcW w:w="8828" w:type="dxa"/>
+          </w:tcPr>
+          <w:p>
+            <w:r>
+              <w:t>Cambio aplicado</w:t>
+            </w:r>
+          </w:p>
+        </w:tc>
+      </w:tr>
+      <w:tr>
+        <w:tc>
+          <w:tcPr>
+            <w:tcW w:w="8828" w:type="dxa"/>
+          </w:tcPr>
+          <w:p>
+            <w:pPr>
+              <w:pStyle w:val="Prrafodelista"/>
+              <w:numPr>
+                <w:ilvl w:val="0"/>
+                <w:numId w:val="3"/>
+              </w:numPr>
+              <w:jc w:val="both"/>
+              <w:rPr>
+                <w:rFonts w:ascii="Arial" w:hAnsi="Arial" w:cs="Arial"/>
+                <w:sz w:val="24"/>
+                <w:szCs w:val="24"/>
+              </w:rPr>
+            </w:pPr>
+            <w:r>
+              <w:rPr>
+                <w:rFonts w:ascii="Arial" w:hAnsi="Arial" w:cs="Arial"/>
+                <w:sz w:val="24"/>
+                <w:szCs w:val="24"/>
+              </w:rPr>
+              <w:t xml:space="preserve">Esquema Distribución por Priorización de Ventanas (DPV): este esquema consiste </w:t>
+            </w:r>
+            <w:r>
+              <w:rPr>
+                <w:rFonts w:ascii="Arial" w:hAnsi="Arial" w:cs="Arial"/>
+                <w:sz w:val="24"/>
+                <w:szCs w:val="24"/>
+              </w:rPr>
+              <w:t xml:space="preserve">en asignar </w:t>
+            </w:r>
+            <w:r>
+              <w:rPr>
+                <w:rFonts w:ascii="Arial" w:hAnsi="Arial" w:cs="Arial"/>
+                <w:sz w:val="24"/>
+                <w:szCs w:val="24"/>
+              </w:rPr>
+              <w:t xml:space="preserve">los </w:t>
+            </w:r>
+            <w:r>
+              <w:rPr>
+                <w:rFonts w:ascii="Arial" w:hAnsi="Arial" w:cs="Arial"/>
+                <w:sz w:val="24"/>
+                <w:szCs w:val="24"/>
+              </w:rPr>
+              <w:t xml:space="preserve">recursos provenientes de </w:t>
+            </w:r>
+            <w:proofErr w:type="spellStart"/>
+            <w:r>
+              <w:rPr>
+                <w:rFonts w:ascii="Arial" w:hAnsi="Arial" w:cs="Arial"/>
+                <w:i/>
+                <w:iCs/>
+                <w:sz w:val="24"/>
+                <w:szCs w:val="24"/>
+              </w:rPr>
+              <w:t>seeds</w:t>
+            </w:r>
+            <w:proofErr w:type="spellEnd"/>
+            <w:r>
+              <w:rPr>
+                <w:rFonts w:ascii="Arial" w:hAnsi="Arial" w:cs="Arial"/>
+                <w:i/>
+                <w:iCs/>
+                <w:sz w:val="24"/>
+                <w:szCs w:val="24"/>
+              </w:rPr>
+              <w:t xml:space="preserve"> </w:t>
+            </w:r>
+            <w:r>
+              <w:rPr>
+                <w:rFonts w:ascii="Arial" w:hAnsi="Arial" w:cs="Arial"/>
+                <w:sz w:val="24"/>
+                <w:szCs w:val="24"/>
+              </w:rPr>
+              <w:t xml:space="preserve">y </w:t>
+            </w:r>
+            <w:r>
+              <w:rPr>
+                <w:rFonts w:ascii="Arial" w:hAnsi="Arial" w:cs="Arial"/>
+                <w:sz w:val="24"/>
+                <w:szCs w:val="24"/>
+              </w:rPr>
+              <w:t xml:space="preserve">servidores </w:t>
+            </w:r>
+            <w:r>
+              <w:rPr>
+                <w:rFonts w:ascii="Arial" w:hAnsi="Arial" w:cs="Arial"/>
+                <w:i/>
+                <w:iCs/>
+                <w:sz w:val="24"/>
+                <w:szCs w:val="24"/>
+              </w:rPr>
+              <w:t>CDN</w:t>
+            </w:r>
+            <w:r>
+              <w:rPr>
+                <w:rFonts w:ascii="Arial" w:hAnsi="Arial" w:cs="Arial"/>
+                <w:sz w:val="24"/>
+                <w:szCs w:val="24"/>
+              </w:rPr>
+              <w:t xml:space="preserve"> con mayor prioridad</w:t>
+            </w:r>
+            <w:r>
+              <w:rPr>
+                <w:rFonts w:ascii="Arial" w:hAnsi="Arial" w:cs="Arial"/>
+                <w:sz w:val="24"/>
+                <w:szCs w:val="24"/>
+              </w:rPr>
+              <w:t xml:space="preserve"> a</w:t>
+            </w:r>
+            <w:r>
+              <w:rPr>
+                <w:rFonts w:ascii="Arial" w:hAnsi="Arial" w:cs="Arial"/>
+                <w:sz w:val="24"/>
+                <w:szCs w:val="24"/>
+              </w:rPr>
+              <w:t xml:space="preserve"> </w:t>
+            </w:r>
+            <w:proofErr w:type="spellStart"/>
+            <w:r>
+              <w:rPr>
+                <w:rFonts w:ascii="Arial" w:hAnsi="Arial" w:cs="Arial"/>
+                <w:i/>
+                <w:iCs/>
+                <w:sz w:val="24"/>
+                <w:szCs w:val="24"/>
+              </w:rPr>
+              <w:t>downloaders</w:t>
+            </w:r>
+            <w:proofErr w:type="spellEnd"/>
+            <w:r>
+              <w:rPr>
+                <w:rFonts w:ascii="Arial" w:hAnsi="Arial" w:cs="Arial"/>
+                <w:i/>
+                <w:iCs/>
+                <w:sz w:val="24"/>
+                <w:szCs w:val="24"/>
+              </w:rPr>
+              <w:t xml:space="preserve"> </w:t>
+            </w:r>
+            <w:r>
+              <w:rPr>
+                <w:rFonts w:ascii="Arial" w:hAnsi="Arial" w:cs="Arial"/>
+                <w:sz w:val="24"/>
+                <w:szCs w:val="24"/>
+              </w:rPr>
+              <w:t>que se encuentran descargando ventanas superiores</w:t>
+            </w:r>
+            <w:r>
+              <w:rPr>
+                <w:rFonts w:ascii="Arial" w:hAnsi="Arial" w:cs="Arial"/>
+                <w:sz w:val="24"/>
+                <w:szCs w:val="24"/>
+              </w:rPr>
+              <w:t xml:space="preserve"> (cercanas a la ventana </w:t>
+            </w:r>
+            <m:oMath>
+              <m:r>
+                <w:rPr>
+                  <w:rFonts w:ascii="Cambria Math" w:hAnsi="Cambria Math" w:cs="Arial"/>
+                  <w:sz w:val="24"/>
+                  <w:szCs w:val="24"/>
+                </w:rPr>
+                <m:t>N</m:t>
+              </m:r>
+            </m:oMath>
+            <w:r>
+              <w:rPr>
+                <w:rFonts w:ascii="Arial" w:hAnsi="Arial" w:cs="Arial"/>
+                <w:sz w:val="24"/>
+                <w:szCs w:val="24"/>
+              </w:rPr>
+              <w:t xml:space="preserve">). </w:t>
+            </w:r>
+          </w:p>
+          <w:p>
+            <w:pPr>
+              <w:pStyle w:val="Prrafodelista"/>
+              <w:jc w:val="both"/>
+              <w:rPr>
+                <w:rFonts w:ascii="Arial" w:hAnsi="Arial" w:cs="Arial"/>
+                <w:sz w:val="24"/>
+                <w:szCs w:val="24"/>
+              </w:rPr>
+            </w:pPr>
+          </w:p>
+          <w:p>
+            <w:pPr>
+              <w:pStyle w:val="Prrafodelista"/>
+              <w:jc w:val="both"/>
+              <w:rPr>
+                <w:rFonts w:ascii="Arial" w:hAnsi="Arial" w:cs="Arial"/>
+                <w:sz w:val="24"/>
+                <w:szCs w:val="24"/>
+              </w:rPr>
+            </w:pPr>
+            <w:r>
+              <w:rPr>
+                <w:rFonts w:ascii="Arial" w:hAnsi="Arial" w:cs="Arial"/>
+                <w:sz w:val="24"/>
+                <w:szCs w:val="24"/>
+              </w:rPr>
+              <w:t xml:space="preserve">En este esquema se define un parámetro </w:t>
+            </w:r>
+            <m:oMath>
+              <m:r>
+                <w:rPr>
+                  <w:rFonts w:ascii="Cambria Math" w:hAnsi="Cambria Math" w:cs="Arial"/>
+                  <w:sz w:val="24"/>
+                  <w:szCs w:val="24"/>
+                </w:rPr>
+                <m:t>ε</m:t>
+              </m:r>
+            </m:oMath>
+            <w:r>
+              <w:rPr>
+                <w:rFonts w:ascii="Arial" w:eastAsiaTheme="minorEastAsia" w:hAnsi="Arial" w:cs="Arial"/>
+                <w:sz w:val="24"/>
+                <w:szCs w:val="24"/>
+              </w:rPr>
+              <w:t xml:space="preserve"> para establecer la prioridad con la cuál serán asignados los recursos de la población en la ventana </w:t>
+            </w:r>
+            <m:oMath>
+              <m:r>
+                <w:rPr>
+                  <w:rFonts w:ascii="Cambria Math" w:eastAsiaTheme="minorEastAsia" w:hAnsi="Cambria Math" w:cs="Arial"/>
+                  <w:sz w:val="24"/>
+                  <w:szCs w:val="24"/>
+                </w:rPr>
+                <m:t>N</m:t>
+              </m:r>
+            </m:oMath>
+            <w:r>
+              <w:rPr>
+                <w:rFonts w:ascii="Arial" w:eastAsiaTheme="minorEastAsia" w:hAnsi="Arial" w:cs="Arial"/>
+                <w:sz w:val="24"/>
+                <w:szCs w:val="24"/>
+              </w:rPr>
+              <w:t xml:space="preserve"> y los recursos </w:t>
+            </w:r>
+            <w:r>
+              <w:rPr>
+                <w:rFonts w:ascii="Arial" w:eastAsiaTheme="minorEastAsia" w:hAnsi="Arial" w:cs="Arial"/>
+                <w:i/>
+                <w:iCs/>
+                <w:sz w:val="24"/>
+                <w:szCs w:val="24"/>
+              </w:rPr>
+              <w:t xml:space="preserve">CDN </w:t>
+            </w:r>
+            <w:r>
+              <w:rPr>
+                <w:rFonts w:ascii="Arial" w:eastAsiaTheme="minorEastAsia" w:hAnsi="Arial" w:cs="Arial"/>
+                <w:sz w:val="24"/>
+                <w:szCs w:val="24"/>
+              </w:rPr>
+              <w:t xml:space="preserve">a las poblaciones en ventanas inferiores a la ventana </w:t>
+            </w:r>
+            <m:oMath>
+              <m:r>
+                <w:rPr>
+                  <w:rFonts w:ascii="Cambria Math" w:eastAsiaTheme="minorEastAsia" w:hAnsi="Cambria Math" w:cs="Arial"/>
+                  <w:sz w:val="24"/>
+                  <w:szCs w:val="24"/>
+                </w:rPr>
+                <m:t>N</m:t>
+              </m:r>
+            </m:oMath>
+            <w:r>
+              <w:rPr>
+                <w:rFonts w:ascii="Arial" w:eastAsiaTheme="minorEastAsia" w:hAnsi="Arial" w:cs="Arial"/>
+                <w:sz w:val="24"/>
+                <w:szCs w:val="24"/>
+              </w:rPr>
+              <w:t>. E</w:t>
+            </w:r>
+            <w:proofErr w:type="spellStart"/>
+            <w:r>
+              <w:rPr>
+                <w:rFonts w:ascii="Arial" w:hAnsi="Arial" w:cs="Arial"/>
+                <w:sz w:val="24"/>
+                <w:szCs w:val="24"/>
+              </w:rPr>
+              <w:t>sto</w:t>
+            </w:r>
+            <w:proofErr w:type="spellEnd"/>
+            <w:r>
+              <w:rPr>
+                <w:rFonts w:ascii="Arial" w:hAnsi="Arial" w:cs="Arial"/>
+                <w:sz w:val="24"/>
+                <w:szCs w:val="24"/>
+              </w:rPr>
+              <w:t xml:space="preserve"> con la finalidad de que los recursos se distribuyan de una manera más equitativa y el sistema en general se encuentre en condici</w:t>
+            </w:r>
+            <w:r>
+              <w:rPr>
+                <w:rFonts w:ascii="Arial" w:hAnsi="Arial" w:cs="Arial"/>
+                <w:sz w:val="24"/>
+                <w:szCs w:val="24"/>
+              </w:rPr>
+              <w:t>ón</w:t>
+            </w:r>
+            <w:r>
+              <w:rPr>
+                <w:rFonts w:ascii="Arial" w:hAnsi="Arial" w:cs="Arial"/>
+                <w:sz w:val="24"/>
+                <w:szCs w:val="24"/>
+              </w:rPr>
+              <w:t xml:space="preserve"> de abundancia.</w:t>
+            </w:r>
+          </w:p>
+          <w:p>
+            <w:pPr>
+              <w:pStyle w:val="Prrafodelista"/>
+              <w:jc w:val="both"/>
+              <w:rPr>
+                <w:rFonts w:ascii="Arial" w:hAnsi="Arial" w:cs="Arial"/>
+                <w:sz w:val="24"/>
+                <w:szCs w:val="24"/>
+              </w:rPr>
+            </w:pPr>
+          </w:p>
+          <w:p>
+            <w:pPr>
+              <w:pStyle w:val="Prrafodelista"/>
+              <w:numPr>
+                <w:ilvl w:val="0"/>
+                <w:numId w:val="3"/>
+              </w:numPr>
+              <w:jc w:val="both"/>
+              <w:rPr>
+                <w:rFonts w:ascii="Arial" w:hAnsi="Arial" w:cs="Arial"/>
+                <w:sz w:val="24"/>
+                <w:szCs w:val="24"/>
+              </w:rPr>
+            </w:pPr>
+            <w:r>
+              <w:rPr>
+                <w:rFonts w:ascii="Arial" w:hAnsi="Arial" w:cs="Arial"/>
+                <w:sz w:val="24"/>
+                <w:szCs w:val="24"/>
+              </w:rPr>
+              <w:t xml:space="preserve">Esquema de Generalización de Distribución por Priorización de Ventanas (GDPV): este esquema es una versión generalizada del esquema DPV y </w:t>
+            </w:r>
+            <w:r>
+              <w:rPr>
+                <w:rFonts w:ascii="Arial" w:hAnsi="Arial" w:cs="Arial"/>
+                <w:sz w:val="24"/>
+                <w:szCs w:val="24"/>
+              </w:rPr>
+              <w:lastRenderedPageBreak/>
+              <w:t>al igual que DU, c</w:t>
+            </w:r>
+            <w:r>
+              <w:rPr>
+                <w:rFonts w:ascii="Arial" w:hAnsi="Arial" w:cs="Arial"/>
+                <w:sz w:val="24"/>
+                <w:szCs w:val="24"/>
+              </w:rPr>
+              <w:t xml:space="preserve">onsiste en asignar los recursos </w:t>
+            </w:r>
+            <w:r>
+              <w:rPr>
+                <w:rFonts w:ascii="Arial" w:hAnsi="Arial" w:cs="Arial"/>
+                <w:sz w:val="24"/>
+                <w:szCs w:val="24"/>
+              </w:rPr>
+              <w:t xml:space="preserve">disponibles para atender de la población en una ventana </w:t>
+            </w:r>
+            <m:oMath>
+              <m:r>
+                <w:rPr>
+                  <w:rFonts w:ascii="Cambria Math" w:hAnsi="Cambria Math" w:cs="Arial"/>
+                  <w:sz w:val="24"/>
+                  <w:szCs w:val="24"/>
+                </w:rPr>
+                <m:t>i</m:t>
+              </m:r>
+            </m:oMath>
+            <w:r>
+              <w:rPr>
+                <w:rFonts w:ascii="Arial" w:hAnsi="Arial" w:cs="Arial"/>
+                <w:sz w:val="24"/>
+                <w:szCs w:val="24"/>
+              </w:rPr>
+              <w:t xml:space="preserve"> entre los </w:t>
+            </w:r>
+            <w:proofErr w:type="spellStart"/>
+            <w:r>
+              <w:rPr>
+                <w:rFonts w:ascii="Arial" w:hAnsi="Arial" w:cs="Arial"/>
+                <w:i/>
+                <w:iCs/>
+                <w:sz w:val="24"/>
+                <w:szCs w:val="24"/>
+              </w:rPr>
+              <w:t>downloaders</w:t>
+            </w:r>
+            <w:proofErr w:type="spellEnd"/>
+            <w:r>
+              <w:rPr>
+                <w:rFonts w:ascii="Arial" w:hAnsi="Arial" w:cs="Arial"/>
+                <w:sz w:val="24"/>
+                <w:szCs w:val="24"/>
+              </w:rPr>
+              <w:t xml:space="preserve"> </w:t>
+            </w:r>
+            <w:r>
+              <w:rPr>
+                <w:rFonts w:ascii="Arial" w:hAnsi="Arial" w:cs="Arial"/>
+                <w:sz w:val="24"/>
+                <w:szCs w:val="24"/>
+              </w:rPr>
+              <w:t xml:space="preserve">posicionados en ventanas inferiores a la ventana </w:t>
+            </w:r>
+            <m:oMath>
+              <m:r>
+                <w:rPr>
+                  <w:rFonts w:ascii="Cambria Math" w:hAnsi="Cambria Math" w:cs="Arial"/>
+                  <w:sz w:val="24"/>
+                  <w:szCs w:val="24"/>
+                </w:rPr>
+                <m:t>i</m:t>
+              </m:r>
+            </m:oMath>
+            <w:r>
+              <w:rPr>
+                <w:rFonts w:ascii="Arial" w:hAnsi="Arial" w:cs="Arial"/>
+                <w:sz w:val="24"/>
+                <w:szCs w:val="24"/>
+              </w:rPr>
+              <w:t xml:space="preserve">. </w:t>
+            </w:r>
+          </w:p>
+          <w:p>
+            <w:pPr>
+              <w:pStyle w:val="Prrafodelista"/>
+              <w:jc w:val="both"/>
+              <w:rPr>
+                <w:rFonts w:ascii="Arial" w:hAnsi="Arial" w:cs="Arial"/>
+                <w:sz w:val="24"/>
+                <w:szCs w:val="24"/>
+              </w:rPr>
+            </w:pPr>
+          </w:p>
+          <w:p>
+            <w:pPr>
+              <w:pStyle w:val="Prrafodelista"/>
+              <w:jc w:val="both"/>
+              <w:rPr>
+                <w:rFonts w:ascii="Arial" w:hAnsi="Arial" w:cs="Arial"/>
+                <w:sz w:val="24"/>
+                <w:szCs w:val="24"/>
+              </w:rPr>
+            </w:pPr>
+            <w:r>
+              <w:rPr>
+                <w:rFonts w:ascii="Arial" w:hAnsi="Arial" w:cs="Arial"/>
+                <w:sz w:val="24"/>
+                <w:szCs w:val="24"/>
+              </w:rPr>
+              <w:t xml:space="preserve">A diferencia de DU, en este esquema se establece un parámetro de prioridad denotado por </w:t>
+            </w:r>
+            <m:oMath>
+              <m:r>
+                <w:rPr>
+                  <w:rFonts w:ascii="Cambria Math" w:hAnsi="Cambria Math" w:cs="Arial"/>
+                  <w:sz w:val="24"/>
+                  <w:szCs w:val="24"/>
+                </w:rPr>
+                <m:t>ε</m:t>
+              </m:r>
+            </m:oMath>
+            <w:r>
+              <w:rPr>
+                <w:rFonts w:ascii="Arial" w:eastAsiaTheme="minorEastAsia" w:hAnsi="Arial" w:cs="Arial"/>
+                <w:sz w:val="24"/>
+                <w:szCs w:val="24"/>
+              </w:rPr>
+              <w:t xml:space="preserve">. Este parámetro define el grado de prioridad con el que se atenderá a </w:t>
+            </w:r>
+            <w:proofErr w:type="spellStart"/>
+            <w:r>
+              <w:rPr>
+                <w:rFonts w:ascii="Arial" w:hAnsi="Arial" w:cs="Arial"/>
+                <w:i/>
+                <w:iCs/>
+                <w:sz w:val="24"/>
+                <w:szCs w:val="24"/>
+              </w:rPr>
+              <w:t>downloaders</w:t>
+            </w:r>
+            <w:proofErr w:type="spellEnd"/>
+            <w:r>
+              <w:rPr>
+                <w:rFonts w:ascii="Arial" w:hAnsi="Arial" w:cs="Arial"/>
+                <w:sz w:val="24"/>
+                <w:szCs w:val="24"/>
+              </w:rPr>
+              <w:t xml:space="preserve"> </w:t>
+            </w:r>
+            <w:r>
+              <w:rPr>
+                <w:rFonts w:ascii="Arial" w:hAnsi="Arial" w:cs="Arial"/>
+                <w:sz w:val="24"/>
+                <w:szCs w:val="24"/>
+              </w:rPr>
+              <w:t xml:space="preserve">situados en ventanas inferiores a la ventana de donde se obtienen los recursos. Es decir, </w:t>
+            </w:r>
+            <m:oMath>
+              <m:r>
+                <w:rPr>
+                  <w:rFonts w:ascii="Cambria Math" w:hAnsi="Cambria Math" w:cs="Arial"/>
+                  <w:sz w:val="24"/>
+                  <w:szCs w:val="24"/>
+                </w:rPr>
+                <m:t>ε</m:t>
+              </m:r>
+            </m:oMath>
+            <w:r>
+              <w:rPr>
+                <w:rFonts w:ascii="Arial" w:hAnsi="Arial" w:cs="Arial"/>
+                <w:sz w:val="24"/>
+                <w:szCs w:val="24"/>
+              </w:rPr>
+              <w:t xml:space="preserve"> define una alta prioridad a ventanas </w:t>
+            </w:r>
+            <m:oMath>
+              <m:r>
+                <w:rPr>
+                  <w:rFonts w:ascii="Cambria Math" w:hAnsi="Cambria Math" w:cs="Arial"/>
+                  <w:sz w:val="24"/>
+                  <w:szCs w:val="24"/>
+                </w:rPr>
+                <m:t>i</m:t>
+              </m:r>
+            </m:oMath>
+            <w:r>
+              <w:rPr>
+                <w:rFonts w:ascii="Arial" w:hAnsi="Arial" w:cs="Arial"/>
+                <w:sz w:val="24"/>
+                <w:szCs w:val="24"/>
+              </w:rPr>
+              <w:t xml:space="preserve"> con mayor cercanía a la ventana </w:t>
+            </w:r>
+            <m:oMath>
+              <m:r>
+                <w:rPr>
+                  <w:rFonts w:ascii="Cambria Math" w:hAnsi="Cambria Math" w:cs="Arial"/>
+                  <w:sz w:val="24"/>
+                  <w:szCs w:val="24"/>
+                </w:rPr>
+                <m:t>N</m:t>
+              </m:r>
+            </m:oMath>
+            <w:r>
+              <w:rPr>
+                <w:rFonts w:ascii="Arial" w:eastAsiaTheme="minorEastAsia" w:hAnsi="Arial" w:cs="Arial"/>
+                <w:sz w:val="24"/>
+                <w:szCs w:val="24"/>
+              </w:rPr>
+              <w:t xml:space="preserve"> y</w:t>
+            </w:r>
+            <w:r>
+              <w:rPr>
+                <w:rFonts w:ascii="Arial" w:eastAsiaTheme="minorEastAsia" w:hAnsi="Arial" w:cs="Arial"/>
+                <w:sz w:val="24"/>
+                <w:szCs w:val="24"/>
+              </w:rPr>
+              <w:t xml:space="preserve"> </w:t>
+            </w:r>
+            <w:r>
+              <w:rPr>
+                <w:rFonts w:ascii="Arial" w:eastAsiaTheme="minorEastAsia" w:hAnsi="Arial" w:cs="Arial"/>
+                <w:sz w:val="24"/>
+                <w:szCs w:val="24"/>
+              </w:rPr>
+              <w:t>provoca</w:t>
+            </w:r>
+            <w:r>
+              <w:rPr>
+                <w:rFonts w:ascii="Arial" w:eastAsiaTheme="minorEastAsia" w:hAnsi="Arial" w:cs="Arial"/>
+                <w:sz w:val="24"/>
+                <w:szCs w:val="24"/>
+              </w:rPr>
+              <w:t xml:space="preserve"> que la población de una ventana </w:t>
+            </w:r>
+            <m:oMath>
+              <m:r>
+                <w:rPr>
+                  <w:rFonts w:ascii="Cambria Math" w:hAnsi="Cambria Math" w:cs="Arial"/>
+                  <w:sz w:val="24"/>
+                  <w:szCs w:val="24"/>
+                </w:rPr>
+                <m:t>i</m:t>
+              </m:r>
+            </m:oMath>
+            <w:r>
+              <w:rPr>
+                <w:rFonts w:ascii="Arial" w:eastAsiaTheme="minorEastAsia" w:hAnsi="Arial" w:cs="Arial"/>
+                <w:sz w:val="24"/>
+                <w:szCs w:val="24"/>
+              </w:rPr>
+              <w:t xml:space="preserve"> atienda con mayor prioridad a ventanas inmediatas inferiores </w:t>
+            </w:r>
+            <w:r>
+              <w:rPr>
+                <w:rFonts w:ascii="Arial" w:eastAsiaTheme="minorEastAsia" w:hAnsi="Arial" w:cs="Arial"/>
+                <w:sz w:val="24"/>
+                <w:szCs w:val="24"/>
+              </w:rPr>
+              <w:t>para</w:t>
+            </w:r>
+            <w:r>
+              <w:rPr>
+                <w:rFonts w:ascii="Arial" w:eastAsiaTheme="minorEastAsia" w:hAnsi="Arial" w:cs="Arial"/>
+                <w:sz w:val="24"/>
+                <w:szCs w:val="24"/>
+              </w:rPr>
+              <w:t xml:space="preserve"> propiciar una mayor colaboración entre todos los </w:t>
+            </w:r>
+            <w:proofErr w:type="spellStart"/>
+            <w:r>
+              <w:rPr>
+                <w:rFonts w:ascii="Arial" w:eastAsiaTheme="minorEastAsia" w:hAnsi="Arial" w:cs="Arial"/>
+                <w:i/>
+                <w:iCs/>
+                <w:sz w:val="24"/>
+                <w:szCs w:val="24"/>
+              </w:rPr>
+              <w:t>downloaders</w:t>
+            </w:r>
+            <w:proofErr w:type="spellEnd"/>
+            <w:r>
+              <w:rPr>
+                <w:rFonts w:ascii="Arial" w:eastAsiaTheme="minorEastAsia" w:hAnsi="Arial" w:cs="Arial"/>
+                <w:i/>
+                <w:iCs/>
+                <w:sz w:val="24"/>
+                <w:szCs w:val="24"/>
+              </w:rPr>
+              <w:t xml:space="preserve"> </w:t>
+            </w:r>
+            <w:r>
+              <w:rPr>
+                <w:rFonts w:ascii="Arial" w:eastAsiaTheme="minorEastAsia" w:hAnsi="Arial" w:cs="Arial"/>
+                <w:sz w:val="24"/>
+                <w:szCs w:val="24"/>
+              </w:rPr>
+              <w:t xml:space="preserve">conectados al sistema. </w:t>
+            </w:r>
+          </w:p>
+          <w:p>
+            <w:pPr>
+              <w:pStyle w:val="Prrafodelista"/>
+              <w:jc w:val="both"/>
+              <w:rPr>
+                <w:rFonts w:ascii="Arial" w:hAnsi="Arial" w:cs="Arial"/>
+                <w:sz w:val="24"/>
+                <w:szCs w:val="24"/>
+              </w:rPr>
+            </w:pPr>
+          </w:p>
+          <w:p>
+            <w:pPr>
+              <w:pStyle w:val="Prrafodelista"/>
+              <w:jc w:val="both"/>
+              <w:rPr>
+                <w:rFonts w:ascii="Arial" w:hAnsi="Arial" w:cs="Arial"/>
+                <w:sz w:val="24"/>
+                <w:szCs w:val="24"/>
+              </w:rPr>
+            </w:pPr>
+            <w:r>
+              <w:rPr>
+                <w:rFonts w:ascii="Arial" w:hAnsi="Arial" w:cs="Arial"/>
+                <w:sz w:val="24"/>
+                <w:szCs w:val="24"/>
+              </w:rPr>
+              <w:t xml:space="preserve">La principal diferencia que existe entre DPV y GDPV, es que en </w:t>
+            </w:r>
+            <w:r>
+              <w:rPr>
+                <w:rFonts w:ascii="Arial" w:hAnsi="Arial" w:cs="Arial"/>
+                <w:sz w:val="24"/>
+                <w:szCs w:val="24"/>
+              </w:rPr>
+              <w:t>DPV</w:t>
+            </w:r>
+            <w:r>
+              <w:rPr>
+                <w:rFonts w:ascii="Arial" w:hAnsi="Arial" w:cs="Arial"/>
+                <w:sz w:val="24"/>
+                <w:szCs w:val="24"/>
+              </w:rPr>
+              <w:t xml:space="preserve"> únicamente los </w:t>
+            </w:r>
+            <w:proofErr w:type="spellStart"/>
+            <w:r>
+              <w:rPr>
+                <w:rFonts w:ascii="Arial" w:hAnsi="Arial" w:cs="Arial"/>
+                <w:i/>
+                <w:iCs/>
+                <w:sz w:val="24"/>
+                <w:szCs w:val="24"/>
+              </w:rPr>
+              <w:t>seeds</w:t>
+            </w:r>
+            <w:proofErr w:type="spellEnd"/>
+            <w:r>
+              <w:rPr>
+                <w:rFonts w:ascii="Arial" w:hAnsi="Arial" w:cs="Arial"/>
+                <w:i/>
+                <w:iCs/>
+                <w:sz w:val="24"/>
+                <w:szCs w:val="24"/>
+              </w:rPr>
+              <w:t xml:space="preserve"> </w:t>
+            </w:r>
+            <w:r>
+              <w:rPr>
+                <w:rFonts w:ascii="Arial" w:hAnsi="Arial" w:cs="Arial"/>
+                <w:sz w:val="24"/>
+                <w:szCs w:val="24"/>
+              </w:rPr>
+              <w:t xml:space="preserve">y servidores </w:t>
+            </w:r>
+            <w:r>
+              <w:rPr>
+                <w:rFonts w:ascii="Arial" w:hAnsi="Arial" w:cs="Arial"/>
+                <w:i/>
+                <w:iCs/>
+                <w:sz w:val="24"/>
+                <w:szCs w:val="24"/>
+              </w:rPr>
+              <w:t>CDN</w:t>
+            </w:r>
+            <w:r>
+              <w:rPr>
+                <w:rFonts w:ascii="Arial" w:hAnsi="Arial" w:cs="Arial"/>
+                <w:sz w:val="24"/>
+                <w:szCs w:val="24"/>
+              </w:rPr>
+              <w:t xml:space="preserve"> pueden proporcionar recursos a ventanas inferiores mientras que en GDPV se considera también a los recursos provenientes de los </w:t>
+            </w:r>
+            <w:proofErr w:type="spellStart"/>
+            <w:r>
+              <w:rPr>
+                <w:rFonts w:ascii="Arial" w:hAnsi="Arial" w:cs="Arial"/>
+                <w:i/>
+                <w:iCs/>
+                <w:sz w:val="24"/>
+                <w:szCs w:val="24"/>
+              </w:rPr>
+              <w:t>downloaders</w:t>
+            </w:r>
+            <w:proofErr w:type="spellEnd"/>
+            <w:r>
+              <w:rPr>
+                <w:rFonts w:ascii="Arial" w:hAnsi="Arial" w:cs="Arial"/>
+                <w:sz w:val="24"/>
+                <w:szCs w:val="24"/>
+              </w:rPr>
+              <w:t xml:space="preserve">. </w:t>
             </w:r>
           </w:p>
           <w:p>

</xml_diff>

<commit_message>
comentarios 4 y5 ortigrafia hasta el 3 completa
</commit_message>
<xml_diff>
--- a/2023-2/Reportes/ReporteFinal/relacion de comentariosCorrecion de Noe.docx
+++ b/2023-2/Reportes/ReporteFinal/relacion de comentariosCorrecion de Noe.docx
@@ -267,13 +267,8 @@
             </w:r>
           </w:p>
           <w:p>
-            <w:proofErr w:type="spellStart"/>
-            <w:r>
-              <w:t>twich</w:t>
-            </w:r>
-            <w:proofErr w:type="spellEnd"/>
-            <w:r>
-              <w:t xml:space="preserve"> en la categoría de música en vivo.</w:t>
+            <w:r>
+              <w:t>twich en la categoría de música en vivo.</w:t>
             </w:r>
           </w:p>
         </w:tc>
@@ -315,51 +310,7 @@
                 <w:sz w:val="20"/>
                 <w:szCs w:val="20"/>
               </w:rPr>
-              <w:t xml:space="preserve">Es posible actualizar estos datos y la gráfica? Es </w:t>
-            </w:r>
-            <w:proofErr w:type="spellStart"/>
-            <w:r>
-              <w:rPr>
-                <w:rFonts w:ascii="Segoe UI" w:hAnsi="Segoe UI" w:cs="Segoe UI"/>
-                <w:color w:val="000000"/>
-                <w:kern w:val="0"/>
-                <w:sz w:val="20"/>
-                <w:szCs w:val="20"/>
-              </w:rPr>
-              <w:t>twich</w:t>
-            </w:r>
-            <w:proofErr w:type="spellEnd"/>
-            <w:r>
-              <w:rPr>
-                <w:rFonts w:ascii="Segoe UI" w:hAnsi="Segoe UI" w:cs="Segoe UI"/>
-                <w:color w:val="000000"/>
-                <w:kern w:val="0"/>
-                <w:sz w:val="20"/>
-                <w:szCs w:val="20"/>
-              </w:rPr>
-              <w:t xml:space="preserve"> o </w:t>
-            </w:r>
-            <w:proofErr w:type="spellStart"/>
-            <w:r>
-              <w:rPr>
-                <w:rFonts w:ascii="Segoe UI" w:hAnsi="Segoe UI" w:cs="Segoe UI"/>
-                <w:color w:val="000000"/>
-                <w:kern w:val="0"/>
-                <w:sz w:val="20"/>
-                <w:szCs w:val="20"/>
-              </w:rPr>
-              <w:t>twicht</w:t>
-            </w:r>
-            <w:proofErr w:type="spellEnd"/>
-            <w:r>
-              <w:rPr>
-                <w:rFonts w:ascii="Segoe UI" w:hAnsi="Segoe UI" w:cs="Segoe UI"/>
-                <w:color w:val="000000"/>
-                <w:kern w:val="0"/>
-                <w:sz w:val="20"/>
-                <w:szCs w:val="20"/>
-              </w:rPr>
-              <w:t>?</w:t>
+              <w:t>Es posible actualizar estos datos y la gráfica? Es twich o twicht?</w:t>
             </w:r>
           </w:p>
           <w:p/>
@@ -439,15 +390,7 @@
           </w:p>
           <w:p>
             <w:r>
-              <w:t>años debido a la pandemia Sars-Cov2 (</w:t>
-            </w:r>
-            <w:proofErr w:type="spellStart"/>
-            <w:r>
-              <w:t>covid</w:t>
-            </w:r>
-            <w:proofErr w:type="spellEnd"/>
-            <w:r>
-              <w:t xml:space="preserve"> 19), el aforo a eventos masivos era</w:t>
+              <w:t>años debido a la pandemia Sars-Cov2 (covid 19), el aforo a eventos masivos era</w:t>
             </w:r>
           </w:p>
           <w:p>
@@ -609,25 +552,7 @@
                 <w:sz w:val="24"/>
                 <w:szCs w:val="24"/>
               </w:rPr>
-              <w:t xml:space="preserve"> la pandemia Sars-Cov2 (</w:t>
-            </w:r>
-            <w:proofErr w:type="spellStart"/>
-            <w:r>
-              <w:rPr>
-                <w:rFonts w:ascii="Arial" w:hAnsi="Arial" w:cs="Arial"/>
-                <w:sz w:val="24"/>
-                <w:szCs w:val="24"/>
-              </w:rPr>
-              <w:t>covid</w:t>
-            </w:r>
-            <w:proofErr w:type="spellEnd"/>
-            <w:r>
-              <w:rPr>
-                <w:rFonts w:ascii="Arial" w:hAnsi="Arial" w:cs="Arial"/>
-                <w:sz w:val="24"/>
-                <w:szCs w:val="24"/>
-              </w:rPr>
-              <w:t xml:space="preserve"> 19), el aforo a eventos masivos e</w:t>
+              <w:t xml:space="preserve"> la pandemia Sars-Cov2 (covid 19), el aforo a eventos masivos e</w:t>
             </w:r>
             <w:r>
               <w:rPr>
@@ -2132,15 +2057,7 @@
           <w:p/>
           <w:p>
             <w:r>
-              <w:t xml:space="preserve">//le quite dos y solo deje el de </w:t>
-            </w:r>
-            <w:proofErr w:type="spellStart"/>
-            <w:r>
-              <w:t>Qventanas</w:t>
-            </w:r>
-            <w:proofErr w:type="spellEnd"/>
-            <w:r>
-              <w:t xml:space="preserve"> ya que solo probamos ese según yo pero como tu digas vale</w:t>
+              <w:t>//le quite dos y solo deje el de Qventanas ya que solo probamos ese según yo pero como tu digas vale</w:t>
             </w:r>
           </w:p>
         </w:tc>
@@ -2348,15 +2265,7 @@
           </w:tcPr>
           <w:p>
             <w:r>
-              <w:t xml:space="preserve">// aun no lo </w:t>
-            </w:r>
-            <w:proofErr w:type="spellStart"/>
-            <w:r>
-              <w:t>cmabio</w:t>
-            </w:r>
-            <w:proofErr w:type="spellEnd"/>
-            <w:r>
-              <w:t xml:space="preserve"> me puedes dar ideas o tu como lo </w:t>
+              <w:t xml:space="preserve">// aun no lo cmabio me puedes dar ideas o tu como lo </w:t>
             </w:r>
             <w:commentRangeStart w:id="4"/>
             <w:r>
@@ -2640,15 +2549,7 @@
           </w:tcPr>
           <w:p>
             <w:r>
-              <w:t xml:space="preserve">Para esta parte pidió referencias de la </w:t>
-            </w:r>
-            <w:proofErr w:type="spellStart"/>
-            <w:r>
-              <w:t>afirmacion</w:t>
-            </w:r>
-            <w:proofErr w:type="spellEnd"/>
-            <w:r>
-              <w:t xml:space="preserve"> y me encontré esta </w:t>
+              <w:t xml:space="preserve">Para esta parte pidió referencias de la afirmacion y me encontré esta </w:t>
             </w:r>
           </w:p>
         </w:tc>
@@ -2672,39 +2573,7 @@
           </w:tcPr>
           <w:p>
             <w:r>
-              <w:t xml:space="preserve">Solo </w:t>
-            </w:r>
-            <w:proofErr w:type="spellStart"/>
-            <w:r>
-              <w:t>echale</w:t>
-            </w:r>
-            <w:proofErr w:type="spellEnd"/>
-            <w:r>
-              <w:t xml:space="preserve"> un vistazo </w:t>
-            </w:r>
-            <w:proofErr w:type="spellStart"/>
-            <w:r>
-              <w:t>haber</w:t>
-            </w:r>
-            <w:proofErr w:type="spellEnd"/>
-            <w:r>
-              <w:t xml:space="preserve"> si </w:t>
-            </w:r>
-            <w:proofErr w:type="spellStart"/>
-            <w:r>
-              <w:t>si</w:t>
-            </w:r>
-            <w:proofErr w:type="spellEnd"/>
-            <w:r>
-              <w:t xml:space="preserve"> </w:t>
-            </w:r>
-            <w:proofErr w:type="spellStart"/>
-            <w:r>
-              <w:t>esta</w:t>
-            </w:r>
-            <w:proofErr w:type="spellEnd"/>
-            <w:r>
-              <w:t xml:space="preserve"> </w:t>
+              <w:t xml:space="preserve">Solo echale un vistazo haber si si esta </w:t>
             </w:r>
             <w:commentRangeStart w:id="5"/>
             <w:r>
@@ -2889,14 +2758,9 @@
         <w:pStyle w:val="Ttulo1"/>
         <w:jc w:val="center"/>
       </w:pPr>
-      <w:proofErr w:type="spellStart"/>
       <w:r>
         <w:lastRenderedPageBreak/>
-        <w:t>Capitulo</w:t>
-      </w:r>
-      <w:proofErr w:type="spellEnd"/>
-      <w:r>
-        <w:t xml:space="preserve"> 2</w:t>
+        <w:t>Capitulo 2</w:t>
       </w:r>
     </w:p>
     <w:tbl>
@@ -2927,15 +2791,7 @@
           </w:tcPr>
           <w:p>
             <w:r>
-              <w:t xml:space="preserve">Los trabajos relacionados a CDN, P2P y CDN </w:t>
-            </w:r>
-            <w:proofErr w:type="spellStart"/>
-            <w:r>
-              <w:t>hybrid</w:t>
-            </w:r>
-            <w:proofErr w:type="spellEnd"/>
-            <w:r>
-              <w:t xml:space="preserve"> P2P basados en video en</w:t>
+              <w:t>Los trabajos relacionados a CDN, P2P y CDN hybrid P2P basados en video en</w:t>
             </w:r>
           </w:p>
           <w:p>
@@ -3250,13 +3106,8 @@
         <w:pStyle w:val="Ttulo1"/>
         <w:jc w:val="center"/>
       </w:pPr>
-      <w:proofErr w:type="spellStart"/>
       <w:r>
-        <w:t>Capitulo</w:t>
-      </w:r>
-      <w:proofErr w:type="spellEnd"/>
-      <w:r>
-        <w:t xml:space="preserve"> 3</w:t>
+        <w:t>Capitulo 3</w:t>
       </w:r>
     </w:p>
     <w:p>
@@ -3760,29 +3611,7 @@
                 <w:sz w:val="20"/>
                 <w:szCs w:val="20"/>
               </w:rPr>
-              <w:t xml:space="preserve">Considero que cada uno de los </w:t>
-            </w:r>
-            <w:proofErr w:type="spellStart"/>
-            <w:r>
-              <w:rPr>
-                <w:rFonts w:ascii="Segoe UI" w:hAnsi="Segoe UI" w:cs="Segoe UI"/>
-                <w:color w:val="000000"/>
-                <w:kern w:val="0"/>
-                <w:sz w:val="20"/>
-                <w:szCs w:val="20"/>
-              </w:rPr>
-              <w:t>parráfos</w:t>
-            </w:r>
-            <w:proofErr w:type="spellEnd"/>
-            <w:r>
-              <w:rPr>
-                <w:rFonts w:ascii="Segoe UI" w:hAnsi="Segoe UI" w:cs="Segoe UI"/>
-                <w:color w:val="000000"/>
-                <w:kern w:val="0"/>
-                <w:sz w:val="20"/>
-                <w:szCs w:val="20"/>
-              </w:rPr>
-              <w:t xml:space="preserve"> de esta sección </w:t>
+              <w:t xml:space="preserve">Considero que cada uno de los parráfos de esta sección </w:t>
             </w:r>
           </w:p>
         </w:tc>
@@ -3819,25 +3648,7 @@
                 <w:sz w:val="28"/>
                 <w:szCs w:val="28"/>
               </w:rPr>
-              <w:t xml:space="preserve">Modifique la sección </w:t>
-            </w:r>
-            <w:proofErr w:type="spellStart"/>
-            <w:r>
-              <w:rPr>
-                <w:rFonts w:ascii="Arial" w:hAnsi="Arial" w:cs="Arial"/>
-                <w:sz w:val="28"/>
-                <w:szCs w:val="28"/>
-              </w:rPr>
-              <w:t>checala</w:t>
-            </w:r>
-            <w:proofErr w:type="spellEnd"/>
-            <w:r>
-              <w:rPr>
-                <w:rFonts w:ascii="Arial" w:hAnsi="Arial" w:cs="Arial"/>
-                <w:sz w:val="28"/>
-                <w:szCs w:val="28"/>
-              </w:rPr>
-              <w:t xml:space="preserve"> </w:t>
+              <w:t xml:space="preserve">Modifique la sección checala </w:t>
             </w:r>
             <w:commentRangeStart w:id="9"/>
             <w:r>
@@ -4153,43 +3964,7 @@
                 <w:sz w:val="24"/>
                 <w:szCs w:val="24"/>
               </w:rPr>
-              <w:t xml:space="preserve">La </w:t>
-            </w:r>
-            <w:proofErr w:type="spellStart"/>
-            <w:r>
-              <w:rPr>
-                <w:rFonts w:ascii="Arial" w:hAnsi="Arial" w:cs="Arial"/>
-                <w:sz w:val="24"/>
-                <w:szCs w:val="24"/>
-              </w:rPr>
-              <w:t>reescribi</w:t>
-            </w:r>
-            <w:proofErr w:type="spellEnd"/>
-            <w:r>
-              <w:rPr>
-                <w:rFonts w:ascii="Arial" w:hAnsi="Arial" w:cs="Arial"/>
-                <w:sz w:val="24"/>
-                <w:szCs w:val="24"/>
-              </w:rPr>
-              <w:t xml:space="preserve">, </w:t>
-            </w:r>
-            <w:proofErr w:type="spellStart"/>
-            <w:r>
-              <w:rPr>
-                <w:rFonts w:ascii="Arial" w:hAnsi="Arial" w:cs="Arial"/>
-                <w:sz w:val="24"/>
-                <w:szCs w:val="24"/>
-              </w:rPr>
-              <w:t>leela</w:t>
-            </w:r>
-            <w:proofErr w:type="spellEnd"/>
-            <w:r>
-              <w:rPr>
-                <w:rFonts w:ascii="Arial" w:hAnsi="Arial" w:cs="Arial"/>
-                <w:sz w:val="24"/>
-                <w:szCs w:val="24"/>
-              </w:rPr>
-              <w:t xml:space="preserve"> por </w:t>
+              <w:t xml:space="preserve">La reescribi, leela por </w:t>
             </w:r>
             <w:commentRangeStart w:id="10"/>
             <w:r>
@@ -4882,15 +4657,7 @@
           </w:p>
           <w:p>
             <w:r>
-              <w:t xml:space="preserve">Ahora si ya venia agotado de la escuela y ya </w:t>
-            </w:r>
-            <w:proofErr w:type="spellStart"/>
-            <w:r>
-              <w:t>tenia</w:t>
-            </w:r>
-            <w:proofErr w:type="spellEnd"/>
-            <w:r>
-              <w:t xml:space="preserve"> muchos </w:t>
+              <w:t xml:space="preserve">Ahora si ya venia agotado de la escuela y ya tenia muchos </w:t>
             </w:r>
             <w:commentRangeStart w:id="11"/>
             <w:r>
@@ -5040,15 +4807,7 @@
           </w:tcPr>
           <w:p>
             <w:r>
-              <w:t xml:space="preserve">La solución analítica se realizó mediante la expresión </w:t>
-            </w:r>
-            <w:proofErr w:type="spellStart"/>
-            <w:r>
-              <w:t>Erlang</w:t>
-            </w:r>
-            <w:proofErr w:type="spellEnd"/>
-            <w:r>
-              <w:t xml:space="preserve">-B, que permite </w:t>
+              <w:t xml:space="preserve">La solución analítica se realizó mediante la expresión Erlang-B, que permite </w:t>
             </w:r>
           </w:p>
           <w:p>
@@ -5123,29 +4882,7 @@
                 <w:sz w:val="20"/>
                 <w:szCs w:val="20"/>
               </w:rPr>
-              <w:t xml:space="preserve">Revisar las notas de </w:t>
-            </w:r>
-            <w:proofErr w:type="spellStart"/>
-            <w:r>
-              <w:rPr>
-                <w:rFonts w:ascii="Segoe UI" w:hAnsi="Segoe UI" w:cs="Segoe UI"/>
-                <w:color w:val="000000"/>
-                <w:kern w:val="0"/>
-                <w:sz w:val="20"/>
-                <w:szCs w:val="20"/>
-              </w:rPr>
-              <w:t>teletráfico</w:t>
-            </w:r>
-            <w:proofErr w:type="spellEnd"/>
-            <w:r>
-              <w:rPr>
-                <w:rFonts w:ascii="Segoe UI" w:hAnsi="Segoe UI" w:cs="Segoe UI"/>
-                <w:color w:val="000000"/>
-                <w:kern w:val="0"/>
-                <w:sz w:val="20"/>
-                <w:szCs w:val="20"/>
-              </w:rPr>
-              <w:t xml:space="preserve"> </w:t>
+              <w:t xml:space="preserve">Revisar las notas de teletráfico </w:t>
             </w:r>
           </w:p>
           <w:p/>
@@ -5183,25 +4920,7 @@
                 <w:sz w:val="24"/>
                 <w:szCs w:val="24"/>
               </w:rPr>
-              <w:t xml:space="preserve">La solución analítica, por su parte, se realizó mediante la expresión </w:t>
-            </w:r>
-            <w:proofErr w:type="spellStart"/>
-            <w:r>
-              <w:rPr>
-                <w:rFonts w:ascii="Arial" w:hAnsi="Arial" w:cs="Arial"/>
-                <w:sz w:val="24"/>
-                <w:szCs w:val="24"/>
-              </w:rPr>
-              <w:t>Erlang</w:t>
-            </w:r>
-            <w:proofErr w:type="spellEnd"/>
-            <w:r>
-              <w:rPr>
-                <w:rFonts w:ascii="Arial" w:hAnsi="Arial" w:cs="Arial"/>
-                <w:sz w:val="24"/>
-                <w:szCs w:val="24"/>
-              </w:rPr>
-              <w:t xml:space="preserve">-B, que permite conocer la probabilidad, que depende del del producto de la tasa de arribo de usuarios </w:t>
+              <w:t xml:space="preserve">La solución analítica, por su parte, se realizó mediante la expresión Erlang-B, que permite conocer la probabilidad, que depende del del producto de la tasa de arribo de usuarios </w:t>
             </w:r>
             <m:oMath>
               <m:d>
@@ -5293,25 +5012,7 @@
                 <w:sz w:val="24"/>
                 <w:szCs w:val="24"/>
               </w:rPr>
-              <w:t xml:space="preserve">También la </w:t>
-            </w:r>
-            <w:proofErr w:type="spellStart"/>
-            <w:r>
-              <w:rPr>
-                <w:rFonts w:ascii="Arial" w:hAnsi="Arial" w:cs="Arial"/>
-                <w:sz w:val="24"/>
-                <w:szCs w:val="24"/>
-              </w:rPr>
-              <w:t>movi</w:t>
-            </w:r>
-            <w:proofErr w:type="spellEnd"/>
-            <w:r>
-              <w:rPr>
-                <w:rFonts w:ascii="Arial" w:hAnsi="Arial" w:cs="Arial"/>
-                <w:sz w:val="24"/>
-                <w:szCs w:val="24"/>
-              </w:rPr>
-              <w:t xml:space="preserve"> hacia abajo </w:t>
+              <w:t xml:space="preserve">También la movi hacia abajo </w:t>
             </w:r>
           </w:p>
           <w:p/>
@@ -5485,25 +5186,7 @@
                 <w:sz w:val="24"/>
                 <w:szCs w:val="24"/>
               </w:rPr>
-              <w:t xml:space="preserve">De dicha comparación se puede rescatar que el método que muestra valores de probabilidad de estancia en el estado j con mayor proximidad a los valores de probabilidad mediante solución analítica es la solución numérica a partir de los arribos por estado, por lo tanto, a partir de ahora se retoma este método para realizar las evaluaciones de las próximas cadenas de </w:t>
-            </w:r>
-            <w:proofErr w:type="spellStart"/>
-            <w:r>
-              <w:rPr>
-                <w:rFonts w:ascii="Arial" w:hAnsi="Arial" w:cs="Arial"/>
-                <w:sz w:val="24"/>
-                <w:szCs w:val="24"/>
-              </w:rPr>
-              <w:t>Markov</w:t>
-            </w:r>
-            <w:proofErr w:type="spellEnd"/>
-            <w:r>
-              <w:rPr>
-                <w:rFonts w:ascii="Arial" w:hAnsi="Arial" w:cs="Arial"/>
-                <w:sz w:val="24"/>
-                <w:szCs w:val="24"/>
-              </w:rPr>
-              <w:t xml:space="preserve">.  </w:t>
+              <w:t xml:space="preserve">De dicha comparación se puede rescatar que el método que muestra valores de probabilidad de estancia en el estado j con mayor proximidad a los valores de probabilidad mediante solución analítica es la solución numérica a partir de los arribos por estado, por lo tanto, a partir de ahora se retoma este método para realizar las evaluaciones de las próximas cadenas de Markov.  </w:t>
             </w:r>
           </w:p>
           <w:p/>
@@ -5526,11 +5209,9 @@
             <w:tcW w:w="8828" w:type="dxa"/>
           </w:tcPr>
           <w:p>
-            <w:proofErr w:type="spellStart"/>
             <w:r>
               <w:t>parráfo</w:t>
             </w:r>
-            <w:proofErr w:type="spellEnd"/>
           </w:p>
         </w:tc>
       </w:tr>
@@ -5939,25 +5620,7 @@
                 <w:sz w:val="24"/>
                 <w:szCs w:val="24"/>
               </w:rPr>
-              <w:t xml:space="preserve"> es el que se calcula de manera </w:t>
-            </w:r>
-            <w:proofErr w:type="spellStart"/>
-            <w:r>
-              <w:rPr>
-                <w:rFonts w:ascii="Arial" w:hAnsi="Arial" w:cs="Arial"/>
-                <w:sz w:val="24"/>
-                <w:szCs w:val="24"/>
-              </w:rPr>
-              <w:t>especifica</w:t>
-            </w:r>
-            <w:proofErr w:type="spellEnd"/>
-            <w:r>
-              <w:rPr>
-                <w:rFonts w:ascii="Arial" w:hAnsi="Arial" w:cs="Arial"/>
-                <w:sz w:val="24"/>
-                <w:szCs w:val="24"/>
-              </w:rPr>
-              <w:t xml:space="preserve"> según el método empleado. </w:t>
+              <w:t xml:space="preserve"> es el que se calcula de manera especifica según el método empleado. </w:t>
             </w:r>
           </w:p>
           <w:p>
@@ -6448,31 +6111,7 @@
           </w:tcPr>
           <w:p>
             <w:r>
-              <w:t xml:space="preserve">El video bajo de manda </w:t>
-            </w:r>
-            <w:proofErr w:type="spellStart"/>
-            <w:r>
-              <w:t>VoD</w:t>
-            </w:r>
-            <w:proofErr w:type="spellEnd"/>
-            <w:r>
-              <w:t xml:space="preserve"> (Video </w:t>
-            </w:r>
-            <w:proofErr w:type="spellStart"/>
-            <w:r>
-              <w:t>on</w:t>
-            </w:r>
-            <w:proofErr w:type="spellEnd"/>
-            <w:r>
-              <w:t xml:space="preserve"> </w:t>
-            </w:r>
-            <w:proofErr w:type="spellStart"/>
-            <w:r>
-              <w:t>Demand</w:t>
-            </w:r>
-            <w:proofErr w:type="spellEnd"/>
-            <w:r>
-              <w:t xml:space="preserve">) es un archivo multimedia que </w:t>
+              <w:t xml:space="preserve">El video bajo de manda VoD (Video on Demand) es un archivo multimedia que </w:t>
             </w:r>
           </w:p>
           <w:p>
@@ -6487,15 +6126,7 @@
           </w:p>
           <w:p>
             <w:r>
-              <w:t xml:space="preserve">diseñado, editado y almacenado para catalogarlo como </w:t>
-            </w:r>
-            <w:proofErr w:type="spellStart"/>
-            <w:r>
-              <w:t>VoD</w:t>
-            </w:r>
-            <w:proofErr w:type="spellEnd"/>
-            <w:r>
-              <w:t>.</w:t>
+              <w:t>diseñado, editado y almacenado para catalogarlo como VoD.</w:t>
             </w:r>
           </w:p>
         </w:tc>
@@ -6583,7 +6214,6 @@
               </w:rPr>
               <w:t xml:space="preserve">El video bajo de manda </w:t>
             </w:r>
-            <w:proofErr w:type="spellStart"/>
             <w:r>
               <w:rPr>
                 <w:rFonts w:ascii="Arial" w:hAnsi="Arial" w:cs="Arial"/>
@@ -6592,9 +6222,104 @@
                 <w:sz w:val="24"/>
                 <w:szCs w:val="24"/>
               </w:rPr>
-              <w:t>VoD</w:t>
-            </w:r>
-            <w:proofErr w:type="spellEnd"/>
+              <w:t>VoD (Video on Demand)</w:t>
+            </w:r>
+            <w:r>
+              <w:rPr>
+                <w:rFonts w:ascii="Arial" w:hAnsi="Arial" w:cs="Arial"/>
+                <w:sz w:val="24"/>
+                <w:szCs w:val="24"/>
+              </w:rPr>
+              <w:t xml:space="preserve"> </w:t>
+            </w:r>
+            <w:r>
+              <w:rPr>
+                <w:rFonts w:ascii="Arial" w:hAnsi="Arial" w:cs="Arial"/>
+                <w:sz w:val="24"/>
+                <w:szCs w:val="24"/>
+              </w:rPr>
+              <w:t xml:space="preserve">tiene dos vertientes. La primera, que es </w:t>
+            </w:r>
+            <w:r>
+              <w:rPr>
+                <w:rFonts w:ascii="Arial" w:hAnsi="Arial" w:cs="Arial"/>
+                <w:sz w:val="24"/>
+                <w:szCs w:val="24"/>
+              </w:rPr>
+              <w:t xml:space="preserve">un </w:t>
+            </w:r>
+            <w:r>
+              <w:rPr>
+                <w:rFonts w:ascii="Arial" w:hAnsi="Arial" w:cs="Arial"/>
+                <w:sz w:val="24"/>
+                <w:szCs w:val="24"/>
+              </w:rPr>
+              <w:t>archivo multimedia</w:t>
+            </w:r>
+            <w:r>
+              <w:rPr>
+                <w:rFonts w:ascii="Arial" w:hAnsi="Arial" w:cs="Arial"/>
+                <w:sz w:val="24"/>
+                <w:szCs w:val="24"/>
+              </w:rPr>
+              <w:t xml:space="preserve"> </w:t>
+            </w:r>
+            <w:r>
+              <w:rPr>
+                <w:rFonts w:ascii="Arial" w:hAnsi="Arial" w:cs="Arial"/>
+                <w:sz w:val="24"/>
+                <w:szCs w:val="24"/>
+              </w:rPr>
+              <w:t>que tiene como base un</w:t>
+            </w:r>
+            <w:r>
+              <w:rPr>
+                <w:rFonts w:ascii="Arial" w:hAnsi="Arial" w:cs="Arial"/>
+                <w:sz w:val="24"/>
+                <w:szCs w:val="24"/>
+              </w:rPr>
+              <w:t xml:space="preserve"> </w:t>
+            </w:r>
+            <w:r>
+              <w:rPr>
+                <w:rFonts w:ascii="Arial" w:hAnsi="Arial" w:cs="Arial"/>
+                <w:sz w:val="24"/>
+                <w:szCs w:val="24"/>
+              </w:rPr>
+              <w:t>v</w:t>
+            </w:r>
+            <w:r>
+              <w:rPr>
+                <w:rFonts w:ascii="Arial" w:hAnsi="Arial" w:cs="Arial"/>
+                <w:sz w:val="24"/>
+                <w:szCs w:val="24"/>
+              </w:rPr>
+              <w:t xml:space="preserve">ideo en vivo, </w:t>
+            </w:r>
+            <w:r>
+              <w:rPr>
+                <w:rFonts w:ascii="Arial" w:hAnsi="Arial" w:cs="Arial"/>
+                <w:sz w:val="24"/>
+                <w:szCs w:val="24"/>
+              </w:rPr>
+              <w:t>es decir, si la captura de un evento en tiempo real es almacenado u</w:t>
+            </w:r>
+            <w:r>
+              <w:rPr>
+                <w:rFonts w:ascii="Arial" w:hAnsi="Arial" w:cs="Arial"/>
+                <w:sz w:val="24"/>
+                <w:szCs w:val="24"/>
+              </w:rPr>
+              <w:t>na vez finalizado</w:t>
+            </w:r>
+            <w:r>
+              <w:rPr>
+                <w:rFonts w:ascii="Arial" w:hAnsi="Arial" w:cs="Arial"/>
+                <w:sz w:val="24"/>
+                <w:szCs w:val="24"/>
+              </w:rPr>
+              <w:t xml:space="preserve"> y visualizado por los usuarios posteriormente se cataloga como video bajo demanda. La segunda es que un </w:t>
+            </w:r>
             <w:r>
               <w:rPr>
                 <w:rFonts w:ascii="Arial" w:hAnsi="Arial" w:cs="Arial"/>
@@ -6603,160 +6328,8 @@
                 <w:sz w:val="24"/>
                 <w:szCs w:val="24"/>
               </w:rPr>
-              <w:t xml:space="preserve"> (Video </w:t>
-            </w:r>
-            <w:proofErr w:type="spellStart"/>
-            <w:r>
-              <w:rPr>
-                <w:rFonts w:ascii="Arial" w:hAnsi="Arial" w:cs="Arial"/>
-                <w:i/>
-                <w:iCs/>
-                <w:sz w:val="24"/>
-                <w:szCs w:val="24"/>
-              </w:rPr>
-              <w:t>on</w:t>
-            </w:r>
-            <w:proofErr w:type="spellEnd"/>
-            <w:r>
-              <w:rPr>
-                <w:rFonts w:ascii="Arial" w:hAnsi="Arial" w:cs="Arial"/>
-                <w:i/>
-                <w:iCs/>
-                <w:sz w:val="24"/>
-                <w:szCs w:val="24"/>
-              </w:rPr>
-              <w:t xml:space="preserve"> </w:t>
-            </w:r>
-            <w:proofErr w:type="spellStart"/>
-            <w:r>
-              <w:rPr>
-                <w:rFonts w:ascii="Arial" w:hAnsi="Arial" w:cs="Arial"/>
-                <w:i/>
-                <w:iCs/>
-                <w:sz w:val="24"/>
-                <w:szCs w:val="24"/>
-              </w:rPr>
-              <w:t>Demand</w:t>
-            </w:r>
-            <w:proofErr w:type="spellEnd"/>
-            <w:r>
-              <w:rPr>
-                <w:rFonts w:ascii="Arial" w:hAnsi="Arial" w:cs="Arial"/>
-                <w:i/>
-                <w:iCs/>
-                <w:sz w:val="24"/>
-                <w:szCs w:val="24"/>
-              </w:rPr>
-              <w:t>)</w:t>
-            </w:r>
-            <w:r>
-              <w:rPr>
-                <w:rFonts w:ascii="Arial" w:hAnsi="Arial" w:cs="Arial"/>
-                <w:sz w:val="24"/>
-                <w:szCs w:val="24"/>
-              </w:rPr>
-              <w:t xml:space="preserve"> </w:t>
-            </w:r>
-            <w:r>
-              <w:rPr>
-                <w:rFonts w:ascii="Arial" w:hAnsi="Arial" w:cs="Arial"/>
-                <w:sz w:val="24"/>
-                <w:szCs w:val="24"/>
-              </w:rPr>
-              <w:t xml:space="preserve">tiene dos vertientes. La primera, que es </w:t>
-            </w:r>
-            <w:r>
-              <w:rPr>
-                <w:rFonts w:ascii="Arial" w:hAnsi="Arial" w:cs="Arial"/>
-                <w:sz w:val="24"/>
-                <w:szCs w:val="24"/>
-              </w:rPr>
-              <w:t xml:space="preserve">un </w:t>
-            </w:r>
-            <w:r>
-              <w:rPr>
-                <w:rFonts w:ascii="Arial" w:hAnsi="Arial" w:cs="Arial"/>
-                <w:sz w:val="24"/>
-                <w:szCs w:val="24"/>
-              </w:rPr>
-              <w:t>archivo multimedia</w:t>
-            </w:r>
-            <w:r>
-              <w:rPr>
-                <w:rFonts w:ascii="Arial" w:hAnsi="Arial" w:cs="Arial"/>
-                <w:sz w:val="24"/>
-                <w:szCs w:val="24"/>
-              </w:rPr>
-              <w:t xml:space="preserve"> </w:t>
-            </w:r>
-            <w:r>
-              <w:rPr>
-                <w:rFonts w:ascii="Arial" w:hAnsi="Arial" w:cs="Arial"/>
-                <w:sz w:val="24"/>
-                <w:szCs w:val="24"/>
-              </w:rPr>
-              <w:t>que tiene como base un</w:t>
-            </w:r>
-            <w:r>
-              <w:rPr>
-                <w:rFonts w:ascii="Arial" w:hAnsi="Arial" w:cs="Arial"/>
-                <w:sz w:val="24"/>
-                <w:szCs w:val="24"/>
-              </w:rPr>
-              <w:t xml:space="preserve"> </w:t>
-            </w:r>
-            <w:r>
-              <w:rPr>
-                <w:rFonts w:ascii="Arial" w:hAnsi="Arial" w:cs="Arial"/>
-                <w:sz w:val="24"/>
-                <w:szCs w:val="24"/>
-              </w:rPr>
-              <w:t>v</w:t>
-            </w:r>
-            <w:r>
-              <w:rPr>
-                <w:rFonts w:ascii="Arial" w:hAnsi="Arial" w:cs="Arial"/>
-                <w:sz w:val="24"/>
-                <w:szCs w:val="24"/>
-              </w:rPr>
-              <w:t xml:space="preserve">ideo en vivo, </w:t>
-            </w:r>
-            <w:r>
-              <w:rPr>
-                <w:rFonts w:ascii="Arial" w:hAnsi="Arial" w:cs="Arial"/>
-                <w:sz w:val="24"/>
-                <w:szCs w:val="24"/>
-              </w:rPr>
-              <w:t>es decir, si la captura de un evento en tiempo real es almacenado u</w:t>
-            </w:r>
-            <w:r>
-              <w:rPr>
-                <w:rFonts w:ascii="Arial" w:hAnsi="Arial" w:cs="Arial"/>
-                <w:sz w:val="24"/>
-                <w:szCs w:val="24"/>
-              </w:rPr>
-              <w:t>na vez finalizado</w:t>
-            </w:r>
-            <w:r>
-              <w:rPr>
-                <w:rFonts w:ascii="Arial" w:hAnsi="Arial" w:cs="Arial"/>
-                <w:sz w:val="24"/>
-                <w:szCs w:val="24"/>
-              </w:rPr>
-              <w:t xml:space="preserve"> y visualizado por los usuarios posteriormente se cataloga como video bajo demanda. La segunda es que un </w:t>
-            </w:r>
-            <w:proofErr w:type="spellStart"/>
-            <w:r>
-              <w:rPr>
-                <w:rFonts w:ascii="Arial" w:hAnsi="Arial" w:cs="Arial"/>
-                <w:i/>
-                <w:iCs/>
-                <w:sz w:val="24"/>
-                <w:szCs w:val="24"/>
-              </w:rPr>
               <w:t>VoD</w:t>
             </w:r>
-            <w:proofErr w:type="spellEnd"/>
             <w:r>
               <w:rPr>
                 <w:rFonts w:ascii="Arial" w:hAnsi="Arial" w:cs="Arial"/>
@@ -6811,15 +6384,7 @@
           </w:tcPr>
           <w:p>
             <w:r>
-              <w:t xml:space="preserve">Basado en un modelo fluido para la evaluación de los servicios del </w:t>
-            </w:r>
-            <w:proofErr w:type="spellStart"/>
-            <w:r>
-              <w:t>VoD</w:t>
-            </w:r>
-            <w:proofErr w:type="spellEnd"/>
-            <w:r>
-              <w:t xml:space="preserve"> en el </w:t>
+              <w:t xml:space="preserve">Basado en un modelo fluido para la evaluación de los servicios del VoD en el </w:t>
             </w:r>
           </w:p>
           <w:p>
@@ -6834,15 +6399,7 @@
           </w:p>
           <w:p>
             <w:r>
-              <w:t xml:space="preserve">de datos de los servidores y </w:t>
-            </w:r>
-            <w:proofErr w:type="spellStart"/>
-            <w:r>
-              <w:t>peers</w:t>
-            </w:r>
-            <w:proofErr w:type="spellEnd"/>
-            <w:r>
-              <w:t xml:space="preserve"> que son los consumidores del servicio. Se </w:t>
+              <w:t xml:space="preserve">de datos de los servidores y peers que son los consumidores del servicio. Se </w:t>
             </w:r>
           </w:p>
           <w:p>
@@ -6892,29 +6449,7 @@
                 <w:sz w:val="20"/>
                 <w:szCs w:val="20"/>
               </w:rPr>
-              <w:t xml:space="preserve">No se entiende cuál es el punto de </w:t>
-            </w:r>
-            <w:proofErr w:type="spellStart"/>
-            <w:r>
-              <w:rPr>
-                <w:rFonts w:ascii="Segoe UI" w:hAnsi="Segoe UI" w:cs="Segoe UI"/>
-                <w:color w:val="000000"/>
-                <w:kern w:val="0"/>
-                <w:sz w:val="20"/>
-                <w:szCs w:val="20"/>
-              </w:rPr>
-              <w:t>está</w:t>
-            </w:r>
-            <w:proofErr w:type="spellEnd"/>
-            <w:r>
-              <w:rPr>
-                <w:rFonts w:ascii="Segoe UI" w:hAnsi="Segoe UI" w:cs="Segoe UI"/>
-                <w:color w:val="000000"/>
-                <w:kern w:val="0"/>
-                <w:sz w:val="20"/>
-                <w:szCs w:val="20"/>
-              </w:rPr>
-              <w:t xml:space="preserve"> frase</w:t>
+              <w:t>No se entiende cuál es el punto de está frase</w:t>
             </w:r>
             <w:r>
               <w:rPr>
@@ -6963,27 +6498,8 @@
                 <w:sz w:val="24"/>
                 <w:szCs w:val="24"/>
               </w:rPr>
-              <w:t xml:space="preserve">En la evaluación de modelos basados en cadenas de </w:t>
-            </w:r>
-            <w:proofErr w:type="spellStart"/>
-            <w:r>
-              <w:rPr>
-                <w:rFonts w:ascii="Arial" w:hAnsi="Arial" w:cs="Arial"/>
-                <w:sz w:val="24"/>
-                <w:szCs w:val="24"/>
-              </w:rPr>
-              <w:t>Markov</w:t>
-            </w:r>
-            <w:proofErr w:type="spellEnd"/>
-            <w:r>
-              <w:rPr>
-                <w:rFonts w:ascii="Arial" w:hAnsi="Arial" w:cs="Arial"/>
-                <w:sz w:val="24"/>
-                <w:szCs w:val="24"/>
-              </w:rPr>
-              <w:t xml:space="preserve"> para servicios de </w:t>
-            </w:r>
-            <w:proofErr w:type="spellStart"/>
+              <w:t xml:space="preserve">En la evaluación de modelos basados en cadenas de Markov para servicios de </w:t>
+            </w:r>
             <w:r>
               <w:rPr>
                 <w:rFonts w:ascii="Arial" w:hAnsi="Arial" w:cs="Arial"/>
@@ -6994,7 +6510,6 @@
               </w:rPr>
               <w:t>VoD</w:t>
             </w:r>
-            <w:proofErr w:type="spellEnd"/>
             <w:r>
               <w:rPr>
                 <w:rFonts w:ascii="Arial" w:hAnsi="Arial" w:cs="Arial"/>
@@ -7003,7 +6518,6 @@
               </w:rPr>
               <w:t xml:space="preserve"> se consideran características del servicio como la tasa de codificación, la popularidad del video, los atributos de la red, la capacidad de tasa de carga de datos de los servidores y </w:t>
             </w:r>
-            <w:proofErr w:type="spellStart"/>
             <w:r>
               <w:rPr>
                 <w:rFonts w:ascii="Arial" w:hAnsi="Arial" w:cs="Arial"/>
@@ -7014,7 +6528,6 @@
               </w:rPr>
               <w:t>peers</w:t>
             </w:r>
-            <w:proofErr w:type="spellEnd"/>
             <w:r>
               <w:rPr>
                 <w:rFonts w:ascii="Arial" w:hAnsi="Arial" w:cs="Arial"/>
@@ -7085,7 +6598,6 @@
               </w:rPr>
               <w:t xml:space="preserve"> se tiene la siguiente clasificación de usuarios que consumen un servicio </w:t>
             </w:r>
-            <w:proofErr w:type="spellStart"/>
             <w:r>
               <w:rPr>
                 <w:rFonts w:ascii="Arial" w:hAnsi="Arial" w:cs="Arial"/>
@@ -7096,7 +6608,6 @@
               </w:rPr>
               <w:t>VoD</w:t>
             </w:r>
-            <w:proofErr w:type="spellEnd"/>
             <w:r>
               <w:rPr>
                 <w:rFonts w:ascii="Arial" w:hAnsi="Arial" w:cs="Arial"/>
@@ -7120,7 +6631,6 @@
                 <w:szCs w:val="24"/>
               </w:rPr>
             </w:pPr>
-            <w:proofErr w:type="spellStart"/>
             <w:r>
               <w:rPr>
                 <w:rFonts w:ascii="Arial" w:hAnsi="Arial" w:cs="Arial"/>
@@ -7131,7 +6641,6 @@
               </w:rPr>
               <w:t>Peers</w:t>
             </w:r>
-            <w:proofErr w:type="spellEnd"/>
             <w:r>
               <w:rPr>
                 <w:rFonts w:ascii="Arial" w:hAnsi="Arial" w:cs="Arial"/>
@@ -7190,7 +6699,6 @@
                 <w:szCs w:val="24"/>
               </w:rPr>
             </w:pPr>
-            <w:proofErr w:type="spellStart"/>
             <w:r>
               <w:rPr>
                 <w:rFonts w:ascii="Arial" w:hAnsi="Arial" w:cs="Arial"/>
@@ -7201,7 +6709,6 @@
               </w:rPr>
               <w:t>Seeds</w:t>
             </w:r>
-            <w:proofErr w:type="spellEnd"/>
             <w:r>
               <w:rPr>
                 <w:rFonts w:ascii="Arial" w:hAnsi="Arial" w:cs="Arial"/>
@@ -7218,7 +6725,6 @@
               </w:rPr>
               <w:t xml:space="preserve">son </w:t>
             </w:r>
-            <w:proofErr w:type="spellStart"/>
             <w:r>
               <w:rPr>
                 <w:rFonts w:ascii="Arial" w:hAnsi="Arial" w:cs="Arial"/>
@@ -7229,7 +6735,6 @@
               </w:rPr>
               <w:t>peers</w:t>
             </w:r>
-            <w:proofErr w:type="spellEnd"/>
             <w:r>
               <w:rPr>
                 <w:rFonts w:ascii="Arial" w:hAnsi="Arial" w:cs="Arial"/>
@@ -7289,7 +6794,6 @@
                 <w:szCs w:val="24"/>
               </w:rPr>
             </w:pPr>
-            <w:proofErr w:type="spellStart"/>
             <w:r>
               <w:rPr>
                 <w:rFonts w:ascii="Arial" w:hAnsi="Arial" w:cs="Arial"/>
@@ -7298,9 +6802,24 @@
                 <w:sz w:val="24"/>
                 <w:szCs w:val="24"/>
               </w:rPr>
-              <w:t>Downloaders</w:t>
-            </w:r>
-            <w:proofErr w:type="spellEnd"/>
+              <w:t>Downloaders:</w:t>
+            </w:r>
+            <w:r>
+              <w:rPr>
+                <w:rFonts w:ascii="Arial" w:hAnsi="Arial" w:cs="Arial"/>
+                <w:sz w:val="24"/>
+                <w:szCs w:val="24"/>
+              </w:rPr>
+              <w:t xml:space="preserve"> </w:t>
+            </w:r>
+            <w:r>
+              <w:rPr>
+                <w:rFonts w:ascii="Arial" w:hAnsi="Arial" w:cs="Arial"/>
+                <w:sz w:val="24"/>
+                <w:szCs w:val="24"/>
+              </w:rPr>
+              <w:t xml:space="preserve">son </w:t>
+            </w:r>
             <w:r>
               <w:rPr>
                 <w:rFonts w:ascii="Arial" w:hAnsi="Arial" w:cs="Arial"/>
@@ -7309,36 +6828,8 @@
                 <w:sz w:val="24"/>
                 <w:szCs w:val="24"/>
               </w:rPr>
-              <w:t>:</w:t>
-            </w:r>
-            <w:r>
-              <w:rPr>
-                <w:rFonts w:ascii="Arial" w:hAnsi="Arial" w:cs="Arial"/>
-                <w:sz w:val="24"/>
-                <w:szCs w:val="24"/>
-              </w:rPr>
-              <w:t xml:space="preserve"> </w:t>
-            </w:r>
-            <w:r>
-              <w:rPr>
-                <w:rFonts w:ascii="Arial" w:hAnsi="Arial" w:cs="Arial"/>
-                <w:sz w:val="24"/>
-                <w:szCs w:val="24"/>
-              </w:rPr>
-              <w:t xml:space="preserve">son </w:t>
-            </w:r>
-            <w:proofErr w:type="spellStart"/>
-            <w:r>
-              <w:rPr>
-                <w:rFonts w:ascii="Arial" w:hAnsi="Arial" w:cs="Arial"/>
-                <w:i/>
-                <w:iCs/>
-                <w:sz w:val="24"/>
-                <w:szCs w:val="24"/>
-              </w:rPr>
               <w:t>peers</w:t>
             </w:r>
-            <w:proofErr w:type="spellEnd"/>
             <w:r>
               <w:rPr>
                 <w:rFonts w:ascii="Arial" w:hAnsi="Arial" w:cs="Arial"/>
@@ -7438,15 +6929,7 @@
           </w:p>
           <w:p>
             <w:r>
-              <w:t xml:space="preserve">recursos considerando la posición de una población de </w:t>
-            </w:r>
-            <w:proofErr w:type="spellStart"/>
-            <w:r>
-              <w:t>peers</w:t>
-            </w:r>
-            <w:proofErr w:type="spellEnd"/>
-            <w:r>
-              <w:t xml:space="preserve"> y el tamaño de </w:t>
+              <w:t xml:space="preserve">recursos considerando la posición de una población de peers y el tamaño de </w:t>
             </w:r>
           </w:p>
           <w:p>
@@ -7680,7 +7163,6 @@
               </w:rPr>
               <w:t xml:space="preserve"> de </w:t>
             </w:r>
-            <w:proofErr w:type="spellStart"/>
             <w:r>
               <w:rPr>
                 <w:rFonts w:ascii="Arial" w:hAnsi="Arial" w:cs="Arial"/>
@@ -7691,7 +7173,6 @@
               </w:rPr>
               <w:t>peers</w:t>
             </w:r>
-            <w:proofErr w:type="spellEnd"/>
             <w:r>
               <w:rPr>
                 <w:rFonts w:ascii="Arial" w:hAnsi="Arial" w:cs="Arial"/>
@@ -9338,7 +8819,6 @@
               </w:rPr>
               <w:t xml:space="preserve">La transición en el estado de la cadena se puede generar una vez que ocurra alguno de los tres sucesos para </w:t>
             </w:r>
-            <w:proofErr w:type="spellStart"/>
             <w:r>
               <w:rPr>
                 <w:rFonts w:ascii="Arial" w:hAnsi="Arial" w:cs="Arial"/>
@@ -9349,7 +8829,6 @@
               </w:rPr>
               <w:t>VoD</w:t>
             </w:r>
-            <w:proofErr w:type="spellEnd"/>
             <w:r>
               <w:rPr>
                 <w:rFonts w:ascii="Arial" w:hAnsi="Arial" w:cs="Arial"/>
@@ -9395,9 +8874,6 @@
             <w:tcW w:w="8828" w:type="dxa"/>
           </w:tcPr>
           <w:p>
-            <w:pPr>
-              <w:spacing w:after="0" w:line="240" w:lineRule="auto"/>
-            </w:pPr>
             <w:r>
               <w:t xml:space="preserve">De manera general a los usuarios situados en las ventanas 0 a </w:t>
             </w:r>
@@ -9412,41 +8888,21 @@
             </w:r>
           </w:p>
           <w:p>
-            <w:pPr>
-              <w:spacing w:after="0" w:line="240" w:lineRule="auto"/>
-            </w:pPr>
-            <w:r>
-              <w:t xml:space="preserve">reciben el nombre de </w:t>
-            </w:r>
-            <w:proofErr w:type="spellStart"/>
-            <w:r>
-              <w:t>downloaders</w:t>
-            </w:r>
-            <w:proofErr w:type="spellEnd"/>
-            <w:r>
-              <w:t xml:space="preserve"> y su principal característica es que </w:t>
-            </w:r>
-          </w:p>
-          <w:p>
-            <w:pPr>
-              <w:spacing w:after="0" w:line="240" w:lineRule="auto"/>
-            </w:pPr>
+            <w:r>
+              <w:t xml:space="preserve">reciben el nombre de downloaders y su principal característica es que </w:t>
+            </w:r>
+          </w:p>
+          <w:p>
             <w:r>
               <w:t xml:space="preserve">pueden descargar el archivo de video y compartir el progreso de descarga </w:t>
             </w:r>
           </w:p>
           <w:p>
-            <w:pPr>
-              <w:spacing w:after="0" w:line="240" w:lineRule="auto"/>
-            </w:pPr>
             <w:r>
               <w:t xml:space="preserve">que tienen almacenado en buffer con los demás usuarios. </w:t>
             </w:r>
           </w:p>
           <w:p>
-            <w:pPr>
-              <w:spacing w:after="0" w:line="240" w:lineRule="auto"/>
-            </w:pPr>
             <w:r>
               <w:t xml:space="preserve">En este esquema los usuarios situados en la ventana </w:t>
             </w:r>
@@ -9461,22 +8917,11 @@
             </w:r>
           </w:p>
           <w:p>
-            <w:pPr>
-              <w:spacing w:after="0" w:line="240" w:lineRule="auto"/>
-            </w:pPr>
-            <w:proofErr w:type="spellStart"/>
-            <w:r>
-              <w:t>seeds</w:t>
-            </w:r>
-            <w:proofErr w:type="spellEnd"/>
-            <w:r>
-              <w:t xml:space="preserve"> cuya principal característica es que cuentan con la totalidad del</w:t>
-            </w:r>
-          </w:p>
-          <w:p>
-            <w:pPr>
-              <w:spacing w:after="0" w:line="240" w:lineRule="auto"/>
-            </w:pPr>
+            <w:r>
+              <w:t>seeds cuya principal característica es que cuentan con la totalidad del</w:t>
+            </w:r>
+          </w:p>
+          <w:p>
             <w:r>
               <w:t xml:space="preserve">archivo de video almacenado en buffer y por ende representan una fuente </w:t>
             </w:r>
@@ -9523,51 +8968,7 @@
                 <w:sz w:val="20"/>
                 <w:szCs w:val="20"/>
               </w:rPr>
-              <w:t xml:space="preserve">Las definiciones de </w:t>
-            </w:r>
-            <w:proofErr w:type="spellStart"/>
-            <w:r>
-              <w:rPr>
-                <w:rFonts w:ascii="Segoe UI" w:hAnsi="Segoe UI" w:cs="Segoe UI"/>
-                <w:color w:val="000000"/>
-                <w:kern w:val="0"/>
-                <w:sz w:val="20"/>
-                <w:szCs w:val="20"/>
-              </w:rPr>
-              <w:t>downloader</w:t>
-            </w:r>
-            <w:proofErr w:type="spellEnd"/>
-            <w:r>
-              <w:rPr>
-                <w:rFonts w:ascii="Segoe UI" w:hAnsi="Segoe UI" w:cs="Segoe UI"/>
-                <w:color w:val="000000"/>
-                <w:kern w:val="0"/>
-                <w:sz w:val="20"/>
-                <w:szCs w:val="20"/>
-              </w:rPr>
-              <w:t xml:space="preserve"> y </w:t>
-            </w:r>
-            <w:proofErr w:type="spellStart"/>
-            <w:r>
-              <w:rPr>
-                <w:rFonts w:ascii="Segoe UI" w:hAnsi="Segoe UI" w:cs="Segoe UI"/>
-                <w:color w:val="000000"/>
-                <w:kern w:val="0"/>
-                <w:sz w:val="20"/>
-                <w:szCs w:val="20"/>
-              </w:rPr>
-              <w:t>seed</w:t>
-            </w:r>
-            <w:proofErr w:type="spellEnd"/>
-            <w:r>
-              <w:rPr>
-                <w:rFonts w:ascii="Segoe UI" w:hAnsi="Segoe UI" w:cs="Segoe UI"/>
-                <w:color w:val="000000"/>
-                <w:kern w:val="0"/>
-                <w:sz w:val="20"/>
-                <w:szCs w:val="20"/>
-              </w:rPr>
-              <w:t xml:space="preserve"> ya se hicieron arriba </w:t>
+              <w:t xml:space="preserve">Las definiciones de downloader y seed ya se hicieron arriba </w:t>
             </w:r>
           </w:p>
         </w:tc>
@@ -9603,7 +9004,6 @@
                 <w:szCs w:val="24"/>
               </w:rPr>
             </w:pPr>
-            <w:proofErr w:type="spellStart"/>
             <w:r>
               <w:rPr>
                 <w:rFonts w:ascii="Arial" w:hAnsi="Arial" w:cs="Arial"/>
@@ -9614,7 +9014,6 @@
               </w:rPr>
               <w:t>Peers</w:t>
             </w:r>
-            <w:proofErr w:type="spellEnd"/>
             <w:r>
               <w:rPr>
                 <w:rFonts w:ascii="Arial" w:hAnsi="Arial" w:cs="Arial"/>
@@ -9721,7 +9120,6 @@
                 <w:szCs w:val="24"/>
               </w:rPr>
             </w:pPr>
-            <w:proofErr w:type="spellStart"/>
             <w:r>
               <w:rPr>
                 <w:rFonts w:ascii="Arial" w:hAnsi="Arial" w:cs="Arial"/>
@@ -9732,7 +9130,6 @@
               </w:rPr>
               <w:t>Seeds</w:t>
             </w:r>
-            <w:proofErr w:type="spellEnd"/>
             <w:r>
               <w:rPr>
                 <w:rFonts w:ascii="Arial" w:hAnsi="Arial" w:cs="Arial"/>
@@ -9749,7 +9146,6 @@
               </w:rPr>
               <w:t xml:space="preserve">son </w:t>
             </w:r>
-            <w:proofErr w:type="spellStart"/>
             <w:r>
               <w:rPr>
                 <w:rFonts w:ascii="Arial" w:hAnsi="Arial" w:cs="Arial"/>
@@ -9760,7 +9156,6 @@
               </w:rPr>
               <w:t>peers</w:t>
             </w:r>
-            <w:proofErr w:type="spellEnd"/>
             <w:r>
               <w:rPr>
                 <w:rFonts w:ascii="Arial" w:hAnsi="Arial" w:cs="Arial"/>
@@ -9837,7 +9232,6 @@
               </w:rPr>
               <w:t xml:space="preserve"> por lo tanto, pueden compartir el archivo de video con </w:t>
             </w:r>
-            <w:proofErr w:type="spellStart"/>
             <w:r>
               <w:rPr>
                 <w:rFonts w:ascii="Arial" w:hAnsi="Arial" w:cs="Arial"/>
@@ -9846,18 +9240,7 @@
                 <w:sz w:val="24"/>
                 <w:szCs w:val="24"/>
               </w:rPr>
-              <w:t>peers</w:t>
-            </w:r>
-            <w:proofErr w:type="spellEnd"/>
-            <w:r>
-              <w:rPr>
-                <w:rFonts w:ascii="Arial" w:hAnsi="Arial" w:cs="Arial"/>
-                <w:i/>
-                <w:iCs/>
-                <w:sz w:val="24"/>
-                <w:szCs w:val="24"/>
-              </w:rPr>
-              <w:t xml:space="preserve"> </w:t>
+              <w:t xml:space="preserve">peers </w:t>
             </w:r>
             <w:r>
               <w:rPr>
@@ -9912,7 +9295,6 @@
                 <w:szCs w:val="24"/>
               </w:rPr>
             </w:pPr>
-            <w:proofErr w:type="spellStart"/>
             <w:r>
               <w:rPr>
                 <w:rFonts w:ascii="Arial" w:hAnsi="Arial" w:cs="Arial"/>
@@ -9922,9 +9304,24 @@
                 <w:szCs w:val="24"/>
               </w:rPr>
               <w:lastRenderedPageBreak/>
-              <w:t>Downloaders</w:t>
-            </w:r>
-            <w:proofErr w:type="spellEnd"/>
+              <w:t>Downloaders:</w:t>
+            </w:r>
+            <w:r>
+              <w:rPr>
+                <w:rFonts w:ascii="Arial" w:hAnsi="Arial" w:cs="Arial"/>
+                <w:sz w:val="24"/>
+                <w:szCs w:val="24"/>
+              </w:rPr>
+              <w:t xml:space="preserve"> </w:t>
+            </w:r>
+            <w:r>
+              <w:rPr>
+                <w:rFonts w:ascii="Arial" w:hAnsi="Arial" w:cs="Arial"/>
+                <w:sz w:val="24"/>
+                <w:szCs w:val="24"/>
+              </w:rPr>
+              <w:t xml:space="preserve">son </w:t>
+            </w:r>
             <w:r>
               <w:rPr>
                 <w:rFonts w:ascii="Arial" w:hAnsi="Arial" w:cs="Arial"/>
@@ -9933,36 +9330,8 @@
                 <w:sz w:val="24"/>
                 <w:szCs w:val="24"/>
               </w:rPr>
-              <w:t>:</w:t>
-            </w:r>
-            <w:r>
-              <w:rPr>
-                <w:rFonts w:ascii="Arial" w:hAnsi="Arial" w:cs="Arial"/>
-                <w:sz w:val="24"/>
-                <w:szCs w:val="24"/>
-              </w:rPr>
-              <w:t xml:space="preserve"> </w:t>
-            </w:r>
-            <w:r>
-              <w:rPr>
-                <w:rFonts w:ascii="Arial" w:hAnsi="Arial" w:cs="Arial"/>
-                <w:sz w:val="24"/>
-                <w:szCs w:val="24"/>
-              </w:rPr>
-              <w:t xml:space="preserve">son </w:t>
-            </w:r>
-            <w:proofErr w:type="spellStart"/>
-            <w:r>
-              <w:rPr>
-                <w:rFonts w:ascii="Arial" w:hAnsi="Arial" w:cs="Arial"/>
-                <w:i/>
-                <w:iCs/>
-                <w:sz w:val="24"/>
-                <w:szCs w:val="24"/>
-              </w:rPr>
               <w:t>peers</w:t>
             </w:r>
-            <w:proofErr w:type="spellEnd"/>
             <w:r>
               <w:rPr>
                 <w:rFonts w:ascii="Arial" w:hAnsi="Arial" w:cs="Arial"/>
@@ -10055,7 +9424,6 @@
               </w:rPr>
               <w:t xml:space="preserve">de video y por ende es la porción de video que pueden compartir con </w:t>
             </w:r>
-            <w:proofErr w:type="spellStart"/>
             <w:r>
               <w:rPr>
                 <w:rFonts w:ascii="Arial" w:hAnsi="Arial" w:cs="Arial"/>
@@ -10064,18 +9432,7 @@
                 <w:sz w:val="24"/>
                 <w:szCs w:val="24"/>
               </w:rPr>
-              <w:t>peers</w:t>
-            </w:r>
-            <w:proofErr w:type="spellEnd"/>
-            <w:r>
-              <w:rPr>
-                <w:rFonts w:ascii="Arial" w:hAnsi="Arial" w:cs="Arial"/>
-                <w:i/>
-                <w:iCs/>
-                <w:sz w:val="24"/>
-                <w:szCs w:val="24"/>
-              </w:rPr>
-              <w:t xml:space="preserve"> </w:t>
+              <w:t xml:space="preserve">peers </w:t>
             </w:r>
             <w:r>
               <w:rPr>
@@ -10149,54 +9506,17 @@
           </w:tcPr>
           <w:p>
             <w:r>
-              <w:t xml:space="preserve">• Esquema </w:t>
-            </w:r>
-            <w:proofErr w:type="spellStart"/>
-            <w:r>
-              <w:t>Prioritazed</w:t>
-            </w:r>
-            <w:proofErr w:type="spellEnd"/>
-            <w:r>
-              <w:t xml:space="preserve"> </w:t>
-            </w:r>
-            <w:proofErr w:type="spellStart"/>
-            <w:r>
-              <w:t>Window</w:t>
-            </w:r>
-            <w:proofErr w:type="spellEnd"/>
-            <w:r>
-              <w:t xml:space="preserve"> </w:t>
-            </w:r>
-            <w:proofErr w:type="spellStart"/>
-            <w:r>
-              <w:t>Distribution</w:t>
-            </w:r>
-            <w:proofErr w:type="spellEnd"/>
-            <w:r>
-              <w:t xml:space="preserve"> (PWD): este esquema consiste </w:t>
-            </w:r>
-          </w:p>
-          <w:p>
-            <w:r>
-              <w:t xml:space="preserve">al igual que GDPV consiste en asignar los recursos provenientes de </w:t>
-            </w:r>
-            <w:proofErr w:type="spellStart"/>
-            <w:r>
-              <w:t>seeds</w:t>
-            </w:r>
-            <w:proofErr w:type="spellEnd"/>
-          </w:p>
-          <w:p>
-            <w:r>
-              <w:t xml:space="preserve">y servidores CDN con mayor prioridad </w:t>
-            </w:r>
-            <w:proofErr w:type="spellStart"/>
-            <w:r>
-              <w:t>downloaders</w:t>
-            </w:r>
-            <w:proofErr w:type="spellEnd"/>
-            <w:r>
-              <w:t xml:space="preserve"> que se encuentran </w:t>
+              <w:t xml:space="preserve">• Esquema Prioritazed Window Distribution (PWD): este esquema consiste </w:t>
+            </w:r>
+          </w:p>
+          <w:p>
+            <w:r>
+              <w:t>al igual que GDPV consiste en asignar los recursos provenientes de seeds</w:t>
+            </w:r>
+          </w:p>
+          <w:p>
+            <w:r>
+              <w:t xml:space="preserve">y servidores CDN con mayor prioridad downloaders que se encuentran </w:t>
             </w:r>
           </w:p>
           <w:p>
@@ -10245,15 +9565,7 @@
           </w:p>
           <w:p>
             <w:r>
-              <w:t xml:space="preserve">únicamente los </w:t>
-            </w:r>
-            <w:proofErr w:type="spellStart"/>
-            <w:r>
-              <w:t>seeds</w:t>
-            </w:r>
-            <w:proofErr w:type="spellEnd"/>
-            <w:r>
-              <w:t xml:space="preserve"> y servidores CDN pueden proporcionar recursos a </w:t>
+              <w:t xml:space="preserve">únicamente los seeds y servidores CDN pueden proporcionar recursos a </w:t>
             </w:r>
           </w:p>
           <w:p>
@@ -10263,15 +9575,7 @@
           </w:p>
           <w:p>
             <w:r>
-              <w:t xml:space="preserve">recursos provenientes de los </w:t>
-            </w:r>
-            <w:proofErr w:type="spellStart"/>
-            <w:r>
-              <w:t>downloaders</w:t>
-            </w:r>
-            <w:proofErr w:type="spellEnd"/>
-            <w:r>
-              <w:t>.</w:t>
+              <w:t>recursos provenientes de los downloaders.</w:t>
             </w:r>
           </w:p>
           <w:p/>
@@ -10380,7 +9684,6 @@
               </w:rPr>
               <w:t xml:space="preserve">recursos provenientes de </w:t>
             </w:r>
-            <w:proofErr w:type="spellStart"/>
             <w:r>
               <w:rPr>
                 <w:rFonts w:ascii="Arial" w:hAnsi="Arial" w:cs="Arial"/>
@@ -10391,7 +9694,6 @@
               </w:rPr>
               <w:t>seeds</w:t>
             </w:r>
-            <w:proofErr w:type="spellEnd"/>
             <w:r>
               <w:rPr>
                 <w:rFonts w:ascii="Arial" w:hAnsi="Arial" w:cs="Arial"/>
@@ -10452,7 +9754,6 @@
               </w:rPr>
               <w:t xml:space="preserve"> </w:t>
             </w:r>
-            <w:proofErr w:type="spellStart"/>
             <w:r>
               <w:rPr>
                 <w:rFonts w:ascii="Arial" w:hAnsi="Arial" w:cs="Arial"/>
@@ -10461,18 +9762,7 @@
                 <w:sz w:val="24"/>
                 <w:szCs w:val="24"/>
               </w:rPr>
-              <w:t>downloaders</w:t>
-            </w:r>
-            <w:proofErr w:type="spellEnd"/>
-            <w:r>
-              <w:rPr>
-                <w:rFonts w:ascii="Arial" w:hAnsi="Arial" w:cs="Arial"/>
-                <w:i/>
-                <w:iCs/>
-                <w:sz w:val="24"/>
-                <w:szCs w:val="24"/>
-              </w:rPr>
-              <w:t xml:space="preserve"> </w:t>
+              <w:t xml:space="preserve">downloaders </w:t>
             </w:r>
             <w:r>
               <w:rPr>
@@ -10610,23 +9900,13 @@
               </w:rPr>
               <w:t>. E</w:t>
             </w:r>
-            <w:proofErr w:type="spellStart"/>
-            <w:r>
-              <w:rPr>
-                <w:rFonts w:ascii="Arial" w:hAnsi="Arial" w:cs="Arial"/>
-                <w:sz w:val="24"/>
-                <w:szCs w:val="24"/>
-              </w:rPr>
-              <w:t>sto</w:t>
-            </w:r>
-            <w:proofErr w:type="spellEnd"/>
-            <w:r>
-              <w:rPr>
-                <w:rFonts w:ascii="Arial" w:hAnsi="Arial" w:cs="Arial"/>
-                <w:sz w:val="24"/>
-                <w:szCs w:val="24"/>
-              </w:rPr>
-              <w:t xml:space="preserve"> con la finalidad de que los recursos se distribuyan de una manera más equitativa y el sistema en general se encuentre en condici</w:t>
+            <w:r>
+              <w:rPr>
+                <w:rFonts w:ascii="Arial" w:hAnsi="Arial" w:cs="Arial"/>
+                <w:sz w:val="24"/>
+                <w:szCs w:val="24"/>
+              </w:rPr>
+              <w:t>sto con la finalidad de que los recursos se distribuyan de una manera más equitativa y el sistema en general se encuentre en condici</w:t>
             </w:r>
             <w:r>
               <w:rPr>
@@ -10676,16 +9956,7 @@
                 <w:sz w:val="24"/>
                 <w:szCs w:val="24"/>
               </w:rPr>
-              <w:t xml:space="preserve">Esquema de Generalización de Distribución por Priorización de Ventanas (GDPV): este esquema es una versión generalizada del esquema DPV y </w:t>
-            </w:r>
-            <w:r>
-              <w:rPr>
-                <w:rFonts w:ascii="Arial" w:hAnsi="Arial" w:cs="Arial"/>
-                <w:sz w:val="24"/>
-                <w:szCs w:val="24"/>
-              </w:rPr>
-              <w:lastRenderedPageBreak/>
-              <w:t>al igual que DU, c</w:t>
+              <w:t>Esquema de Generalización de Distribución por Priorización de Ventanas (GDPV): este esquema es una versión generalizada del esquema DPV y al igual que DU, c</w:t>
             </w:r>
             <w:r>
               <w:rPr>
@@ -10721,7 +9992,6 @@
               </w:rPr>
               <w:t xml:space="preserve"> entre los </w:t>
             </w:r>
-            <w:proofErr w:type="spellStart"/>
             <w:r>
               <w:rPr>
                 <w:rFonts w:ascii="Arial" w:hAnsi="Arial" w:cs="Arial"/>
@@ -10732,7 +10002,6 @@
               </w:rPr>
               <w:t>downloaders</w:t>
             </w:r>
-            <w:proofErr w:type="spellEnd"/>
             <w:r>
               <w:rPr>
                 <w:rFonts w:ascii="Arial" w:hAnsi="Arial" w:cs="Arial"/>
@@ -10815,7 +10084,6 @@
               </w:rPr>
               <w:t xml:space="preserve">. Este parámetro define el grado de prioridad con el que se atenderá a </w:t>
             </w:r>
-            <w:proofErr w:type="spellStart"/>
             <w:r>
               <w:rPr>
                 <w:rFonts w:ascii="Arial" w:hAnsi="Arial" w:cs="Arial"/>
@@ -10826,7 +10094,6 @@
               </w:rPr>
               <w:t>downloaders</w:t>
             </w:r>
-            <w:proofErr w:type="spellEnd"/>
             <w:r>
               <w:rPr>
                 <w:rFonts w:ascii="Arial" w:hAnsi="Arial" w:cs="Arial"/>
@@ -10859,7 +10126,16 @@
                 <w:sz w:val="24"/>
                 <w:szCs w:val="24"/>
               </w:rPr>
-              <w:t xml:space="preserve"> define una alta prioridad a ventanas </w:t>
+              <w:t xml:space="preserve"> define una alta </w:t>
+            </w:r>
+            <w:r>
+              <w:rPr>
+                <w:rFonts w:ascii="Arial" w:hAnsi="Arial" w:cs="Arial"/>
+                <w:sz w:val="24"/>
+                <w:szCs w:val="24"/>
+              </w:rPr>
+              <w:lastRenderedPageBreak/>
+              <w:t xml:space="preserve">prioridad a ventanas </w:t>
             </w:r>
             <m:oMath>
               <m:r>
@@ -10955,7 +10231,6 @@
               </w:rPr>
               <w:t xml:space="preserve"> propiciar una mayor colaboración entre todos los </w:t>
             </w:r>
-            <w:proofErr w:type="spellStart"/>
             <w:r>
               <w:rPr>
                 <w:rFonts w:ascii="Arial" w:eastAsiaTheme="minorEastAsia" w:hAnsi="Arial" w:cs="Arial"/>
@@ -10964,18 +10239,7 @@
                 <w:sz w:val="24"/>
                 <w:szCs w:val="24"/>
               </w:rPr>
-              <w:t>downloaders</w:t>
-            </w:r>
-            <w:proofErr w:type="spellEnd"/>
-            <w:r>
-              <w:rPr>
-                <w:rFonts w:ascii="Arial" w:eastAsiaTheme="minorEastAsia" w:hAnsi="Arial" w:cs="Arial"/>
-                <w:i/>
-                <w:iCs/>
-                <w:sz w:val="24"/>
-                <w:szCs w:val="24"/>
-              </w:rPr>
-              <w:t xml:space="preserve"> </w:t>
+              <w:t xml:space="preserve">downloaders </w:t>
             </w:r>
             <w:r>
               <w:rPr>
@@ -11031,7 +10295,6 @@
               </w:rPr>
               <w:t xml:space="preserve"> únicamente los </w:t>
             </w:r>
-            <w:proofErr w:type="spellStart"/>
             <w:r>
               <w:rPr>
                 <w:rFonts w:ascii="Arial" w:hAnsi="Arial" w:cs="Arial"/>
@@ -11040,9 +10303,16 @@
                 <w:sz w:val="24"/>
                 <w:szCs w:val="24"/>
               </w:rPr>
-              <w:t>seeds</w:t>
-            </w:r>
-            <w:proofErr w:type="spellEnd"/>
+              <w:t xml:space="preserve">seeds </w:t>
+            </w:r>
+            <w:r>
+              <w:rPr>
+                <w:rFonts w:ascii="Arial" w:hAnsi="Arial" w:cs="Arial"/>
+                <w:sz w:val="24"/>
+                <w:szCs w:val="24"/>
+              </w:rPr>
+              <w:t xml:space="preserve">y servidores </w:t>
+            </w:r>
             <w:r>
               <w:rPr>
                 <w:rFonts w:ascii="Arial" w:hAnsi="Arial" w:cs="Arial"/>
@@ -11051,15 +10321,15 @@
                 <w:sz w:val="24"/>
                 <w:szCs w:val="24"/>
               </w:rPr>
-              <w:t xml:space="preserve"> </w:t>
-            </w:r>
-            <w:r>
-              <w:rPr>
-                <w:rFonts w:ascii="Arial" w:hAnsi="Arial" w:cs="Arial"/>
-                <w:sz w:val="24"/>
-                <w:szCs w:val="24"/>
-              </w:rPr>
-              <w:t xml:space="preserve">y servidores </w:t>
+              <w:t>CDN</w:t>
+            </w:r>
+            <w:r>
+              <w:rPr>
+                <w:rFonts w:ascii="Arial" w:hAnsi="Arial" w:cs="Arial"/>
+                <w:sz w:val="24"/>
+                <w:szCs w:val="24"/>
+              </w:rPr>
+              <w:t xml:space="preserve"> pueden proporcionar recursos a ventanas inferiores mientras que en GDPV se considera también a los recursos provenientes de los </w:t>
             </w:r>
             <w:r>
               <w:rPr>
@@ -11069,28 +10339,8 @@
                 <w:sz w:val="24"/>
                 <w:szCs w:val="24"/>
               </w:rPr>
-              <w:t>CDN</w:t>
-            </w:r>
-            <w:r>
-              <w:rPr>
-                <w:rFonts w:ascii="Arial" w:hAnsi="Arial" w:cs="Arial"/>
-                <w:sz w:val="24"/>
-                <w:szCs w:val="24"/>
-              </w:rPr>
-              <w:t xml:space="preserve"> pueden proporcionar recursos a ventanas inferiores mientras que en GDPV se considera también a los recursos provenientes de los </w:t>
-            </w:r>
-            <w:proofErr w:type="spellStart"/>
-            <w:r>
-              <w:rPr>
-                <w:rFonts w:ascii="Arial" w:hAnsi="Arial" w:cs="Arial"/>
-                <w:i/>
-                <w:iCs/>
-                <w:sz w:val="24"/>
-                <w:szCs w:val="24"/>
-              </w:rPr>
               <w:t>downloaders</w:t>
             </w:r>
-            <w:proofErr w:type="spellEnd"/>
             <w:r>
               <w:rPr>
                 <w:rFonts w:ascii="Arial" w:hAnsi="Arial" w:cs="Arial"/>
@@ -11104,6 +10354,2637 @@
             <w:pPr>
               <w:jc w:val="both"/>
             </w:pPr>
+          </w:p>
+        </w:tc>
+      </w:tr>
+    </w:tbl>
+    <w:p/>
+    <w:p>
+      <w:pPr>
+        <w:rPr>
+          <w:color w:val="FF0000"/>
+          <w:sz w:val="44"/>
+          <w:szCs w:val="44"/>
+        </w:rPr>
+      </w:pPr>
+      <w:r>
+        <w:rPr>
+          <w:color w:val="FF0000"/>
+          <w:sz w:val="44"/>
+          <w:szCs w:val="44"/>
+        </w:rPr>
+        <w:t>//////////////////////////////////////////////////////////////////////////////////////////////////////</w:t>
+      </w:r>
+    </w:p>
+    <w:p>
+      <w:pPr>
+        <w:jc w:val="center"/>
+        <w:rPr>
+          <w:color w:val="FF0000"/>
+          <w:sz w:val="44"/>
+          <w:szCs w:val="44"/>
+        </w:rPr>
+      </w:pPr>
+      <w:r>
+        <w:rPr>
+          <w:color w:val="FF0000"/>
+          <w:sz w:val="44"/>
+          <w:szCs w:val="44"/>
+        </w:rPr>
+        <w:t xml:space="preserve">Nuevos cambios </w:t>
+      </w:r>
+    </w:p>
+    <w:tbl>
+      <w:tblPr>
+        <w:tblStyle w:val="Tablaconcuadrcula"/>
+        <w:tblW w:w="0" w:type="auto"/>
+        <w:tblLook w:val="04A0" w:firstRow="1" w:lastRow="0" w:firstColumn="1" w:lastColumn="0" w:noHBand="0" w:noVBand="1"/>
+      </w:tblPr>
+      <w:tblGrid>
+        <w:gridCol w:w="8828"/>
+      </w:tblGrid>
+      <w:tr>
+        <w:tc>
+          <w:tcPr>
+            <w:tcW w:w="8828" w:type="dxa"/>
+          </w:tcPr>
+          <w:p>
+            <w:r>
+              <w:t xml:space="preserve">párrafo </w:t>
+            </w:r>
+          </w:p>
+        </w:tc>
+      </w:tr>
+      <w:tr>
+        <w:tc>
+          <w:tcPr>
+            <w:tcW w:w="8828" w:type="dxa"/>
+          </w:tcPr>
+          <w:p>
+            <w:r>
+              <w:t>Esquema GDPV</w:t>
+            </w:r>
+          </w:p>
+        </w:tc>
+      </w:tr>
+      <w:tr>
+        <w:tc>
+          <w:tcPr>
+            <w:tcW w:w="8828" w:type="dxa"/>
+          </w:tcPr>
+          <w:p>
+            <w:r>
+              <w:t>Comentario</w:t>
+            </w:r>
+          </w:p>
+        </w:tc>
+      </w:tr>
+      <w:tr>
+        <w:tc>
+          <w:tcPr>
+            <w:tcW w:w="8828" w:type="dxa"/>
+          </w:tcPr>
+          <w:p>
+            <w:r>
+              <w:rPr>
+                <w:rFonts w:ascii="Segoe UI" w:hAnsi="Segoe UI" w:cs="Segoe UI"/>
+                <w:color w:val="000000"/>
+                <w:kern w:val="0"/>
+                <w:sz w:val="20"/>
+                <w:szCs w:val="20"/>
+              </w:rPr>
+              <w:t>Omitir de la lista.</w:t>
+            </w:r>
+          </w:p>
+        </w:tc>
+      </w:tr>
+      <w:tr>
+        <w:tc>
+          <w:tcPr>
+            <w:tcW w:w="8828" w:type="dxa"/>
+          </w:tcPr>
+          <w:p>
+            <w:r>
+              <w:t>Cambio aplicado</w:t>
+            </w:r>
+          </w:p>
+        </w:tc>
+      </w:tr>
+      <w:tr>
+        <w:tc>
+          <w:tcPr>
+            <w:tcW w:w="8828" w:type="dxa"/>
+          </w:tcPr>
+          <w:p>
+            <w:r>
+              <w:t xml:space="preserve">Definitivamente si lo borre </w:t>
+            </w:r>
+          </w:p>
+        </w:tc>
+      </w:tr>
+    </w:tbl>
+    <w:p/>
+    <w:tbl>
+      <w:tblPr>
+        <w:tblStyle w:val="Tablaconcuadrcula"/>
+        <w:tblW w:w="0" w:type="auto"/>
+        <w:tblLook w:val="04A0" w:firstRow="1" w:lastRow="0" w:firstColumn="1" w:lastColumn="0" w:noHBand="0" w:noVBand="1"/>
+      </w:tblPr>
+      <w:tblGrid>
+        <w:gridCol w:w="8828"/>
+      </w:tblGrid>
+      <w:tr>
+        <w:tc>
+          <w:tcPr>
+            <w:tcW w:w="8828" w:type="dxa"/>
+          </w:tcPr>
+          <w:p>
+            <w:r>
+              <w:t xml:space="preserve">párrafo </w:t>
+            </w:r>
+          </w:p>
+        </w:tc>
+      </w:tr>
+      <w:tr>
+        <w:tc>
+          <w:tcPr>
+            <w:tcW w:w="8828" w:type="dxa"/>
+          </w:tcPr>
+          <w:p>
+            <w:r>
+              <w:drawing>
+                <wp:inline distT="0" distB="0" distL="0" distR="0" wp14:anchorId="71685456" wp14:editId="4A785037">
+                  <wp:extent cx="5612130" cy="2333625"/>
+                  <wp:effectExtent l="0" t="0" r="0" b="0"/>
+                  <wp:docPr id="465742686" name="Imagen 1"/>
+                  <wp:cNvGraphicFramePr>
+                    <a:graphicFrameLocks xmlns:a="http://schemas.openxmlformats.org/drawingml/2006/main" noChangeAspect="1"/>
+                  </wp:cNvGraphicFramePr>
+                  <a:graphic xmlns:a="http://schemas.openxmlformats.org/drawingml/2006/main">
+                    <a:graphicData uri="http://schemas.openxmlformats.org/drawingml/2006/picture">
+                      <pic:pic xmlns:pic="http://schemas.openxmlformats.org/drawingml/2006/picture">
+                        <pic:nvPicPr>
+                          <pic:cNvPr id="465742686" name=""/>
+                          <pic:cNvPicPr/>
+                        </pic:nvPicPr>
+                        <pic:blipFill>
+                          <a:blip r:embed="rId13"/>
+                          <a:stretch>
+                            <a:fillRect/>
+                          </a:stretch>
+                        </pic:blipFill>
+                        <pic:spPr>
+                          <a:xfrm>
+                            <a:off x="0" y="0"/>
+                            <a:ext cx="5612130" cy="2333625"/>
+                          </a:xfrm>
+                          <a:prstGeom prst="rect">
+                            <a:avLst/>
+                          </a:prstGeom>
+                        </pic:spPr>
+                      </pic:pic>
+                    </a:graphicData>
+                  </a:graphic>
+                </wp:inline>
+              </w:drawing>
+            </w:r>
+          </w:p>
+        </w:tc>
+      </w:tr>
+      <w:tr>
+        <w:tc>
+          <w:tcPr>
+            <w:tcW w:w="8828" w:type="dxa"/>
+          </w:tcPr>
+          <w:p>
+            <w:r>
+              <w:t>Comentario</w:t>
+            </w:r>
+          </w:p>
+        </w:tc>
+      </w:tr>
+      <w:tr>
+        <w:tc>
+          <w:tcPr>
+            <w:tcW w:w="8828" w:type="dxa"/>
+          </w:tcPr>
+          <w:p>
+            <w:pPr>
+              <w:pStyle w:val="Prrafodelista"/>
+              <w:numPr>
+                <w:ilvl w:val="0"/>
+                <w:numId w:val="4"/>
+              </w:numPr>
+              <w:autoSpaceDE w:val="0"/>
+              <w:autoSpaceDN w:val="0"/>
+              <w:adjustRightInd w:val="0"/>
+              <w:rPr>
+                <w:rFonts w:ascii="Segoe UI" w:hAnsi="Segoe UI" w:cs="Segoe UI"/>
+                <w:sz w:val="21"/>
+                <w:szCs w:val="21"/>
+              </w:rPr>
+            </w:pPr>
+            <w:r>
+              <w:rPr>
+                <w:rFonts w:ascii="Segoe UI" w:hAnsi="Segoe UI" w:cs="Segoe UI"/>
+                <w:color w:val="000000"/>
+                <w:sz w:val="20"/>
+                <w:szCs w:val="20"/>
+              </w:rPr>
+              <w:t>Con base en la experiencia actual, dar argumentos más sólidos del porqué se consideraron sólo estos dos esquemas.</w:t>
+            </w:r>
+          </w:p>
+          <w:p>
+            <w:pPr>
+              <w:pStyle w:val="Prrafodelista"/>
+              <w:numPr>
+                <w:ilvl w:val="0"/>
+                <w:numId w:val="4"/>
+              </w:numPr>
+              <w:autoSpaceDE w:val="0"/>
+              <w:autoSpaceDN w:val="0"/>
+              <w:adjustRightInd w:val="0"/>
+              <w:rPr>
+                <w:rFonts w:ascii="Segoe UI" w:hAnsi="Segoe UI" w:cs="Segoe UI"/>
+              </w:rPr>
+            </w:pPr>
+            <w:r>
+              <w:rPr>
+                <w:rFonts w:ascii="Segoe UI" w:hAnsi="Segoe UI" w:cs="Segoe UI"/>
+                <w:color w:val="000000"/>
+                <w:sz w:val="20"/>
+                <w:szCs w:val="20"/>
+              </w:rPr>
+              <w:t>Este comentario parece indicar que no hay diferencia esencial entre los esquemas. Volver a redactar, pero con una idea más clara u omitir.</w:t>
+            </w:r>
+          </w:p>
+        </w:tc>
+      </w:tr>
+      <w:tr>
+        <w:tc>
+          <w:tcPr>
+            <w:tcW w:w="8828" w:type="dxa"/>
+          </w:tcPr>
+          <w:p>
+            <w:r>
+              <w:lastRenderedPageBreak/>
+              <w:t>Cambio aplicado</w:t>
+            </w:r>
+          </w:p>
+        </w:tc>
+      </w:tr>
+      <w:tr>
+        <w:tc>
+          <w:tcPr>
+            <w:tcW w:w="8828" w:type="dxa"/>
+          </w:tcPr>
+          <w:p>
+            <w:r>
+              <w:t xml:space="preserve">Siento prudente discutirlo entre los dos para converger ideas y poder redactar de mejor forma esta parte </w:t>
+            </w:r>
+          </w:p>
+        </w:tc>
+      </w:tr>
+    </w:tbl>
+    <w:p/>
+    <w:tbl>
+      <w:tblPr>
+        <w:tblStyle w:val="Tablaconcuadrcula"/>
+        <w:tblW w:w="0" w:type="auto"/>
+        <w:tblLook w:val="04A0" w:firstRow="1" w:lastRow="0" w:firstColumn="1" w:lastColumn="0" w:noHBand="0" w:noVBand="1"/>
+      </w:tblPr>
+      <w:tblGrid>
+        <w:gridCol w:w="8828"/>
+      </w:tblGrid>
+      <w:tr>
+        <w:tc>
+          <w:tcPr>
+            <w:tcW w:w="8828" w:type="dxa"/>
+          </w:tcPr>
+          <w:p>
+            <w:r>
+              <w:t xml:space="preserve">párrafo </w:t>
+            </w:r>
+          </w:p>
+        </w:tc>
+      </w:tr>
+      <w:tr>
+        <w:tc>
+          <w:tcPr>
+            <w:tcW w:w="8828" w:type="dxa"/>
+          </w:tcPr>
+          <w:p>
+            <w:pPr>
+              <w:spacing w:after="0" w:line="240" w:lineRule="auto"/>
+            </w:pPr>
+            <w:r>
+              <w:t>Llega un usuario nuevo al sistema y se posiciona en la población que</w:t>
+            </w:r>
+          </w:p>
+          <w:p>
+            <w:pPr>
+              <w:spacing w:after="0" w:line="240" w:lineRule="auto"/>
+            </w:pPr>
+            <w:r>
+              <w:t>está descargando la ventana</w:t>
+            </w:r>
+          </w:p>
+          <w:p>
+            <w:r>
+              <w:t>.</w:t>
+            </w:r>
+          </w:p>
+        </w:tc>
+      </w:tr>
+      <w:tr>
+        <w:tc>
+          <w:tcPr>
+            <w:tcW w:w="8828" w:type="dxa"/>
+          </w:tcPr>
+          <w:p>
+            <w:r>
+              <w:t>Comentario</w:t>
+            </w:r>
+          </w:p>
+        </w:tc>
+      </w:tr>
+      <w:tr>
+        <w:tc>
+          <w:tcPr>
+            <w:tcW w:w="8828" w:type="dxa"/>
+          </w:tcPr>
+          <w:p>
+            <w:pPr>
+              <w:autoSpaceDE w:val="0"/>
+              <w:autoSpaceDN w:val="0"/>
+              <w:adjustRightInd w:val="0"/>
+              <w:rPr>
+                <w:rFonts w:ascii="Segoe UI" w:hAnsi="Segoe UI" w:cs="Segoe UI"/>
+                <w:kern w:val="0"/>
+              </w:rPr>
+            </w:pPr>
+            <w:r>
+              <w:rPr>
+                <w:rFonts w:ascii="Segoe UI" w:hAnsi="Segoe UI" w:cs="Segoe UI"/>
+                <w:color w:val="000000"/>
+                <w:kern w:val="0"/>
+                <w:sz w:val="20"/>
+                <w:szCs w:val="20"/>
+              </w:rPr>
+              <w:t>La asignación de recursos no se da sólo cuando un usuario llega al sistema, sino, en general, cuando inicia la descarga de una ventana (la cual incluso podría ser la primera).  Ajustar esta línea 1, de acuerdo a lo anterior para todos los esquemas.</w:t>
+            </w:r>
+          </w:p>
+          <w:p/>
+        </w:tc>
+      </w:tr>
+      <w:tr>
+        <w:tc>
+          <w:tcPr>
+            <w:tcW w:w="8828" w:type="dxa"/>
+          </w:tcPr>
+          <w:p>
+            <w:r>
+              <w:t>Cambio aplicado</w:t>
+            </w:r>
+          </w:p>
+        </w:tc>
+      </w:tr>
+      <w:tr>
+        <w:tc>
+          <w:tcPr>
+            <w:tcW w:w="8828" w:type="dxa"/>
+          </w:tcPr>
+          <w:p>
+            <w:pPr>
+              <w:pStyle w:val="Prrafodelista"/>
+              <w:jc w:val="both"/>
+              <w:rPr>
+                <w:rFonts w:ascii="Arial" w:hAnsi="Arial" w:cs="Arial"/>
+                <w:sz w:val="24"/>
+                <w:szCs w:val="24"/>
+              </w:rPr>
+            </w:pPr>
+            <w:r>
+              <w:rPr>
+                <w:rFonts w:ascii="Arial" w:hAnsi="Arial" w:cs="Arial"/>
+                <w:sz w:val="24"/>
+                <w:szCs w:val="24"/>
+              </w:rPr>
+              <w:t xml:space="preserve">A partir del inicio de la descarga de una ventana, el número de ventana que se encuentre descargando es el mismo a la población de </w:t>
+            </w:r>
+            <w:r>
+              <w:rPr>
+                <w:rFonts w:ascii="Arial" w:hAnsi="Arial" w:cs="Arial"/>
+                <w:i/>
+                <w:iCs/>
+                <w:sz w:val="24"/>
+                <w:szCs w:val="24"/>
+              </w:rPr>
+              <w:t>peers</w:t>
+            </w:r>
+            <w:r>
+              <w:rPr>
+                <w:rFonts w:ascii="Arial" w:hAnsi="Arial" w:cs="Arial"/>
+                <w:sz w:val="24"/>
+                <w:szCs w:val="24"/>
+              </w:rPr>
+              <w:t xml:space="preserve"> a la  cual pertenecerá, es decir, si se encuentra descargando la ventana </w:t>
+            </w:r>
+            <m:oMath>
+              <m:r>
+                <w:rPr>
+                  <w:rFonts w:ascii="Cambria Math" w:hAnsi="Cambria Math" w:cs="Arial"/>
+                  <w:sz w:val="24"/>
+                  <w:szCs w:val="24"/>
+                </w:rPr>
+                <m:t>i</m:t>
+              </m:r>
+            </m:oMath>
+            <w:r>
+              <w:rPr>
+                <w:rFonts w:ascii="Arial" w:eastAsiaTheme="minorEastAsia" w:hAnsi="Arial" w:cs="Arial"/>
+                <w:sz w:val="24"/>
+                <w:szCs w:val="24"/>
+              </w:rPr>
+              <w:t xml:space="preserve"> entonces esta dentro de la población </w:t>
+            </w:r>
+            <m:oMath>
+              <m:r>
+                <w:rPr>
+                  <w:rFonts w:ascii="Cambria Math" w:hAnsi="Cambria Math" w:cs="Arial"/>
+                  <w:sz w:val="24"/>
+                  <w:szCs w:val="24"/>
+                </w:rPr>
+                <m:t>i</m:t>
+              </m:r>
+            </m:oMath>
+            <w:r>
+              <w:rPr>
+                <w:rFonts w:ascii="Arial" w:eastAsiaTheme="minorEastAsia" w:hAnsi="Arial" w:cs="Arial"/>
+                <w:sz w:val="24"/>
+                <w:szCs w:val="24"/>
+              </w:rPr>
+              <w:t>.</w:t>
+            </w:r>
+          </w:p>
+          <w:p/>
+        </w:tc>
+      </w:tr>
+    </w:tbl>
+    <w:p/>
+    <w:tbl>
+      <w:tblPr>
+        <w:tblStyle w:val="Tablaconcuadrcula"/>
+        <w:tblW w:w="0" w:type="auto"/>
+        <w:tblLook w:val="04A0" w:firstRow="1" w:lastRow="0" w:firstColumn="1" w:lastColumn="0" w:noHBand="0" w:noVBand="1"/>
+      </w:tblPr>
+      <w:tblGrid>
+        <w:gridCol w:w="8828"/>
+      </w:tblGrid>
+      <w:tr>
+        <w:tc>
+          <w:tcPr>
+            <w:tcW w:w="8828" w:type="dxa"/>
+          </w:tcPr>
+          <w:p>
+            <w:r>
+              <w:t xml:space="preserve">párrafo </w:t>
+            </w:r>
+          </w:p>
+        </w:tc>
+      </w:tr>
+      <w:tr>
+        <w:tc>
+          <w:tcPr>
+            <w:tcW w:w="8828" w:type="dxa"/>
+          </w:tcPr>
+          <w:p>
+            <w:r>
+              <w:rPr>
+                <w:sz w:val="23"/>
+                <w:szCs w:val="23"/>
+              </w:rPr>
+              <w:t xml:space="preserve">Llega una población nueva de usuarios al sistema en la ventana </w:t>
+            </w:r>
+            <w:r>
+              <w:rPr>
+                <w:rFonts w:ascii="Cambria Math" w:hAnsi="Cambria Math" w:cs="Cambria Math"/>
+                <w:sz w:val="23"/>
+                <w:szCs w:val="23"/>
+              </w:rPr>
+              <w:t>𝑖</w:t>
+            </w:r>
+          </w:p>
+        </w:tc>
+      </w:tr>
+      <w:tr>
+        <w:tc>
+          <w:tcPr>
+            <w:tcW w:w="8828" w:type="dxa"/>
+          </w:tcPr>
+          <w:p>
+            <w:r>
+              <w:t>Comentario</w:t>
+            </w:r>
+          </w:p>
+        </w:tc>
+      </w:tr>
+      <w:tr>
+        <w:tc>
+          <w:tcPr>
+            <w:tcW w:w="8828" w:type="dxa"/>
+          </w:tcPr>
+          <w:p>
+            <w:pPr>
+              <w:autoSpaceDE w:val="0"/>
+              <w:autoSpaceDN w:val="0"/>
+              <w:adjustRightInd w:val="0"/>
+              <w:rPr>
+                <w:rFonts w:ascii="Segoe UI" w:hAnsi="Segoe UI" w:cs="Segoe UI"/>
+                <w:kern w:val="0"/>
+              </w:rPr>
+            </w:pPr>
+            <w:r>
+              <w:rPr>
+                <w:rFonts w:ascii="Segoe UI" w:hAnsi="Segoe UI" w:cs="Segoe UI"/>
+                <w:color w:val="000000"/>
+                <w:kern w:val="0"/>
+                <w:sz w:val="20"/>
+                <w:szCs w:val="20"/>
+              </w:rPr>
+              <w:t>La asignación de recursos no se da sólo cuando un usuario llega al sistema, sino, en general, cuando inicia la descarga de una ventana (la cual incluso podría ser la primera).  Ajustar esta línea 1, de acuerdo a lo anterior para todos los esquemas.</w:t>
+            </w:r>
+          </w:p>
+          <w:p/>
+        </w:tc>
+      </w:tr>
+      <w:tr>
+        <w:tc>
+          <w:tcPr>
+            <w:tcW w:w="8828" w:type="dxa"/>
+          </w:tcPr>
+          <w:p>
+            <w:r>
+              <w:t>Cambio aplicado</w:t>
+            </w:r>
+          </w:p>
+        </w:tc>
+      </w:tr>
+      <w:tr>
+        <w:tc>
+          <w:tcPr>
+            <w:tcW w:w="8828" w:type="dxa"/>
+          </w:tcPr>
+          <w:p>
+            <w:pPr>
+              <w:pStyle w:val="Prrafodelista"/>
+              <w:jc w:val="both"/>
+              <w:rPr>
+                <w:rFonts w:ascii="Arial" w:hAnsi="Arial" w:cs="Arial"/>
+                <w:sz w:val="24"/>
+                <w:szCs w:val="24"/>
+              </w:rPr>
+            </w:pPr>
+            <w:r>
+              <w:rPr>
+                <w:rFonts w:ascii="Arial" w:hAnsi="Arial" w:cs="Arial"/>
+                <w:sz w:val="24"/>
+                <w:szCs w:val="24"/>
+              </w:rPr>
+              <w:t xml:space="preserve">Población de </w:t>
+            </w:r>
+            <w:r>
+              <w:rPr>
+                <w:rFonts w:ascii="Arial" w:hAnsi="Arial" w:cs="Arial"/>
+                <w:sz w:val="24"/>
+                <w:szCs w:val="24"/>
+              </w:rPr>
+              <w:t>usuario</w:t>
+            </w:r>
+            <w:r>
+              <w:rPr>
+                <w:rFonts w:ascii="Arial" w:hAnsi="Arial" w:cs="Arial"/>
+                <w:sz w:val="24"/>
+                <w:szCs w:val="24"/>
+              </w:rPr>
+              <w:t>s que inicien la descarga de una ventana, por ejemplo la</w:t>
+            </w:r>
+            <w:r>
+              <w:rPr>
+                <w:rFonts w:ascii="Arial" w:hAnsi="Arial" w:cs="Arial"/>
+                <w:sz w:val="24"/>
+                <w:szCs w:val="24"/>
+              </w:rPr>
+              <w:t xml:space="preserve"> ventana </w:t>
+            </w:r>
+            <m:oMath>
+              <m:r>
+                <w:rPr>
+                  <w:rFonts w:ascii="Cambria Math" w:hAnsi="Cambria Math" w:cs="Arial"/>
+                  <w:sz w:val="24"/>
+                  <w:szCs w:val="24"/>
+                </w:rPr>
+                <m:t>i</m:t>
+              </m:r>
+            </m:oMath>
+          </w:p>
+          <w:p/>
+        </w:tc>
+      </w:tr>
+    </w:tbl>
+    <w:p/>
+    <w:tbl>
+      <w:tblPr>
+        <w:tblStyle w:val="Tablaconcuadrcula"/>
+        <w:tblW w:w="0" w:type="auto"/>
+        <w:tblLook w:val="04A0" w:firstRow="1" w:lastRow="0" w:firstColumn="1" w:lastColumn="0" w:noHBand="0" w:noVBand="1"/>
+      </w:tblPr>
+      <w:tblGrid>
+        <w:gridCol w:w="8828"/>
+      </w:tblGrid>
+      <w:tr>
+        <w:tc>
+          <w:tcPr>
+            <w:tcW w:w="8828" w:type="dxa"/>
+          </w:tcPr>
+          <w:p>
+            <w:r>
+              <w:t xml:space="preserve">párrafo </w:t>
+            </w:r>
+          </w:p>
+        </w:tc>
+      </w:tr>
+      <w:tr>
+        <w:tc>
+          <w:tcPr>
+            <w:tcW w:w="8828" w:type="dxa"/>
+          </w:tcPr>
+          <w:p>
+            <w:pPr>
+              <w:spacing w:after="0" w:line="240" w:lineRule="auto"/>
+            </w:pPr>
+            <w:r>
+              <w:t>En primer lugar, el esquema de asignación de recursos a proponer en el presente</w:t>
+            </w:r>
+          </w:p>
+          <w:p>
+            <w:pPr>
+              <w:spacing w:after="0" w:line="240" w:lineRule="auto"/>
+            </w:pPr>
+            <w:r>
+              <w:t>proyecto no considera 2 regiones o zonas donde están distribuidos los peers</w:t>
+            </w:r>
+          </w:p>
+          <w:p>
+            <w:pPr>
+              <w:spacing w:after="0" w:line="240" w:lineRule="auto"/>
+            </w:pPr>
+            <w:r>
+              <w:t>dentro del sistema, por lo tanto, no se tomará a</w:t>
+            </w:r>
+          </w:p>
+          <w:p>
+            <w:pPr>
+              <w:spacing w:after="0" w:line="240" w:lineRule="auto"/>
+            </w:pPr>
+            <w:r>
+              <w:t>.. .. .</w:t>
+            </w:r>
+          </w:p>
+          <w:p>
+            <w:r>
+              <w:t>como variables diferentes.</w:t>
+            </w:r>
+          </w:p>
+        </w:tc>
+      </w:tr>
+      <w:tr>
+        <w:tc>
+          <w:tcPr>
+            <w:tcW w:w="8828" w:type="dxa"/>
+          </w:tcPr>
+          <w:p>
+            <w:r>
+              <w:t>Comentario</w:t>
+            </w:r>
+          </w:p>
+        </w:tc>
+      </w:tr>
+      <w:tr>
+        <w:tc>
+          <w:tcPr>
+            <w:tcW w:w="8828" w:type="dxa"/>
+          </w:tcPr>
+          <w:p>
+            <w:pPr>
+              <w:autoSpaceDE w:val="0"/>
+              <w:autoSpaceDN w:val="0"/>
+              <w:adjustRightInd w:val="0"/>
+              <w:rPr>
+                <w:rFonts w:ascii="Segoe UI" w:hAnsi="Segoe UI" w:cs="Segoe UI"/>
+                <w:kern w:val="0"/>
+              </w:rPr>
+            </w:pPr>
+            <w:r>
+              <w:rPr>
+                <w:rFonts w:ascii="Segoe UI" w:hAnsi="Segoe UI" w:cs="Segoe UI"/>
+                <w:color w:val="000000"/>
+                <w:kern w:val="0"/>
+                <w:sz w:val="20"/>
+                <w:szCs w:val="20"/>
+              </w:rPr>
+              <w:t>Escribir la ecuación ya adaptada (es decir, sin diferenciar xm y xf) y aclarar que se basaron en la tesis, pero que ustedes tuvieron que hacer los ajustes.</w:t>
+            </w:r>
+          </w:p>
+          <w:p/>
+        </w:tc>
+      </w:tr>
+      <w:tr>
+        <w:tc>
+          <w:tcPr>
+            <w:tcW w:w="8828" w:type="dxa"/>
+          </w:tcPr>
+          <w:p>
+            <w:r>
+              <w:t>Cambio aplicado</w:t>
+            </w:r>
+          </w:p>
+        </w:tc>
+      </w:tr>
+      <w:tr>
+        <w:tc>
+          <w:tcPr>
+            <w:tcW w:w="8828" w:type="dxa"/>
+          </w:tcPr>
+          <w:p>
+            <w:r>
+              <w:t xml:space="preserve">No se si se deba cambiar opino prudente preguntarle a Noe si si dado que esa expresión es la original del Q mas no la que nosotros estamos proponiendo tu que opinas </w:t>
+            </w:r>
+          </w:p>
+        </w:tc>
+      </w:tr>
+      <w:tr>
+        <w:tc>
+          <w:tcPr>
+            <w:tcW w:w="8828" w:type="dxa"/>
+          </w:tcPr>
+          <w:p>
+            <w:r>
+              <w:lastRenderedPageBreak/>
+              <w:t xml:space="preserve">párrafo </w:t>
+            </w:r>
+          </w:p>
+        </w:tc>
+      </w:tr>
+      <w:tr>
+        <w:tc>
+          <w:tcPr>
+            <w:tcW w:w="8828" w:type="dxa"/>
+          </w:tcPr>
+          <w:p>
+            <w:r>
+              <w:t xml:space="preserve">No existente </w:t>
+            </w:r>
+          </w:p>
+        </w:tc>
+      </w:tr>
+      <w:tr>
+        <w:tc>
+          <w:tcPr>
+            <w:tcW w:w="8828" w:type="dxa"/>
+          </w:tcPr>
+          <w:p>
+            <w:r>
+              <w:t>Comentario</w:t>
+            </w:r>
+          </w:p>
+        </w:tc>
+      </w:tr>
+      <w:tr>
+        <w:tc>
+          <w:tcPr>
+            <w:tcW w:w="8828" w:type="dxa"/>
+          </w:tcPr>
+          <w:p>
+            <w:r>
+              <w:rPr>
+                <w:rFonts w:ascii="Segoe UI" w:hAnsi="Segoe UI" w:cs="Segoe UI"/>
+                <w:color w:val="333333"/>
+                <w:sz w:val="18"/>
+                <w:szCs w:val="18"/>
+                <w:shd w:val="clear" w:color="auto" w:fill="FFFFFF"/>
+              </w:rPr>
+              <w:t>Hace falta una tabla en la que se definan las variables del diagrama. Me parece que la forma en que usa los círculos (A y B) es incorrecta, corroborar esto.</w:t>
+            </w:r>
+          </w:p>
+        </w:tc>
+      </w:tr>
+      <w:tr>
+        <w:tc>
+          <w:tcPr>
+            <w:tcW w:w="8828" w:type="dxa"/>
+          </w:tcPr>
+          <w:p>
+            <w:r>
+              <w:t>Cambio aplicado</w:t>
+            </w:r>
+          </w:p>
+        </w:tc>
+      </w:tr>
+      <w:tr>
+        <w:tc>
+          <w:tcPr>
+            <w:tcW w:w="8828" w:type="dxa"/>
+          </w:tcPr>
+          <w:tbl>
+            <w:tblPr>
+              <w:tblStyle w:val="Tablaconcuadrcula"/>
+              <w:tblW w:w="0" w:type="auto"/>
+              <w:tblLook w:val="04A0" w:firstRow="1" w:lastRow="0" w:firstColumn="1" w:lastColumn="0" w:noHBand="0" w:noVBand="1"/>
+            </w:tblPr>
+            <w:tblGrid>
+              <w:gridCol w:w="4247"/>
+              <w:gridCol w:w="4247"/>
+            </w:tblGrid>
+            <w:tr>
+              <w:tc>
+                <w:tcPr>
+                  <w:tcW w:w="4247" w:type="dxa"/>
+                  <w:vAlign w:val="center"/>
+                </w:tcPr>
+                <w:p>
+                  <w:pPr>
+                    <w:jc w:val="center"/>
+                    <w:rPr>
+                      <w:rFonts w:ascii="Arial" w:hAnsi="Arial" w:cs="Arial"/>
+                      <w:sz w:val="24"/>
+                      <w:szCs w:val="24"/>
+                    </w:rPr>
+                  </w:pPr>
+                  <w:r>
+                    <w:rPr>
+                      <w:rFonts w:ascii="Arial" w:hAnsi="Arial" w:cs="Arial"/>
+                      <w:sz w:val="24"/>
+                      <w:szCs w:val="24"/>
+                    </w:rPr>
+                    <w:t>Variable</w:t>
+                  </w:r>
+                </w:p>
+              </w:tc>
+              <w:tc>
+                <w:tcPr>
+                  <w:tcW w:w="4247" w:type="dxa"/>
+                  <w:vAlign w:val="center"/>
+                </w:tcPr>
+                <w:p>
+                  <w:pPr>
+                    <w:jc w:val="center"/>
+                    <w:rPr>
+                      <w:rFonts w:ascii="Arial" w:hAnsi="Arial" w:cs="Arial"/>
+                      <w:sz w:val="24"/>
+                      <w:szCs w:val="24"/>
+                    </w:rPr>
+                  </w:pPr>
+                  <w:r>
+                    <w:rPr>
+                      <w:rFonts w:ascii="Arial" w:hAnsi="Arial" w:cs="Arial"/>
+                      <w:sz w:val="24"/>
+                      <w:szCs w:val="24"/>
+                    </w:rPr>
+                    <w:t>Descripción</w:t>
+                  </w:r>
+                </w:p>
+              </w:tc>
+            </w:tr>
+            <w:tr>
+              <w:tc>
+                <w:tcPr>
+                  <w:tcW w:w="4247" w:type="dxa"/>
+                </w:tcPr>
+                <w:p>
+                  <w:pPr>
+                    <w:jc w:val="both"/>
+                    <w:rPr>
+                      <w:rFonts w:ascii="Arial" w:hAnsi="Arial" w:cs="Arial"/>
+                      <w:sz w:val="24"/>
+                      <w:szCs w:val="24"/>
+                    </w:rPr>
+                  </w:pPr>
+                  <w:r>
+                    <w:rPr>
+                      <w:rFonts w:ascii="Arial" w:hAnsi="Arial" w:cs="Arial"/>
+                      <w:sz w:val="24"/>
+                      <w:szCs w:val="24"/>
+                    </w:rPr>
+                    <w:t>TArr</w:t>
+                  </w:r>
+                </w:p>
+              </w:tc>
+              <w:tc>
+                <w:tcPr>
+                  <w:tcW w:w="4247" w:type="dxa"/>
+                </w:tcPr>
+                <w:p>
+                  <w:pPr>
+                    <w:jc w:val="both"/>
+                    <w:rPr>
+                      <w:rFonts w:ascii="Arial" w:hAnsi="Arial" w:cs="Arial"/>
+                      <w:sz w:val="24"/>
+                      <w:szCs w:val="24"/>
+                    </w:rPr>
+                  </w:pPr>
+                  <w:r>
+                    <w:rPr>
+                      <w:rFonts w:ascii="Arial" w:hAnsi="Arial" w:cs="Arial"/>
+                      <w:sz w:val="24"/>
+                      <w:szCs w:val="24"/>
+                    </w:rPr>
+                    <w:t>Tasa de arribo</w:t>
+                  </w:r>
+                </w:p>
+              </w:tc>
+            </w:tr>
+            <w:tr>
+              <w:tc>
+                <w:tcPr>
+                  <w:tcW w:w="4247" w:type="dxa"/>
+                </w:tcPr>
+                <w:p>
+                  <w:pPr>
+                    <w:jc w:val="both"/>
+                    <w:rPr>
+                      <w:rFonts w:ascii="Arial" w:hAnsi="Arial" w:cs="Arial"/>
+                      <w:sz w:val="24"/>
+                      <w:szCs w:val="24"/>
+                    </w:rPr>
+                  </w:pPr>
+                  <w:r>
+                    <w:rPr>
+                      <w:rFonts w:ascii="Arial" w:hAnsi="Arial" w:cs="Arial"/>
+                      <w:sz w:val="24"/>
+                      <w:szCs w:val="24"/>
+                    </w:rPr>
+                    <w:t>TTran</w:t>
+                  </w:r>
+                </w:p>
+              </w:tc>
+              <w:tc>
+                <w:tcPr>
+                  <w:tcW w:w="4247" w:type="dxa"/>
+                </w:tcPr>
+                <w:p>
+                  <w:pPr>
+                    <w:jc w:val="both"/>
+                    <w:rPr>
+                      <w:rFonts w:ascii="Arial" w:hAnsi="Arial" w:cs="Arial"/>
+                      <w:sz w:val="24"/>
+                      <w:szCs w:val="24"/>
+                    </w:rPr>
+                  </w:pPr>
+                  <w:r>
+                    <w:rPr>
+                      <w:rFonts w:ascii="Arial" w:hAnsi="Arial" w:cs="Arial"/>
+                      <w:sz w:val="24"/>
+                      <w:szCs w:val="24"/>
+                    </w:rPr>
+                    <w:t xml:space="preserve">Tasa de transición </w:t>
+                  </w:r>
+                </w:p>
+              </w:tc>
+            </w:tr>
+            <w:tr>
+              <w:tc>
+                <w:tcPr>
+                  <w:tcW w:w="4247" w:type="dxa"/>
+                </w:tcPr>
+                <w:p>
+                  <w:pPr>
+                    <w:jc w:val="both"/>
+                    <w:rPr>
+                      <w:rFonts w:ascii="Arial" w:hAnsi="Arial" w:cs="Arial"/>
+                      <w:sz w:val="24"/>
+                      <w:szCs w:val="24"/>
+                    </w:rPr>
+                  </w:pPr>
+                  <w:r>
+                    <w:rPr>
+                      <w:rFonts w:ascii="Arial" w:hAnsi="Arial" w:cs="Arial"/>
+                      <w:sz w:val="24"/>
+                      <w:szCs w:val="24"/>
+                    </w:rPr>
+                    <w:t>TAb</w:t>
+                  </w:r>
+                </w:p>
+              </w:tc>
+              <w:tc>
+                <w:tcPr>
+                  <w:tcW w:w="4247" w:type="dxa"/>
+                </w:tcPr>
+                <w:p>
+                  <w:pPr>
+                    <w:jc w:val="both"/>
+                    <w:rPr>
+                      <w:rFonts w:ascii="Arial" w:hAnsi="Arial" w:cs="Arial"/>
+                      <w:sz w:val="24"/>
+                      <w:szCs w:val="24"/>
+                    </w:rPr>
+                  </w:pPr>
+                  <w:r>
+                    <w:rPr>
+                      <w:rFonts w:ascii="Arial" w:hAnsi="Arial" w:cs="Arial"/>
+                      <w:sz w:val="24"/>
+                      <w:szCs w:val="24"/>
+                    </w:rPr>
+                    <w:t xml:space="preserve">Tasa de abandono </w:t>
+                  </w:r>
+                </w:p>
+              </w:tc>
+            </w:tr>
+            <w:tr>
+              <w:tc>
+                <w:tcPr>
+                  <w:tcW w:w="4247" w:type="dxa"/>
+                </w:tcPr>
+                <w:p>
+                  <w:pPr>
+                    <w:jc w:val="both"/>
+                    <w:rPr>
+                      <w:rFonts w:ascii="Arial" w:hAnsi="Arial" w:cs="Arial"/>
+                      <w:sz w:val="24"/>
+                      <w:szCs w:val="24"/>
+                    </w:rPr>
+                  </w:pPr>
+                  <w:r>
+                    <w:rPr>
+                      <w:rFonts w:ascii="Arial" w:hAnsi="Arial" w:cs="Arial"/>
+                      <w:sz w:val="24"/>
+                      <w:szCs w:val="24"/>
+                    </w:rPr>
+                    <w:t>TRep</w:t>
+                  </w:r>
+                </w:p>
+              </w:tc>
+              <w:tc>
+                <w:tcPr>
+                  <w:tcW w:w="4247" w:type="dxa"/>
+                </w:tcPr>
+                <w:p>
+                  <w:pPr>
+                    <w:jc w:val="both"/>
+                    <w:rPr>
+                      <w:rFonts w:ascii="Arial" w:hAnsi="Arial" w:cs="Arial"/>
+                      <w:sz w:val="24"/>
+                      <w:szCs w:val="24"/>
+                    </w:rPr>
+                  </w:pPr>
+                  <w:r>
+                    <w:rPr>
+                      <w:rFonts w:ascii="Arial" w:hAnsi="Arial" w:cs="Arial"/>
+                      <w:sz w:val="24"/>
+                      <w:szCs w:val="24"/>
+                    </w:rPr>
+                    <w:t xml:space="preserve">Tasa de reproducción </w:t>
+                  </w:r>
+                </w:p>
+              </w:tc>
+            </w:tr>
+            <w:tr>
+              <w:tc>
+                <w:tcPr>
+                  <w:tcW w:w="4247" w:type="dxa"/>
+                </w:tcPr>
+                <w:p>
+                  <w:pPr>
+                    <w:jc w:val="both"/>
+                    <w:rPr>
+                      <w:rFonts w:ascii="Arial" w:hAnsi="Arial" w:cs="Arial"/>
+                      <w:sz w:val="24"/>
+                      <w:szCs w:val="24"/>
+                    </w:rPr>
+                  </w:pPr>
+                  <w:r>
+                    <w:rPr>
+                      <w:rFonts w:ascii="Arial" w:hAnsi="Arial" w:cs="Arial"/>
+                      <w:sz w:val="24"/>
+                      <w:szCs w:val="24"/>
+                    </w:rPr>
+                    <w:t>TDes</w:t>
+                  </w:r>
+                </w:p>
+              </w:tc>
+              <w:tc>
+                <w:tcPr>
+                  <w:tcW w:w="4247" w:type="dxa"/>
+                </w:tcPr>
+                <w:p>
+                  <w:pPr>
+                    <w:jc w:val="both"/>
+                    <w:rPr>
+                      <w:rFonts w:ascii="Arial" w:hAnsi="Arial" w:cs="Arial"/>
+                      <w:sz w:val="24"/>
+                      <w:szCs w:val="24"/>
+                    </w:rPr>
+                  </w:pPr>
+                  <w:r>
+                    <w:rPr>
+                      <w:rFonts w:ascii="Arial" w:hAnsi="Arial" w:cs="Arial"/>
+                      <w:sz w:val="24"/>
+                      <w:szCs w:val="24"/>
+                    </w:rPr>
+                    <w:t xml:space="preserve">Tasa de desconexión </w:t>
+                  </w:r>
+                </w:p>
+              </w:tc>
+            </w:tr>
+            <w:tr>
+              <w:tc>
+                <w:tcPr>
+                  <w:tcW w:w="4247" w:type="dxa"/>
+                </w:tcPr>
+                <w:p>
+                  <w:pPr>
+                    <w:jc w:val="both"/>
+                    <w:rPr>
+                      <w:rFonts w:ascii="Arial" w:hAnsi="Arial" w:cs="Arial"/>
+                      <w:sz w:val="24"/>
+                      <w:szCs w:val="24"/>
+                    </w:rPr>
+                  </w:pPr>
+                  <w:r>
+                    <w:rPr>
+                      <w:rFonts w:ascii="Arial" w:hAnsi="Arial" w:cs="Arial"/>
+                      <w:sz w:val="24"/>
+                      <w:szCs w:val="24"/>
+                    </w:rPr>
+                    <w:t>TSub</w:t>
+                  </w:r>
+                </w:p>
+              </w:tc>
+              <w:tc>
+                <w:tcPr>
+                  <w:tcW w:w="4247" w:type="dxa"/>
+                </w:tcPr>
+                <w:p>
+                  <w:pPr>
+                    <w:jc w:val="both"/>
+                    <w:rPr>
+                      <w:rFonts w:ascii="Arial" w:hAnsi="Arial" w:cs="Arial"/>
+                      <w:sz w:val="24"/>
+                      <w:szCs w:val="24"/>
+                    </w:rPr>
+                  </w:pPr>
+                  <w:r>
+                    <w:rPr>
+                      <w:rFonts w:ascii="Arial" w:hAnsi="Arial" w:cs="Arial"/>
+                      <w:sz w:val="24"/>
+                      <w:szCs w:val="24"/>
+                    </w:rPr>
+                    <w:t xml:space="preserve">Tasa de subida </w:t>
+                  </w:r>
+                </w:p>
+              </w:tc>
+            </w:tr>
+            <w:tr>
+              <w:tc>
+                <w:tcPr>
+                  <w:tcW w:w="4247" w:type="dxa"/>
+                </w:tcPr>
+                <w:p>
+                  <w:pPr>
+                    <w:jc w:val="both"/>
+                    <w:rPr>
+                      <w:rFonts w:ascii="Arial" w:hAnsi="Arial" w:cs="Arial"/>
+                      <w:sz w:val="24"/>
+                      <w:szCs w:val="24"/>
+                    </w:rPr>
+                  </w:pPr>
+                  <w:r>
+                    <w:rPr>
+                      <w:rFonts w:ascii="Arial" w:hAnsi="Arial" w:cs="Arial"/>
+                      <w:sz w:val="24"/>
+                      <w:szCs w:val="24"/>
+                    </w:rPr>
+                    <w:t>NVen</w:t>
+                  </w:r>
+                </w:p>
+              </w:tc>
+              <w:tc>
+                <w:tcPr>
+                  <w:tcW w:w="4247" w:type="dxa"/>
+                </w:tcPr>
+                <w:p>
+                  <w:pPr>
+                    <w:jc w:val="both"/>
+                    <w:rPr>
+                      <w:rFonts w:ascii="Arial" w:hAnsi="Arial" w:cs="Arial"/>
+                      <w:sz w:val="24"/>
+                      <w:szCs w:val="24"/>
+                    </w:rPr>
+                  </w:pPr>
+                  <w:r>
+                    <w:rPr>
+                      <w:rFonts w:ascii="Arial" w:hAnsi="Arial" w:cs="Arial"/>
+                      <w:sz w:val="24"/>
+                      <w:szCs w:val="24"/>
+                    </w:rPr>
+                    <w:t>N</w:t>
+                  </w:r>
+                  <w:r>
+                    <w:rPr>
+                      <w:rFonts w:ascii="Arial" w:hAnsi="Arial" w:cs="Arial"/>
+                      <w:sz w:val="24"/>
+                      <w:szCs w:val="24"/>
+                    </w:rPr>
+                    <w:t>ú</w:t>
+                  </w:r>
+                  <w:r>
+                    <w:rPr>
+                      <w:rFonts w:ascii="Arial" w:hAnsi="Arial" w:cs="Arial"/>
+                      <w:sz w:val="24"/>
+                      <w:szCs w:val="24"/>
+                    </w:rPr>
+                    <w:t>mero de Ventanas</w:t>
+                  </w:r>
+                </w:p>
+              </w:tc>
+            </w:tr>
+            <w:tr>
+              <w:tc>
+                <w:tcPr>
+                  <w:tcW w:w="4247" w:type="dxa"/>
+                </w:tcPr>
+                <w:p>
+                  <w:pPr>
+                    <w:jc w:val="both"/>
+                    <w:rPr>
+                      <w:rFonts w:ascii="Arial" w:hAnsi="Arial" w:cs="Arial"/>
+                      <w:sz w:val="24"/>
+                      <w:szCs w:val="24"/>
+                    </w:rPr>
+                  </w:pPr>
+                  <w:r>
+                    <w:rPr>
+                      <w:rFonts w:ascii="Arial" w:hAnsi="Arial" w:cs="Arial"/>
+                      <w:sz w:val="24"/>
+                      <w:szCs w:val="24"/>
+                    </w:rPr>
+                    <w:t>Niter</w:t>
+                  </w:r>
+                </w:p>
+              </w:tc>
+              <w:tc>
+                <w:tcPr>
+                  <w:tcW w:w="4247" w:type="dxa"/>
+                </w:tcPr>
+                <w:p>
+                  <w:pPr>
+                    <w:jc w:val="both"/>
+                    <w:rPr>
+                      <w:rFonts w:ascii="Arial" w:hAnsi="Arial" w:cs="Arial"/>
+                      <w:sz w:val="24"/>
+                      <w:szCs w:val="24"/>
+                    </w:rPr>
+                  </w:pPr>
+                  <w:r>
+                    <w:rPr>
+                      <w:rFonts w:ascii="Arial" w:hAnsi="Arial" w:cs="Arial"/>
+                      <w:sz w:val="24"/>
+                      <w:szCs w:val="24"/>
+                    </w:rPr>
+                    <w:t xml:space="preserve">Número de iteración </w:t>
+                  </w:r>
+                </w:p>
+              </w:tc>
+            </w:tr>
+          </w:tbl>
+          <w:p/>
+          <w:p>
+            <w:r>
+              <w:t>No se si los vectores igual deben ponerse y revisa si están bien mis definiciones</w:t>
+            </w:r>
+            <w:r>
+              <w:t xml:space="preserve"> de las que no me acuerdo son de las de a y b</w:t>
+            </w:r>
+          </w:p>
+        </w:tc>
+      </w:tr>
+    </w:tbl>
+    <w:p>
+      <w:pPr>
+        <w:pStyle w:val="Ttulo5"/>
+        <w:shd w:val="clear" w:color="auto" w:fill="FFFFFF"/>
+        <w:spacing w:before="0" w:line="450" w:lineRule="atLeast"/>
+        <w:rPr>
+          <w:rFonts w:ascii="Tahoma" w:hAnsi="Tahoma" w:cs="Tahoma"/>
+          <w:caps/>
+          <w:color w:val="000000"/>
+          <w:sz w:val="27"/>
+          <w:szCs w:val="27"/>
+        </w:rPr>
+      </w:pPr>
+    </w:p>
+    <w:tbl>
+      <w:tblPr>
+        <w:tblStyle w:val="Tablaconcuadrcula"/>
+        <w:tblW w:w="0" w:type="auto"/>
+        <w:tblLook w:val="04A0" w:firstRow="1" w:lastRow="0" w:firstColumn="1" w:lastColumn="0" w:noHBand="0" w:noVBand="1"/>
+      </w:tblPr>
+      <w:tblGrid>
+        <w:gridCol w:w="8828"/>
+      </w:tblGrid>
+      <w:tr>
+        <w:tc>
+          <w:tcPr>
+            <w:tcW w:w="8828" w:type="dxa"/>
+          </w:tcPr>
+          <w:p>
+            <w:r>
+              <w:t xml:space="preserve">párrafo </w:t>
+            </w:r>
+          </w:p>
+        </w:tc>
+      </w:tr>
+      <w:tr>
+        <w:tc>
+          <w:tcPr>
+            <w:tcW w:w="8828" w:type="dxa"/>
+          </w:tcPr>
+          <w:p/>
+        </w:tc>
+      </w:tr>
+      <w:tr>
+        <w:tc>
+          <w:tcPr>
+            <w:tcW w:w="8828" w:type="dxa"/>
+          </w:tcPr>
+          <w:p>
+            <w:r>
+              <w:t>Comentario</w:t>
+            </w:r>
+          </w:p>
+        </w:tc>
+      </w:tr>
+      <w:tr>
+        <w:tc>
+          <w:tcPr>
+            <w:tcW w:w="8828" w:type="dxa"/>
+          </w:tcPr>
+          <w:p>
+            <w:r>
+              <w:rPr>
+                <w:rFonts w:ascii="Segoe UI" w:hAnsi="Segoe UI" w:cs="Segoe UI"/>
+                <w:color w:val="333333"/>
+                <w:sz w:val="18"/>
+                <w:szCs w:val="18"/>
+                <w:shd w:val="clear" w:color="auto" w:fill="FFFFFF"/>
+              </w:rPr>
+              <w:t>evento" Sustituir en el documento la palabra "suceso" por "evento".</w:t>
+            </w:r>
+          </w:p>
+        </w:tc>
+      </w:tr>
+      <w:tr>
+        <w:tc>
+          <w:tcPr>
+            <w:tcW w:w="8828" w:type="dxa"/>
+          </w:tcPr>
+          <w:p>
+            <w:r>
+              <w:t>Cambio aplicado</w:t>
+            </w:r>
+          </w:p>
+        </w:tc>
+      </w:tr>
+      <w:tr>
+        <w:tc>
+          <w:tcPr>
+            <w:tcW w:w="8828" w:type="dxa"/>
+          </w:tcPr>
+          <w:p>
+            <w:r>
+              <w:t xml:space="preserve">Debe ser en todo todo el doc </w:t>
+            </w:r>
+            <w:r>
+              <w:br/>
+              <w:t xml:space="preserve">para hacerlo con buscar y reemplazar </w:t>
+            </w:r>
+          </w:p>
+          <w:p>
+            <w:r>
+              <w:t>Porque de hecho si son muchos suceso o sucesos que opinas</w:t>
+            </w:r>
+          </w:p>
+        </w:tc>
+      </w:tr>
+    </w:tbl>
+    <w:p/>
+    <w:tbl>
+      <w:tblPr>
+        <w:tblStyle w:val="Tablaconcuadrcula"/>
+        <w:tblW w:w="0" w:type="auto"/>
+        <w:tblLook w:val="04A0" w:firstRow="1" w:lastRow="0" w:firstColumn="1" w:lastColumn="0" w:noHBand="0" w:noVBand="1"/>
+      </w:tblPr>
+      <w:tblGrid>
+        <w:gridCol w:w="8828"/>
+      </w:tblGrid>
+      <w:tr>
+        <w:tc>
+          <w:tcPr>
+            <w:tcW w:w="8828" w:type="dxa"/>
+          </w:tcPr>
+          <w:p>
+            <w:r>
+              <w:t xml:space="preserve">párrafo </w:t>
+            </w:r>
+          </w:p>
+        </w:tc>
+      </w:tr>
+      <w:tr>
+        <w:tc>
+          <w:tcPr>
+            <w:tcW w:w="8828" w:type="dxa"/>
+          </w:tcPr>
+          <w:p>
+            <w:r>
+              <w:rPr>
+                <w:rStyle w:val="normaltextrun"/>
+                <w:rFonts w:ascii="Arial" w:hAnsi="Arial" w:cs="Arial"/>
+                <w:color w:val="000000"/>
+              </w:rPr>
+              <w:t>se escalan las poblaciones de cada una de las ventanas pertenecientes a la hiperventana por la variable aleatoria generada.</w:t>
+            </w:r>
+          </w:p>
+        </w:tc>
+      </w:tr>
+      <w:tr>
+        <w:tc>
+          <w:tcPr>
+            <w:tcW w:w="8828" w:type="dxa"/>
+          </w:tcPr>
+          <w:p>
+            <w:r>
+              <w:t>Comentario</w:t>
+            </w:r>
+          </w:p>
+        </w:tc>
+      </w:tr>
+      <w:tr>
+        <w:tc>
+          <w:tcPr>
+            <w:tcW w:w="8828" w:type="dxa"/>
+          </w:tcPr>
+          <w:p>
+            <w:pPr>
+              <w:shd w:val="clear" w:color="auto" w:fill="FFFFFF"/>
+              <w:spacing w:after="0" w:line="240" w:lineRule="auto"/>
+              <w:rPr>
+                <w:rFonts w:ascii="inherit" w:eastAsia="Times New Roman" w:hAnsi="inherit" w:cs="Segoe UI"/>
+                <w:color w:val="333333"/>
+                <w:kern w:val="0"/>
+                <w:sz w:val="18"/>
+                <w:szCs w:val="18"/>
+                <w:lang w:eastAsia="es-MX"/>
+              </w:rPr>
+            </w:pPr>
+            <w:r>
+              <w:rPr>
+                <w:rFonts w:ascii="inherit" w:eastAsia="Times New Roman" w:hAnsi="inherit" w:cs="Segoe UI"/>
+                <w:color w:val="333333"/>
+                <w:kern w:val="0"/>
+                <w:sz w:val="18"/>
+                <w:szCs w:val="18"/>
+                <w:lang w:eastAsia="es-MX"/>
+              </w:rPr>
+              <w:t>ESTA DESCRIPCIÓN ME PREOCUPÓ MUCHO PORQUE LO QUE ENTENDÍ QUE HACEN NO ES LO QUE DEBERÍAN HACER. LO QUE DEBERÍAN DE HACER ES GENERAR "C" VARIABLES ALEATORIAS CON TASA cw*xi Y SIMPLEMENTE ELEGIR A LA MENOR, PERO USTEDES PARECE QUE DICEN QUE GENERAN UNA ÚNICA VARIABLE ALEATORIA CON TASA cw Y A ESE ÚNICO RESULTADO LO MULTIPLICAN POR LOS VALORES xi. DE HECHO PONEN ESTA MISMA DESCRIPCIÓN PARA LAS TASA pw y \teta Y TAMBIÉN SERÍAN INCORRECTAS.</w:t>
+            </w:r>
+          </w:p>
+          <w:p>
+            <w:pPr>
+              <w:shd w:val="clear" w:color="auto" w:fill="FFFFFF"/>
+              <w:rPr>
+                <w:rFonts w:ascii="inherit" w:eastAsia="Times New Roman" w:hAnsi="inherit" w:cs="Segoe UI"/>
+                <w:color w:val="333333"/>
+                <w:kern w:val="0"/>
+                <w:sz w:val="18"/>
+                <w:szCs w:val="18"/>
+                <w:lang w:eastAsia="es-MX"/>
+              </w:rPr>
+            </w:pPr>
+          </w:p>
+          <w:p>
+            <w:pPr>
+              <w:shd w:val="clear" w:color="auto" w:fill="FFFFFF"/>
+              <w:rPr>
+                <w:rFonts w:ascii="inherit" w:eastAsia="Times New Roman" w:hAnsi="inherit" w:cs="Segoe UI"/>
+                <w:color w:val="333333"/>
+                <w:kern w:val="0"/>
+                <w:sz w:val="18"/>
+                <w:szCs w:val="18"/>
+                <w:lang w:eastAsia="es-MX"/>
+              </w:rPr>
+            </w:pPr>
+            <w:r>
+              <w:rPr>
+                <w:rFonts w:ascii="inherit" w:eastAsia="Times New Roman" w:hAnsi="inherit" w:cs="Segoe UI"/>
+                <w:color w:val="333333"/>
+                <w:kern w:val="0"/>
+                <w:sz w:val="18"/>
+                <w:szCs w:val="18"/>
+                <w:lang w:eastAsia="es-MX"/>
+              </w:rPr>
+              <w:t>ADICIONALMENTE, NO ENTIENDO QUÉ ES LO QUE DICEN QUE HACEN EN EL SIGUIENTE PÁRRAFO.</w:t>
+            </w:r>
+          </w:p>
+          <w:p>
+            <w:pPr>
+              <w:shd w:val="clear" w:color="auto" w:fill="FFFFFF"/>
+              <w:spacing w:line="270" w:lineRule="atLeast"/>
+            </w:pPr>
+          </w:p>
+        </w:tc>
+      </w:tr>
+      <w:tr>
+        <w:tc>
+          <w:tcPr>
+            <w:tcW w:w="8828" w:type="dxa"/>
+          </w:tcPr>
+          <w:p>
+            <w:r>
+              <w:t>Cambio aplicado</w:t>
+            </w:r>
+          </w:p>
+        </w:tc>
+      </w:tr>
+      <w:tr>
+        <w:tc>
+          <w:tcPr>
+            <w:tcW w:w="8828" w:type="dxa"/>
+          </w:tcPr>
+          <w:p>
+            <w:pPr>
+              <w:rPr>
+                <w:b/>
+                <w:bCs/>
+              </w:rPr>
+            </w:pPr>
+            <w:r>
+              <w:rPr>
+                <w:b/>
+                <w:bCs/>
+              </w:rPr>
+              <w:t xml:space="preserve">Acorde al programa igual yo no se como se esta realizando creo que tu mejor que yo podría atender este comentario </w:t>
+            </w:r>
+          </w:p>
+        </w:tc>
+      </w:tr>
+    </w:tbl>
+    <w:p/>
+    <w:tbl>
+      <w:tblPr>
+        <w:tblStyle w:val="Tablaconcuadrcula"/>
+        <w:tblW w:w="0" w:type="auto"/>
+        <w:tblLook w:val="04A0" w:firstRow="1" w:lastRow="0" w:firstColumn="1" w:lastColumn="0" w:noHBand="0" w:noVBand="1"/>
+      </w:tblPr>
+      <w:tblGrid>
+        <w:gridCol w:w="8828"/>
+      </w:tblGrid>
+      <w:tr>
+        <w:tc>
+          <w:tcPr>
+            <w:tcW w:w="8828" w:type="dxa"/>
+          </w:tcPr>
+          <w:p>
+            <w:r>
+              <w:t xml:space="preserve">párrafo </w:t>
+            </w:r>
+          </w:p>
+        </w:tc>
+      </w:tr>
+      <w:tr>
+        <w:tc>
+          <w:tcPr>
+            <w:tcW w:w="8828" w:type="dxa"/>
+          </w:tcPr>
+          <w:p/>
+        </w:tc>
+      </w:tr>
+      <w:tr>
+        <w:tc>
+          <w:tcPr>
+            <w:tcW w:w="8828" w:type="dxa"/>
+          </w:tcPr>
+          <w:p>
+            <w:r>
+              <w:lastRenderedPageBreak/>
+              <w:t xml:space="preserve">Comentario </w:t>
+            </w:r>
+            <w:r>
+              <w:rPr>
+                <w:rStyle w:val="normaltextrun"/>
+                <w:rFonts w:ascii="Arial" w:hAnsi="Arial" w:cs="Arial"/>
+                <w:color w:val="222222"/>
+              </w:rPr>
+              <w:t xml:space="preserve">Los esquemas presentados en </w:t>
+            </w:r>
+            <w:r>
+              <w:rPr>
+                <w:rStyle w:val="contentcontrolboundarysink"/>
+                <w:rFonts w:ascii="Calibri" w:hAnsi="Calibri" w:cs="Calibri"/>
+                <w:color w:val="222222"/>
+              </w:rPr>
+              <w:t>​</w:t>
+            </w:r>
+            <w:r>
+              <w:rPr>
+                <w:rStyle w:val="normaltextrun"/>
+                <w:rFonts w:ascii="Arial" w:hAnsi="Arial" w:cs="Arial"/>
+                <w:color w:val="000000"/>
+                <w:shd w:val="clear" w:color="auto" w:fill="E1E3E6"/>
+                <w:lang w:val="es-ES"/>
+              </w:rPr>
+              <w:t>[7]</w:t>
+            </w:r>
+            <w:r>
+              <w:rPr>
+                <w:rStyle w:val="contentcontrolboundarysink"/>
+                <w:rFonts w:ascii="Calibri" w:hAnsi="Calibri" w:cs="Calibri"/>
+                <w:color w:val="222222"/>
+              </w:rPr>
+              <w:t>​</w:t>
+            </w:r>
+            <w:r>
+              <w:rPr>
+                <w:rStyle w:val="normaltextrun"/>
+                <w:rFonts w:ascii="Arial" w:hAnsi="Arial" w:cs="Arial"/>
+                <w:color w:val="222222"/>
+              </w:rPr>
+              <w:t xml:space="preserve"> (Q ventanas hacia atrás) y </w:t>
+            </w:r>
+            <w:r>
+              <w:rPr>
+                <w:rStyle w:val="contentcontrolboundarysink"/>
+                <w:rFonts w:ascii="Calibri" w:hAnsi="Calibri" w:cs="Calibri"/>
+                <w:color w:val="222222"/>
+              </w:rPr>
+              <w:t>​</w:t>
+            </w:r>
+            <w:r>
+              <w:rPr>
+                <w:rStyle w:val="normaltextrun"/>
+                <w:rFonts w:ascii="Arial" w:hAnsi="Arial" w:cs="Arial"/>
+                <w:color w:val="000000"/>
+                <w:shd w:val="clear" w:color="auto" w:fill="E1E3E6"/>
+                <w:lang w:val="es-ES"/>
+              </w:rPr>
+              <w:t>[13]</w:t>
+            </w:r>
+            <w:r>
+              <w:rPr>
+                <w:rStyle w:val="contentcontrolboundarysink"/>
+                <w:rFonts w:ascii="Calibri" w:hAnsi="Calibri" w:cs="Calibri"/>
+                <w:color w:val="222222"/>
+              </w:rPr>
+              <w:t>​</w:t>
+            </w:r>
+            <w:r>
+              <w:rPr>
+                <w:rStyle w:val="normaltextrun"/>
+                <w:rFonts w:ascii="Arial" w:hAnsi="Arial" w:cs="Arial"/>
+                <w:color w:val="222222"/>
+              </w:rPr>
+              <w:t xml:space="preserve"> (GDPV) y muestran un desempeño eficiente para la asignación de recursos para servicios de video bajo demanda (</w:t>
+            </w:r>
+            <w:r>
+              <w:rPr>
+                <w:rStyle w:val="normaltextrun"/>
+                <w:rFonts w:ascii="Arial" w:hAnsi="Arial" w:cs="Arial"/>
+                <w:i/>
+                <w:iCs/>
+                <w:color w:val="222222"/>
+              </w:rPr>
+              <w:t>VoD</w:t>
+            </w:r>
+            <w:r>
+              <w:rPr>
+                <w:rStyle w:val="normaltextrun"/>
+                <w:rFonts w:ascii="Arial" w:hAnsi="Arial" w:cs="Arial"/>
+                <w:color w:val="222222"/>
+              </w:rPr>
+              <w:t>). Sin embargo, tomando en cuenta los objetivos de este proyecto con un enfoque dirigido a los servicios de video en vivo, se plantea realizar una adecuación en primera instancia al esquema de asignación de recursos de distribución uniforme, sin dejar de lado la posibilidad de retomar Q ventanas hacia atrás o GDPV para ser aplicados a este tipo de servicios. </w:t>
+            </w:r>
+            <w:r>
+              <w:rPr>
+                <w:rStyle w:val="eop"/>
+                <w:rFonts w:ascii="Arial" w:hAnsi="Arial" w:cs="Arial"/>
+                <w:color w:val="222222"/>
+              </w:rPr>
+              <w:t> </w:t>
+            </w:r>
+          </w:p>
+        </w:tc>
+      </w:tr>
+      <w:tr>
+        <w:tc>
+          <w:tcPr>
+            <w:tcW w:w="8828" w:type="dxa"/>
+          </w:tcPr>
+          <w:p>
+            <w:r>
+              <w:t xml:space="preserve">No lo menciona cmo tal noe </w:t>
+            </w:r>
+          </w:p>
+        </w:tc>
+      </w:tr>
+      <w:tr>
+        <w:tc>
+          <w:tcPr>
+            <w:tcW w:w="8828" w:type="dxa"/>
+          </w:tcPr>
+          <w:p>
+            <w:r>
+              <w:t>Cambio aplicado</w:t>
+            </w:r>
+          </w:p>
+        </w:tc>
+      </w:tr>
+      <w:tr>
+        <w:tc>
+          <w:tcPr>
+            <w:tcW w:w="8828" w:type="dxa"/>
+          </w:tcPr>
+          <w:p>
+            <w:pPr>
+              <w:rPr>
+                <w:rFonts w:ascii="Arial" w:hAnsi="Arial" w:cs="Arial"/>
+                <w:color w:val="222222"/>
+                <w:sz w:val="24"/>
+                <w:szCs w:val="24"/>
+              </w:rPr>
+            </w:pPr>
+            <w:r>
+              <w:rPr>
+                <w:rFonts w:ascii="Arial" w:eastAsia="Times New Roman" w:hAnsi="Arial" w:cs="Arial"/>
+                <w:color w:val="222222"/>
+                <w:sz w:val="24"/>
+                <w:szCs w:val="24"/>
+              </w:rPr>
+              <w:t xml:space="preserve">EL esquema presentado en </w:t>
+            </w:r>
+            <w:sdt>
+              <w:sdtPr>
+                <w:rPr>
+                  <w:rFonts w:ascii="Arial" w:hAnsi="Arial" w:cs="Arial"/>
+                  <w:color w:val="222222"/>
+                </w:rPr>
+                <w:id w:val="346213005"/>
+                <w:citation/>
+              </w:sdtPr>
+              <w:sdtContent>
+                <w:r>
+                  <w:rPr>
+                    <w:rFonts w:ascii="Arial" w:hAnsi="Arial" w:cs="Arial"/>
+                    <w:color w:val="222222"/>
+                  </w:rPr>
+                  <w:fldChar w:fldCharType="begin"/>
+                </w:r>
+                <w:r>
+                  <w:rPr>
+                    <w:rFonts w:ascii="Arial" w:hAnsi="Arial" w:cs="Arial"/>
+                    <w:color w:val="222222"/>
+                    <w:lang w:val="es-ES"/>
+                  </w:rPr>
+                  <w:instrText xml:space="preserve"> CITATION Ter20 \l 3082 </w:instrText>
+                </w:r>
+                <w:r>
+                  <w:rPr>
+                    <w:rFonts w:ascii="Arial" w:hAnsi="Arial" w:cs="Arial"/>
+                    <w:color w:val="222222"/>
+                  </w:rPr>
+                  <w:fldChar w:fldCharType="separate"/>
+                </w:r>
+                <w:r>
+                  <w:rPr>
+                    <w:rFonts w:ascii="Arial" w:hAnsi="Arial" w:cs="Arial"/>
+                    <w:noProof/>
+                    <w:color w:val="222222"/>
+                    <w:lang w:val="es-ES"/>
+                  </w:rPr>
+                  <w:t>[7]</w:t>
+                </w:r>
+                <w:r>
+                  <w:rPr>
+                    <w:rFonts w:ascii="Arial" w:hAnsi="Arial" w:cs="Arial"/>
+                    <w:color w:val="222222"/>
+                  </w:rPr>
+                  <w:fldChar w:fldCharType="end"/>
+                </w:r>
+              </w:sdtContent>
+            </w:sdt>
+            <w:r>
+              <w:rPr>
+                <w:rFonts w:ascii="Arial" w:eastAsia="Times New Roman" w:hAnsi="Arial" w:cs="Arial"/>
+                <w:color w:val="222222"/>
+                <w:sz w:val="24"/>
+                <w:szCs w:val="24"/>
+              </w:rPr>
+              <w:t xml:space="preserve"> (Q ventanas hacia atrás) </w:t>
+            </w:r>
+            <w:r>
+              <w:rPr>
+                <w:rFonts w:ascii="Arial" w:hAnsi="Arial" w:cs="Arial"/>
+                <w:color w:val="222222"/>
+                <w:sz w:val="24"/>
+                <w:szCs w:val="24"/>
+              </w:rPr>
+              <w:t>muestra un desempeño eficiente para la asignación de recursos para servicios de video bajo demanda (</w:t>
+            </w:r>
+            <w:r>
+              <w:rPr>
+                <w:rFonts w:ascii="Arial" w:hAnsi="Arial" w:cs="Arial"/>
+                <w:i/>
+                <w:iCs/>
+                <w:color w:val="222222"/>
+                <w:sz w:val="24"/>
+                <w:szCs w:val="24"/>
+              </w:rPr>
+              <w:t>VoD</w:t>
+            </w:r>
+            <w:r>
+              <w:rPr>
+                <w:rFonts w:ascii="Arial" w:hAnsi="Arial" w:cs="Arial"/>
+                <w:color w:val="222222"/>
+                <w:sz w:val="24"/>
+                <w:szCs w:val="24"/>
+              </w:rPr>
+              <w:t>). Sin</w:t>
+            </w:r>
+          </w:p>
+          <w:p>
+            <w:pPr>
+              <w:rPr>
+                <w:rFonts w:ascii="Arial" w:hAnsi="Arial" w:cs="Arial"/>
+                <w:color w:val="222222"/>
+                <w:sz w:val="24"/>
+                <w:szCs w:val="24"/>
+              </w:rPr>
+            </w:pPr>
+          </w:p>
+          <w:p>
+            <w:pPr>
+              <w:rPr>
+                <w:rFonts w:ascii="Arial" w:hAnsi="Arial" w:cs="Arial"/>
+                <w:color w:val="222222"/>
+                <w:sz w:val="24"/>
+                <w:szCs w:val="24"/>
+              </w:rPr>
+            </w:pPr>
+            <w:r>
+              <w:rPr>
+                <w:rFonts w:ascii="Arial" w:hAnsi="Arial" w:cs="Arial"/>
+                <w:color w:val="222222"/>
+                <w:sz w:val="24"/>
+                <w:szCs w:val="24"/>
+              </w:rPr>
+              <w:t>Pero aquí otra de las cuestiones de lo siempre ha dicho cyntia en base a que o quien dice que es eficiente  siento prudente citar el articulo del Qventanas hacia atrás y donde dice “muestran un desempeño eficiente” agregarle por lo descrito en [X] muestran un desempeño eficiente recuerdas cual es el que habla de Q?</w:t>
+            </w:r>
+          </w:p>
+        </w:tc>
+      </w:tr>
+    </w:tbl>
+    <w:p/>
+    <w:tbl>
+      <w:tblPr>
+        <w:tblStyle w:val="Tablaconcuadrcula"/>
+        <w:tblW w:w="0" w:type="auto"/>
+        <w:tblLook w:val="04A0" w:firstRow="1" w:lastRow="0" w:firstColumn="1" w:lastColumn="0" w:noHBand="0" w:noVBand="1"/>
+      </w:tblPr>
+      <w:tblGrid>
+        <w:gridCol w:w="8828"/>
+      </w:tblGrid>
+      <w:tr>
+        <w:tc>
+          <w:tcPr>
+            <w:tcW w:w="8828" w:type="dxa"/>
+          </w:tcPr>
+          <w:p>
+            <w:r>
+              <w:t xml:space="preserve">párrafo </w:t>
+            </w:r>
+          </w:p>
+        </w:tc>
+      </w:tr>
+      <w:tr>
+        <w:tc>
+          <w:tcPr>
+            <w:tcW w:w="8828" w:type="dxa"/>
+          </w:tcPr>
+          <w:p>
+            <w:r>
+              <w:rPr>
+                <w:rStyle w:val="normaltextrun"/>
+                <w:rFonts w:ascii="Arial" w:hAnsi="Arial" w:cs="Arial"/>
+                <w:color w:val="222222"/>
+              </w:rPr>
+              <w:t xml:space="preserve">os esquemas presentados en </w:t>
+            </w:r>
+            <w:r>
+              <w:rPr>
+                <w:rStyle w:val="contentcontrolboundarysink"/>
+                <w:rFonts w:ascii="Calibri" w:hAnsi="Calibri" w:cs="Calibri"/>
+                <w:color w:val="222222"/>
+              </w:rPr>
+              <w:t>​</w:t>
+            </w:r>
+            <w:r>
+              <w:rPr>
+                <w:rStyle w:val="normaltextrun"/>
+                <w:rFonts w:ascii="Arial" w:hAnsi="Arial" w:cs="Arial"/>
+                <w:color w:val="000000"/>
+                <w:shd w:val="clear" w:color="auto" w:fill="E1E3E6"/>
+                <w:lang w:val="es-ES"/>
+              </w:rPr>
+              <w:t>[7]</w:t>
+            </w:r>
+            <w:r>
+              <w:rPr>
+                <w:rStyle w:val="contentcontrolboundarysink"/>
+                <w:rFonts w:ascii="Calibri" w:hAnsi="Calibri" w:cs="Calibri"/>
+                <w:color w:val="222222"/>
+              </w:rPr>
+              <w:t>​</w:t>
+            </w:r>
+            <w:r>
+              <w:rPr>
+                <w:rStyle w:val="normaltextrun"/>
+                <w:rFonts w:ascii="Arial" w:hAnsi="Arial" w:cs="Arial"/>
+                <w:color w:val="222222"/>
+              </w:rPr>
+              <w:t xml:space="preserve"> (Q ventanas hacia atrás) y </w:t>
+            </w:r>
+            <w:r>
+              <w:rPr>
+                <w:rStyle w:val="contentcontrolboundarysink"/>
+                <w:rFonts w:ascii="Calibri" w:hAnsi="Calibri" w:cs="Calibri"/>
+                <w:color w:val="222222"/>
+              </w:rPr>
+              <w:t>​</w:t>
+            </w:r>
+            <w:r>
+              <w:rPr>
+                <w:rStyle w:val="normaltextrun"/>
+                <w:rFonts w:ascii="Arial" w:hAnsi="Arial" w:cs="Arial"/>
+                <w:color w:val="000000"/>
+                <w:shd w:val="clear" w:color="auto" w:fill="E1E3E6"/>
+                <w:lang w:val="es-ES"/>
+              </w:rPr>
+              <w:t>[13]</w:t>
+            </w:r>
+            <w:r>
+              <w:rPr>
+                <w:rStyle w:val="contentcontrolboundarysink"/>
+                <w:rFonts w:ascii="Calibri" w:hAnsi="Calibri" w:cs="Calibri"/>
+                <w:color w:val="222222"/>
+              </w:rPr>
+              <w:t>​</w:t>
+            </w:r>
+            <w:r>
+              <w:rPr>
+                <w:rStyle w:val="normaltextrun"/>
+                <w:rFonts w:ascii="Arial" w:hAnsi="Arial" w:cs="Arial"/>
+                <w:color w:val="222222"/>
+              </w:rPr>
+              <w:t xml:space="preserve"> (GDPV) y muestran un desempeño eficiente para la asignación de recursos para servicios de video bajo demanda (</w:t>
+            </w:r>
+            <w:r>
+              <w:rPr>
+                <w:rStyle w:val="normaltextrun"/>
+                <w:rFonts w:ascii="Arial" w:hAnsi="Arial" w:cs="Arial"/>
+                <w:i/>
+                <w:iCs/>
+                <w:color w:val="222222"/>
+              </w:rPr>
+              <w:t>VoD</w:t>
+            </w:r>
+            <w:r>
+              <w:rPr>
+                <w:rStyle w:val="normaltextrun"/>
+                <w:rFonts w:ascii="Arial" w:hAnsi="Arial" w:cs="Arial"/>
+                <w:color w:val="222222"/>
+              </w:rPr>
+              <w:t>). Sin embargo, tomando en cuenta los objetivos de este proyecto con un enfoque dirigido a los servicios de video en vivo, se plantea realizar una adecuación en primera instancia al esquema de asignación de recursos de distribución uniforme, sin dejar de lado la posibilidad de retomar Q ventanas hacia atrás o GDPV para ser aplicados a este tipo de servicios. </w:t>
+            </w:r>
+            <w:r>
+              <w:rPr>
+                <w:rStyle w:val="eop"/>
+                <w:rFonts w:ascii="Arial" w:hAnsi="Arial" w:cs="Arial"/>
+                <w:color w:val="222222"/>
+              </w:rPr>
+              <w:t> </w:t>
+            </w:r>
+          </w:p>
+        </w:tc>
+      </w:tr>
+      <w:tr>
+        <w:tc>
+          <w:tcPr>
+            <w:tcW w:w="8828" w:type="dxa"/>
+          </w:tcPr>
+          <w:p>
+            <w:r>
+              <w:t>Comentario</w:t>
+            </w:r>
+          </w:p>
+        </w:tc>
+      </w:tr>
+      <w:tr>
+        <w:tc>
+          <w:tcPr>
+            <w:tcW w:w="8828" w:type="dxa"/>
+          </w:tcPr>
+          <w:p>
+            <w:pPr>
+              <w:pStyle w:val="NormalWeb"/>
+              <w:shd w:val="clear" w:color="auto" w:fill="FFFFFF"/>
+              <w:spacing w:before="0" w:beforeAutospacing="0" w:after="0" w:afterAutospacing="0"/>
+              <w:rPr>
+                <w:rFonts w:ascii="Segoe UI" w:hAnsi="Segoe UI" w:cs="Segoe UI"/>
+                <w:color w:val="333333"/>
+                <w:sz w:val="18"/>
+                <w:szCs w:val="18"/>
+              </w:rPr>
+            </w:pPr>
+            <w:r>
+              <w:rPr>
+                <w:rFonts w:ascii="Segoe UI" w:hAnsi="Segoe UI" w:cs="Segoe UI"/>
+                <w:color w:val="333333"/>
+                <w:sz w:val="18"/>
+                <w:szCs w:val="18"/>
+              </w:rPr>
+              <w:t>Pienso que en lugar de estos comentarios, se debe especificar que se describirá la implementación para distribución uniforme y par Q ventanas hacia atrás. Lo anterior, desde luego, implica que en esta sección presenten las expresiones para ambos casos.</w:t>
+            </w:r>
+          </w:p>
+          <w:p>
+            <w:pPr>
+              <w:pStyle w:val="NormalWeb"/>
+              <w:shd w:val="clear" w:color="auto" w:fill="FFFFFF"/>
+              <w:spacing w:before="0" w:beforeAutospacing="0" w:after="0" w:afterAutospacing="0"/>
+              <w:rPr>
+                <w:rFonts w:ascii="Segoe UI" w:hAnsi="Segoe UI" w:cs="Segoe UI"/>
+                <w:color w:val="333333"/>
+                <w:sz w:val="18"/>
+                <w:szCs w:val="18"/>
+              </w:rPr>
+            </w:pPr>
+          </w:p>
+          <w:p>
+            <w:pPr>
+              <w:pStyle w:val="NormalWeb"/>
+              <w:shd w:val="clear" w:color="auto" w:fill="FFFFFF"/>
+              <w:spacing w:before="0" w:beforeAutospacing="0" w:after="0" w:afterAutospacing="0"/>
+              <w:rPr>
+                <w:rFonts w:ascii="Segoe UI" w:hAnsi="Segoe UI" w:cs="Segoe UI"/>
+                <w:color w:val="333333"/>
+                <w:sz w:val="18"/>
+                <w:szCs w:val="18"/>
+              </w:rPr>
+            </w:pPr>
+            <w:r>
+              <w:rPr>
+                <w:rFonts w:ascii="Segoe UI" w:hAnsi="Segoe UI" w:cs="Segoe UI"/>
+                <w:color w:val="333333"/>
+                <w:sz w:val="18"/>
+                <w:szCs w:val="18"/>
+              </w:rPr>
+              <w:t>Como ya mencioné en el comentario de otro capítulo, GDPV ya no se debería retomar en ninguna parte del documento posterior al diseño.</w:t>
+            </w:r>
+          </w:p>
+          <w:p/>
+        </w:tc>
+      </w:tr>
+      <w:tr>
+        <w:tc>
+          <w:tcPr>
+            <w:tcW w:w="8828" w:type="dxa"/>
+          </w:tcPr>
+          <w:p>
+            <w:r>
+              <w:t>Cambio aplicado</w:t>
+            </w:r>
+          </w:p>
+        </w:tc>
+      </w:tr>
+      <w:tr>
+        <w:tc>
+          <w:tcPr>
+            <w:tcW w:w="8828" w:type="dxa"/>
+          </w:tcPr>
+          <w:p>
+            <w:pPr>
+              <w:rPr>
+                <w:rFonts w:ascii="Arial" w:eastAsia="Times New Roman" w:hAnsi="Arial" w:cs="Arial"/>
+                <w:color w:val="222222"/>
+                <w:sz w:val="24"/>
+                <w:szCs w:val="24"/>
+              </w:rPr>
+            </w:pPr>
+            <w:r>
+              <w:rPr>
+                <w:rFonts w:ascii="Arial" w:eastAsia="Times New Roman" w:hAnsi="Arial" w:cs="Arial"/>
+                <w:color w:val="222222"/>
+                <w:sz w:val="24"/>
+                <w:szCs w:val="24"/>
+              </w:rPr>
+              <w:t xml:space="preserve">Tomando como </w:t>
+            </w:r>
+            <w:r>
+              <w:rPr>
+                <w:rFonts w:ascii="Arial" w:eastAsia="Times New Roman" w:hAnsi="Arial" w:cs="Arial"/>
+                <w:color w:val="222222"/>
+                <w:sz w:val="24"/>
+                <w:szCs w:val="24"/>
+              </w:rPr>
+              <w:t xml:space="preserve">base el análisis del comportamiento de los </w:t>
+            </w:r>
+            <w:r>
+              <w:rPr>
+                <w:rFonts w:ascii="Arial" w:eastAsia="Times New Roman" w:hAnsi="Arial" w:cs="Arial"/>
+                <w:i/>
+                <w:color w:val="222222"/>
+                <w:sz w:val="24"/>
+                <w:szCs w:val="24"/>
+              </w:rPr>
+              <w:t>peers</w:t>
+            </w:r>
+            <w:r>
+              <w:rPr>
+                <w:rFonts w:ascii="Arial" w:eastAsia="Times New Roman" w:hAnsi="Arial" w:cs="Arial"/>
+                <w:color w:val="222222"/>
+                <w:sz w:val="24"/>
+                <w:szCs w:val="24"/>
+              </w:rPr>
+              <w:t xml:space="preserve"> se plantea desarrollar un esquema de asignación de recursos conveniente para los servicios de v</w:t>
+            </w:r>
+            <w:r>
+              <w:rPr>
+                <w:rFonts w:ascii="Arial" w:eastAsia="Times New Roman" w:hAnsi="Arial" w:cs="Arial"/>
+                <w:color w:val="222222"/>
+                <w:sz w:val="24"/>
+                <w:szCs w:val="24"/>
+              </w:rPr>
+              <w:t>i</w:t>
+            </w:r>
+            <w:r>
+              <w:rPr>
+                <w:rFonts w:ascii="Arial" w:eastAsia="Times New Roman" w:hAnsi="Arial" w:cs="Arial"/>
+                <w:color w:val="222222"/>
+                <w:sz w:val="24"/>
+                <w:szCs w:val="24"/>
+              </w:rPr>
+              <w:t>deo en vivo. </w:t>
+            </w:r>
+            <w:r>
+              <w:rPr>
+                <w:rFonts w:ascii="Arial" w:eastAsia="Times New Roman" w:hAnsi="Arial" w:cs="Arial"/>
+                <w:color w:val="222222"/>
+                <w:sz w:val="24"/>
+                <w:szCs w:val="24"/>
+              </w:rPr>
+              <w:t xml:space="preserve">EL esquema presentado en </w:t>
+            </w:r>
+            <w:sdt>
+              <w:sdtPr>
+                <w:rPr>
+                  <w:rFonts w:ascii="Arial" w:hAnsi="Arial" w:cs="Arial"/>
+                  <w:color w:val="222222"/>
+                </w:rPr>
+                <w:id w:val="-539900104"/>
+                <w:citation/>
+              </w:sdtPr>
+              <w:sdtContent>
+                <w:r>
+                  <w:rPr>
+                    <w:rFonts w:ascii="Arial" w:hAnsi="Arial" w:cs="Arial"/>
+                    <w:color w:val="222222"/>
+                  </w:rPr>
+                  <w:fldChar w:fldCharType="begin"/>
+                </w:r>
+                <w:r>
+                  <w:rPr>
+                    <w:rFonts w:ascii="Arial" w:hAnsi="Arial" w:cs="Arial"/>
+                    <w:color w:val="222222"/>
+                    <w:lang w:val="es-ES"/>
+                  </w:rPr>
+                  <w:instrText xml:space="preserve"> CITATION Ter20 \l 3082 </w:instrText>
+                </w:r>
+                <w:r>
+                  <w:rPr>
+                    <w:rFonts w:ascii="Arial" w:hAnsi="Arial" w:cs="Arial"/>
+                    <w:color w:val="222222"/>
+                  </w:rPr>
+                  <w:fldChar w:fldCharType="separate"/>
+                </w:r>
+                <w:r>
+                  <w:rPr>
+                    <w:rFonts w:ascii="Arial" w:hAnsi="Arial" w:cs="Arial"/>
+                    <w:noProof/>
+                    <w:color w:val="222222"/>
+                    <w:lang w:val="es-ES"/>
+                  </w:rPr>
+                  <w:t>[7]</w:t>
+                </w:r>
+                <w:r>
+                  <w:rPr>
+                    <w:rFonts w:ascii="Arial" w:hAnsi="Arial" w:cs="Arial"/>
+                    <w:color w:val="222222"/>
+                  </w:rPr>
+                  <w:fldChar w:fldCharType="end"/>
+                </w:r>
+              </w:sdtContent>
+            </w:sdt>
+            <w:r>
+              <w:rPr>
+                <w:rFonts w:ascii="Arial" w:eastAsia="Times New Roman" w:hAnsi="Arial" w:cs="Arial"/>
+                <w:color w:val="222222"/>
+                <w:sz w:val="24"/>
+                <w:szCs w:val="24"/>
+              </w:rPr>
+              <w:t xml:space="preserve"> (Q ventanas hacia atrás) </w:t>
+            </w:r>
+            <w:r>
+              <w:rPr>
+                <w:rFonts w:ascii="Arial" w:hAnsi="Arial" w:cs="Arial"/>
+                <w:color w:val="222222"/>
+                <w:sz w:val="24"/>
+                <w:szCs w:val="24"/>
+              </w:rPr>
+              <w:t>muestra un desempeño eficiente para la asignación de recursos para servicios de video bajo demanda (</w:t>
+            </w:r>
+            <w:r>
+              <w:rPr>
+                <w:rFonts w:ascii="Arial" w:hAnsi="Arial" w:cs="Arial"/>
+                <w:i/>
+                <w:iCs/>
+                <w:color w:val="222222"/>
+                <w:sz w:val="24"/>
+                <w:szCs w:val="24"/>
+              </w:rPr>
+              <w:t>VoD</w:t>
+            </w:r>
+            <w:r>
+              <w:rPr>
+                <w:rFonts w:ascii="Arial" w:hAnsi="Arial" w:cs="Arial"/>
+                <w:color w:val="222222"/>
+                <w:sz w:val="24"/>
+                <w:szCs w:val="24"/>
+              </w:rPr>
+              <w:t>). Sin embargo, tomando en cuenta los objetivos de este proyecto con un enfoque dirigido a los servicios de video en vivo, se plantea realizar una adecuación en primera instancia al esquema de asignación de recursos de distribución uniforme, sin dejar de lado la posibilidad de retomar Q ventanas hacia atrás, para ser aplicados a este tipo de servicios</w:t>
+            </w:r>
+            <w:r>
+              <w:rPr>
+                <w:rFonts w:ascii="Arial" w:eastAsia="Times New Roman" w:hAnsi="Arial" w:cs="Arial"/>
+                <w:color w:val="222222"/>
+                <w:sz w:val="24"/>
+                <w:szCs w:val="24"/>
+              </w:rPr>
+              <w:t>. </w:t>
+            </w:r>
+          </w:p>
+          <w:p>
+            <w:pPr>
+              <w:rPr>
+                <w:rFonts w:eastAsia="Times New Roman"/>
+              </w:rPr>
+            </w:pPr>
+          </w:p>
+          <w:p>
+            <w:r>
+              <w:t>@@@@ aquí solo falta agregar las expresiones que dice creo que tu las tienes mas a la mano y es cuestión solo de copiar y pegar</w:t>
+            </w:r>
+          </w:p>
+        </w:tc>
+      </w:tr>
+    </w:tbl>
+    <w:p/>
+    <w:tbl>
+      <w:tblPr>
+        <w:tblStyle w:val="Tablaconcuadrcula"/>
+        <w:tblW w:w="0" w:type="auto"/>
+        <w:tblLook w:val="04A0" w:firstRow="1" w:lastRow="0" w:firstColumn="1" w:lastColumn="0" w:noHBand="0" w:noVBand="1"/>
+      </w:tblPr>
+      <w:tblGrid>
+        <w:gridCol w:w="8828"/>
+      </w:tblGrid>
+      <w:tr>
+        <w:tc>
+          <w:tcPr>
+            <w:tcW w:w="8828" w:type="dxa"/>
+          </w:tcPr>
+          <w:p>
+            <w:r>
+              <w:lastRenderedPageBreak/>
+              <w:t xml:space="preserve">párrafo </w:t>
+            </w:r>
+          </w:p>
+        </w:tc>
+      </w:tr>
+      <w:tr>
+        <w:tc>
+          <w:tcPr>
+            <w:tcW w:w="8828" w:type="dxa"/>
+          </w:tcPr>
+          <w:p/>
+        </w:tc>
+      </w:tr>
+      <w:tr>
+        <w:tc>
+          <w:tcPr>
+            <w:tcW w:w="8828" w:type="dxa"/>
+          </w:tcPr>
+          <w:p>
+            <w:r>
+              <w:t>Comentario</w:t>
+            </w:r>
+          </w:p>
+        </w:tc>
+      </w:tr>
+      <w:tr>
+        <w:tc>
+          <w:tcPr>
+            <w:tcW w:w="8828" w:type="dxa"/>
+          </w:tcPr>
+          <w:p>
+            <w:r>
+              <w:rPr>
+                <w:rFonts w:ascii="Segoe UI" w:hAnsi="Segoe UI" w:cs="Segoe UI"/>
+                <w:color w:val="333333"/>
+                <w:sz w:val="18"/>
+                <w:szCs w:val="18"/>
+                <w:shd w:val="clear" w:color="auto" w:fill="FFFFFF"/>
+              </w:rPr>
+              <w:t>Qué variable se ha usado en el resto del documento "Cw" o "cw"? Homogeneizar en caso de ser necesario.</w:t>
+            </w:r>
+          </w:p>
+        </w:tc>
+      </w:tr>
+      <w:tr>
+        <w:tc>
+          <w:tcPr>
+            <w:tcW w:w="8828" w:type="dxa"/>
+          </w:tcPr>
+          <w:p>
+            <w:r>
+              <w:t>Cambio aplicado</w:t>
+            </w:r>
+          </w:p>
+        </w:tc>
+      </w:tr>
+      <w:tr>
+        <w:tc>
+          <w:tcPr>
+            <w:tcW w:w="8828" w:type="dxa"/>
+          </w:tcPr>
+          <w:p>
+            <w:r>
+              <w:t>Aquí igual tengo duda sobre si es con mayus o minusculas</w:t>
+            </w:r>
+          </w:p>
+        </w:tc>
+      </w:tr>
+    </w:tbl>
+    <w:p/>
+    <w:tbl>
+      <w:tblPr>
+        <w:tblStyle w:val="Tablaconcuadrcula"/>
+        <w:tblW w:w="0" w:type="auto"/>
+        <w:tblLook w:val="04A0" w:firstRow="1" w:lastRow="0" w:firstColumn="1" w:lastColumn="0" w:noHBand="0" w:noVBand="1"/>
+      </w:tblPr>
+      <w:tblGrid>
+        <w:gridCol w:w="8828"/>
+      </w:tblGrid>
+      <w:tr>
+        <w:tc>
+          <w:tcPr>
+            <w:tcW w:w="8828" w:type="dxa"/>
+          </w:tcPr>
+          <w:p>
+            <w:r>
+              <w:t xml:space="preserve">párrafo </w:t>
+            </w:r>
+          </w:p>
+        </w:tc>
+      </w:tr>
+      <w:tr>
+        <w:tc>
+          <w:tcPr>
+            <w:tcW w:w="8828" w:type="dxa"/>
+          </w:tcPr>
+          <w:p>
+            <w:r>
+              <w:rPr>
+                <w:rFonts w:ascii="Arial" w:hAnsi="Arial" w:cs="Arial"/>
+                <w:noProof/>
+                <w:sz w:val="24"/>
+                <w:szCs w:val="24"/>
+              </w:rPr>
+              <w:drawing>
+                <wp:inline distT="0" distB="0" distL="0" distR="0" wp14:anchorId="6EF3F10D" wp14:editId="1F736541">
+                  <wp:extent cx="4665153" cy="2160000"/>
+                  <wp:effectExtent l="0" t="0" r="2540" b="0"/>
+                  <wp:docPr id="58" name="Imagen 58" descr="Diagrama&#10;&#10;Descripción generada automáticamente"/>
+                  <wp:cNvGraphicFramePr>
+                    <a:graphicFrameLocks xmlns:a="http://schemas.openxmlformats.org/drawingml/2006/main" noChangeAspect="1"/>
+                  </wp:cNvGraphicFramePr>
+                  <a:graphic xmlns:a="http://schemas.openxmlformats.org/drawingml/2006/main">
+                    <a:graphicData uri="http://schemas.openxmlformats.org/drawingml/2006/picture">
+                      <pic:pic xmlns:pic="http://schemas.openxmlformats.org/drawingml/2006/picture">
+                        <pic:nvPicPr>
+                          <pic:cNvPr id="58" name="Imagen 58" descr="Diagrama&#10;&#10;Descripción generada automáticamente"/>
+                          <pic:cNvPicPr/>
+                        </pic:nvPicPr>
+                        <pic:blipFill rotWithShape="1">
+                          <a:blip r:embed="rId14">
+                            <a:extLst>
+                              <a:ext uri="{28A0092B-C50C-407E-A947-70E740481C1C}">
+                                <a14:useLocalDpi xmlns:a14="http://schemas.microsoft.com/office/drawing/2010/main" val="0"/>
+                              </a:ext>
+                            </a:extLst>
+                          </a:blip>
+                          <a:srcRect l="13738" t="8589" r="19321" b="69485"/>
+                          <a:stretch/>
+                        </pic:blipFill>
+                        <pic:spPr bwMode="auto">
+                          <a:xfrm>
+                            <a:off x="0" y="0"/>
+                            <a:ext cx="4665153" cy="2160000"/>
+                          </a:xfrm>
+                          <a:prstGeom prst="rect">
+                            <a:avLst/>
+                          </a:prstGeom>
+                          <a:ln>
+                            <a:noFill/>
+                          </a:ln>
+                          <a:extLst>
+                            <a:ext uri="{53640926-AAD7-44D8-BBD7-CCE9431645EC}">
+                              <a14:shadowObscured xmlns:a14="http://schemas.microsoft.com/office/drawing/2010/main"/>
+                            </a:ext>
+                          </a:extLst>
+                        </pic:spPr>
+                      </pic:pic>
+                    </a:graphicData>
+                  </a:graphic>
+                </wp:inline>
+              </w:drawing>
+            </w:r>
+          </w:p>
+        </w:tc>
+      </w:tr>
+      <w:tr>
+        <w:tc>
+          <w:tcPr>
+            <w:tcW w:w="8828" w:type="dxa"/>
+          </w:tcPr>
+          <w:p>
+            <w:r>
+              <w:t>Comentario</w:t>
+            </w:r>
+          </w:p>
+        </w:tc>
+      </w:tr>
+      <w:tr>
+        <w:tc>
+          <w:tcPr>
+            <w:tcW w:w="8828" w:type="dxa"/>
+          </w:tcPr>
+          <w:p>
+            <w:r>
+              <w:rPr>
+                <w:rFonts w:ascii="Segoe UI" w:hAnsi="Segoe UI" w:cs="Segoe UI"/>
+                <w:color w:val="333333"/>
+                <w:sz w:val="18"/>
+                <w:szCs w:val="18"/>
+                <w:shd w:val="clear" w:color="auto" w:fill="FFFFFF"/>
+              </w:rPr>
+              <w:t>Al igual que en dibujo análogos previos, sugiero cambiar el sentido de las flechas.</w:t>
+            </w:r>
+          </w:p>
+        </w:tc>
+      </w:tr>
+      <w:tr>
+        <w:tc>
+          <w:tcPr>
+            <w:tcW w:w="8828" w:type="dxa"/>
+          </w:tcPr>
+          <w:p>
+            <w:r>
+              <w:t>Cambio aplicado</w:t>
+            </w:r>
+          </w:p>
+        </w:tc>
+      </w:tr>
+      <w:tr>
+        <w:tc>
+          <w:tcPr>
+            <w:tcW w:w="8828" w:type="dxa"/>
+          </w:tcPr>
+          <w:p>
+            <w:r>
+              <w:t xml:space="preserve">Siento que solo quiere se cambie de orden los subíndices de las poblaciones que inicien de </w:t>
+            </w:r>
+            <w:r>
+              <w:t>0</w:t>
+            </w:r>
+            <w:r>
+              <w:t xml:space="preserve"> a C y no de c a 0 porque de lo contrario están correctas las flechas no</w:t>
+            </w:r>
+            <w:r>
+              <w:t>:O</w:t>
+            </w:r>
+          </w:p>
+        </w:tc>
+      </w:tr>
+    </w:tbl>
+    <w:p/>
+    <w:tbl>
+      <w:tblPr>
+        <w:tblStyle w:val="Tablaconcuadrcula"/>
+        <w:tblW w:w="0" w:type="auto"/>
+        <w:tblLook w:val="04A0" w:firstRow="1" w:lastRow="0" w:firstColumn="1" w:lastColumn="0" w:noHBand="0" w:noVBand="1"/>
+      </w:tblPr>
+      <w:tblGrid>
+        <w:gridCol w:w="8828"/>
+      </w:tblGrid>
+      <w:tr>
+        <w:tc>
+          <w:tcPr>
+            <w:tcW w:w="8828" w:type="dxa"/>
+          </w:tcPr>
+          <w:p>
+            <w:r>
+              <w:t xml:space="preserve">párrafo </w:t>
+            </w:r>
+          </w:p>
+        </w:tc>
+      </w:tr>
+      <w:tr>
+        <w:tc>
+          <w:tcPr>
+            <w:tcW w:w="8828" w:type="dxa"/>
+          </w:tcPr>
+          <w:p/>
+        </w:tc>
+      </w:tr>
+      <w:tr>
+        <w:tc>
+          <w:tcPr>
+            <w:tcW w:w="8828" w:type="dxa"/>
+          </w:tcPr>
+          <w:p>
+            <w:r>
+              <w:t>Comentario</w:t>
+            </w:r>
+          </w:p>
+        </w:tc>
+      </w:tr>
+      <w:tr>
+        <w:tc>
+          <w:tcPr>
+            <w:tcW w:w="8828" w:type="dxa"/>
+          </w:tcPr>
+          <w:p>
+            <w:r>
+              <w:rPr>
+                <w:rFonts w:ascii="Segoe UI" w:hAnsi="Segoe UI" w:cs="Segoe UI"/>
+                <w:color w:val="333333"/>
+                <w:sz w:val="18"/>
+                <w:szCs w:val="18"/>
+                <w:shd w:val="clear" w:color="auto" w:fill="FFFFFF"/>
+              </w:rPr>
+              <w:t>Como ya mencioné, sugiero incluir aquí el esquema de Q ventanas hacia  atrás.</w:t>
+            </w:r>
+          </w:p>
+        </w:tc>
+      </w:tr>
+      <w:tr>
+        <w:tc>
+          <w:tcPr>
+            <w:tcW w:w="8828" w:type="dxa"/>
+          </w:tcPr>
+          <w:p>
+            <w:r>
+              <w:t>Cambio aplicado</w:t>
+            </w:r>
+          </w:p>
+        </w:tc>
+      </w:tr>
+      <w:tr>
+        <w:tc>
+          <w:tcPr>
+            <w:tcW w:w="8828" w:type="dxa"/>
+          </w:tcPr>
+          <w:p>
+            <w:r>
+              <w:t>Cual es el esquema</w:t>
+            </w:r>
           </w:p>
         </w:tc>
       </w:tr>
@@ -11485,6 +13366,119 @@
     </w:lvl>
   </w:abstractNum>
   <w:abstractNum w:abstractNumId="2" w15:restartNumberingAfterBreak="0">
+    <w:nsid w:val="58C301E1"/>
+    <w:multiLevelType w:val="hybridMultilevel"/>
+    <w:tmpl w:val="67BACF84"/>
+    <w:lvl w:ilvl="0" w:tplc="080A0001">
+      <w:start w:val="1"/>
+      <w:numFmt w:val="bullet"/>
+      <w:lvlText w:val=""/>
+      <w:lvlJc w:val="left"/>
+      <w:pPr>
+        <w:ind w:left="720" w:hanging="360"/>
+      </w:pPr>
+      <w:rPr>
+        <w:rFonts w:ascii="Symbol" w:hAnsi="Symbol" w:hint="default"/>
+      </w:rPr>
+    </w:lvl>
+    <w:lvl w:ilvl="1" w:tplc="080A0003" w:tentative="1">
+      <w:start w:val="1"/>
+      <w:numFmt w:val="bullet"/>
+      <w:lvlText w:val="o"/>
+      <w:lvlJc w:val="left"/>
+      <w:pPr>
+        <w:ind w:left="1440" w:hanging="360"/>
+      </w:pPr>
+      <w:rPr>
+        <w:rFonts w:ascii="Courier New" w:hAnsi="Courier New" w:cs="Courier New" w:hint="default"/>
+      </w:rPr>
+    </w:lvl>
+    <w:lvl w:ilvl="2" w:tplc="080A0005" w:tentative="1">
+      <w:start w:val="1"/>
+      <w:numFmt w:val="bullet"/>
+      <w:lvlText w:val=""/>
+      <w:lvlJc w:val="left"/>
+      <w:pPr>
+        <w:ind w:left="2160" w:hanging="360"/>
+      </w:pPr>
+      <w:rPr>
+        <w:rFonts w:ascii="Wingdings" w:hAnsi="Wingdings" w:hint="default"/>
+      </w:rPr>
+    </w:lvl>
+    <w:lvl w:ilvl="3" w:tplc="080A0001" w:tentative="1">
+      <w:start w:val="1"/>
+      <w:numFmt w:val="bullet"/>
+      <w:lvlText w:val=""/>
+      <w:lvlJc w:val="left"/>
+      <w:pPr>
+        <w:ind w:left="2880" w:hanging="360"/>
+      </w:pPr>
+      <w:rPr>
+        <w:rFonts w:ascii="Symbol" w:hAnsi="Symbol" w:hint="default"/>
+      </w:rPr>
+    </w:lvl>
+    <w:lvl w:ilvl="4" w:tplc="080A0003" w:tentative="1">
+      <w:start w:val="1"/>
+      <w:numFmt w:val="bullet"/>
+      <w:lvlText w:val="o"/>
+      <w:lvlJc w:val="left"/>
+      <w:pPr>
+        <w:ind w:left="3600" w:hanging="360"/>
+      </w:pPr>
+      <w:rPr>
+        <w:rFonts w:ascii="Courier New" w:hAnsi="Courier New" w:cs="Courier New" w:hint="default"/>
+      </w:rPr>
+    </w:lvl>
+    <w:lvl w:ilvl="5" w:tplc="080A0005" w:tentative="1">
+      <w:start w:val="1"/>
+      <w:numFmt w:val="bullet"/>
+      <w:lvlText w:val=""/>
+      <w:lvlJc w:val="left"/>
+      <w:pPr>
+        <w:ind w:left="4320" w:hanging="360"/>
+      </w:pPr>
+      <w:rPr>
+        <w:rFonts w:ascii="Wingdings" w:hAnsi="Wingdings" w:hint="default"/>
+      </w:rPr>
+    </w:lvl>
+    <w:lvl w:ilvl="6" w:tplc="080A0001" w:tentative="1">
+      <w:start w:val="1"/>
+      <w:numFmt w:val="bullet"/>
+      <w:lvlText w:val=""/>
+      <w:lvlJc w:val="left"/>
+      <w:pPr>
+        <w:ind w:left="5040" w:hanging="360"/>
+      </w:pPr>
+      <w:rPr>
+        <w:rFonts w:ascii="Symbol" w:hAnsi="Symbol" w:hint="default"/>
+      </w:rPr>
+    </w:lvl>
+    <w:lvl w:ilvl="7" w:tplc="080A0003" w:tentative="1">
+      <w:start w:val="1"/>
+      <w:numFmt w:val="bullet"/>
+      <w:lvlText w:val="o"/>
+      <w:lvlJc w:val="left"/>
+      <w:pPr>
+        <w:ind w:left="5760" w:hanging="360"/>
+      </w:pPr>
+      <w:rPr>
+        <w:rFonts w:ascii="Courier New" w:hAnsi="Courier New" w:cs="Courier New" w:hint="default"/>
+      </w:rPr>
+    </w:lvl>
+    <w:lvl w:ilvl="8" w:tplc="080A0005" w:tentative="1">
+      <w:start w:val="1"/>
+      <w:numFmt w:val="bullet"/>
+      <w:lvlText w:val=""/>
+      <w:lvlJc w:val="left"/>
+      <w:pPr>
+        <w:ind w:left="6480" w:hanging="360"/>
+      </w:pPr>
+      <w:rPr>
+        <w:rFonts w:ascii="Wingdings" w:hAnsi="Wingdings" w:hint="default"/>
+      </w:rPr>
+    </w:lvl>
+  </w:abstractNum>
+  <w:abstractNum w:abstractNumId="3" w15:restartNumberingAfterBreak="0">
     <w:nsid w:val="73721F0D"/>
     <w:multiLevelType w:val="hybridMultilevel"/>
     <w:tmpl w:val="FEF464F8"/>
@@ -11571,13 +13565,16 @@
     </w:lvl>
   </w:abstractNum>
   <w:num w:numId="1" w16cid:durableId="611475081">
-    <w:abstractNumId w:val="2"/>
+    <w:abstractNumId w:val="3"/>
   </w:num>
   <w:num w:numId="2" w16cid:durableId="868184817">
     <w:abstractNumId w:val="0"/>
   </w:num>
   <w:num w:numId="3" w16cid:durableId="1575044458">
     <w:abstractNumId w:val="1"/>
+  </w:num>
+  <w:num w:numId="4" w16cid:durableId="39520825">
+    <w:abstractNumId w:val="2"/>
   </w:num>
 </w:numbering>
 </file>
@@ -11767,7 +13764,7 @@
     <w:lsdException w:name="Table Web 2" w:semiHidden="1" w:unhideWhenUsed="1"/>
     <w:lsdException w:name="Table Web 3" w:semiHidden="1" w:unhideWhenUsed="1"/>
     <w:lsdException w:name="Balloon Text" w:semiHidden="1" w:unhideWhenUsed="1"/>
-    <w:lsdException w:name="Table Grid" w:uiPriority="39"/>
+    <w:lsdException w:name="Table Grid" w:uiPriority="59"/>
     <w:lsdException w:name="Table Theme" w:semiHidden="1" w:unhideWhenUsed="1"/>
     <w:lsdException w:name="Placeholder Text" w:semiHidden="1"/>
     <w:lsdException w:name="No Spacing" w:uiPriority="1" w:qFormat="1"/>
@@ -12040,6 +14037,27 @@
       <w14:ligatures w14:val="none"/>
     </w:rPr>
   </w:style>
+  <w:style w:type="paragraph" w:styleId="Ttulo5">
+    <w:name w:val="heading 5"/>
+    <w:basedOn w:val="Normal"/>
+    <w:next w:val="Normal"/>
+    <w:link w:val="Ttulo5Car"/>
+    <w:uiPriority w:val="9"/>
+    <w:semiHidden/>
+    <w:unhideWhenUsed/>
+    <w:qFormat/>
+    <w:rsid w:val="00DC6E16"/>
+    <w:pPr>
+      <w:keepNext/>
+      <w:keepLines/>
+      <w:spacing w:before="40" w:after="0"/>
+      <w:outlineLvl w:val="4"/>
+    </w:pPr>
+    <w:rPr>
+      <w:rFonts w:asciiTheme="majorHAnsi" w:eastAsiaTheme="majorEastAsia" w:hAnsiTheme="majorHAnsi" w:cstheme="majorBidi"/>
+      <w:color w:val="2F5496" w:themeColor="accent1" w:themeShade="BF"/>
+    </w:rPr>
+  </w:style>
   <w:style w:type="character" w:default="1" w:styleId="Fuentedeprrafopredeter">
     <w:name w:val="Default Paragraph Font"/>
     <w:uiPriority w:val="1"/>
@@ -12070,7 +14088,7 @@
   <w:style w:type="table" w:styleId="Tablaconcuadrcula">
     <w:name w:val="Table Grid"/>
     <w:basedOn w:val="Tablanormal"/>
-    <w:uiPriority w:val="39"/>
+    <w:uiPriority w:val="59"/>
     <w:rsid w:val="00AC5A53"/>
     <w:pPr>
       <w:spacing w:after="0" w:line="240" w:lineRule="auto"/>
@@ -12240,6 +14258,46 @@
       <w:lang w:eastAsia="es-MX"/>
       <w14:ligatures w14:val="none"/>
     </w:rPr>
+  </w:style>
+  <w:style w:type="character" w:customStyle="1" w:styleId="Ttulo5Car">
+    <w:name w:val="Título 5 Car"/>
+    <w:basedOn w:val="Fuentedeprrafopredeter"/>
+    <w:link w:val="Ttulo5"/>
+    <w:uiPriority w:val="9"/>
+    <w:semiHidden/>
+    <w:rsid w:val="00DC6E16"/>
+    <w:rPr>
+      <w:rFonts w:asciiTheme="majorHAnsi" w:eastAsiaTheme="majorEastAsia" w:hAnsiTheme="majorHAnsi" w:cstheme="majorBidi"/>
+      <w:color w:val="2F5496" w:themeColor="accent1" w:themeShade="BF"/>
+    </w:rPr>
+  </w:style>
+  <w:style w:type="paragraph" w:styleId="NormalWeb">
+    <w:name w:val="Normal (Web)"/>
+    <w:basedOn w:val="Normal"/>
+    <w:uiPriority w:val="99"/>
+    <w:semiHidden/>
+    <w:unhideWhenUsed/>
+    <w:rsid w:val="00BC7035"/>
+    <w:pPr>
+      <w:spacing w:before="100" w:beforeAutospacing="1" w:after="100" w:afterAutospacing="1" w:line="240" w:lineRule="auto"/>
+    </w:pPr>
+    <w:rPr>
+      <w:rFonts w:ascii="Times New Roman" w:eastAsia="Times New Roman" w:hAnsi="Times New Roman" w:cs="Times New Roman"/>
+      <w:kern w:val="0"/>
+      <w:sz w:val="24"/>
+      <w:szCs w:val="24"/>
+      <w:lang w:eastAsia="es-MX"/>
+    </w:rPr>
+  </w:style>
+  <w:style w:type="character" w:customStyle="1" w:styleId="contentcontrolboundarysink">
+    <w:name w:val="contentcontrolboundarysink"/>
+    <w:basedOn w:val="Fuentedeprrafopredeter"/>
+    <w:rsid w:val="00F72D32"/>
+  </w:style>
+  <w:style w:type="character" w:customStyle="1" w:styleId="eop">
+    <w:name w:val="eop"/>
+    <w:basedOn w:val="Fuentedeprrafopredeter"/>
+    <w:rsid w:val="00F72D32"/>
   </w:style>
 </w:styles>
 </file>

</xml_diff>